<commit_message>
NSK dan 1, pauza 1
</commit_message>
<xml_diff>
--- a/Završni 2017.docx
+++ b/Završni 2017.docx
@@ -143,7 +143,7 @@
                     <pic:cNvPicPr/>
                   </pic:nvPicPr>
                   <pic:blipFill>
-                    <a:blip r:embed="rId5">
+                    <a:blip r:embed="rId7">
                       <a:extLst>
                         <a:ext uri="{28A0092B-C50C-407E-A947-70E740481C1C}">
                           <a14:useLocalDpi xmlns:a14="http://schemas.microsoft.com/office/drawing/2010/main" val="0"/>
@@ -177,27 +177,14 @@
       <w:r>
         <w:t xml:space="preserve">Slika </w:t>
       </w:r>
-      <w:r>
-        <w:fldChar w:fldCharType="begin"/>
-      </w:r>
-      <w:r>
-        <w:instrText xml:space="preserve"> SEQ Slika \* ARABIC </w:instrText>
-      </w:r>
-      <w:r>
-        <w:fldChar w:fldCharType="separate"/>
-      </w:r>
-      <w:r>
-        <w:rPr>
-          <w:noProof/>
-        </w:rPr>
-        <w:t>1</w:t>
-      </w:r>
-      <w:r>
-        <w:rPr>
-          <w:noProof/>
-        </w:rPr>
-        <w:fldChar w:fldCharType="end"/>
-      </w:r>
+      <w:fldSimple w:instr=" SEQ Slika \* ARABIC ">
+        <w:r>
+          <w:rPr>
+            <w:noProof/>
+          </w:rPr>
+          <w:t>1</w:t>
+        </w:r>
+      </w:fldSimple>
       <w:r>
         <w:t xml:space="preserve"> Funkcija request_until_suceed</w:t>
       </w:r>
@@ -260,7 +247,7 @@
                     <pic:cNvPicPr/>
                   </pic:nvPicPr>
                   <pic:blipFill>
-                    <a:blip r:embed="rId6">
+                    <a:blip r:embed="rId8">
                       <a:extLst>
                         <a:ext uri="{28A0092B-C50C-407E-A947-70E740481C1C}">
                           <a14:useLocalDpi xmlns:a14="http://schemas.microsoft.com/office/drawing/2010/main" val="0"/>
@@ -294,27 +281,14 @@
       <w:r>
         <w:t xml:space="preserve">Slika </w:t>
       </w:r>
-      <w:r>
-        <w:fldChar w:fldCharType="begin"/>
-      </w:r>
-      <w:r>
-        <w:instrText xml:space="preserve"> SEQ Slika \* ARABIC </w:instrText>
-      </w:r>
-      <w:r>
-        <w:fldChar w:fldCharType="separate"/>
-      </w:r>
-      <w:r>
-        <w:rPr>
-          <w:noProof/>
-        </w:rPr>
-        <w:t>2</w:t>
-      </w:r>
-      <w:r>
-        <w:rPr>
-          <w:noProof/>
-        </w:rPr>
-        <w:fldChar w:fldCharType="end"/>
-      </w:r>
+      <w:fldSimple w:instr=" SEQ Slika \* ARABIC ">
+        <w:r>
+          <w:rPr>
+            <w:noProof/>
+          </w:rPr>
+          <w:t>2</w:t>
+        </w:r>
+      </w:fldSimple>
       <w:r>
         <w:t xml:space="preserve"> Funkcija getFacebookPageFeedData</w:t>
       </w:r>
@@ -410,7 +384,7 @@
                     <pic:cNvPicPr/>
                   </pic:nvPicPr>
                   <pic:blipFill>
-                    <a:blip r:embed="rId7">
+                    <a:blip r:embed="rId9">
                       <a:extLst>
                         <a:ext uri="{28A0092B-C50C-407E-A947-70E740481C1C}">
                           <a14:useLocalDpi xmlns:a14="http://schemas.microsoft.com/office/drawing/2010/main" val="0"/>
@@ -444,27 +418,14 @@
       <w:r>
         <w:t xml:space="preserve">Slika </w:t>
       </w:r>
-      <w:r>
-        <w:fldChar w:fldCharType="begin"/>
-      </w:r>
-      <w:r>
-        <w:instrText xml:space="preserve"> SEQ Slika \* ARABIC </w:instrText>
-      </w:r>
-      <w:r>
-        <w:fldChar w:fldCharType="separate"/>
-      </w:r>
-      <w:r>
-        <w:rPr>
-          <w:noProof/>
-        </w:rPr>
-        <w:t>3</w:t>
-      </w:r>
-      <w:r>
-        <w:rPr>
-          <w:noProof/>
-        </w:rPr>
-        <w:fldChar w:fldCharType="end"/>
-      </w:r>
+      <w:fldSimple w:instr=" SEQ Slika \* ARABIC ">
+        <w:r>
+          <w:rPr>
+            <w:noProof/>
+          </w:rPr>
+          <w:t>3</w:t>
+        </w:r>
+      </w:fldSimple>
       <w:r>
         <w:t xml:space="preserve"> scrapeFacebookPageFeedStatus</w:t>
       </w:r>
@@ -523,7 +484,7 @@
                     <pic:cNvPicPr/>
                   </pic:nvPicPr>
                   <pic:blipFill>
-                    <a:blip r:embed="rId8">
+                    <a:blip r:embed="rId10">
                       <a:extLst>
                         <a:ext uri="{28A0092B-C50C-407E-A947-70E740481C1C}">
                           <a14:useLocalDpi xmlns:a14="http://schemas.microsoft.com/office/drawing/2010/main" val="0"/>
@@ -557,27 +518,14 @@
       <w:r>
         <w:t xml:space="preserve">Slika </w:t>
       </w:r>
-      <w:r>
-        <w:fldChar w:fldCharType="begin"/>
-      </w:r>
-      <w:r>
-        <w:instrText xml:space="preserve"> SEQ Slika \* ARABIC </w:instrText>
-      </w:r>
-      <w:r>
-        <w:fldChar w:fldCharType="separate"/>
-      </w:r>
-      <w:r>
-        <w:rPr>
-          <w:noProof/>
-        </w:rPr>
-        <w:t>4</w:t>
-      </w:r>
-      <w:r>
-        <w:rPr>
-          <w:noProof/>
-        </w:rPr>
-        <w:fldChar w:fldCharType="end"/>
-      </w:r>
+      <w:fldSimple w:instr=" SEQ Slika \* ARABIC ">
+        <w:r>
+          <w:rPr>
+            <w:noProof/>
+          </w:rPr>
+          <w:t>4</w:t>
+        </w:r>
+      </w:fldSimple>
       <w:r>
         <w:t xml:space="preserve"> Jedinstveni identifikator stranice ili grupe</w:t>
       </w:r>
@@ -646,12 +594,7 @@
         <w:t xml:space="preserve"> </w:t>
       </w:r>
       <w:r>
-        <w:t xml:space="preserve">Scrapy je razvojna cjelina za izradu web robota i izvlačenje strukturiranih podataka, napisan je u Python </w:t>
-      </w:r>
-      <w:bookmarkStart w:id="0" w:name="_GoBack"/>
-      <w:bookmarkEnd w:id="0"/>
-      <w:r>
-        <w:t>programskom jeziku. Može se koristiti za niz aplikacija kao što je rudarenje podataka, arhiviranje i procesiranje podataka, automatski monitoring i testiranje. Dizajn razvojne cjeline omogućuje da koncentracija razvoja bude na izradi pravila po kojima se dohvaćaju podaci. Sustav je modularan tako da je moguće koristiti dodatne ekstenzije i module na dohvaćenim podacima. Službeni održavatelj i developer je Scrapinghub Ltd. koji lic</w:t>
+        <w:t>Scrapy je razvojna cjelina za izradu web robota i izvlačenje strukturiranih podataka, napisan je u Python programskom jeziku. Može se koristiti za niz aplikacija kao što je rudarenje podataka, arhiviranje i procesiranje podataka, automatski monitoring i testiranje. Dizajn razvojne cjeline omogućuje da koncentracija razvoja bude na izradi pravila po kojima se dohvaćaju podaci. Sustav je modularan tako da je moguće koristiti dodatne ekstenzije i module na dohvaćenim podacima. Službeni održavatelj i developer je Scrapinghub Ltd. koji lic</w:t>
       </w:r>
       <w:r>
         <w:t xml:space="preserve">encira Scrapy pod BSD licencom, </w:t>
@@ -853,7 +796,60 @@
         <w:t>Obrada prirodnog jezika</w:t>
       </w:r>
     </w:p>
-    <w:p/>
+    <w:p>
+      <w:pPr>
+        <w:pStyle w:val="Heading2"/>
+      </w:pPr>
+      <w:r>
+        <w:t>Korupusna lingvistika</w:t>
+      </w:r>
+    </w:p>
+    <w:p>
+      <w:r>
+        <w:t>Korpusna lingvistika je  grana lingvistike koja jezik proučava kroz korpuse. Najjednostavnija definicija korpusa (lat. Tijelo) je skup tekstova pohranjenih u jednu cjelinu. Dakle, korpusna lingvistika je grana koja se služi određenim procedurama i metodama da bi proučavala jezik. Iako su principi korpusne lingvistike postojali i prije pojave računala</w:t>
+      </w:r>
+      <w:r>
+        <w:t xml:space="preserve"> gotovo je neizbježno koristiti računalo za čitanje, pretraživanje i obradu podataka i korpusa. </w:t>
+      </w:r>
+      <w:r>
+        <w:t>U kontekstu ovog rada korpusnu lingvistika bi mogla biti definirana kao proučavanje jezika kroz skup tekstova u obliku čitljivom za računalo. Skup tekstova tj. korpus najčešće je veličine koja nebi dozvoljavala ručno istraživanje nego zahtjeva određene alate da bi se proveli kvantativna i kvalitativna</w:t>
+      </w:r>
+      <w:r>
+        <w:t xml:space="preserve"> </w:t>
+      </w:r>
+      <w:r>
+        <w:t>analiza podataka[Gatto 2014].</w:t>
+      </w:r>
+      <w:r>
+        <w:t xml:space="preserve"> </w:t>
+      </w:r>
+      <w:bookmarkStart w:id="0" w:name="_GoBack"/>
+      <w:bookmarkEnd w:id="0"/>
+    </w:p>
+    <w:p>
+      <w:r>
+        <w:br w:type="page"/>
+      </w:r>
+    </w:p>
+    <w:p>
+      <w:pPr>
+        <w:pStyle w:val="Heading1"/>
+      </w:pPr>
+      <w:r>
+        <w:lastRenderedPageBreak/>
+        <w:t>Literatura</w:t>
+      </w:r>
+    </w:p>
+    <w:p>
+      <w:r>
+        <w:t>Tony McEnery, Andrew Hardie: „Corpus Linguistics“, Cambridge Texbooks in Linguistics Ujedinjeno Kraljevstvo, Cambridge 2012</w:t>
+      </w:r>
+    </w:p>
+    <w:p>
+      <w:r>
+        <w:t>Maristella Gatto: „Web as Corpus“, 2014</w:t>
+      </w:r>
+    </w:p>
     <w:sectPr>
       <w:pgSz w:w="11906" w:h="16838"/>
       <w:pgMar w:top="1417" w:right="1417" w:bottom="1417" w:left="1417" w:header="708" w:footer="708" w:gutter="0"/>
@@ -862,6 +858,56 @@
     </w:sectPr>
   </w:body>
 </w:document>
+</file>
+
+<file path=word/endnotes.xml><?xml version="1.0" encoding="utf-8"?>
+<w:endnotes xmlns:wpc="http://schemas.microsoft.com/office/word/2010/wordprocessingCanvas" xmlns:mc="http://schemas.openxmlformats.org/markup-compatibility/2006" xmlns:o="urn:schemas-microsoft-com:office:office" xmlns:r="http://schemas.openxmlformats.org/officeDocument/2006/relationships" xmlns:m="http://schemas.openxmlformats.org/officeDocument/2006/math" xmlns:v="urn:schemas-microsoft-com:vml" xmlns:wp14="http://schemas.microsoft.com/office/word/2010/wordprocessingDrawing" xmlns:wp="http://schemas.openxmlformats.org/drawingml/2006/wordprocessingDrawing" xmlns:w10="urn:schemas-microsoft-com:office:word" xmlns:w="http://schemas.openxmlformats.org/wordprocessingml/2006/main" xmlns:w14="http://schemas.microsoft.com/office/word/2010/wordml" xmlns:w15="http://schemas.microsoft.com/office/word/2012/wordml" xmlns:wpg="http://schemas.microsoft.com/office/word/2010/wordprocessingGroup" xmlns:wpi="http://schemas.microsoft.com/office/word/2010/wordprocessingInk" xmlns:wne="http://schemas.microsoft.com/office/word/2006/wordml" xmlns:wps="http://schemas.microsoft.com/office/word/2010/wordprocessingShape" mc:Ignorable="w14 w15 wp14">
+  <w:endnote w:type="separator" w:id="-1">
+    <w:p>
+      <w:pPr>
+        <w:spacing w:after="0" w:line="240" w:lineRule="auto"/>
+      </w:pPr>
+      <w:r>
+        <w:separator/>
+      </w:r>
+    </w:p>
+  </w:endnote>
+  <w:endnote w:type="continuationSeparator" w:id="0">
+    <w:p>
+      <w:pPr>
+        <w:spacing w:after="0" w:line="240" w:lineRule="auto"/>
+      </w:pPr>
+      <w:r>
+        <w:continuationSeparator/>
+      </w:r>
+    </w:p>
+  </w:endnote>
+</w:endnotes>
+</file>
+
+<file path=word/footnotes.xml><?xml version="1.0" encoding="utf-8"?>
+<w:footnotes xmlns:wpc="http://schemas.microsoft.com/office/word/2010/wordprocessingCanvas" xmlns:mc="http://schemas.openxmlformats.org/markup-compatibility/2006" xmlns:o="urn:schemas-microsoft-com:office:office" xmlns:r="http://schemas.openxmlformats.org/officeDocument/2006/relationships" xmlns:m="http://schemas.openxmlformats.org/officeDocument/2006/math" xmlns:v="urn:schemas-microsoft-com:vml" xmlns:wp14="http://schemas.microsoft.com/office/word/2010/wordprocessingDrawing" xmlns:wp="http://schemas.openxmlformats.org/drawingml/2006/wordprocessingDrawing" xmlns:w10="urn:schemas-microsoft-com:office:word" xmlns:w="http://schemas.openxmlformats.org/wordprocessingml/2006/main" xmlns:w14="http://schemas.microsoft.com/office/word/2010/wordml" xmlns:w15="http://schemas.microsoft.com/office/word/2012/wordml" xmlns:wpg="http://schemas.microsoft.com/office/word/2010/wordprocessingGroup" xmlns:wpi="http://schemas.microsoft.com/office/word/2010/wordprocessingInk" xmlns:wne="http://schemas.microsoft.com/office/word/2006/wordml" xmlns:wps="http://schemas.microsoft.com/office/word/2010/wordprocessingShape" mc:Ignorable="w14 w15 wp14">
+  <w:footnote w:type="separator" w:id="-1">
+    <w:p>
+      <w:pPr>
+        <w:spacing w:after="0" w:line="240" w:lineRule="auto"/>
+      </w:pPr>
+      <w:r>
+        <w:separator/>
+      </w:r>
+    </w:p>
+  </w:footnote>
+  <w:footnote w:type="continuationSeparator" w:id="0">
+    <w:p>
+      <w:pPr>
+        <w:spacing w:after="0" w:line="240" w:lineRule="auto"/>
+      </w:pPr>
+      <w:r>
+        <w:continuationSeparator/>
+      </w:r>
+    </w:p>
+  </w:footnote>
+</w:footnotes>
 </file>
 
 <file path=word/numbering.xml><?xml version="1.0" encoding="utf-8"?>
@@ -1800,6 +1846,45 @@
       <w:szCs w:val="18"/>
     </w:rPr>
   </w:style>
+  <w:style w:type="paragraph" w:styleId="EndnoteText">
+    <w:name w:val="endnote text"/>
+    <w:basedOn w:val="Normal"/>
+    <w:link w:val="EndnoteTextChar"/>
+    <w:uiPriority w:val="99"/>
+    <w:semiHidden/>
+    <w:unhideWhenUsed/>
+    <w:rsid w:val="00A538B1"/>
+    <w:pPr>
+      <w:spacing w:after="0" w:line="240" w:lineRule="auto"/>
+    </w:pPr>
+    <w:rPr>
+      <w:sz w:val="20"/>
+      <w:szCs w:val="20"/>
+    </w:rPr>
+  </w:style>
+  <w:style w:type="character" w:customStyle="1" w:styleId="EndnoteTextChar">
+    <w:name w:val="Endnote Text Char"/>
+    <w:basedOn w:val="DefaultParagraphFont"/>
+    <w:link w:val="EndnoteText"/>
+    <w:uiPriority w:val="99"/>
+    <w:semiHidden/>
+    <w:rsid w:val="00A538B1"/>
+    <w:rPr>
+      <w:sz w:val="20"/>
+      <w:szCs w:val="20"/>
+    </w:rPr>
+  </w:style>
+  <w:style w:type="character" w:styleId="EndnoteReference">
+    <w:name w:val="endnote reference"/>
+    <w:basedOn w:val="DefaultParagraphFont"/>
+    <w:uiPriority w:val="99"/>
+    <w:semiHidden/>
+    <w:unhideWhenUsed/>
+    <w:rsid w:val="00A538B1"/>
+    <w:rPr>
+      <w:vertAlign w:val="superscript"/>
+    </w:rPr>
+  </w:style>
 </w:styles>
 </file>
 

</xml_diff>

<commit_message>
dodana poglavlja, nastaviti sutra
</commit_message>
<xml_diff>
--- a/Završni 2017.docx
+++ b/Završni 2017.docx
@@ -127,6 +127,7 @@
           <w:noProof/>
           <w:lang w:eastAsia="hr-HR"/>
         </w:rPr>
+        <w:lastRenderedPageBreak/>
         <w:drawing>
           <wp:inline distT="0" distB="0" distL="0" distR="0" wp14:anchorId="21D758E9" wp14:editId="5D7AAA59">
             <wp:extent cx="5760720" cy="2324100"/>
@@ -191,11 +192,7 @@
     </w:p>
     <w:p>
       <w:r>
-        <w:t xml:space="preserve">Funkcija prima parametar URL (eng. Uniform Resource Locator) te šalje GET zahtjev na taj URL. Ukoliko je odgovor servera 200 (što znači da je zahtjev uspješan) funkcija vraća podatke poslane od strane </w:t>
-      </w:r>
-      <w:r>
-        <w:lastRenderedPageBreak/>
-        <w:t>servera. Ako dođe do greške program se zaustavlja na 5 sekundi prije ponovnog zahtjeva te obavještava korisnika koji URL zahtjev nije uspio i vrijeme greške. Ova osnovna funkcija koristiti će se za sve zahtjeve prema API-ju.</w:t>
+        <w:t>Funkcija prima parametar URL (eng. Uniform Resource Locator) te šalje GET zahtjev na taj URL. Ukoliko je odgovor servera 200 (što znači da je zahtjev uspješan) funkcija vraća podatke poslane od strane servera. Ako dođe do greške program se zaustavlja na 5 sekundi prije ponovnog zahtjeva te obavještava korisnika koji URL zahtjev nije uspio i vrijeme greške. Ova osnovna funkcija koristiti će se za sve zahtjeve prema API-ju.</w:t>
       </w:r>
     </w:p>
     <w:p>
@@ -295,6 +292,7 @@
     </w:p>
     <w:p>
       <w:r>
+        <w:lastRenderedPageBreak/>
         <w:t xml:space="preserve">Funkcija </w:t>
       </w:r>
       <w:r>
@@ -367,11 +365,10 @@
           <w:noProof/>
           <w:lang w:eastAsia="hr-HR"/>
         </w:rPr>
-        <w:lastRenderedPageBreak/>
         <w:drawing>
           <wp:inline distT="0" distB="0" distL="0" distR="0" wp14:anchorId="18E3F8F5" wp14:editId="7CD27CA2">
-            <wp:extent cx="5760720" cy="4245610"/>
-            <wp:effectExtent l="0" t="0" r="0" b="2540"/>
+            <wp:extent cx="5572125" cy="4106617"/>
+            <wp:effectExtent l="0" t="0" r="0" b="8255"/>
             <wp:docPr id="3" name="Picture 3"/>
             <wp:cNvGraphicFramePr>
               <a:graphicFrameLocks xmlns:a="http://schemas.openxmlformats.org/drawingml/2006/main" noChangeAspect="1"/>
@@ -398,7 +395,7 @@
                   <pic:spPr>
                     <a:xfrm>
                       <a:off x="0" y="0"/>
-                      <a:ext cx="5760720" cy="4245610"/>
+                      <a:ext cx="5578348" cy="4111203"/>
                     </a:xfrm>
                     <a:prstGeom prst="rect">
                       <a:avLst/>
@@ -432,6 +429,7 @@
     </w:p>
     <w:p>
       <w:r>
+        <w:lastRenderedPageBreak/>
         <w:t xml:space="preserve">Funkcija </w:t>
       </w:r>
       <w:r>
@@ -561,34 +559,34 @@
         <w:t>P</w:t>
       </w:r>
       <w:r>
-        <w:t xml:space="preserve">rogramske </w:t>
+        <w:t>rogramske implementacije web scrapera automatizirano pretražuju web stranice i dohvaćaju sadržaj koji odgovara kodiranom obrascu. Obrazac po kojem se prikupljaju podaci najčešće se određuje prema HTML strukturi mjesta u kombinaciji sa regularnim izrazima (eng. regular expressions). Loša ili promjenjiva struktura HTML-a i sve više dinamičkih web stranica i sadržaja, otežavaju a ponekad i onemogućuju prikupljanje podataka. Program koji se koristi za ovakvu vrstu prikupljanja podataka naziva se web robot (eng. web crawler), kada su dohvaćeni podaci poveznice na druga web mjesta ili stranice koj</w:t>
+      </w:r>
+      <w:r>
+        <w:t>e program prati prema nekim pra</w:t>
+      </w:r>
+      <w:r>
+        <w:t xml:space="preserve">vilima onda se takav program naziva web pauk (eng. web spider). </w:t>
+      </w:r>
+      <w:r>
+        <w:t>Web robote i web pauke koriste internetske tražilice da bi indeksirale web i omogućile pretraživanje kakvo svakodnevno koristimo.</w:t>
+      </w:r>
+    </w:p>
+    <w:p>
+      <w:r>
+        <w:t>Izrada programa za web scraping</w:t>
+      </w:r>
+      <w:r>
+        <w:t xml:space="preserve"> može biti </w:t>
+      </w:r>
+      <w:r>
+        <w:t>jednostavan</w:t>
+      </w:r>
+      <w:r>
+        <w:t xml:space="preserve"> zadatak ukoliko se radi o dohvaćanju manje količine podataka sa malog broja web stranica. Kada se radi o većem broju stranica sa </w:t>
       </w:r>
       <w:r>
         <w:lastRenderedPageBreak/>
-        <w:t>implementacije web scrapera automatizirano pretražuju web stranice i dohvaćaju sadržaj koji odgovara kodiranom obrascu. Obrazac po kojem se prikupljaju podaci najčešće se određuje prema HTML strukturi mjesta u kombinaciji sa regularnim izrazima (eng. regular expressions). Loša ili promjenjiva struktura HTML-a i sve više dinamičkih web stranica i sadržaja, otežavaju a ponekad i onemogućuju prikupljanje podataka. Program koji se koristi za ovakvu vrstu prikupljanja podataka naziva se web robot (eng. web crawler), kada su dohvaćeni podaci poveznice na druga web mjesta ili stranice koj</w:t>
-      </w:r>
-      <w:r>
-        <w:t>e program prati prema nekim pra</w:t>
-      </w:r>
-      <w:r>
-        <w:t xml:space="preserve">vilima onda se takav program naziva web pauk (eng. web spider). </w:t>
-      </w:r>
-      <w:r>
-        <w:t>Web robote i web pauke koriste internetske tražilice da bi indeksirale web i omogućile pretraživanje kakvo svakodnevno koristimo.</w:t>
-      </w:r>
-    </w:p>
-    <w:p>
-      <w:r>
-        <w:t>Izrada programa za web scraping</w:t>
-      </w:r>
-      <w:r>
-        <w:t xml:space="preserve"> može biti </w:t>
-      </w:r>
-      <w:r>
-        <w:t>jednostavan</w:t>
-      </w:r>
-      <w:r>
-        <w:t xml:space="preserve"> zadatak ukoliko se radi o dohvaćanju manje količine podataka sa malog broja web stranica. Kada se radi o većem broju stranica sa kompliciranijim obrascima za dohvaćanje podataka te potrebom da se web stranice provjeravaju za novi sadržaj ili pojavu novih web stranica onda se potrebno pobrinuti da programski kod bude održiv i čitljiv.</w:t>
+        <w:t>kompliciranijim obrascima za dohvaćanje podataka te potrebom da se web stranice provjeravaju za novi sadržaj ili pojavu novih web stranica onda se potrebno pobrinuti da programski kod bude održiv i čitljiv.</w:t>
       </w:r>
       <w:r>
         <w:t xml:space="preserve"> </w:t>
@@ -641,150 +639,202 @@
         <w:pStyle w:val="Heading3"/>
       </w:pPr>
       <w:r>
-        <w:t>Arhitektura sustava</w:t>
-      </w:r>
-    </w:p>
-    <w:p>
-      <w:r>
-        <w:t xml:space="preserve">Svaka komponenta zadužena je za određeni dio toka podataka unutar sustava. </w:t>
-      </w:r>
-    </w:p>
-    <w:p>
-      <w:pPr>
-        <w:numPr>
-          <w:ilvl w:val="0"/>
-          <w:numId w:val="1"/>
-        </w:numPr>
-      </w:pPr>
-      <w:r>
-        <w:t>Engine</w:t>
-      </w:r>
-    </w:p>
-    <w:p>
-      <w:pPr>
-        <w:ind w:left="720"/>
-      </w:pPr>
-      <w:r>
-        <w:t>Centralna komponenta Scrapy-a, zadužena za kontrolu toka podataka kroz ostale komponente. Postavlja okidače za određene događaje unutar sustava.</w:t>
-      </w:r>
-    </w:p>
-    <w:p>
-      <w:pPr>
-        <w:numPr>
-          <w:ilvl w:val="0"/>
-          <w:numId w:val="1"/>
-        </w:numPr>
-      </w:pPr>
-      <w:r>
-        <w:t>Scheduler</w:t>
-      </w:r>
-    </w:p>
-    <w:p>
-      <w:pPr>
-        <w:ind w:left="720"/>
-      </w:pPr>
-      <w:r>
-        <w:t>Zaprima zahtjeve (eng. requests) od engina i određuje redosljed izvođenja te ih vraća enginu.</w:t>
-      </w:r>
-    </w:p>
-    <w:p>
-      <w:pPr>
-        <w:numPr>
-          <w:ilvl w:val="0"/>
-          <w:numId w:val="1"/>
-        </w:numPr>
-      </w:pPr>
-      <w:r>
-        <w:t>Downloader</w:t>
-      </w:r>
-    </w:p>
-    <w:p>
-      <w:pPr>
-        <w:ind w:left="720"/>
-      </w:pPr>
-      <w:r>
-        <w:t>Komponenta zadužena za dohvat web stranica, nakon dohvata vraća ih enginu da bi bili prosljeđeni paucima.</w:t>
-      </w:r>
-    </w:p>
-    <w:p>
-      <w:pPr>
-        <w:numPr>
-          <w:ilvl w:val="0"/>
-          <w:numId w:val="1"/>
-        </w:numPr>
-      </w:pPr>
-      <w:r>
-        <w:t>Spiders</w:t>
-      </w:r>
-    </w:p>
-    <w:p>
-      <w:pPr>
-        <w:ind w:left="720"/>
-      </w:pPr>
-      <w:r>
-        <w:t>Pauci su klase izrađene od strane korisnika, zadužene za ekstrakciju podataka ili postavljanje novih requestova.</w:t>
-      </w:r>
-    </w:p>
-    <w:p>
-      <w:pPr>
-        <w:numPr>
-          <w:ilvl w:val="0"/>
-          <w:numId w:val="1"/>
-        </w:numPr>
-      </w:pPr>
-      <w:r>
-        <w:t>Item pipeline</w:t>
-      </w:r>
-    </w:p>
-    <w:p>
-      <w:pPr>
-        <w:ind w:left="720"/>
+        <w:t>Implementacija Scrapy-Python</w:t>
+      </w:r>
+    </w:p>
+    <w:p/>
+    <w:p/>
+    <w:p>
+      <w:r>
+        <w:br w:type="page"/>
+      </w:r>
+    </w:p>
+    <w:p>
+      <w:pPr>
+        <w:pStyle w:val="Heading1"/>
       </w:pPr>
       <w:r>
         <w:lastRenderedPageBreak/>
-        <w:t>Komponenta zadužena za daljnje procesiranje podataka (itema) koje parsiraju spideri. Uobičajena namjena im je validacija, čišćenje i pohranjivanje podataka (primjerice u bazu podataka).</w:t>
-      </w:r>
-    </w:p>
-    <w:p/>
-    <w:p>
-      <w:r>
-        <w:t>Osim navedenih komponenti moguće su implementacije eng. Downloader middlewares i Spider middlewares. Downloader middlewares su specifične kuke (eng. hooks) koje se nalaze između Engine i Downloader komponenti i procesiraju zahtjeve (eng. requests) od Engine-a prema Downloader-u i odgovore (eng. responses) koje idu od Downloader-a prema Engine-u. Ove funkcionalnosti su korisne kada je potrebno izmjeniti response prije nego što je poslan Spider komponenti ili zabranjivanje slanja određenih requestova.</w:t>
-      </w:r>
-    </w:p>
-    <w:p>
-      <w:pPr>
-        <w:pStyle w:val="Heading3"/>
-      </w:pPr>
-      <w:r>
-        <w:t>Spiders</w:t>
-      </w:r>
-    </w:p>
-    <w:p>
-      <w:r>
-        <w:t xml:space="preserve">Pauci (eng. Spiders) su klase koje definiraju kako će podaci sa određenih web stranica biti dohvaćeni, uključujući i kako će poveznice unutar tih stranica biti praćene. Ciklus dohvaćanja počinje sa inicijalnim zahtjevima na (eng. requests) zadane URL-ove, te određivanje callback funkcije koja će biti pozvana kada spider primi odgovor (eng. response). Unutar callback funkcije parsira se vraćeni odgovor te vraća parsirane podatke u obliku </w:t>
-      </w:r>
-      <w:r>
-        <w:rPr>
-          <w:u w:val="single"/>
-        </w:rPr>
-        <w:t>Item</w:t>
-      </w:r>
-      <w:r>
-        <w:t xml:space="preserve"> objekta, </w:t>
-      </w:r>
-      <w:r>
-        <w:rPr>
-          <w:u w:val="single"/>
-        </w:rPr>
-        <w:t>Request</w:t>
-      </w:r>
-      <w:r>
-        <w:t xml:space="preserve"> objekta ili iterabilnog tipa koji sadrži neke od navedenih objekata. U callback funkciji određujemo elemente web-a koji želimo dohvatiti. Za pronalazak željenih elemenata moguće je koristiti CSS selektore, Xpath (eng. XML Path Language) ili vanjske biblioteke za parsiranje.</w:t>
-      </w:r>
-    </w:p>
-    <w:p>
-      <w:r>
-        <w:br w:type="page"/>
+        <w:t>Korpusna lingvistika</w:t>
+      </w:r>
+    </w:p>
+    <w:p>
+      <w:r>
+        <w:t>Korpusna lingvistika je  grana lingvistike koja jezik proučava kroz korpuse.</w:t>
+      </w:r>
+      <w:r>
+        <w:t xml:space="preserve"> Ova definicija uključuje razvijanje i primjenu tehnika za sastavljanje korpusa.</w:t>
+      </w:r>
+      <w:r>
+        <w:t xml:space="preserve"> Najjednostavnija definicija korpusa (lat. Tijelo) je skup tekstova pohranjenih u jednu cjelinu. Dakle, korpusna lingvistika je grana koja se služi određenim procedurama i metodama da bi proučavala jezik. Iako su principi korpusne lingvistike postojali i prije pojave računala</w:t>
+      </w:r>
+      <w:r>
+        <w:t xml:space="preserve"> gotovo je neizbježno koristiti računalo za </w:t>
+      </w:r>
+      <w:r>
+        <w:t>čitanje, pretraživanje i obradu</w:t>
+      </w:r>
+      <w:r>
+        <w:t xml:space="preserve"> </w:t>
+      </w:r>
+      <w:r>
+        <w:t>podataka</w:t>
+      </w:r>
+      <w:r>
+        <w:t xml:space="preserve">. </w:t>
+      </w:r>
+      <w:r>
+        <w:t xml:space="preserve">U kontekstu ovog rada korpusnu lingvistika bi mogla biti definirana kao proučavanje jezika kroz skup tekstova u obliku čitljivom za računalo. Skup tekstova tj. korpus najčešće je veličine koja nebi dozvoljavala ručno istraživanje nego zahtjeva određene alate da bi se </w:t>
+      </w:r>
+      <w:r>
+        <w:t>provela</w:t>
+      </w:r>
+      <w:r>
+        <w:t xml:space="preserve"> kvantativna i kvalitativna</w:t>
+      </w:r>
+      <w:r>
+        <w:t xml:space="preserve"> </w:t>
+      </w:r>
+      <w:r>
+        <w:t>analiza podataka[Gatto 2014].</w:t>
+      </w:r>
+      <w:r>
+        <w:t xml:space="preserve"> </w:t>
+      </w:r>
+      <w:r>
+        <w:t xml:space="preserve">Važno je primjetiti da korpusna lingvistika proučava jezik na temelju primjera stvarne upotrebe jezika za razliku od tradicionalnih istraživanja u kojima se do zaključaka dolazi uglavnom putem introspekcije izvornog govornika. </w:t>
+      </w:r>
+    </w:p>
+    <w:p>
+      <w:r>
+        <w:t>Kvaliteta i važnost istraživanja korpusa ovisi o izboru korpusa koji istražujemo da bi odgovorili na određena pitanja ili testirali hipoteze. Primjerice</w:t>
+      </w:r>
+      <w:r>
+        <w:t xml:space="preserve">, ne mogu se donositi zaključci o cjelokupnom jeziku ako korpus koji istražujemo sadrži samo tekstove iz dnevnih novina. Suptilniji primjer bi bio da prije istraživanja pretpostavimo da je korpus dnevnih novina homogen, dok bi u stvarnosti bilo </w:t>
+      </w:r>
+      <w:r>
+        <w:t>leksičkih i drugih razlika između sportskog i kulturnog dijela novina. Dakle izbor korpusa ili izrada novog specijaliziranog korpusa za svrhu istraživanja uvelike određuje kvalitetu rezultata istraživanja korpusa.</w:t>
+      </w:r>
+    </w:p>
+    <w:p>
+      <w:pPr>
+        <w:pStyle w:val="Heading2"/>
+      </w:pPr>
+      <w:r>
+        <w:t>Veličina korpusa</w:t>
+      </w:r>
+    </w:p>
+    <w:p>
+      <w:r>
+        <w:t xml:space="preserve">Veličina korpusa </w:t>
+      </w:r>
+      <w:r>
+        <w:t>ovisi o namjeni i izvoru tako da ne postoji standard koji bi određivao veličinu korpusa. Korpusi koji predstavljaju određeni jezik u cjelosti svakako moraju biti veliki dok korpusi koji predstavljaju određeni podskup jezika, tj. specijalizirani korpusi, su relativno male veličine. Pojmovi „veliko“ i „malo“ u kontekstu korpusa su se mijenjali kroz vrijeme. Prvi računalni korpus, Brown Corpus sadržavao je milijun riječi engleskog jezika. Brown Corpus bi mogao spadati u male korpuse po standardima druge generacije općih korpusa kao što je British National Corpus (BNC) koji sadrži oko 100 milijuna riječi engleskog jezika.</w:t>
+      </w:r>
+      <w:r>
+        <w:t xml:space="preserve"> Korpusi koji se koriste za izradu riječnika, primjerice </w:t>
+      </w:r>
+      <w:r>
+        <w:rPr>
+          <w:i/>
+        </w:rPr>
+        <w:t>Collins Cobuild Bank of English</w:t>
+      </w:r>
+      <w:r>
+        <w:t xml:space="preserve"> sadrže 650 milijuna riječi sakupljenih iz pisanog </w:t>
+      </w:r>
+      <w:r>
+        <w:t>i izgovorenog engleskog jezika.</w:t>
+      </w:r>
+      <w:r>
+        <w:t xml:space="preserve"> </w:t>
+      </w:r>
+    </w:p>
+    <w:p>
+      <w:r>
+        <w:t xml:space="preserve">Preporuka je da korpus bude što veći s mogućnošću rasta a preporuka se temelji na opće poznatoj činjenici da se oko pola vokabulara svih korpusa sastoji od riječi koje se pojavljuju </w:t>
+      </w:r>
+      <w:r>
+        <w:lastRenderedPageBreak/>
+        <w:t xml:space="preserve">samo jednom (Zipf 1935.). </w:t>
+      </w:r>
+      <w:r>
+        <w:t>Dakle može se zaključiti da je opća preporuka da korpus bude što veći ako su tekstovi od kojih se korpus izrađuje relevantni za istraživanje.</w:t>
+      </w:r>
+    </w:p>
+    <w:p>
+      <w:pPr>
+        <w:pStyle w:val="Heading2"/>
+      </w:pPr>
+      <w:r>
+        <w:t>Opojavničenje</w:t>
+      </w:r>
+    </w:p>
+    <w:p>
+      <w:r>
+        <w:t xml:space="preserve">Opojavničenje je proces određivanja lingvističkih jedinica (rečenice, riječi, znakovi...). Opojavničenje ili tokenizacija stavlja korpus u stanje u kojem su sve riječi-pojavnice identificirane i eksplicitno obilježene. Najjednostavniji i prilično učinkovit pristup je razdvajanje pojavnica znakom za obilježavanje razmaka tj. bijelinama. Automatizirati ovakav proces je prilično jednostavno, većina programskih jezika sadrži standardne biblioteke za string strukturu podataka koje sadrže funkcije za osnovnu obradu teksta (split, replace, upper, lower). Međutim, opojavničenje/tokenizacija u složenijim pristupima, primjerice pojavnice se mogu sastojati od dvije ili više riječi. Na primjer, datum </w:t>
+      </w:r>
+      <w:r>
+        <w:rPr>
+          <w:i/>
+        </w:rPr>
+        <w:t>15. svibnja</w:t>
+      </w:r>
+      <w:r>
+        <w:t xml:space="preserve"> ili </w:t>
+      </w:r>
+      <w:r>
+        <w:rPr>
+          <w:i/>
+        </w:rPr>
+        <w:t>15. 5.</w:t>
+      </w:r>
+      <w:r>
+        <w:t xml:space="preserve"> bi mogao biti obrađivan kao jedna pojavnica pa ranije spomenuti jednostavni pristup nebi mogao tokenizirati. Tekst koji se obrađuje može se opojavničiti više puta da bi se dobili željeni rezultati. Nakon dobivanja tokena koji su riječi ponekad je potrebno spojiti više riječi koje, gotovo uvijek, imaju isto značenje, primjerice „hard drive“. Nakon tokeniziranja manjih lingvističkih jedinica kao što su riječi ili datumi potrebno je označiti i rečenice. Postupci segmentacije na rečenice su složeni iz razloga što su oznake rečenične interpunkcije često višeznačne. Na primjer, točka može stajati uz redni broj, kraticu ili na kraju rečenice. Podaci također mogu dolaziti označeni nekim od jezika za označavanje (eng. </w:t>
+      </w:r>
+      <w:r>
+        <w:rPr>
+          <w:i/>
+        </w:rPr>
+        <w:t>markup languages</w:t>
+      </w:r>
+      <w:r>
+        <w:t xml:space="preserve">) primjerice u HTML-u ili XML-u. Prije opojavničenja teksta prirodnog jezika potrebno je odvojiti jezik označavanja od teksta koji želimo obrađivati. Budući da su jezici označavanja (formalni, umjetni, kontrolirani?)uvelike standardizirani taj proces je olakšan radi mogućnosti korištenja gotovih riješenja koja uklanjaju elemente kao što su tagovi. U slučajevima kada su podaci označeni za aplikacije i procesore treće strane (eng. </w:t>
+      </w:r>
+      <w:r>
+        <w:rPr>
+          <w:i/>
+        </w:rPr>
+        <w:t>third-party</w:t>
+      </w:r>
+      <w:r>
+        <w:t xml:space="preserve">) potrebno je proučiti logiku označavanja te izraditi vlastito riješenje koje uklanja ili odvaja tekst od jezika označavanja. Posebno teško je opojavničenje jezika u </w:t>
+      </w:r>
+      <w:r>
+        <w:rPr>
+          <w:i/>
+        </w:rPr>
+        <w:t>scriptio continua</w:t>
+      </w:r>
+      <w:r>
+        <w:t xml:space="preserve"> </w:t>
+      </w:r>
+      <w:r>
+        <w:t>pismu gdje se riječi ne razdvajaju razmacima ili znakovima (Kineski, Thai, staro-Grčki).</w:t>
+      </w:r>
+    </w:p>
+    <w:p>
+      <w:r>
+        <w:t xml:space="preserve">Izazovi opojavničenja teksta komunikacije na internetu, posebice društvenim mrežama, uvelike ovise o ciljevima obrade i platformi na kojoj se komunikacija odvija. Svaka društvena mreža ili internetski servisi kao chat sobe imaju neke posebne znakove ili standarde. Primjerice „Tweeter“ koristi znak # (eng. </w:t>
+      </w:r>
+      <w:r>
+        <w:rPr>
+          <w:i/>
+        </w:rPr>
+        <w:t>hashtag</w:t>
+      </w:r>
+      <w:r>
+        <w:t xml:space="preserve">) nakon kojeg, bez razmaka, slijedi riječ koja označava širu temu ili područje objave. Ovisno o ciljevima, aplikacija za obradu može tretirati takve tokene kao riječi, posebnu kategoriju ili odbacivati. </w:t>
       </w:r>
     </w:p>
     <w:p>
@@ -793,7 +843,7 @@
       </w:pPr>
       <w:r>
         <w:lastRenderedPageBreak/>
-        <w:t>Obrada prirodnog jezika</w:t>
+        <w:t>Izrada korpusa</w:t>
       </w:r>
     </w:p>
     <w:p>
@@ -801,31 +851,27 @@
         <w:pStyle w:val="Heading2"/>
       </w:pPr>
       <w:r>
-        <w:t>Korupusna lingvistika</w:t>
-      </w:r>
-    </w:p>
-    <w:p>
-      <w:r>
-        <w:t>Korpusna lingvistika je  grana lingvistike koja jezik proučava kroz korpuse. Najjednostavnija definicija korpusa (lat. Tijelo) je skup tekstova pohranjenih u jednu cjelinu. Dakle, korpusna lingvistika je grana koja se služi određenim procedurama i metodama da bi proučavala jezik. Iako su principi korpusne lingvistike postojali i prije pojave računala</w:t>
-      </w:r>
-      <w:r>
-        <w:t xml:space="preserve"> gotovo je neizbježno koristiti računalo za čitanje, pretraživanje i obradu podataka i korpusa. </w:t>
-      </w:r>
-      <w:r>
-        <w:t>U kontekstu ovog rada korpusnu lingvistika bi mogla biti definirana kao proučavanje jezika kroz skup tekstova u obliku čitljivom za računalo. Skup tekstova tj. korpus najčešće je veličine koja nebi dozvoljavala ručno istraživanje nego zahtjeva određene alate da bi se proveli kvantativna i kvalitativna</w:t>
-      </w:r>
-      <w:r>
-        <w:t xml:space="preserve"> </w:t>
-      </w:r>
-      <w:r>
-        <w:t>analiza podataka[Gatto 2014].</w:t>
-      </w:r>
-      <w:r>
-        <w:t xml:space="preserve"> </w:t>
-      </w:r>
+        <w:t>Natural Language Processing Toolkit</w:t>
+      </w:r>
+    </w:p>
+    <w:p>
+      <w:r>
+        <w:t>Natural Language Toolkit, skraćeno NLTK je niz biblioteka i programa za simboličko i statističko obrađivanje pomoću programskog jezika Python. Natural Language Toolkt uključuje ogledne primjerke te je popraćen opsežnom dokumentacijom i uključuje knjigu objašnjenja fundamentalnih načela iza obrađivačkih zadataka podržanih od strane ovih alata. Pretežito je namjenjen učenju o računalnoj obradi prirodnog jezika ili za istraživanja prirodnog jezika.</w:t>
+      </w:r>
+    </w:p>
+    <w:p>
       <w:bookmarkStart w:id="0" w:name="_GoBack"/>
       <w:bookmarkEnd w:id="0"/>
     </w:p>
+    <w:p>
+      <w:pPr>
+        <w:pStyle w:val="Heading1"/>
+      </w:pPr>
+      <w:r>
+        <w:t>Zaključak</w:t>
+      </w:r>
+    </w:p>
+    <w:p/>
     <w:p>
       <w:r>
         <w:br w:type="page"/>
@@ -1594,10 +1640,15 @@
   <w:style w:type="paragraph" w:default="1" w:styleId="Normal">
     <w:name w:val="Normal"/>
     <w:qFormat/>
-    <w:rsid w:val="0065220C"/>
+    <w:rsid w:val="00361FC3"/>
     <w:pPr>
+      <w:spacing w:line="360" w:lineRule="auto"/>
       <w:jc w:val="both"/>
     </w:pPr>
+    <w:rPr>
+      <w:rFonts w:ascii="Times New Roman" w:hAnsi="Times New Roman"/>
+      <w:sz w:val="24"/>
+    </w:rPr>
   </w:style>
   <w:style w:type="paragraph" w:styleId="Heading1">
     <w:name w:val="heading 1"/>
@@ -1659,7 +1710,6 @@
     <w:rPr>
       <w:rFonts w:asciiTheme="majorHAnsi" w:eastAsiaTheme="majorEastAsia" w:hAnsiTheme="majorHAnsi" w:cstheme="majorBidi"/>
       <w:color w:val="1F4D78" w:themeColor="accent1" w:themeShade="7F"/>
-      <w:sz w:val="24"/>
       <w:szCs w:val="24"/>
     </w:rPr>
   </w:style>

</xml_diff>

<commit_message>
2. dan, imam 11 kartica teksta
</commit_message>
<xml_diff>
--- a/Završni 2017.docx
+++ b/Završni 2017.docx
@@ -178,14 +178,27 @@
       <w:r>
         <w:t xml:space="preserve">Slika </w:t>
       </w:r>
-      <w:fldSimple w:instr=" SEQ Slika \* ARABIC ">
-        <w:r>
-          <w:rPr>
-            <w:noProof/>
-          </w:rPr>
-          <w:t>1</w:t>
-        </w:r>
-      </w:fldSimple>
+      <w:r>
+        <w:fldChar w:fldCharType="begin"/>
+      </w:r>
+      <w:r>
+        <w:instrText xml:space="preserve"> SEQ Slika \* ARABIC </w:instrText>
+      </w:r>
+      <w:r>
+        <w:fldChar w:fldCharType="separate"/>
+      </w:r>
+      <w:r>
+        <w:rPr>
+          <w:noProof/>
+        </w:rPr>
+        <w:t>1</w:t>
+      </w:r>
+      <w:r>
+        <w:rPr>
+          <w:noProof/>
+        </w:rPr>
+        <w:fldChar w:fldCharType="end"/>
+      </w:r>
       <w:r>
         <w:t xml:space="preserve"> Funkcija request_until_suceed</w:t>
       </w:r>
@@ -278,14 +291,27 @@
       <w:r>
         <w:t xml:space="preserve">Slika </w:t>
       </w:r>
-      <w:fldSimple w:instr=" SEQ Slika \* ARABIC ">
-        <w:r>
-          <w:rPr>
-            <w:noProof/>
-          </w:rPr>
-          <w:t>2</w:t>
-        </w:r>
-      </w:fldSimple>
+      <w:r>
+        <w:fldChar w:fldCharType="begin"/>
+      </w:r>
+      <w:r>
+        <w:instrText xml:space="preserve"> SEQ Slika \* ARABIC </w:instrText>
+      </w:r>
+      <w:r>
+        <w:fldChar w:fldCharType="separate"/>
+      </w:r>
+      <w:r>
+        <w:rPr>
+          <w:noProof/>
+        </w:rPr>
+        <w:t>2</w:t>
+      </w:r>
+      <w:r>
+        <w:rPr>
+          <w:noProof/>
+        </w:rPr>
+        <w:fldChar w:fldCharType="end"/>
+      </w:r>
       <w:r>
         <w:t xml:space="preserve"> Funkcija getFacebookPageFeedData</w:t>
       </w:r>
@@ -415,14 +441,27 @@
       <w:r>
         <w:t xml:space="preserve">Slika </w:t>
       </w:r>
-      <w:fldSimple w:instr=" SEQ Slika \* ARABIC ">
-        <w:r>
-          <w:rPr>
-            <w:noProof/>
-          </w:rPr>
-          <w:t>3</w:t>
-        </w:r>
-      </w:fldSimple>
+      <w:r>
+        <w:fldChar w:fldCharType="begin"/>
+      </w:r>
+      <w:r>
+        <w:instrText xml:space="preserve"> SEQ Slika \* ARABIC </w:instrText>
+      </w:r>
+      <w:r>
+        <w:fldChar w:fldCharType="separate"/>
+      </w:r>
+      <w:r>
+        <w:rPr>
+          <w:noProof/>
+        </w:rPr>
+        <w:t>3</w:t>
+      </w:r>
+      <w:r>
+        <w:rPr>
+          <w:noProof/>
+        </w:rPr>
+        <w:fldChar w:fldCharType="end"/>
+      </w:r>
       <w:r>
         <w:t xml:space="preserve"> scrapeFacebookPageFeedStatus</w:t>
       </w:r>
@@ -516,366 +555,541 @@
       <w:r>
         <w:t xml:space="preserve">Slika </w:t>
       </w:r>
-      <w:fldSimple w:instr=" SEQ Slika \* ARABIC ">
+      <w:r>
+        <w:fldChar w:fldCharType="begin"/>
+      </w:r>
+      <w:r>
+        <w:instrText xml:space="preserve"> SEQ Slika \* ARABIC </w:instrText>
+      </w:r>
+      <w:r>
+        <w:fldChar w:fldCharType="separate"/>
+      </w:r>
+      <w:r>
+        <w:rPr>
+          <w:noProof/>
+        </w:rPr>
+        <w:t>4</w:t>
+      </w:r>
+      <w:r>
+        <w:rPr>
+          <w:noProof/>
+        </w:rPr>
+        <w:fldChar w:fldCharType="end"/>
+      </w:r>
+      <w:r>
+        <w:t xml:space="preserve"> Jedinstveni identifikator stranice ili grupe</w:t>
+      </w:r>
+    </w:p>
+    <w:p>
+      <w:r>
+        <w:t>Objave koje se dohvaćaju obično budu vezane za određenu temu a mogu biti objavljivane od strane korisnika učlanjenih na stranicu ili kao u slučaju portala koji  imaju službene Facebook stranice objave dolaze jedino od vlasnika stranice dok korisnici ostavljaju komentare na objave. Prije prikupljanja podataka korisno je "ručno" analizirati potencijalnu stranicu da bi se utvrdile neke osnovne karakteristike kao što je učestalost objava, tematika objava i tip objava (primjerice stranice gdje korisnici postavljaju pitanja na određenu temu).</w:t>
+      </w:r>
+    </w:p>
+    <w:p/>
+    <w:p>
+      <w:pPr>
+        <w:pStyle w:val="Heading2"/>
+      </w:pPr>
+      <w:r>
+        <w:t>Web scraping</w:t>
+      </w:r>
+    </w:p>
+    <w:p>
+      <w:r>
+        <w:t>Ako podaci koje želimo dohvatiti nisu dostupni na druge načine</w:t>
+      </w:r>
+      <w:r>
+        <w:t xml:space="preserve"> po</w:t>
+      </w:r>
+      <w:r>
+        <w:t>put API-ja</w:t>
+      </w:r>
+      <w:r>
+        <w:t xml:space="preserve"> onda se koristi web scraping. Prilikom prikupljanja podataka na taj način koriste se programi koji na temelju obrasca pretražuju određenu web stranicu i dohvaćaju podatke koji odgovaraju obrascu. </w:t>
+      </w:r>
+      <w:r>
+        <w:t>P</w:t>
+      </w:r>
+      <w:r>
+        <w:t>rogramske implementacije web scrapera automatizirano pretražuju web stranice i dohvaćaju sadržaj koji odgovara kodiranom obrascu. Obrazac po kojem se prikupljaju podaci najčešće se određuje prema HTML strukturi mjesta u kombinaciji sa regularnim izrazima (eng. regular expressions). Loša ili promjenjiva struktura HTML-a i sve više dinamičkih web stranica i sadržaja, otežavaju a ponekad i onemogućuju prikupljanje podataka. Program koji se koristi za ovakvu vrstu prikupljanja podataka naziva se web robot (eng. web crawler), kada su dohvaćeni podaci poveznice na druga web mjesta ili stranice koj</w:t>
+      </w:r>
+      <w:r>
+        <w:t>e program prati prema nekim pra</w:t>
+      </w:r>
+      <w:r>
+        <w:t xml:space="preserve">vilima onda se takav program naziva web pauk (eng. web spider). </w:t>
+      </w:r>
+      <w:r>
+        <w:t>Web robote i web pauke koriste internetske tražilice da bi indeksirale web i omogućile pretraživanje kakvo svakodnevno koristimo.</w:t>
+      </w:r>
+    </w:p>
+    <w:p>
+      <w:r>
+        <w:t>Izrada programa za web scraping</w:t>
+      </w:r>
+      <w:r>
+        <w:t xml:space="preserve"> može biti </w:t>
+      </w:r>
+      <w:r>
+        <w:t>jednostavan</w:t>
+      </w:r>
+      <w:r>
+        <w:t xml:space="preserve"> zadatak ukoliko se radi o dohvaćanju manje količine podataka sa malog broja web stranica. Kada se radi o većem broju stranica sa </w:t>
+      </w:r>
+      <w:r>
+        <w:lastRenderedPageBreak/>
+        <w:t>kompliciranijim obrascima za dohvaćanje podataka te potrebom da se web stranice provjeravaju za novi sadržaj ili pojavu novih web stranica onda se potrebno pobrinuti da programski kod bude održiv i čitljiv.</w:t>
+      </w:r>
+      <w:r>
+        <w:t xml:space="preserve"> </w:t>
+      </w:r>
+      <w:r>
+        <w:t>Scrapy je razvojna cjelina za izradu web robota i izvlačenje strukturiranih podataka, napisan je u Python programskom jeziku. Može se koristiti za niz aplikacija kao što je rudarenje podataka, arhiviranje i procesiranje podataka, automatski monitoring i testiranje. Dizajn razvojne cjeline omogućuje da koncentracija razvoja bude na izradi pravila po kojima se dohvaćaju podaci. Sustav je modularan tako da je moguće koristiti dodatne ekstenzije i module na dohvaćenim podacima. Službeni održavatelj i developer je Scrapinghub Ltd. koji lic</w:t>
+      </w:r>
+      <w:r>
+        <w:t xml:space="preserve">encira Scrapy pod BSD licencom, </w:t>
+      </w:r>
+      <w:r>
+        <w:t>na razvoju sudjeluje 221 developer</w:t>
+      </w:r>
+      <w:r>
+        <w:rPr>
+          <w:highlight w:val="yellow"/>
+        </w:rPr>
+        <w:t>[Github repozitorij]</w:t>
+      </w:r>
+      <w:r>
+        <w:t xml:space="preserve">. </w:t>
+      </w:r>
+      <w:r>
+        <w:t>Uz sve prednosti koje pruža korištenje razvojne cjeline, Scrapy također ima mogućnost izvođenja u oblaku. Kada se radi web scraping na velikim web stranicama koje sadrže puno podataka, robot šalje veliki broj zahtjeva prema poslužiteljima što može postati nestabilno kada se koristi osobna internetska usluga.</w:t>
+      </w:r>
+      <w:r>
+        <w:t xml:space="preserve"> Resursi osobnog računala općenito postaju nedovoljni kada proces prikupljanja podataka zahtjeva veće količine memorije i duže vrijeme izvođenja.</w:t>
+      </w:r>
+      <w:r>
+        <w:t xml:space="preserve"> Scrapy Cloud omogućuje </w:t>
+      </w:r>
+      <w:r>
+        <w:t xml:space="preserve">implementaciju zahtjevnijih web robota bez potrebe održavanja infrastrukture koju takvi web roboti zahtjevaju. Prikupljeni podaci se spremaju u </w:t>
+      </w:r>
+      <w:r>
+        <w:rPr>
+          <w:highlight w:val="yellow"/>
+        </w:rPr>
+        <w:t>high-availability</w:t>
+      </w:r>
+      <w:r>
+        <w:t xml:space="preserve"> baze podataka i</w:t>
+      </w:r>
+      <w:r>
+        <w:t xml:space="preserve"> dostupni su u JSON, XML i CSV oblicima.</w:t>
+      </w:r>
+    </w:p>
+    <w:p>
+      <w:pPr>
+        <w:pStyle w:val="Heading3"/>
+      </w:pPr>
+      <w:r>
+        <w:t>Implementacija Scrapy-Python</w:t>
+      </w:r>
+    </w:p>
+    <w:p/>
+    <w:p/>
+    <w:p>
+      <w:r>
+        <w:br w:type="page"/>
+      </w:r>
+    </w:p>
+    <w:p>
+      <w:pPr>
+        <w:pStyle w:val="Heading1"/>
+      </w:pPr>
+      <w:r>
+        <w:lastRenderedPageBreak/>
+        <w:t>Korpusna lingvistika</w:t>
+      </w:r>
+    </w:p>
+    <w:p>
+      <w:r>
+        <w:t>Korpusna lingvistika je</w:t>
+      </w:r>
+      <w:r>
+        <w:t xml:space="preserve"> grana lingvistike koja jezik proučava kroz korpuse.</w:t>
+      </w:r>
+      <w:r>
+        <w:t xml:space="preserve"> Ova definicija uključuje razvijanje i primjenu tehnika za sastavljanje korpusa.</w:t>
+      </w:r>
+      <w:r>
+        <w:t xml:space="preserve"> Najjednosta</w:t>
+      </w:r>
+      <w:r>
+        <w:t>vnija definicija korpusa (lat. t</w:t>
+      </w:r>
+      <w:r>
+        <w:t>ijelo) je skup tekstova pohranjenih u jednu cjelinu. Dakle, korpusna lingvistika je grana koja se služi određenim procedurama i metodama</w:t>
+      </w:r>
+      <w:r>
+        <w:t xml:space="preserve"> koje provodi nad korpusima</w:t>
+      </w:r>
+      <w:r>
+        <w:t xml:space="preserve"> da bi proučavala jezik. Iako su principi korpusne lingvistike postojali i prije pojave računala</w:t>
+      </w:r>
+      <w:r>
+        <w:t xml:space="preserve"> gotovo je neizbježno koristiti računalo za </w:t>
+      </w:r>
+      <w:r>
+        <w:t>čitanje, pretraživanje i obradu</w:t>
+      </w:r>
+      <w:r>
+        <w:t xml:space="preserve"> </w:t>
+      </w:r>
+      <w:r>
+        <w:t>podataka</w:t>
+      </w:r>
+      <w:r>
+        <w:t xml:space="preserve">. </w:t>
+      </w:r>
+      <w:r>
+        <w:t xml:space="preserve">U kontekstu ovog rada korpusnu lingvistika bi mogla biti definirana kao proučavanje jezika kroz skup tekstova u obliku čitljivom za računalo. Skup tekstova tj. korpus najčešće je veličine koja nebi dozvoljavala ručno istraživanje nego zahtjeva određene alate da bi se </w:t>
+      </w:r>
+      <w:r>
+        <w:t>provela</w:t>
+      </w:r>
+      <w:r>
+        <w:t xml:space="preserve"> kvantativna i kvalitativna</w:t>
+      </w:r>
+      <w:r>
+        <w:t xml:space="preserve"> </w:t>
+      </w:r>
+      <w:r>
+        <w:t>analiza podataka[Gatto 2014].</w:t>
+      </w:r>
+      <w:r>
+        <w:t xml:space="preserve"> </w:t>
+      </w:r>
+      <w:r>
+        <w:t xml:space="preserve">Važno je primjetiti da korpusna lingvistika proučava jezik na temelju primjera stvarne upotrebe jezika za razliku od tradicionalnih istraživanja u kojima se do zaključaka dolazi uglavnom putem introspekcije izvornog govornika. </w:t>
+      </w:r>
+    </w:p>
+    <w:p>
+      <w:r>
+        <w:t>Kvaliteta i važnost istraživanja korpusa ovisi o izboru korpusa koji istražujemo da bi odgovorili na određena pitanja ili testirali hipoteze. Primjerice</w:t>
+      </w:r>
+      <w:r>
+        <w:t xml:space="preserve">, ne mogu se donositi zaključci o cjelokupnom jeziku ako korpus koji istražujemo sadrži samo tekstove iz dnevnih novina. Suptilniji primjer bi bio da prije istraživanja pretpostavimo da je korpus dnevnih novina homogen, dok bi u stvarnosti bilo </w:t>
+      </w:r>
+      <w:r>
+        <w:t>leksičkih i drugih razlika između sportskog i kulturnog dijela novina. Dakle izbor korpusa ili izrada novog specijaliziranog korpusa za svrhu istraživanja uvelike određuje kvalitetu rezultata istraživanja korpusa.</w:t>
+      </w:r>
+    </w:p>
+    <w:p>
+      <w:pPr>
+        <w:pStyle w:val="Heading2"/>
+      </w:pPr>
+      <w:r>
+        <w:t>Vrste korpusa</w:t>
+      </w:r>
+    </w:p>
+    <w:p>
+      <w:r>
+        <w:t xml:space="preserve">Općenito korpusi su dizajnirani za određenu namjenu u istraživanju jezika. Vrste korpusa se mogu podjeliti s obzirom na namjenu. </w:t>
+      </w:r>
+      <w:r>
+        <w:t xml:space="preserve">Prva razlika između korupsa su općejezični i specijalizirani korpusi, također važna podjela prema vremenu su sinkronijski i dijakronijski te jednojezični i višejezični. Općejezični korpusi sadrže tekstove iz širokog područja domena i namjene sa ciljem da što bolje predstavljaju cjelokupan jezik. Mogu sadržavati pisani i izgovoreni jezik te su relativno veliki, uglavnom sadrže više desetaka ili stotina milijuna riječi. Najčešće se koriste za izradu materijala za učenje jezika i prijevoda (riječnici, gramatike) ili kao bazna usporedba sa manjim specijaliziranim korpusima. Tipični primjer općejezičnog korpusa za engleski jezik je </w:t>
+      </w:r>
+      <w:r>
+        <w:t>British National Corpus (BNC)</w:t>
+      </w:r>
+      <w:r>
+        <w:t xml:space="preserve"> koji sadrži oko 100 milijuna riječi.</w:t>
+      </w:r>
+    </w:p>
+    <w:p>
+      <w:r>
+        <w:t>Za razliku od općjezičnih korpusa, s</w:t>
+      </w:r>
+      <w:r>
+        <w:t xml:space="preserve">pecijalizirani korpusi sadrže podskup jezika određene domene, primjerice medicinski ili akademski diskurs. Takvi korpusi su najčešće znatno manji </w:t>
+      </w:r>
+      <w:r>
+        <w:lastRenderedPageBreak/>
+        <w:t>od općjezičnih te mogu imati i druga ograničenja osim domenskih, kao što su žanr, vrijeme, geografska raznolikost itd.</w:t>
+      </w:r>
+    </w:p>
+    <w:p>
+      <w:r>
+        <w:t>Također važna podjela je između sinkronijskih i dijakronijskih korpusa. Sinkronijski opisuju stanje jezika u nekom kraćem vremenskom periodu dok dijakronijski korpusi prikazuju razvoj jezika kroz vrijeme. Posebni dijakronijski korpusi nazivaju se monitor ili dinamičkim korpusima jer se kontinuirano povečavaju. Ovakve korpuse je predložio Sinclair (1991)</w:t>
+      </w:r>
+      <w:r>
+        <w:t xml:space="preserve"> te teži da se napravi korpus koji stalno raste.</w:t>
+      </w:r>
+    </w:p>
+    <w:p>
+      <w:r>
+        <w:t>Prijevodni korpusi sadrže zbirku originalnih tekstova na jednom jeziku te njihove prijevode na jednom ili više drugih jezika, ukoliko su jednosmjerni, dvosmjerni korpusi sadržavaju originale i prijevode za svaki od jezika u prijevodnom korpusu. Usporedivi korpusi sadrže tekstove na dva ili više jezika ali nisu direktno prevedeni nego su iz iste domene, kategorije, područja ili tematike. Do sada navedeni korpusi su višejezični jer sadržavaju dva ili više jezika, točnije korpus je višejezičan ako sadrži tri ili više jezika dok je dvojezičan kada sadrži dva jezika.</w:t>
+      </w:r>
+    </w:p>
+    <w:p>
+      <w:pPr>
+        <w:pStyle w:val="Heading2"/>
+      </w:pPr>
+      <w:r>
+        <w:t>Web kao korpus</w:t>
+      </w:r>
+    </w:p>
+    <w:p>
+      <w:r>
+        <w:t xml:space="preserve">Ideja da se web tretira kao korpus zahtjeva da se ponovno definira što korpus jest ili što sve korpus može biti. Osnovna definicija korpusa kao skupa tekstova u jednoj cjelini se može shvatiti na način da je bilo koji skup od dva ili više tekstova korpus. </w:t>
+      </w:r>
+      <w:r>
+        <w:t xml:space="preserve">Iako je web skup tekstova u obliku čitljivom za računalo nameće se problem da nema lingvističku namjenu niti je stvoren da bude korpus(Gatto 2:2). </w:t>
+      </w:r>
+      <w:r>
+        <w:t>Pojavom namjere lingvista da koriste web kao korpus potaklo je ponovnu definiciju korpusa</w:t>
+      </w:r>
+      <w:r>
+        <w:t>:</w:t>
+      </w:r>
+    </w:p>
+    <w:p>
+      <w:r>
+        <w:tab/>
+      </w:r>
+      <w:r>
+        <w:rPr>
+          <w:highlight w:val="yellow"/>
+        </w:rPr>
+        <w:t xml:space="preserve">Želimo izbjeći </w:t>
+      </w:r>
+      <w:r>
+        <w:rPr>
+          <w:i/>
+          <w:highlight w:val="yellow"/>
+        </w:rPr>
+        <w:t xml:space="preserve">švercanje </w:t>
+      </w:r>
+      <w:r>
+        <w:rPr>
+          <w:highlight w:val="yellow"/>
+        </w:rPr>
+        <w:t xml:space="preserve">vrijednosti u kriteriji korpusa. McEnery i Wilson mješaju pitanje „Što je korpus?“ sa pitanjem „Što je dobar korpus?“ (za određeno istraživanje), time zamućuju jednostavno pitanje „Jeli korpus x dobar za istraživanje y?“ sa semantičkim pitanjem „Jeli x uopće korpus?“. Takvo semantičko pitanje odvlači pažnju od odgovaranja na praktična pitanja. Da bi se ovakva semantička pitanja odstranila, definicija korpusa treba biti široka. Mi definiramo korpus kao „skup tekstova“. </w:t>
+      </w:r>
+      <w:r>
+        <w:rPr>
+          <w:highlight w:val="yellow"/>
+        </w:rPr>
+        <w:t>Definicija je općenita, također ovisi o kontekstu i domeni u kojoj se koristi, dakle preciznije: „Korpus je skup tekstova kada se promatra kao objekt jezika ili književnog istraživanja.“</w:t>
+      </w:r>
+      <w:r>
+        <w:t>(Kilgarriff, Grafenstette: 2003 Computational Linguistics)</w:t>
+      </w:r>
+    </w:p>
+    <w:p>
+      <w:r>
+        <w:t>Istraživanja u domeni web-a kao korpusa dugo su bila ograničena na praktično pitanje da li web kao korpus može biti dobar za određenu zadaću, dok su u stvarnosti upravo ta istraživanja preoblikovala definiciju korpusa u novom mileniju (Gatto 2:2). Pokušavajući definirati korpus</w:t>
+      </w:r>
+      <w:r>
+        <w:t xml:space="preserve">, </w:t>
+      </w:r>
+      <w:r>
+        <w:lastRenderedPageBreak/>
+        <w:t>razni priznati izvori pokazali su probleme definiranja prirode korpusa kao objekta istraživanja jezika. Izazovi koji se pojavljuju u pripremi i korištenju weba kao korpusa poslužili su kao „povečalo za metodološke probleme o s kojima se korpusni lingvisti oduvjek susreću“</w:t>
+      </w:r>
+      <w:r>
+        <w:t xml:space="preserve">(Hundt et al. 2007: 4). </w:t>
+      </w:r>
+      <w:r>
+        <w:t>Nova istraživanja mogu samo doprinjeti korpusnoj lingvistici, razvojem novih alata i metoda da bi se zadovoljile praktične potrebe istraživača i unaprijedile postojeće metode i resursi.</w:t>
+      </w:r>
+    </w:p>
+    <w:p>
+      <w:pPr>
+        <w:pStyle w:val="Heading2"/>
+      </w:pPr>
+      <w:r>
+        <w:t>Veličina korpusa</w:t>
+      </w:r>
+    </w:p>
+    <w:p>
+      <w:r>
+        <w:t xml:space="preserve">Veličina korpusa </w:t>
+      </w:r>
+      <w:r>
+        <w:t>ovisi o namjeni i izvoru tako da ne postoji standard koji bi određivao veličinu korpusa. Korpusi koji predstavljaju određeni jezik u cjelosti svakako moraju biti veliki dok korpusi koji predstavljaju određeni podskup jezika, tj. specijalizirani korpusi, su relativno male veličine. Pojmovi „veliko“ i „malo“ u kontekstu korpusa su se mijenjali kroz vrijeme. Prvi računalni korpus, Brown Corpus sadržavao je milijun riječi engleskog jezika. Brown Corpus bi mogao spadati u male korpuse po standardima druge generacije općih korpusa kao što je British National Corpus (BNC) koji sadrži oko 100 milijuna riječi engleskog jezika.</w:t>
+      </w:r>
+      <w:r>
+        <w:t xml:space="preserve"> Korpusi koji se koriste za izradu riječnika, primjerice </w:t>
+      </w:r>
+      <w:r>
+        <w:rPr>
+          <w:i/>
+        </w:rPr>
+        <w:t>Collins Cobuild Bank of English</w:t>
+      </w:r>
+      <w:r>
+        <w:t xml:space="preserve"> sadrže 650 milijuna riječi sakupljenih iz pisanog </w:t>
+      </w:r>
+      <w:r>
+        <w:t>i izgovorenog engleskog jezika.</w:t>
+      </w:r>
+      <w:r>
+        <w:t xml:space="preserve"> </w:t>
+      </w:r>
+    </w:p>
+    <w:p>
+      <w:r>
+        <w:t>Preporuka je da korpus bude što veći s mogućnošću rasta a preporuka se temelji na opće poznatoj činjenici da se oko pola vokabulara svih korpusa sastoji od riječi koje se poja</w:t>
+      </w:r>
+      <w:r>
+        <w:t xml:space="preserve">vljuju samo jednom (Zipf 1935.). </w:t>
+      </w:r>
+      <w:r>
+        <w:t>Kada se na web gleda kao na korpus onda je ovoj preporuci potrebna revizija. Što veće moguće za korpus koji se sastoji od weba znači nekontroliranu i neizmjernu količinu podataka. Ukoliko postoji razlog sa lingvističke strane, da korpus bude što veći mogu se pojaviti problemi u metodama prikupljanja i pohranjivanja podataka. Trenutna veličina indeksiranog weba je 4.8 bilijuna web stranica (</w:t>
+      </w:r>
+      <w:hyperlink r:id="rId11" w:history="1">
         <w:r>
           <w:rPr>
-            <w:noProof/>
+            <w:rStyle w:val="Hyperlink"/>
           </w:rPr>
-          <w:t>4</w:t>
+          <w:t>http://www.worldwidewebsize.com/</w:t>
         </w:r>
-      </w:fldSimple>
-      <w:r>
-        <w:t xml:space="preserve"> Jedinstveni identifikator stranice ili grupe</w:t>
-      </w:r>
-    </w:p>
-    <w:p>
-      <w:r>
-        <w:t>Objave koje se dohvaćaju obično budu vezane za određenu temu a mogu biti objavljivane od strane korisnika učlanjenih na stranicu ili kao u slučaju portala koji  imaju službene Facebook stranice objave dolaze jedino od vlasnika stranice dok korisnici ostavljaju komentare na objave. Prije prikupljanja podataka korisno je "ručno" analizirati potencijalnu stranicu da bi se utvrdile neke osnovne karakteristike kao što je učestalost objava, tematika objava i tip objava (primjerice stranice gdje korisnici postavljaju pitanja na određenu temu).</w:t>
+      </w:hyperlink>
+      <w:r>
+        <w:t xml:space="preserve"> 18.1.2017)</w:t>
+      </w:r>
+      <w:r>
+        <w:t xml:space="preserve"> što još uvijek nije ni približno potpuna veličina weba, naročito iz perspektive korpusne lingvistike gdje se veličina korpusa mjeri brojem pojavnica.</w:t>
+      </w:r>
+      <w:r>
+        <w:t xml:space="preserve"> </w:t>
+      </w:r>
+    </w:p>
+    <w:p>
+      <w:pPr>
+        <w:pStyle w:val="Heading2"/>
+      </w:pPr>
+      <w:r>
+        <w:t>Važnost i uloga korpusa</w:t>
       </w:r>
     </w:p>
     <w:p/>
     <w:p>
       <w:pPr>
+        <w:pStyle w:val="Heading1"/>
+      </w:pPr>
+      <w:r>
+        <w:t>Izrada korpusa</w:t>
+      </w:r>
+    </w:p>
+    <w:p>
+      <w:pPr>
         <w:pStyle w:val="Heading2"/>
       </w:pPr>
       <w:r>
-        <w:t>Web scraping</w:t>
-      </w:r>
-    </w:p>
-    <w:p>
-      <w:r>
-        <w:t>Ako podaci koje želimo dohvatiti nisu dostupni na druge načine</w:t>
-      </w:r>
-      <w:r>
-        <w:t xml:space="preserve"> po</w:t>
-      </w:r>
-      <w:r>
-        <w:t>put API-ja</w:t>
-      </w:r>
-      <w:r>
-        <w:t xml:space="preserve"> onda se koristi web scraping. Prilikom prikupljanja podataka na taj način koriste se programi koji na temelju obrasca pretražuju određenu web stranicu i dohvaćaju podatke koji odgovaraju obrascu. </w:t>
-      </w:r>
-      <w:r>
-        <w:t>P</w:t>
-      </w:r>
-      <w:r>
-        <w:t>rogramske implementacije web scrapera automatizirano pretražuju web stranice i dohvaćaju sadržaj koji odgovara kodiranom obrascu. Obrazac po kojem se prikupljaju podaci najčešće se određuje prema HTML strukturi mjesta u kombinaciji sa regularnim izrazima (eng. regular expressions). Loša ili promjenjiva struktura HTML-a i sve više dinamičkih web stranica i sadržaja, otežavaju a ponekad i onemogućuju prikupljanje podataka. Program koji se koristi za ovakvu vrstu prikupljanja podataka naziva se web robot (eng. web crawler), kada su dohvaćeni podaci poveznice na druga web mjesta ili stranice koj</w:t>
-      </w:r>
-      <w:r>
-        <w:t>e program prati prema nekim pra</w:t>
-      </w:r>
-      <w:r>
-        <w:t xml:space="preserve">vilima onda se takav program naziva web pauk (eng. web spider). </w:t>
-      </w:r>
-      <w:r>
-        <w:t>Web robote i web pauke koriste internetske tražilice da bi indeksirale web i omogućile pretraživanje kakvo svakodnevno koristimo.</w:t>
-      </w:r>
-    </w:p>
-    <w:p>
-      <w:r>
-        <w:t>Izrada programa za web scraping</w:t>
-      </w:r>
-      <w:r>
-        <w:t xml:space="preserve"> može biti </w:t>
-      </w:r>
-      <w:r>
-        <w:t>jednostavan</w:t>
-      </w:r>
-      <w:r>
-        <w:t xml:space="preserve"> zadatak ukoliko se radi o dohvaćanju manje količine podataka sa malog broja web stranica. Kada se radi o većem broju stranica sa </w:t>
+        <w:t>Natural Language Processing Toolkit</w:t>
+      </w:r>
+    </w:p>
+    <w:p>
+      <w:r>
+        <w:t xml:space="preserve">Natural Language Toolkit, skraćeno NLTK je niz biblioteka i programa za simboličko i statističko obrađivanje pomoću programskog jezika Python. Natural Language Toolkt uključuje </w:t>
       </w:r>
       <w:r>
         <w:lastRenderedPageBreak/>
-        <w:t>kompliciranijim obrascima za dohvaćanje podataka te potrebom da se web stranice provjeravaju za novi sadržaj ili pojavu novih web stranica onda se potrebno pobrinuti da programski kod bude održiv i čitljiv.</w:t>
-      </w:r>
-      <w:r>
-        <w:t xml:space="preserve"> </w:t>
-      </w:r>
-      <w:r>
-        <w:t>Scrapy je razvojna cjelina za izradu web robota i izvlačenje strukturiranih podataka, napisan je u Python programskom jeziku. Može se koristiti za niz aplikacija kao što je rudarenje podataka, arhiviranje i procesiranje podataka, automatski monitoring i testiranje. Dizajn razvojne cjeline omogućuje da koncentracija razvoja bude na izradi pravila po kojima se dohvaćaju podaci. Sustav je modularan tako da je moguće koristiti dodatne ekstenzije i module na dohvaćenim podacima. Službeni održavatelj i developer je Scrapinghub Ltd. koji lic</w:t>
-      </w:r>
-      <w:r>
-        <w:t xml:space="preserve">encira Scrapy pod BSD licencom, </w:t>
-      </w:r>
-      <w:r>
-        <w:t>na razvoju sudjeluje 221 developer</w:t>
-      </w:r>
-      <w:r>
-        <w:rPr>
-          <w:highlight w:val="yellow"/>
-        </w:rPr>
-        <w:t>[Github repozitorij]</w:t>
-      </w:r>
-      <w:r>
-        <w:t xml:space="preserve">. </w:t>
-      </w:r>
-      <w:r>
-        <w:t>Uz sve prednosti koje pruža korištenje razvojne cjeline, Scrapy također ima mogućnost izvođenja u oblaku. Kada se radi web scraping na velikim web stranicama koje sadrže puno podataka, robot šalje veliki broj zahtjeva prema poslužiteljima što može postati nestabilno kada se koristi osobna internetska usluga.</w:t>
-      </w:r>
-      <w:r>
-        <w:t xml:space="preserve"> Resursi osobnog računala općenito postaju nedovoljni kada proces prikupljanja podataka zahtjeva veće količine memorije i duže vrijeme izvođenja.</w:t>
-      </w:r>
-      <w:r>
-        <w:t xml:space="preserve"> Scrapy Cloud omogućuje </w:t>
-      </w:r>
-      <w:r>
-        <w:t xml:space="preserve">implementaciju zahtjevnijih web robota bez potrebe održavanja infrastrukture koju takvi web roboti zahtjevaju. Prikupljeni podaci se spremaju u </w:t>
-      </w:r>
-      <w:r>
-        <w:rPr>
-          <w:highlight w:val="yellow"/>
-        </w:rPr>
-        <w:t>high-availability</w:t>
-      </w:r>
-      <w:r>
-        <w:t xml:space="preserve"> baze podataka i</w:t>
-      </w:r>
-      <w:r>
-        <w:t xml:space="preserve"> dostupni su u JSON, XML i CSV oblicima.</w:t>
-      </w:r>
-    </w:p>
-    <w:p>
-      <w:pPr>
-        <w:pStyle w:val="Heading3"/>
-      </w:pPr>
-      <w:r>
-        <w:t>Implementacija Scrapy-Python</w:t>
+        <w:t>ogledne primjerke te je popraćen opsežnom dokumentacijom i uključuje knjigu objašnjenja fundamentalnih načela iza obrađivačkih zadataka podržanih od strane ovih alata. Pretežito je namjenjen učenju o računalnoj obradi prirodnog jezika ili za istraživanja prirodnog jezika.</w:t>
+      </w:r>
+    </w:p>
+    <w:p>
+      <w:pPr>
+        <w:pStyle w:val="Heading2"/>
+      </w:pPr>
+      <w:r>
+        <w:t>Opojavničenje</w:t>
+      </w:r>
+    </w:p>
+    <w:p>
+      <w:r>
+        <w:t xml:space="preserve">Opojavničenje je proces određivanja lingvističkih jedinica (rečenice, riječi, znakovi...). Opojavničenje ili tokenizacija stavlja korpus u stanje u kojem su sve riječi-pojavnice identificirane i eksplicitno obilježene. Najjednostavniji i prilično učinkovit pristup je razdvajanje pojavnica znakom za obilježavanje razmaka tj. bijelinama. Automatizirati ovakav proces je prilično jednostavno, većina programskih jezika sadrži standardne biblioteke za string strukturu podataka koje sadrže funkcije za osnovnu obradu teksta (split, replace, upper, lower). Međutim, opojavničenje/tokenizacija u složenijim pristupima, primjerice pojavnice se mogu sastojati od dvije ili više riječi. Na primjer, datum </w:t>
+      </w:r>
+      <w:r>
+        <w:rPr>
+          <w:i/>
+        </w:rPr>
+        <w:t>15. svibnja</w:t>
+      </w:r>
+      <w:r>
+        <w:t xml:space="preserve"> ili </w:t>
+      </w:r>
+      <w:r>
+        <w:rPr>
+          <w:i/>
+        </w:rPr>
+        <w:t>15. 5.</w:t>
+      </w:r>
+      <w:r>
+        <w:t xml:space="preserve"> bi mogao biti obrađivan kao jedna pojavnica pa ranije spomenuti jednostavni pristup nebi mogao tokenizirati. Tekst koji se obrađuje može se opojavničiti više puta da bi se dobili željeni rezultati. Nakon dobivanja tokena koji su riječi ponekad je potrebno spojiti više riječi koje, gotovo uvijek, imaju isto značenje, primjerice „hard drive“. Nakon tokeniziranja manjih lingvističkih jedinica kao što su riječi ili datumi potrebno je označiti i rečenice. Postupci segmentacije na rečenice su složeni iz razloga što su oznake rečenične interpunkcije često višeznačne. Na primjer, točka može stajati uz redni broj, kraticu ili na kraju rečenice. Podaci također mogu dolaziti označeni nekim od jezika za označavanje (eng. </w:t>
+      </w:r>
+      <w:r>
+        <w:rPr>
+          <w:i/>
+        </w:rPr>
+        <w:t>markup languages</w:t>
+      </w:r>
+      <w:r>
+        <w:t xml:space="preserve">) primjerice u HTML-u ili XML-u. Prije opojavničenja teksta prirodnog jezika potrebno je odvojiti jezik označavanja od teksta koji želimo obrađivati. Budući da su jezici označavanja (formalni, umjetni, kontrolirani?)uvelike standardizirani taj proces je olakšan radi mogućnosti korištenja gotovih riješenja koja uklanjaju elemente kao što su tagovi. U slučajevima kada su podaci označeni za aplikacije i procesore treće strane (eng. </w:t>
+      </w:r>
+      <w:r>
+        <w:rPr>
+          <w:i/>
+        </w:rPr>
+        <w:t>third-party</w:t>
+      </w:r>
+      <w:r>
+        <w:t xml:space="preserve">) potrebno je proučiti logiku označavanja te izraditi vlastito riješenje koje uklanja ili odvaja tekst od jezika označavanja. Posebno teško je opojavničenje jezika u </w:t>
+      </w:r>
+      <w:r>
+        <w:rPr>
+          <w:i/>
+        </w:rPr>
+        <w:t>scriptio continua</w:t>
+      </w:r>
+      <w:r>
+        <w:t xml:space="preserve"> pismu gdje se riječi ne razdvajaju razmacima ili znakovima (Kineski, Thai, staro-Grčki).</w:t>
+      </w:r>
+    </w:p>
+    <w:p>
+      <w:r>
+        <w:t xml:space="preserve">Izazovi opojavničenja teksta komunikacije na internetu, posebice društvenim mrežama, uvelike ovise o ciljevima obrade i platformi na kojoj se komunikacija odvija. Svaka društvena mreža ili internetski servisi kao chat sobe imaju neke posebne znakove ili standarde. Primjerice „Tweeter“ koristi znak # (eng. </w:t>
+      </w:r>
+      <w:r>
+        <w:rPr>
+          <w:i/>
+        </w:rPr>
+        <w:t>hashtag</w:t>
+      </w:r>
+      <w:r>
+        <w:t xml:space="preserve">) nakon kojeg, bez razmaka, slijedi riječ koja označava </w:t>
+      </w:r>
+      <w:r>
+        <w:lastRenderedPageBreak/>
+        <w:t xml:space="preserve">širu temu ili područje objave. Ovisno o ciljevima, aplikacija za obradu može tretirati takve tokene kao riječi, posebnu kategoriju ili odbacivati. </w:t>
+      </w:r>
+    </w:p>
+    <w:p>
+      <w:pPr>
+        <w:pStyle w:val="Heading1"/>
+      </w:pPr>
+      <w:r>
+        <w:t>Zaključak</w:t>
       </w:r>
     </w:p>
     <w:p/>
-    <w:p/>
     <w:p>
       <w:r>
         <w:br w:type="page"/>
       </w:r>
-    </w:p>
-    <w:p>
-      <w:pPr>
-        <w:pStyle w:val="Heading1"/>
-      </w:pPr>
-      <w:r>
-        <w:lastRenderedPageBreak/>
-        <w:t>Korpusna lingvistika</w:t>
-      </w:r>
-    </w:p>
-    <w:p>
-      <w:r>
-        <w:t>Korpusna lingvistika je  grana lingvistike koja jezik proučava kroz korpuse.</w:t>
-      </w:r>
-      <w:r>
-        <w:t xml:space="preserve"> Ova definicija uključuje razvijanje i primjenu tehnika za sastavljanje korpusa.</w:t>
-      </w:r>
-      <w:r>
-        <w:t xml:space="preserve"> Najjednostavnija definicija korpusa (lat. Tijelo) je skup tekstova pohranjenih u jednu cjelinu. Dakle, korpusna lingvistika je grana koja se služi određenim procedurama i metodama da bi proučavala jezik. Iako su principi korpusne lingvistike postojali i prije pojave računala</w:t>
-      </w:r>
-      <w:r>
-        <w:t xml:space="preserve"> gotovo je neizbježno koristiti računalo za </w:t>
-      </w:r>
-      <w:r>
-        <w:t>čitanje, pretraživanje i obradu</w:t>
-      </w:r>
-      <w:r>
-        <w:t xml:space="preserve"> </w:t>
-      </w:r>
-      <w:r>
-        <w:t>podataka</w:t>
-      </w:r>
-      <w:r>
-        <w:t xml:space="preserve">. </w:t>
-      </w:r>
-      <w:r>
-        <w:t xml:space="preserve">U kontekstu ovog rada korpusnu lingvistika bi mogla biti definirana kao proučavanje jezika kroz skup tekstova u obliku čitljivom za računalo. Skup tekstova tj. korpus najčešće je veličine koja nebi dozvoljavala ručno istraživanje nego zahtjeva određene alate da bi se </w:t>
-      </w:r>
-      <w:r>
-        <w:t>provela</w:t>
-      </w:r>
-      <w:r>
-        <w:t xml:space="preserve"> kvantativna i kvalitativna</w:t>
-      </w:r>
-      <w:r>
-        <w:t xml:space="preserve"> </w:t>
-      </w:r>
-      <w:r>
-        <w:t>analiza podataka[Gatto 2014].</w:t>
-      </w:r>
-      <w:r>
-        <w:t xml:space="preserve"> </w:t>
-      </w:r>
-      <w:r>
-        <w:t xml:space="preserve">Važno je primjetiti da korpusna lingvistika proučava jezik na temelju primjera stvarne upotrebe jezika za razliku od tradicionalnih istraživanja u kojima se do zaključaka dolazi uglavnom putem introspekcije izvornog govornika. </w:t>
-      </w:r>
-    </w:p>
-    <w:p>
-      <w:r>
-        <w:t>Kvaliteta i važnost istraživanja korpusa ovisi o izboru korpusa koji istražujemo da bi odgovorili na određena pitanja ili testirali hipoteze. Primjerice</w:t>
-      </w:r>
-      <w:r>
-        <w:t xml:space="preserve">, ne mogu se donositi zaključci o cjelokupnom jeziku ako korpus koji istražujemo sadrži samo tekstove iz dnevnih novina. Suptilniji primjer bi bio da prije istraživanja pretpostavimo da je korpus dnevnih novina homogen, dok bi u stvarnosti bilo </w:t>
-      </w:r>
-      <w:r>
-        <w:t>leksičkih i drugih razlika između sportskog i kulturnog dijela novina. Dakle izbor korpusa ili izrada novog specijaliziranog korpusa za svrhu istraživanja uvelike određuje kvalitetu rezultata istraživanja korpusa.</w:t>
-      </w:r>
-    </w:p>
-    <w:p>
-      <w:pPr>
-        <w:pStyle w:val="Heading2"/>
-      </w:pPr>
-      <w:r>
-        <w:t>Veličina korpusa</w:t>
-      </w:r>
-    </w:p>
-    <w:p>
-      <w:r>
-        <w:t xml:space="preserve">Veličina korpusa </w:t>
-      </w:r>
-      <w:r>
-        <w:t>ovisi o namjeni i izvoru tako da ne postoji standard koji bi određivao veličinu korpusa. Korpusi koji predstavljaju određeni jezik u cjelosti svakako moraju biti veliki dok korpusi koji predstavljaju određeni podskup jezika, tj. specijalizirani korpusi, su relativno male veličine. Pojmovi „veliko“ i „malo“ u kontekstu korpusa su se mijenjali kroz vrijeme. Prvi računalni korpus, Brown Corpus sadržavao je milijun riječi engleskog jezika. Brown Corpus bi mogao spadati u male korpuse po standardima druge generacije općih korpusa kao što je British National Corpus (BNC) koji sadrži oko 100 milijuna riječi engleskog jezika.</w:t>
-      </w:r>
-      <w:r>
-        <w:t xml:space="preserve"> Korpusi koji se koriste za izradu riječnika, primjerice </w:t>
-      </w:r>
-      <w:r>
-        <w:rPr>
-          <w:i/>
-        </w:rPr>
-        <w:t>Collins Cobuild Bank of English</w:t>
-      </w:r>
-      <w:r>
-        <w:t xml:space="preserve"> sadrže 650 milijuna riječi sakupljenih iz pisanog </w:t>
-      </w:r>
-      <w:r>
-        <w:t>i izgovorenog engleskog jezika.</w:t>
-      </w:r>
-      <w:r>
-        <w:t xml:space="preserve"> </w:t>
-      </w:r>
-    </w:p>
-    <w:p>
-      <w:r>
-        <w:t xml:space="preserve">Preporuka je da korpus bude što veći s mogućnošću rasta a preporuka se temelji na opće poznatoj činjenici da se oko pola vokabulara svih korpusa sastoji od riječi koje se pojavljuju </w:t>
-      </w:r>
-      <w:r>
-        <w:lastRenderedPageBreak/>
-        <w:t xml:space="preserve">samo jednom (Zipf 1935.). </w:t>
-      </w:r>
-      <w:r>
-        <w:t>Dakle može se zaključiti da je opća preporuka da korpus bude što veći ako su tekstovi od kojih se korpus izrađuje relevantni za istraživanje.</w:t>
-      </w:r>
-    </w:p>
-    <w:p>
-      <w:pPr>
-        <w:pStyle w:val="Heading2"/>
-      </w:pPr>
-      <w:r>
-        <w:t>Opojavničenje</w:t>
-      </w:r>
-    </w:p>
-    <w:p>
-      <w:r>
-        <w:t xml:space="preserve">Opojavničenje je proces određivanja lingvističkih jedinica (rečenice, riječi, znakovi...). Opojavničenje ili tokenizacija stavlja korpus u stanje u kojem su sve riječi-pojavnice identificirane i eksplicitno obilježene. Najjednostavniji i prilično učinkovit pristup je razdvajanje pojavnica znakom za obilježavanje razmaka tj. bijelinama. Automatizirati ovakav proces je prilično jednostavno, većina programskih jezika sadrži standardne biblioteke za string strukturu podataka koje sadrže funkcije za osnovnu obradu teksta (split, replace, upper, lower). Međutim, opojavničenje/tokenizacija u složenijim pristupima, primjerice pojavnice se mogu sastojati od dvije ili više riječi. Na primjer, datum </w:t>
-      </w:r>
-      <w:r>
-        <w:rPr>
-          <w:i/>
-        </w:rPr>
-        <w:t>15. svibnja</w:t>
-      </w:r>
-      <w:r>
-        <w:t xml:space="preserve"> ili </w:t>
-      </w:r>
-      <w:r>
-        <w:rPr>
-          <w:i/>
-        </w:rPr>
-        <w:t>15. 5.</w:t>
-      </w:r>
-      <w:r>
-        <w:t xml:space="preserve"> bi mogao biti obrađivan kao jedna pojavnica pa ranije spomenuti jednostavni pristup nebi mogao tokenizirati. Tekst koji se obrađuje može se opojavničiti više puta da bi se dobili željeni rezultati. Nakon dobivanja tokena koji su riječi ponekad je potrebno spojiti više riječi koje, gotovo uvijek, imaju isto značenje, primjerice „hard drive“. Nakon tokeniziranja manjih lingvističkih jedinica kao što su riječi ili datumi potrebno je označiti i rečenice. Postupci segmentacije na rečenice su složeni iz razloga što su oznake rečenične interpunkcije često višeznačne. Na primjer, točka može stajati uz redni broj, kraticu ili na kraju rečenice. Podaci također mogu dolaziti označeni nekim od jezika za označavanje (eng. </w:t>
-      </w:r>
-      <w:r>
-        <w:rPr>
-          <w:i/>
-        </w:rPr>
-        <w:t>markup languages</w:t>
-      </w:r>
-      <w:r>
-        <w:t xml:space="preserve">) primjerice u HTML-u ili XML-u. Prije opojavničenja teksta prirodnog jezika potrebno je odvojiti jezik označavanja od teksta koji želimo obrađivati. Budući da su jezici označavanja (formalni, umjetni, kontrolirani?)uvelike standardizirani taj proces je olakšan radi mogućnosti korištenja gotovih riješenja koja uklanjaju elemente kao što su tagovi. U slučajevima kada su podaci označeni za aplikacije i procesore treće strane (eng. </w:t>
-      </w:r>
-      <w:r>
-        <w:rPr>
-          <w:i/>
-        </w:rPr>
-        <w:t>third-party</w:t>
-      </w:r>
-      <w:r>
-        <w:t xml:space="preserve">) potrebno je proučiti logiku označavanja te izraditi vlastito riješenje koje uklanja ili odvaja tekst od jezika označavanja. Posebno teško je opojavničenje jezika u </w:t>
-      </w:r>
-      <w:r>
-        <w:rPr>
-          <w:i/>
-        </w:rPr>
-        <w:t>scriptio continua</w:t>
-      </w:r>
-      <w:r>
-        <w:t xml:space="preserve"> </w:t>
-      </w:r>
-      <w:r>
-        <w:t>pismu gdje se riječi ne razdvajaju razmacima ili znakovima (Kineski, Thai, staro-Grčki).</w:t>
-      </w:r>
-    </w:p>
-    <w:p>
-      <w:r>
-        <w:t xml:space="preserve">Izazovi opojavničenja teksta komunikacije na internetu, posebice društvenim mrežama, uvelike ovise o ciljevima obrade i platformi na kojoj se komunikacija odvija. Svaka društvena mreža ili internetski servisi kao chat sobe imaju neke posebne znakove ili standarde. Primjerice „Tweeter“ koristi znak # (eng. </w:t>
-      </w:r>
-      <w:r>
-        <w:rPr>
-          <w:i/>
-        </w:rPr>
-        <w:t>hashtag</w:t>
-      </w:r>
-      <w:r>
-        <w:t xml:space="preserve">) nakon kojeg, bez razmaka, slijedi riječ koja označava širu temu ili područje objave. Ovisno o ciljevima, aplikacija za obradu može tretirati takve tokene kao riječi, posebnu kategoriju ili odbacivati. </w:t>
-      </w:r>
-    </w:p>
-    <w:p>
-      <w:pPr>
-        <w:pStyle w:val="Heading1"/>
-      </w:pPr>
-      <w:r>
-        <w:lastRenderedPageBreak/>
-        <w:t>Izrada korpusa</w:t>
-      </w:r>
-    </w:p>
-    <w:p>
-      <w:pPr>
-        <w:pStyle w:val="Heading2"/>
-      </w:pPr>
-      <w:r>
-        <w:t>Natural Language Processing Toolkit</w:t>
-      </w:r>
-    </w:p>
-    <w:p>
-      <w:r>
-        <w:t>Natural Language Toolkit, skraćeno NLTK je niz biblioteka i programa za simboličko i statističko obrađivanje pomoću programskog jezika Python. Natural Language Toolkt uključuje ogledne primjerke te je popraćen opsežnom dokumentacijom i uključuje knjigu objašnjenja fundamentalnih načela iza obrađivačkih zadataka podržanih od strane ovih alata. Pretežito je namjenjen učenju o računalnoj obradi prirodnog jezika ili za istraživanja prirodnog jezika.</w:t>
-      </w:r>
-    </w:p>
-    <w:p>
       <w:bookmarkStart w:id="0" w:name="_GoBack"/>
       <w:bookmarkEnd w:id="0"/>
-    </w:p>
-    <w:p>
-      <w:pPr>
-        <w:pStyle w:val="Heading1"/>
-      </w:pPr>
-      <w:r>
-        <w:t>Zaključak</w:t>
-      </w:r>
-    </w:p>
-    <w:p/>
-    <w:p>
-      <w:r>
-        <w:br w:type="page"/>
-      </w:r>
     </w:p>
     <w:p>
       <w:pPr>
@@ -1935,6 +2149,17 @@
       <w:vertAlign w:val="superscript"/>
     </w:rPr>
   </w:style>
+  <w:style w:type="character" w:styleId="Hyperlink">
+    <w:name w:val="Hyperlink"/>
+    <w:basedOn w:val="DefaultParagraphFont"/>
+    <w:uiPriority w:val="99"/>
+    <w:unhideWhenUsed/>
+    <w:rsid w:val="00913ED8"/>
+    <w:rPr>
+      <w:color w:val="0563C1" w:themeColor="hyperlink"/>
+      <w:u w:val="single"/>
+    </w:rPr>
+  </w:style>
 </w:styles>
 </file>
 

</xml_diff>

<commit_message>
uloga korpusa, 14 kartica
</commit_message>
<xml_diff>
--- a/Završni 2017.docx
+++ b/Završni 2017.docx
@@ -2,13 +2,1389 @@
 <file path=word/document.xml><?xml version="1.0" encoding="utf-8"?>
 <w:document xmlns:wpc="http://schemas.microsoft.com/office/word/2010/wordprocessingCanvas" xmlns:mc="http://schemas.openxmlformats.org/markup-compatibility/2006" xmlns:o="urn:schemas-microsoft-com:office:office" xmlns:r="http://schemas.openxmlformats.org/officeDocument/2006/relationships" xmlns:m="http://schemas.openxmlformats.org/officeDocument/2006/math" xmlns:v="urn:schemas-microsoft-com:vml" xmlns:wp14="http://schemas.microsoft.com/office/word/2010/wordprocessingDrawing" xmlns:wp="http://schemas.openxmlformats.org/drawingml/2006/wordprocessingDrawing" xmlns:w10="urn:schemas-microsoft-com:office:word" xmlns:w="http://schemas.openxmlformats.org/wordprocessingml/2006/main" xmlns:w14="http://schemas.microsoft.com/office/word/2010/wordml" xmlns:w15="http://schemas.microsoft.com/office/word/2012/wordml" xmlns:wpg="http://schemas.microsoft.com/office/word/2010/wordprocessingGroup" xmlns:wpi="http://schemas.microsoft.com/office/word/2010/wordprocessingInk" xmlns:wne="http://schemas.microsoft.com/office/word/2006/wordml" xmlns:wps="http://schemas.microsoft.com/office/word/2010/wordprocessingShape" mc:Ignorable="w14 w15 wp14">
   <w:body>
+    <w:sdt>
+      <w:sdtPr>
+        <w:id w:val="-691372154"/>
+        <w:docPartObj>
+          <w:docPartGallery w:val="Table of Contents"/>
+          <w:docPartUnique/>
+        </w:docPartObj>
+      </w:sdtPr>
+      <w:sdtEndPr>
+        <w:rPr>
+          <w:rFonts w:eastAsiaTheme="minorHAnsi" w:cstheme="minorBidi"/>
+          <w:b/>
+          <w:bCs/>
+          <w:noProof/>
+          <w:sz w:val="24"/>
+          <w:szCs w:val="22"/>
+          <w:lang w:val="hr-HR"/>
+        </w:rPr>
+      </w:sdtEndPr>
+      <w:sdtContent>
+        <w:p>
+          <w:pPr>
+            <w:pStyle w:val="TOCHeading"/>
+          </w:pPr>
+          <w:r>
+            <w:t>Contents</w:t>
+          </w:r>
+        </w:p>
+        <w:p>
+          <w:pPr>
+            <w:pStyle w:val="TOC1"/>
+            <w:tabs>
+              <w:tab w:val="left" w:pos="440"/>
+              <w:tab w:val="right" w:leader="dot" w:pos="9062"/>
+            </w:tabs>
+            <w:rPr>
+              <w:noProof/>
+            </w:rPr>
+          </w:pPr>
+          <w:r>
+            <w:fldChar w:fldCharType="begin"/>
+          </w:r>
+          <w:r>
+            <w:instrText xml:space="preserve"> TOC \o "1-3" \h \z \u </w:instrText>
+          </w:r>
+          <w:r>
+            <w:fldChar w:fldCharType="separate"/>
+          </w:r>
+          <w:hyperlink w:anchor="_Toc472599495" w:history="1">
+            <w:r>
+              <w:rPr>
+                <w:rStyle w:val="Hyperlink"/>
+                <w:noProof/>
+              </w:rPr>
+              <w:t>1</w:t>
+            </w:r>
+            <w:r>
+              <w:rPr>
+                <w:noProof/>
+              </w:rPr>
+              <w:tab/>
+            </w:r>
+            <w:r>
+              <w:rPr>
+                <w:rStyle w:val="Hyperlink"/>
+                <w:noProof/>
+              </w:rPr>
+              <w:t>Uvod</w:t>
+            </w:r>
+            <w:r>
+              <w:rPr>
+                <w:noProof/>
+                <w:webHidden/>
+              </w:rPr>
+              <w:tab/>
+            </w:r>
+            <w:r>
+              <w:rPr>
+                <w:noProof/>
+                <w:webHidden/>
+              </w:rPr>
+              <w:fldChar w:fldCharType="begin"/>
+            </w:r>
+            <w:r>
+              <w:rPr>
+                <w:noProof/>
+                <w:webHidden/>
+              </w:rPr>
+              <w:instrText xml:space="preserve"> PAGEREF _Toc472599495 \h </w:instrText>
+            </w:r>
+            <w:r>
+              <w:rPr>
+                <w:noProof/>
+                <w:webHidden/>
+              </w:rPr>
+            </w:r>
+            <w:r>
+              <w:rPr>
+                <w:noProof/>
+                <w:webHidden/>
+              </w:rPr>
+              <w:fldChar w:fldCharType="separate"/>
+            </w:r>
+            <w:r>
+              <w:rPr>
+                <w:noProof/>
+                <w:webHidden/>
+              </w:rPr>
+              <w:t>2</w:t>
+            </w:r>
+            <w:r>
+              <w:rPr>
+                <w:noProof/>
+                <w:webHidden/>
+              </w:rPr>
+              <w:fldChar w:fldCharType="end"/>
+            </w:r>
+          </w:hyperlink>
+        </w:p>
+        <w:p>
+          <w:pPr>
+            <w:pStyle w:val="TOC1"/>
+            <w:tabs>
+              <w:tab w:val="left" w:pos="440"/>
+              <w:tab w:val="right" w:leader="dot" w:pos="9062"/>
+            </w:tabs>
+            <w:rPr>
+              <w:noProof/>
+            </w:rPr>
+          </w:pPr>
+          <w:hyperlink w:anchor="_Toc472599496" w:history="1">
+            <w:r>
+              <w:rPr>
+                <w:rStyle w:val="Hyperlink"/>
+                <w:noProof/>
+              </w:rPr>
+              <w:t>2</w:t>
+            </w:r>
+            <w:r>
+              <w:rPr>
+                <w:noProof/>
+              </w:rPr>
+              <w:tab/>
+            </w:r>
+            <w:r>
+              <w:rPr>
+                <w:rStyle w:val="Hyperlink"/>
+                <w:noProof/>
+              </w:rPr>
+              <w:t>Prikupljanje podataka</w:t>
+            </w:r>
+            <w:r>
+              <w:rPr>
+                <w:noProof/>
+                <w:webHidden/>
+              </w:rPr>
+              <w:tab/>
+            </w:r>
+            <w:r>
+              <w:rPr>
+                <w:noProof/>
+                <w:webHidden/>
+              </w:rPr>
+              <w:fldChar w:fldCharType="begin"/>
+            </w:r>
+            <w:r>
+              <w:rPr>
+                <w:noProof/>
+                <w:webHidden/>
+              </w:rPr>
+              <w:instrText xml:space="preserve"> PAGEREF _Toc472599496 \h </w:instrText>
+            </w:r>
+            <w:r>
+              <w:rPr>
+                <w:noProof/>
+                <w:webHidden/>
+              </w:rPr>
+            </w:r>
+            <w:r>
+              <w:rPr>
+                <w:noProof/>
+                <w:webHidden/>
+              </w:rPr>
+              <w:fldChar w:fldCharType="separate"/>
+            </w:r>
+            <w:r>
+              <w:rPr>
+                <w:noProof/>
+                <w:webHidden/>
+              </w:rPr>
+              <w:t>3</w:t>
+            </w:r>
+            <w:r>
+              <w:rPr>
+                <w:noProof/>
+                <w:webHidden/>
+              </w:rPr>
+              <w:fldChar w:fldCharType="end"/>
+            </w:r>
+          </w:hyperlink>
+        </w:p>
+        <w:p>
+          <w:pPr>
+            <w:pStyle w:val="TOC2"/>
+            <w:tabs>
+              <w:tab w:val="left" w:pos="880"/>
+              <w:tab w:val="right" w:leader="dot" w:pos="9062"/>
+            </w:tabs>
+            <w:rPr>
+              <w:noProof/>
+            </w:rPr>
+          </w:pPr>
+          <w:hyperlink w:anchor="_Toc472599497" w:history="1">
+            <w:r>
+              <w:rPr>
+                <w:rStyle w:val="Hyperlink"/>
+                <w:noProof/>
+              </w:rPr>
+              <w:t>2.1</w:t>
+            </w:r>
+            <w:r>
+              <w:rPr>
+                <w:noProof/>
+              </w:rPr>
+              <w:tab/>
+            </w:r>
+            <w:r>
+              <w:rPr>
+                <w:rStyle w:val="Hyperlink"/>
+                <w:noProof/>
+              </w:rPr>
+              <w:t>Facebook Graph API</w:t>
+            </w:r>
+            <w:r>
+              <w:rPr>
+                <w:noProof/>
+                <w:webHidden/>
+              </w:rPr>
+              <w:tab/>
+            </w:r>
+            <w:r>
+              <w:rPr>
+                <w:noProof/>
+                <w:webHidden/>
+              </w:rPr>
+              <w:fldChar w:fldCharType="begin"/>
+            </w:r>
+            <w:r>
+              <w:rPr>
+                <w:noProof/>
+                <w:webHidden/>
+              </w:rPr>
+              <w:instrText xml:space="preserve"> PAGEREF _Toc472599497 \h </w:instrText>
+            </w:r>
+            <w:r>
+              <w:rPr>
+                <w:noProof/>
+                <w:webHidden/>
+              </w:rPr>
+            </w:r>
+            <w:r>
+              <w:rPr>
+                <w:noProof/>
+                <w:webHidden/>
+              </w:rPr>
+              <w:fldChar w:fldCharType="separate"/>
+            </w:r>
+            <w:r>
+              <w:rPr>
+                <w:noProof/>
+                <w:webHidden/>
+              </w:rPr>
+              <w:t>3</w:t>
+            </w:r>
+            <w:r>
+              <w:rPr>
+                <w:noProof/>
+                <w:webHidden/>
+              </w:rPr>
+              <w:fldChar w:fldCharType="end"/>
+            </w:r>
+          </w:hyperlink>
+        </w:p>
+        <w:p>
+          <w:pPr>
+            <w:pStyle w:val="TOC3"/>
+            <w:tabs>
+              <w:tab w:val="left" w:pos="1320"/>
+              <w:tab w:val="right" w:leader="dot" w:pos="9062"/>
+            </w:tabs>
+            <w:rPr>
+              <w:noProof/>
+            </w:rPr>
+          </w:pPr>
+          <w:hyperlink w:anchor="_Toc472599498" w:history="1">
+            <w:r>
+              <w:rPr>
+                <w:rStyle w:val="Hyperlink"/>
+                <w:noProof/>
+              </w:rPr>
+              <w:t>2.1.1</w:t>
+            </w:r>
+            <w:r>
+              <w:rPr>
+                <w:noProof/>
+              </w:rPr>
+              <w:tab/>
+            </w:r>
+            <w:r>
+              <w:rPr>
+                <w:rStyle w:val="Hyperlink"/>
+                <w:noProof/>
+              </w:rPr>
+              <w:t>Implementacija u Pythonu</w:t>
+            </w:r>
+            <w:r>
+              <w:rPr>
+                <w:noProof/>
+                <w:webHidden/>
+              </w:rPr>
+              <w:tab/>
+            </w:r>
+            <w:r>
+              <w:rPr>
+                <w:noProof/>
+                <w:webHidden/>
+              </w:rPr>
+              <w:fldChar w:fldCharType="begin"/>
+            </w:r>
+            <w:r>
+              <w:rPr>
+                <w:noProof/>
+                <w:webHidden/>
+              </w:rPr>
+              <w:instrText xml:space="preserve"> PAGEREF _Toc472599498 \h </w:instrText>
+            </w:r>
+            <w:r>
+              <w:rPr>
+                <w:noProof/>
+                <w:webHidden/>
+              </w:rPr>
+            </w:r>
+            <w:r>
+              <w:rPr>
+                <w:noProof/>
+                <w:webHidden/>
+              </w:rPr>
+              <w:fldChar w:fldCharType="separate"/>
+            </w:r>
+            <w:r>
+              <w:rPr>
+                <w:noProof/>
+                <w:webHidden/>
+              </w:rPr>
+              <w:t>3</w:t>
+            </w:r>
+            <w:r>
+              <w:rPr>
+                <w:noProof/>
+                <w:webHidden/>
+              </w:rPr>
+              <w:fldChar w:fldCharType="end"/>
+            </w:r>
+          </w:hyperlink>
+        </w:p>
+        <w:p>
+          <w:pPr>
+            <w:pStyle w:val="TOC2"/>
+            <w:tabs>
+              <w:tab w:val="left" w:pos="880"/>
+              <w:tab w:val="right" w:leader="dot" w:pos="9062"/>
+            </w:tabs>
+            <w:rPr>
+              <w:noProof/>
+            </w:rPr>
+          </w:pPr>
+          <w:hyperlink w:anchor="_Toc472599499" w:history="1">
+            <w:r>
+              <w:rPr>
+                <w:rStyle w:val="Hyperlink"/>
+                <w:noProof/>
+              </w:rPr>
+              <w:t>2.2</w:t>
+            </w:r>
+            <w:r>
+              <w:rPr>
+                <w:noProof/>
+              </w:rPr>
+              <w:tab/>
+            </w:r>
+            <w:r>
+              <w:rPr>
+                <w:rStyle w:val="Hyperlink"/>
+                <w:noProof/>
+              </w:rPr>
+              <w:t>Web scraping</w:t>
+            </w:r>
+            <w:r>
+              <w:rPr>
+                <w:noProof/>
+                <w:webHidden/>
+              </w:rPr>
+              <w:tab/>
+            </w:r>
+            <w:r>
+              <w:rPr>
+                <w:noProof/>
+                <w:webHidden/>
+              </w:rPr>
+              <w:fldChar w:fldCharType="begin"/>
+            </w:r>
+            <w:r>
+              <w:rPr>
+                <w:noProof/>
+                <w:webHidden/>
+              </w:rPr>
+              <w:instrText xml:space="preserve"> PAGEREF _Toc472599499 \h </w:instrText>
+            </w:r>
+            <w:r>
+              <w:rPr>
+                <w:noProof/>
+                <w:webHidden/>
+              </w:rPr>
+            </w:r>
+            <w:r>
+              <w:rPr>
+                <w:noProof/>
+                <w:webHidden/>
+              </w:rPr>
+              <w:fldChar w:fldCharType="separate"/>
+            </w:r>
+            <w:r>
+              <w:rPr>
+                <w:noProof/>
+                <w:webHidden/>
+              </w:rPr>
+              <w:t>7</w:t>
+            </w:r>
+            <w:r>
+              <w:rPr>
+                <w:noProof/>
+                <w:webHidden/>
+              </w:rPr>
+              <w:fldChar w:fldCharType="end"/>
+            </w:r>
+          </w:hyperlink>
+        </w:p>
+        <w:p>
+          <w:pPr>
+            <w:pStyle w:val="TOC3"/>
+            <w:tabs>
+              <w:tab w:val="left" w:pos="1320"/>
+              <w:tab w:val="right" w:leader="dot" w:pos="9062"/>
+            </w:tabs>
+            <w:rPr>
+              <w:noProof/>
+            </w:rPr>
+          </w:pPr>
+          <w:hyperlink w:anchor="_Toc472599500" w:history="1">
+            <w:r>
+              <w:rPr>
+                <w:rStyle w:val="Hyperlink"/>
+                <w:noProof/>
+              </w:rPr>
+              <w:t>2.2.1</w:t>
+            </w:r>
+            <w:r>
+              <w:rPr>
+                <w:noProof/>
+              </w:rPr>
+              <w:tab/>
+            </w:r>
+            <w:r>
+              <w:rPr>
+                <w:rStyle w:val="Hyperlink"/>
+                <w:noProof/>
+              </w:rPr>
+              <w:t>Implementacija Scrapy-Python</w:t>
+            </w:r>
+            <w:r>
+              <w:rPr>
+                <w:noProof/>
+                <w:webHidden/>
+              </w:rPr>
+              <w:tab/>
+            </w:r>
+            <w:r>
+              <w:rPr>
+                <w:noProof/>
+                <w:webHidden/>
+              </w:rPr>
+              <w:fldChar w:fldCharType="begin"/>
+            </w:r>
+            <w:r>
+              <w:rPr>
+                <w:noProof/>
+                <w:webHidden/>
+              </w:rPr>
+              <w:instrText xml:space="preserve"> PAGEREF _Toc472599500 \h </w:instrText>
+            </w:r>
+            <w:r>
+              <w:rPr>
+                <w:noProof/>
+                <w:webHidden/>
+              </w:rPr>
+            </w:r>
+            <w:r>
+              <w:rPr>
+                <w:noProof/>
+                <w:webHidden/>
+              </w:rPr>
+              <w:fldChar w:fldCharType="separate"/>
+            </w:r>
+            <w:r>
+              <w:rPr>
+                <w:noProof/>
+                <w:webHidden/>
+              </w:rPr>
+              <w:t>8</w:t>
+            </w:r>
+            <w:r>
+              <w:rPr>
+                <w:noProof/>
+                <w:webHidden/>
+              </w:rPr>
+              <w:fldChar w:fldCharType="end"/>
+            </w:r>
+          </w:hyperlink>
+        </w:p>
+        <w:p>
+          <w:pPr>
+            <w:pStyle w:val="TOC1"/>
+            <w:tabs>
+              <w:tab w:val="left" w:pos="480"/>
+              <w:tab w:val="right" w:leader="dot" w:pos="9062"/>
+            </w:tabs>
+            <w:rPr>
+              <w:noProof/>
+            </w:rPr>
+          </w:pPr>
+          <w:hyperlink w:anchor="_Toc472599501" w:history="1">
+            <w:r>
+              <w:rPr>
+                <w:rStyle w:val="Hyperlink"/>
+                <w:noProof/>
+              </w:rPr>
+              <w:t>3</w:t>
+            </w:r>
+            <w:r>
+              <w:rPr>
+                <w:noProof/>
+              </w:rPr>
+              <w:tab/>
+            </w:r>
+            <w:r>
+              <w:rPr>
+                <w:rStyle w:val="Hyperlink"/>
+                <w:noProof/>
+              </w:rPr>
+              <w:t>Korpusna lingvistika</w:t>
+            </w:r>
+            <w:r>
+              <w:rPr>
+                <w:noProof/>
+                <w:webHidden/>
+              </w:rPr>
+              <w:tab/>
+            </w:r>
+            <w:r>
+              <w:rPr>
+                <w:noProof/>
+                <w:webHidden/>
+              </w:rPr>
+              <w:fldChar w:fldCharType="begin"/>
+            </w:r>
+            <w:r>
+              <w:rPr>
+                <w:noProof/>
+                <w:webHidden/>
+              </w:rPr>
+              <w:instrText xml:space="preserve"> PAGEREF _Toc472599501 \h </w:instrText>
+            </w:r>
+            <w:r>
+              <w:rPr>
+                <w:noProof/>
+                <w:webHidden/>
+              </w:rPr>
+            </w:r>
+            <w:r>
+              <w:rPr>
+                <w:noProof/>
+                <w:webHidden/>
+              </w:rPr>
+              <w:fldChar w:fldCharType="separate"/>
+            </w:r>
+            <w:r>
+              <w:rPr>
+                <w:noProof/>
+                <w:webHidden/>
+              </w:rPr>
+              <w:t>9</w:t>
+            </w:r>
+            <w:r>
+              <w:rPr>
+                <w:noProof/>
+                <w:webHidden/>
+              </w:rPr>
+              <w:fldChar w:fldCharType="end"/>
+            </w:r>
+          </w:hyperlink>
+        </w:p>
+        <w:p>
+          <w:pPr>
+            <w:pStyle w:val="TOC2"/>
+            <w:tabs>
+              <w:tab w:val="left" w:pos="880"/>
+              <w:tab w:val="right" w:leader="dot" w:pos="9062"/>
+            </w:tabs>
+            <w:rPr>
+              <w:noProof/>
+            </w:rPr>
+          </w:pPr>
+          <w:hyperlink w:anchor="_Toc472599502" w:history="1">
+            <w:r>
+              <w:rPr>
+                <w:rStyle w:val="Hyperlink"/>
+                <w:noProof/>
+              </w:rPr>
+              <w:t>3.1</w:t>
+            </w:r>
+            <w:r>
+              <w:rPr>
+                <w:noProof/>
+              </w:rPr>
+              <w:tab/>
+            </w:r>
+            <w:r>
+              <w:rPr>
+                <w:rStyle w:val="Hyperlink"/>
+                <w:noProof/>
+              </w:rPr>
+              <w:t>Vrste korpusa</w:t>
+            </w:r>
+            <w:r>
+              <w:rPr>
+                <w:noProof/>
+                <w:webHidden/>
+              </w:rPr>
+              <w:tab/>
+            </w:r>
+            <w:r>
+              <w:rPr>
+                <w:noProof/>
+                <w:webHidden/>
+              </w:rPr>
+              <w:fldChar w:fldCharType="begin"/>
+            </w:r>
+            <w:r>
+              <w:rPr>
+                <w:noProof/>
+                <w:webHidden/>
+              </w:rPr>
+              <w:instrText xml:space="preserve"> PAGEREF _Toc472599502 \h </w:instrText>
+            </w:r>
+            <w:r>
+              <w:rPr>
+                <w:noProof/>
+                <w:webHidden/>
+              </w:rPr>
+            </w:r>
+            <w:r>
+              <w:rPr>
+                <w:noProof/>
+                <w:webHidden/>
+              </w:rPr>
+              <w:fldChar w:fldCharType="separate"/>
+            </w:r>
+            <w:r>
+              <w:rPr>
+                <w:noProof/>
+                <w:webHidden/>
+              </w:rPr>
+              <w:t>9</w:t>
+            </w:r>
+            <w:r>
+              <w:rPr>
+                <w:noProof/>
+                <w:webHidden/>
+              </w:rPr>
+              <w:fldChar w:fldCharType="end"/>
+            </w:r>
+          </w:hyperlink>
+        </w:p>
+        <w:p>
+          <w:pPr>
+            <w:pStyle w:val="TOC2"/>
+            <w:tabs>
+              <w:tab w:val="left" w:pos="880"/>
+              <w:tab w:val="right" w:leader="dot" w:pos="9062"/>
+            </w:tabs>
+            <w:rPr>
+              <w:noProof/>
+            </w:rPr>
+          </w:pPr>
+          <w:hyperlink w:anchor="_Toc472599503" w:history="1">
+            <w:r>
+              <w:rPr>
+                <w:rStyle w:val="Hyperlink"/>
+                <w:noProof/>
+              </w:rPr>
+              <w:t>3.2</w:t>
+            </w:r>
+            <w:r>
+              <w:rPr>
+                <w:noProof/>
+              </w:rPr>
+              <w:tab/>
+            </w:r>
+            <w:r>
+              <w:rPr>
+                <w:rStyle w:val="Hyperlink"/>
+                <w:noProof/>
+              </w:rPr>
+              <w:t>Web kao korpus</w:t>
+            </w:r>
+            <w:r>
+              <w:rPr>
+                <w:noProof/>
+                <w:webHidden/>
+              </w:rPr>
+              <w:tab/>
+            </w:r>
+            <w:r>
+              <w:rPr>
+                <w:noProof/>
+                <w:webHidden/>
+              </w:rPr>
+              <w:fldChar w:fldCharType="begin"/>
+            </w:r>
+            <w:r>
+              <w:rPr>
+                <w:noProof/>
+                <w:webHidden/>
+              </w:rPr>
+              <w:instrText xml:space="preserve"> PAGEREF _Toc472599503 \h </w:instrText>
+            </w:r>
+            <w:r>
+              <w:rPr>
+                <w:noProof/>
+                <w:webHidden/>
+              </w:rPr>
+            </w:r>
+            <w:r>
+              <w:rPr>
+                <w:noProof/>
+                <w:webHidden/>
+              </w:rPr>
+              <w:fldChar w:fldCharType="separate"/>
+            </w:r>
+            <w:r>
+              <w:rPr>
+                <w:noProof/>
+                <w:webHidden/>
+              </w:rPr>
+              <w:t>10</w:t>
+            </w:r>
+            <w:r>
+              <w:rPr>
+                <w:noProof/>
+                <w:webHidden/>
+              </w:rPr>
+              <w:fldChar w:fldCharType="end"/>
+            </w:r>
+          </w:hyperlink>
+        </w:p>
+        <w:p>
+          <w:pPr>
+            <w:pStyle w:val="TOC2"/>
+            <w:tabs>
+              <w:tab w:val="left" w:pos="880"/>
+              <w:tab w:val="right" w:leader="dot" w:pos="9062"/>
+            </w:tabs>
+            <w:rPr>
+              <w:noProof/>
+            </w:rPr>
+          </w:pPr>
+          <w:hyperlink w:anchor="_Toc472599504" w:history="1">
+            <w:r>
+              <w:rPr>
+                <w:rStyle w:val="Hyperlink"/>
+                <w:noProof/>
+              </w:rPr>
+              <w:t>3.3</w:t>
+            </w:r>
+            <w:r>
+              <w:rPr>
+                <w:noProof/>
+              </w:rPr>
+              <w:tab/>
+            </w:r>
+            <w:r>
+              <w:rPr>
+                <w:rStyle w:val="Hyperlink"/>
+                <w:noProof/>
+              </w:rPr>
+              <w:t>Veličina korpusa</w:t>
+            </w:r>
+            <w:r>
+              <w:rPr>
+                <w:noProof/>
+                <w:webHidden/>
+              </w:rPr>
+              <w:tab/>
+            </w:r>
+            <w:r>
+              <w:rPr>
+                <w:noProof/>
+                <w:webHidden/>
+              </w:rPr>
+              <w:fldChar w:fldCharType="begin"/>
+            </w:r>
+            <w:r>
+              <w:rPr>
+                <w:noProof/>
+                <w:webHidden/>
+              </w:rPr>
+              <w:instrText xml:space="preserve"> PAGEREF _Toc472599504 \h </w:instrText>
+            </w:r>
+            <w:r>
+              <w:rPr>
+                <w:noProof/>
+                <w:webHidden/>
+              </w:rPr>
+            </w:r>
+            <w:r>
+              <w:rPr>
+                <w:noProof/>
+                <w:webHidden/>
+              </w:rPr>
+              <w:fldChar w:fldCharType="separate"/>
+            </w:r>
+            <w:r>
+              <w:rPr>
+                <w:noProof/>
+                <w:webHidden/>
+              </w:rPr>
+              <w:t>11</w:t>
+            </w:r>
+            <w:r>
+              <w:rPr>
+                <w:noProof/>
+                <w:webHidden/>
+              </w:rPr>
+              <w:fldChar w:fldCharType="end"/>
+            </w:r>
+          </w:hyperlink>
+        </w:p>
+        <w:p>
+          <w:pPr>
+            <w:pStyle w:val="TOC2"/>
+            <w:tabs>
+              <w:tab w:val="left" w:pos="880"/>
+              <w:tab w:val="right" w:leader="dot" w:pos="9062"/>
+            </w:tabs>
+            <w:rPr>
+              <w:noProof/>
+            </w:rPr>
+          </w:pPr>
+          <w:hyperlink w:anchor="_Toc472599505" w:history="1">
+            <w:r>
+              <w:rPr>
+                <w:rStyle w:val="Hyperlink"/>
+                <w:noProof/>
+              </w:rPr>
+              <w:t>3.4</w:t>
+            </w:r>
+            <w:r>
+              <w:rPr>
+                <w:noProof/>
+              </w:rPr>
+              <w:tab/>
+            </w:r>
+            <w:r>
+              <w:rPr>
+                <w:rStyle w:val="Hyperlink"/>
+                <w:noProof/>
+              </w:rPr>
+              <w:t>Važnost i uloga korpusa</w:t>
+            </w:r>
+            <w:r>
+              <w:rPr>
+                <w:noProof/>
+                <w:webHidden/>
+              </w:rPr>
+              <w:tab/>
+            </w:r>
+            <w:r>
+              <w:rPr>
+                <w:noProof/>
+                <w:webHidden/>
+              </w:rPr>
+              <w:fldChar w:fldCharType="begin"/>
+            </w:r>
+            <w:r>
+              <w:rPr>
+                <w:noProof/>
+                <w:webHidden/>
+              </w:rPr>
+              <w:instrText xml:space="preserve"> PAGEREF _Toc472599505 \h </w:instrText>
+            </w:r>
+            <w:r>
+              <w:rPr>
+                <w:noProof/>
+                <w:webHidden/>
+              </w:rPr>
+            </w:r>
+            <w:r>
+              <w:rPr>
+                <w:noProof/>
+                <w:webHidden/>
+              </w:rPr>
+              <w:fldChar w:fldCharType="separate"/>
+            </w:r>
+            <w:r>
+              <w:rPr>
+                <w:noProof/>
+                <w:webHidden/>
+              </w:rPr>
+              <w:t>11</w:t>
+            </w:r>
+            <w:r>
+              <w:rPr>
+                <w:noProof/>
+                <w:webHidden/>
+              </w:rPr>
+              <w:fldChar w:fldCharType="end"/>
+            </w:r>
+          </w:hyperlink>
+        </w:p>
+        <w:p>
+          <w:pPr>
+            <w:pStyle w:val="TOC1"/>
+            <w:tabs>
+              <w:tab w:val="left" w:pos="480"/>
+              <w:tab w:val="right" w:leader="dot" w:pos="9062"/>
+            </w:tabs>
+            <w:rPr>
+              <w:noProof/>
+            </w:rPr>
+          </w:pPr>
+          <w:hyperlink w:anchor="_Toc472599506" w:history="1">
+            <w:r>
+              <w:rPr>
+                <w:rStyle w:val="Hyperlink"/>
+                <w:noProof/>
+              </w:rPr>
+              <w:t>4</w:t>
+            </w:r>
+            <w:r>
+              <w:rPr>
+                <w:noProof/>
+              </w:rPr>
+              <w:tab/>
+            </w:r>
+            <w:r>
+              <w:rPr>
+                <w:rStyle w:val="Hyperlink"/>
+                <w:noProof/>
+              </w:rPr>
+              <w:t>Izrada korpusa</w:t>
+            </w:r>
+            <w:r>
+              <w:rPr>
+                <w:noProof/>
+                <w:webHidden/>
+              </w:rPr>
+              <w:tab/>
+            </w:r>
+            <w:r>
+              <w:rPr>
+                <w:noProof/>
+                <w:webHidden/>
+              </w:rPr>
+              <w:fldChar w:fldCharType="begin"/>
+            </w:r>
+            <w:r>
+              <w:rPr>
+                <w:noProof/>
+                <w:webHidden/>
+              </w:rPr>
+              <w:instrText xml:space="preserve"> PAGEREF _Toc472599506 \h </w:instrText>
+            </w:r>
+            <w:r>
+              <w:rPr>
+                <w:noProof/>
+                <w:webHidden/>
+              </w:rPr>
+            </w:r>
+            <w:r>
+              <w:rPr>
+                <w:noProof/>
+                <w:webHidden/>
+              </w:rPr>
+              <w:fldChar w:fldCharType="separate"/>
+            </w:r>
+            <w:r>
+              <w:rPr>
+                <w:noProof/>
+                <w:webHidden/>
+              </w:rPr>
+              <w:t>12</w:t>
+            </w:r>
+            <w:r>
+              <w:rPr>
+                <w:noProof/>
+                <w:webHidden/>
+              </w:rPr>
+              <w:fldChar w:fldCharType="end"/>
+            </w:r>
+          </w:hyperlink>
+        </w:p>
+        <w:p>
+          <w:pPr>
+            <w:pStyle w:val="TOC2"/>
+            <w:tabs>
+              <w:tab w:val="left" w:pos="880"/>
+              <w:tab w:val="right" w:leader="dot" w:pos="9062"/>
+            </w:tabs>
+            <w:rPr>
+              <w:noProof/>
+            </w:rPr>
+          </w:pPr>
+          <w:hyperlink w:anchor="_Toc472599507" w:history="1">
+            <w:r>
+              <w:rPr>
+                <w:rStyle w:val="Hyperlink"/>
+                <w:noProof/>
+              </w:rPr>
+              <w:t>4.1</w:t>
+            </w:r>
+            <w:r>
+              <w:rPr>
+                <w:noProof/>
+              </w:rPr>
+              <w:tab/>
+            </w:r>
+            <w:r>
+              <w:rPr>
+                <w:rStyle w:val="Hyperlink"/>
+                <w:noProof/>
+              </w:rPr>
+              <w:t>Natural Language Processing Toolkit</w:t>
+            </w:r>
+            <w:r>
+              <w:rPr>
+                <w:noProof/>
+                <w:webHidden/>
+              </w:rPr>
+              <w:tab/>
+            </w:r>
+            <w:r>
+              <w:rPr>
+                <w:noProof/>
+                <w:webHidden/>
+              </w:rPr>
+              <w:fldChar w:fldCharType="begin"/>
+            </w:r>
+            <w:r>
+              <w:rPr>
+                <w:noProof/>
+                <w:webHidden/>
+              </w:rPr>
+              <w:instrText xml:space="preserve"> PAGEREF _Toc472599507 \h </w:instrText>
+            </w:r>
+            <w:r>
+              <w:rPr>
+                <w:noProof/>
+                <w:webHidden/>
+              </w:rPr>
+            </w:r>
+            <w:r>
+              <w:rPr>
+                <w:noProof/>
+                <w:webHidden/>
+              </w:rPr>
+              <w:fldChar w:fldCharType="separate"/>
+            </w:r>
+            <w:r>
+              <w:rPr>
+                <w:noProof/>
+                <w:webHidden/>
+              </w:rPr>
+              <w:t>12</w:t>
+            </w:r>
+            <w:r>
+              <w:rPr>
+                <w:noProof/>
+                <w:webHidden/>
+              </w:rPr>
+              <w:fldChar w:fldCharType="end"/>
+            </w:r>
+          </w:hyperlink>
+        </w:p>
+        <w:p>
+          <w:pPr>
+            <w:pStyle w:val="TOC2"/>
+            <w:tabs>
+              <w:tab w:val="left" w:pos="880"/>
+              <w:tab w:val="right" w:leader="dot" w:pos="9062"/>
+            </w:tabs>
+            <w:rPr>
+              <w:noProof/>
+            </w:rPr>
+          </w:pPr>
+          <w:hyperlink w:anchor="_Toc472599508" w:history="1">
+            <w:r>
+              <w:rPr>
+                <w:rStyle w:val="Hyperlink"/>
+                <w:noProof/>
+              </w:rPr>
+              <w:t>4.2</w:t>
+            </w:r>
+            <w:r>
+              <w:rPr>
+                <w:noProof/>
+              </w:rPr>
+              <w:tab/>
+            </w:r>
+            <w:r>
+              <w:rPr>
+                <w:rStyle w:val="Hyperlink"/>
+                <w:noProof/>
+              </w:rPr>
+              <w:t>Opojavničenje</w:t>
+            </w:r>
+            <w:r>
+              <w:rPr>
+                <w:noProof/>
+                <w:webHidden/>
+              </w:rPr>
+              <w:tab/>
+            </w:r>
+            <w:r>
+              <w:rPr>
+                <w:noProof/>
+                <w:webHidden/>
+              </w:rPr>
+              <w:fldChar w:fldCharType="begin"/>
+            </w:r>
+            <w:r>
+              <w:rPr>
+                <w:noProof/>
+                <w:webHidden/>
+              </w:rPr>
+              <w:instrText xml:space="preserve"> PAGEREF _Toc472599508 \h </w:instrText>
+            </w:r>
+            <w:r>
+              <w:rPr>
+                <w:noProof/>
+                <w:webHidden/>
+              </w:rPr>
+            </w:r>
+            <w:r>
+              <w:rPr>
+                <w:noProof/>
+                <w:webHidden/>
+              </w:rPr>
+              <w:fldChar w:fldCharType="separate"/>
+            </w:r>
+            <w:r>
+              <w:rPr>
+                <w:noProof/>
+                <w:webHidden/>
+              </w:rPr>
+              <w:t>13</w:t>
+            </w:r>
+            <w:r>
+              <w:rPr>
+                <w:noProof/>
+                <w:webHidden/>
+              </w:rPr>
+              <w:fldChar w:fldCharType="end"/>
+            </w:r>
+          </w:hyperlink>
+        </w:p>
+        <w:p>
+          <w:pPr>
+            <w:pStyle w:val="TOC1"/>
+            <w:tabs>
+              <w:tab w:val="left" w:pos="480"/>
+              <w:tab w:val="right" w:leader="dot" w:pos="9062"/>
+            </w:tabs>
+            <w:rPr>
+              <w:noProof/>
+            </w:rPr>
+          </w:pPr>
+          <w:hyperlink w:anchor="_Toc472599509" w:history="1">
+            <w:r>
+              <w:rPr>
+                <w:rStyle w:val="Hyperlink"/>
+                <w:noProof/>
+              </w:rPr>
+              <w:t>5</w:t>
+            </w:r>
+            <w:r>
+              <w:rPr>
+                <w:noProof/>
+              </w:rPr>
+              <w:tab/>
+            </w:r>
+            <w:r>
+              <w:rPr>
+                <w:rStyle w:val="Hyperlink"/>
+                <w:noProof/>
+              </w:rPr>
+              <w:t>Zaključak</w:t>
+            </w:r>
+            <w:r>
+              <w:rPr>
+                <w:noProof/>
+                <w:webHidden/>
+              </w:rPr>
+              <w:tab/>
+            </w:r>
+            <w:r>
+              <w:rPr>
+                <w:noProof/>
+                <w:webHidden/>
+              </w:rPr>
+              <w:fldChar w:fldCharType="begin"/>
+            </w:r>
+            <w:r>
+              <w:rPr>
+                <w:noProof/>
+                <w:webHidden/>
+              </w:rPr>
+              <w:instrText xml:space="preserve"> PAGEREF _Toc472599509 \h </w:instrText>
+            </w:r>
+            <w:r>
+              <w:rPr>
+                <w:noProof/>
+                <w:webHidden/>
+              </w:rPr>
+            </w:r>
+            <w:r>
+              <w:rPr>
+                <w:noProof/>
+                <w:webHidden/>
+              </w:rPr>
+              <w:fldChar w:fldCharType="separate"/>
+            </w:r>
+            <w:r>
+              <w:rPr>
+                <w:noProof/>
+                <w:webHidden/>
+              </w:rPr>
+              <w:t>14</w:t>
+            </w:r>
+            <w:r>
+              <w:rPr>
+                <w:noProof/>
+                <w:webHidden/>
+              </w:rPr>
+              <w:fldChar w:fldCharType="end"/>
+            </w:r>
+          </w:hyperlink>
+        </w:p>
+        <w:p>
+          <w:pPr>
+            <w:pStyle w:val="TOC1"/>
+            <w:tabs>
+              <w:tab w:val="left" w:pos="480"/>
+              <w:tab w:val="right" w:leader="dot" w:pos="9062"/>
+            </w:tabs>
+            <w:rPr>
+              <w:noProof/>
+            </w:rPr>
+          </w:pPr>
+          <w:hyperlink w:anchor="_Toc472599510" w:history="1">
+            <w:r>
+              <w:rPr>
+                <w:rStyle w:val="Hyperlink"/>
+                <w:noProof/>
+              </w:rPr>
+              <w:t>6</w:t>
+            </w:r>
+            <w:r>
+              <w:rPr>
+                <w:noProof/>
+              </w:rPr>
+              <w:tab/>
+            </w:r>
+            <w:r>
+              <w:rPr>
+                <w:rStyle w:val="Hyperlink"/>
+                <w:noProof/>
+              </w:rPr>
+              <w:t>Literatura</w:t>
+            </w:r>
+            <w:r>
+              <w:rPr>
+                <w:noProof/>
+                <w:webHidden/>
+              </w:rPr>
+              <w:tab/>
+            </w:r>
+            <w:r>
+              <w:rPr>
+                <w:noProof/>
+                <w:webHidden/>
+              </w:rPr>
+              <w:fldChar w:fldCharType="begin"/>
+            </w:r>
+            <w:r>
+              <w:rPr>
+                <w:noProof/>
+                <w:webHidden/>
+              </w:rPr>
+              <w:instrText xml:space="preserve"> PAGEREF _Toc472599510 \h </w:instrText>
+            </w:r>
+            <w:r>
+              <w:rPr>
+                <w:noProof/>
+                <w:webHidden/>
+              </w:rPr>
+            </w:r>
+            <w:r>
+              <w:rPr>
+                <w:noProof/>
+                <w:webHidden/>
+              </w:rPr>
+              <w:fldChar w:fldCharType="separate"/>
+            </w:r>
+            <w:r>
+              <w:rPr>
+                <w:noProof/>
+                <w:webHidden/>
+              </w:rPr>
+              <w:t>15</w:t>
+            </w:r>
+            <w:r>
+              <w:rPr>
+                <w:noProof/>
+                <w:webHidden/>
+              </w:rPr>
+              <w:fldChar w:fldCharType="end"/>
+            </w:r>
+          </w:hyperlink>
+        </w:p>
+        <w:p>
+          <w:r>
+            <w:rPr>
+              <w:b/>
+              <w:bCs/>
+              <w:noProof/>
+            </w:rPr>
+            <w:fldChar w:fldCharType="end"/>
+          </w:r>
+        </w:p>
+      </w:sdtContent>
+    </w:sdt>
+    <w:p>
+      <w:pPr>
+        <w:rPr>
+          <w:rFonts w:eastAsiaTheme="majorEastAsia" w:cstheme="majorBidi"/>
+          <w:sz w:val="32"/>
+          <w:szCs w:val="32"/>
+        </w:rPr>
+      </w:pPr>
+      <w:r>
+        <w:br w:type="page"/>
+      </w:r>
+    </w:p>
     <w:p>
       <w:pPr>
         <w:pStyle w:val="Heading1"/>
       </w:pPr>
-      <w:r>
+      <w:bookmarkStart w:id="0" w:name="_Toc472599495"/>
+      <w:r>
+        <w:lastRenderedPageBreak/>
         <w:t>Uvod</w:t>
       </w:r>
+      <w:bookmarkEnd w:id="0"/>
     </w:p>
     <w:p/>
     <w:p>
@@ -20,10 +1396,12 @@
       <w:pPr>
         <w:pStyle w:val="Heading1"/>
       </w:pPr>
+      <w:bookmarkStart w:id="1" w:name="_Toc472599496"/>
       <w:r>
         <w:lastRenderedPageBreak/>
         <w:t>Prikupljanje podataka</w:t>
       </w:r>
+      <w:bookmarkEnd w:id="1"/>
     </w:p>
     <w:p>
       <w:r>
@@ -58,9 +1436,11 @@
       <w:pPr>
         <w:pStyle w:val="Heading2"/>
       </w:pPr>
+      <w:bookmarkStart w:id="2" w:name="_Toc472599497"/>
       <w:r>
         <w:t>Facebook Graph API</w:t>
       </w:r>
+      <w:bookmarkEnd w:id="2"/>
     </w:p>
     <w:p>
       <w:r>
@@ -109,9 +1489,11 @@
       <w:pPr>
         <w:pStyle w:val="Heading3"/>
       </w:pPr>
+      <w:bookmarkStart w:id="3" w:name="_Toc472599498"/>
       <w:r>
         <w:t>Implementacija u Pythonu</w:t>
       </w:r>
+      <w:bookmarkEnd w:id="3"/>
     </w:p>
     <w:p>
       <w:r>
@@ -144,7 +1526,7 @@
                     <pic:cNvPicPr/>
                   </pic:nvPicPr>
                   <pic:blipFill>
-                    <a:blip r:embed="rId7">
+                    <a:blip r:embed="rId8">
                       <a:extLst>
                         <a:ext uri="{28A0092B-C50C-407E-A947-70E740481C1C}">
                           <a14:useLocalDpi xmlns:a14="http://schemas.microsoft.com/office/drawing/2010/main" val="0"/>
@@ -257,7 +1639,7 @@
                     <pic:cNvPicPr/>
                   </pic:nvPicPr>
                   <pic:blipFill>
-                    <a:blip r:embed="rId8">
+                    <a:blip r:embed="rId9">
                       <a:extLst>
                         <a:ext uri="{28A0092B-C50C-407E-A947-70E740481C1C}">
                           <a14:useLocalDpi xmlns:a14="http://schemas.microsoft.com/office/drawing/2010/main" val="0"/>
@@ -369,7 +1751,13 @@
     </w:p>
     <w:p>
       <w:r>
-        <w:t xml:space="preserve">Prikupljeni podaci spremaju se u tekstualnu datoteku za daljnju obradu. Odabrani formati je CSV (eng. Comma Seperated Values), podaci se spremaju u polja koja su razdvojena zerezima ili drugim arbitrarnim znakom. Razlog odabira ovog formata je podrška u raznim programima i programskim jezicima te čitljivost i podrška za posebne znakove. Format je također služi za uvoz i izvoz podataka iz baza podataka što može biti korisno kada se veličina datoteka poveća ili se podaci povezuju sa raznim servisima i aplikacijama. Za rukovanje CSV datotekama u implementaciji za dohvat podataka koristi se modul iz standardne Python-ove biblioteke </w:t>
+        <w:t>Prikupljeni podaci spremaju se u tekstualnu datoteku za daljnju obradu. Odabrani formati je CSV (eng. Comma Seperated Values), podaci se spremaju u polja koja su razdvojena zerezima ili drugim arbitrarnim znakom. Razlog odabira ovog formata je podrška u raznim programima i programskim jezicima te čitljivost i podrška za posebne znakove.</w:t>
+      </w:r>
+      <w:r>
+        <w:t>Ovakav format će također biti koristan za filtriranje podataka prema određenom polju što je posebno korisno kada želimo segmentirati podatke.</w:t>
+      </w:r>
+      <w:r>
+        <w:t xml:space="preserve"> Format je također služi za uvoz i izvoz podataka iz baza podataka što može biti korisno kada se veličina datoteka poveća ili se podaci povezuju sa raznim servisima i aplikacijama. Za rukovanje CSV datotekama u implementaciji za dohvat podataka koristi se modul iz standardne Python-ove biblioteke </w:t>
       </w:r>
       <w:r>
         <w:rPr>
@@ -391,6 +1779,7 @@
           <w:noProof/>
           <w:lang w:eastAsia="hr-HR"/>
         </w:rPr>
+        <w:lastRenderedPageBreak/>
         <w:drawing>
           <wp:inline distT="0" distB="0" distL="0" distR="0" wp14:anchorId="18E3F8F5" wp14:editId="7CD27CA2">
             <wp:extent cx="5572125" cy="4106617"/>
@@ -407,7 +1796,7 @@
                     <pic:cNvPicPr/>
                   </pic:nvPicPr>
                   <pic:blipFill>
-                    <a:blip r:embed="rId9">
+                    <a:blip r:embed="rId10">
                       <a:extLst>
                         <a:ext uri="{28A0092B-C50C-407E-A947-70E740481C1C}">
                           <a14:useLocalDpi xmlns:a14="http://schemas.microsoft.com/office/drawing/2010/main" val="0"/>
@@ -421,7 +1810,7 @@
                   <pic:spPr>
                     <a:xfrm>
                       <a:off x="0" y="0"/>
-                      <a:ext cx="5578348" cy="4111203"/>
+                      <a:ext cx="5572125" cy="4106617"/>
                     </a:xfrm>
                     <a:prstGeom prst="rect">
                       <a:avLst/>
@@ -468,7 +1857,6 @@
     </w:p>
     <w:p>
       <w:r>
-        <w:lastRenderedPageBreak/>
         <w:t xml:space="preserve">Funkcija </w:t>
       </w:r>
       <w:r>
@@ -521,7 +1909,7 @@
                     <pic:cNvPicPr/>
                   </pic:nvPicPr>
                   <pic:blipFill>
-                    <a:blip r:embed="rId10">
+                    <a:blip r:embed="rId11">
                       <a:extLst>
                         <a:ext uri="{28A0092B-C50C-407E-A947-70E740481C1C}">
                           <a14:useLocalDpi xmlns:a14="http://schemas.microsoft.com/office/drawing/2010/main" val="0"/>
@@ -590,9 +1978,11 @@
       <w:pPr>
         <w:pStyle w:val="Heading2"/>
       </w:pPr>
+      <w:bookmarkStart w:id="4" w:name="_Toc472599499"/>
       <w:r>
         <w:t>Web scraping</w:t>
       </w:r>
+      <w:bookmarkEnd w:id="4"/>
     </w:p>
     <w:p>
       <w:r>
@@ -634,11 +2024,7 @@
         <w:t>jednostavan</w:t>
       </w:r>
       <w:r>
-        <w:t xml:space="preserve"> zadatak ukoliko se radi o dohvaćanju manje količine podataka sa malog broja web stranica. Kada se radi o većem broju stranica sa </w:t>
-      </w:r>
-      <w:r>
-        <w:lastRenderedPageBreak/>
-        <w:t>kompliciranijim obrascima za dohvaćanje podataka te potrebom da se web stranice provjeravaju za novi sadržaj ili pojavu novih web stranica onda se potrebno pobrinuti da programski kod bude održiv i čitljiv.</w:t>
+        <w:t xml:space="preserve"> zadatak ukoliko se radi o dohvaćanju manje količine podataka sa malog broja web stranica. Kada se radi o većem broju stranica sa kompliciranijim obrascima za dohvaćanje podataka te potrebom da se web stranice provjeravaju za novi sadržaj ili pojavu novih web stranica onda se potrebno pobrinuti da programski kod bude održiv i čitljiv.</w:t>
       </w:r>
       <w:r>
         <w:t xml:space="preserve"> </w:t>
@@ -671,7 +2057,11 @@
         <w:t xml:space="preserve"> Scrapy Cloud omogućuje </w:t>
       </w:r>
       <w:r>
-        <w:t xml:space="preserve">implementaciju zahtjevnijih web robota bez potrebe održavanja infrastrukture koju takvi web roboti zahtjevaju. Prikupljeni podaci se spremaju u </w:t>
+        <w:t xml:space="preserve">implementaciju zahtjevnijih web robota bez </w:t>
+      </w:r>
+      <w:r>
+        <w:lastRenderedPageBreak/>
+        <w:t xml:space="preserve">potrebe održavanja infrastrukture koju takvi web roboti zahtjevaju. Prikupljeni podaci se spremaju u </w:t>
       </w:r>
       <w:r>
         <w:rPr>
@@ -690,9 +2080,13 @@
       <w:pPr>
         <w:pStyle w:val="Heading3"/>
       </w:pPr>
+      <w:bookmarkStart w:id="5" w:name="_Toc472599500"/>
+      <w:bookmarkStart w:id="6" w:name="_GoBack"/>
+      <w:bookmarkEnd w:id="6"/>
       <w:r>
         <w:t>Implementacija Scrapy-Python</w:t>
       </w:r>
+      <w:bookmarkEnd w:id="5"/>
     </w:p>
     <w:p/>
     <w:p/>
@@ -705,10 +2099,12 @@
       <w:pPr>
         <w:pStyle w:val="Heading1"/>
       </w:pPr>
+      <w:bookmarkStart w:id="7" w:name="_Toc472599501"/>
       <w:r>
         <w:lastRenderedPageBreak/>
         <w:t>Korpusna lingvistika</w:t>
       </w:r>
+      <w:bookmarkEnd w:id="7"/>
     </w:p>
     <w:p>
       <w:r>
@@ -787,34 +2183,27 @@
       <w:pPr>
         <w:pStyle w:val="Heading2"/>
       </w:pPr>
+      <w:bookmarkStart w:id="8" w:name="_Toc472599502"/>
       <w:r>
         <w:t>Vrste korpusa</w:t>
       </w:r>
+      <w:bookmarkEnd w:id="8"/>
     </w:p>
     <w:p>
       <w:r>
         <w:t xml:space="preserve">Općenito korpusi su dizajnirani za određenu namjenu u istraživanju jezika. Vrste korpusa se mogu podjeliti s obzirom na namjenu. </w:t>
       </w:r>
       <w:r>
-        <w:t xml:space="preserve">Prva razlika između korupsa su općejezični i specijalizirani korpusi, također važna podjela prema vremenu su sinkronijski i dijakronijski te jednojezični i višejezični. Općejezični korpusi sadrže tekstove iz širokog područja domena i namjene sa ciljem da što bolje predstavljaju cjelokupan jezik. Mogu sadržavati pisani i izgovoreni jezik te su relativno veliki, uglavnom sadrže više desetaka ili stotina milijuna riječi. Najčešće se koriste za izradu materijala za učenje jezika i prijevoda (riječnici, gramatike) ili kao bazna usporedba sa manjim specijaliziranim korpusima. Tipični primjer općejezičnog korpusa za engleski jezik je </w:t>
-      </w:r>
-      <w:r>
-        <w:t>British National Corpus (BNC)</w:t>
-      </w:r>
-      <w:r>
-        <w:t xml:space="preserve"> koji sadrži oko 100 milijuna riječi.</w:t>
-      </w:r>
-    </w:p>
-    <w:p>
-      <w:r>
+        <w:t>Prva razlika između korupsa su općejezični i specijalizirani korpusi, također važna podjela prema vremenu su sinkronijski i dijakronijski te jednojezični i višejezični. Općejezični korpusi sadrže tekstove iz širokog područja domena i namjene sa ciljem da što bolje predstavljaju cjelokupan jezik. Mogu sadržavati pisani i izgovoreni jezik te su relativno veliki, uglavnom sadrže više desetaka ili stotina milijuna riječi. Najčešće se koriste za izradu materijala za učenje jezika i prijevoda (riječnici, gramatike) ili kao bazna usporedba sa manjim specijaliziranim korpusima. Tipični primjer općejezičnog korpusa za engleski jezik je British National Corpus (BNC) koji sadrži oko 100 milijuna riječi.</w:t>
+      </w:r>
+    </w:p>
+    <w:p>
+      <w:r>
+        <w:lastRenderedPageBreak/>
         <w:t>Za razliku od općjezičnih korpusa, s</w:t>
       </w:r>
       <w:r>
-        <w:t xml:space="preserve">pecijalizirani korpusi sadrže podskup jezika određene domene, primjerice medicinski ili akademski diskurs. Takvi korpusi su najčešće znatno manji </w:t>
-      </w:r>
-      <w:r>
-        <w:lastRenderedPageBreak/>
-        <w:t>od općjezičnih te mogu imati i druga ograničenja osim domenskih, kao što su žanr, vrijeme, geografska raznolikost itd.</w:t>
+        <w:t>pecijalizirani korpusi sadrže podskup jezika određene domene, primjerice medicinski ili akademski diskurs. Takvi korpusi su najčešće znatno manji od općjezičnih te mogu imati i druga ograničenja osim domenskih, kao što su žanr, vrijeme, geografska raznolikost itd.</w:t>
       </w:r>
     </w:p>
     <w:p>
@@ -834,9 +2223,11 @@
       <w:pPr>
         <w:pStyle w:val="Heading2"/>
       </w:pPr>
+      <w:bookmarkStart w:id="9" w:name="_Toc472599503"/>
       <w:r>
         <w:t>Web kao korpus</w:t>
       </w:r>
+      <w:bookmarkEnd w:id="9"/>
     </w:p>
     <w:p>
       <w:r>
@@ -887,14 +2278,11 @@
     </w:p>
     <w:p>
       <w:r>
+        <w:lastRenderedPageBreak/>
         <w:t>Istraživanja u domeni web-a kao korpusa dugo su bila ograničena na praktično pitanje da li web kao korpus može biti dobar za određenu zadaću, dok su u stvarnosti upravo ta istraživanja preoblikovala definiciju korpusa u novom mileniju (Gatto 2:2). Pokušavajući definirati korpus</w:t>
       </w:r>
       <w:r>
-        <w:t xml:space="preserve">, </w:t>
-      </w:r>
-      <w:r>
-        <w:lastRenderedPageBreak/>
-        <w:t>razni priznati izvori pokazali su probleme definiranja prirode korpusa kao objekta istraživanja jezika. Izazovi koji se pojavljuju u pripremi i korištenju weba kao korpusa poslužili su kao „povečalo za metodološke probleme o s kojima se korpusni lingvisti oduvjek susreću“</w:t>
+        <w:t>, razni priznati izvori pokazali su probleme definiranja prirode korpusa kao objekta istraživanja jezika. Izazovi koji se pojavljuju u pripremi i korištenju weba kao korpusa poslužili su kao „povečalo za metodološke probleme o s kojima se korpusni lingvisti oduvjek susreću“</w:t>
       </w:r>
       <w:r>
         <w:t xml:space="preserve">(Hundt et al. 2007: 4). </w:t>
@@ -907,9 +2295,11 @@
       <w:pPr>
         <w:pStyle w:val="Heading2"/>
       </w:pPr>
+      <w:bookmarkStart w:id="10" w:name="_Toc472599504"/>
       <w:r>
         <w:t>Veličina korpusa</w:t>
       </w:r>
+      <w:bookmarkEnd w:id="10"/>
     </w:p>
     <w:p>
       <w:r>
@@ -947,7 +2337,7 @@
       <w:r>
         <w:t>Kada se na web gleda kao na korpus onda je ovoj preporuci potrebna revizija. Što veće moguće za korpus koji se sastoji od weba znači nekontroliranu i neizmjernu količinu podataka. Ukoliko postoji razlog sa lingvističke strane, da korpus bude što veći mogu se pojaviti problemi u metodama prikupljanja i pohranjivanja podataka. Trenutna veličina indeksiranog weba je 4.8 bilijuna web stranica (</w:t>
       </w:r>
-      <w:hyperlink r:id="rId11" w:history="1">
+      <w:hyperlink r:id="rId12" w:history="1">
         <w:r>
           <w:rPr>
             <w:rStyle w:val="Hyperlink"/>
@@ -969,47 +2359,140 @@
       <w:pPr>
         <w:pStyle w:val="Heading2"/>
       </w:pPr>
+      <w:bookmarkStart w:id="11" w:name="_Toc472599505"/>
       <w:r>
         <w:t>Važnost i uloga korpusa</w:t>
       </w:r>
-    </w:p>
-    <w:p/>
+      <w:bookmarkEnd w:id="11"/>
+    </w:p>
+    <w:p>
+      <w:r>
+        <w:t xml:space="preserve">Korpusi pružaju empirijske podatke koji lingvistima omogućavaju da postave objektivne tvrdnje utemeljene na istraživanju jezika onakvog kakav jest, za razliku od tradicionalnih subjektivnih tvrdnji koje se temelje na introspekciji pojedinca. Korpusi se koriste za morfološka </w:t>
+      </w:r>
+      <w:r>
+        <w:lastRenderedPageBreak/>
+        <w:t>i sintaktička istraživanja, poput istraživanja svih oblika određene riječi. Osim što sadrže jezik koji je bio ili je trenutno u upotrebi, također mogu sadržavati i podatke o autoru, žanru, regionalnoj varijaciji i vremenu nastanka teksta.</w:t>
+      </w:r>
+    </w:p>
+    <w:p>
+      <w:r>
+        <w:t>Podaci u korpusu mogu se podjeliti na tri vrste:</w:t>
+      </w:r>
+    </w:p>
+    <w:p>
+      <w:pPr>
+        <w:pStyle w:val="ListParagraph"/>
+        <w:numPr>
+          <w:ilvl w:val="0"/>
+          <w:numId w:val="3"/>
+        </w:numPr>
+      </w:pPr>
+      <w:r>
+        <w:t>evidencija – pronalaženjem ima li neke jezične jedinice u teksu</w:t>
+      </w:r>
+    </w:p>
+    <w:p>
+      <w:pPr>
+        <w:pStyle w:val="ListParagraph"/>
+        <w:numPr>
+          <w:ilvl w:val="0"/>
+          <w:numId w:val="3"/>
+        </w:numPr>
+      </w:pPr>
+      <w:r>
+        <w:t>frekvencija – ukoliko postoji jezična jedinica u tekstu koliko puta se pojavljuje</w:t>
+      </w:r>
+    </w:p>
+    <w:p>
+      <w:pPr>
+        <w:pStyle w:val="ListParagraph"/>
+        <w:numPr>
+          <w:ilvl w:val="0"/>
+          <w:numId w:val="3"/>
+        </w:numPr>
+      </w:pPr>
+      <w:r>
+        <w:t>relacija – pronalaženje u kakvom odnosu jezična jedinica stoji prema drugim jezičnim jedinicama</w:t>
+      </w:r>
+    </w:p>
+    <w:p>
+      <w:r>
+        <w:t>Specijalizirani korpusi sastavljeni od određenog žanra tekstova ili od tekstova određenog autora značajan su izvor podataka u stilističkim istraživanjima. Korpusi koji su označeni prema regionalnoj varijaciji služe u istraživanju dijalektologije. Forenzička lingvistika koristi korpuse pri analizi vjerodostojnosti dokumenata koji se koriste u pravnim procesima ili identifikacij autorstva u akademskim okruženjima.</w:t>
+      </w:r>
+    </w:p>
+    <w:p>
+      <w:r>
+        <w:t>Višejezični usporedni korpusi značajni su pri učenju stranih jezika jer takvi korpusi mogu služiti kao riječnici prilagođeni učenju jezika. Ovakve korpuse također koriste prevodioci za usporedbu vlastitog prijevoda s već postojećim prijevodom ili originalom za koji postoji korpus.</w:t>
+      </w:r>
+    </w:p>
+    <w:p>
+      <w:r>
+        <w:t xml:space="preserve">Podjelu korpusne lingvistike koju uvodi Tognini-Bonelli koja istraživanja dijeli na ona koja su temeljena na korpusima (eng. </w:t>
+      </w:r>
+      <w:r>
+        <w:rPr>
+          <w:i/>
+        </w:rPr>
+        <w:t>corpus based approach</w:t>
+      </w:r>
+      <w:r>
+        <w:t>) u smislu da istraživa</w:t>
+      </w:r>
+      <w:r>
+        <w:t xml:space="preserve">č postavi hipotezu pa točnost iste provjerava istraživanjem korpusa, i ona istraživanja koja su potaknuta korpusima (eng. </w:t>
+      </w:r>
+      <w:r>
+        <w:rPr>
+          <w:i/>
+        </w:rPr>
+        <w:t>corpus driven approach</w:t>
+      </w:r>
+      <w:r>
+        <w:t>) u smislu da se sami korpus uzima kao prikaz jezične upotrebe pa se dolazi do zaključaka bez prethodno postavljene hipoteze, u takvom istraživanju korpus ne uzima kao dokaz ili osporavanje neke hipoteze već se zaključci donose na osnovu onoga što se nalazi u korpusu. U bilo kojoj od ove dvije vrste istraživanja korpusa važno je eksplicitno navesti parametre po kojima je sastavljen korpus te navesti sve detalje o tekstovima od kojih se korpus sastoji kako bi se moglo zaključiti o kakvoj se jazičnoj pojavi radi.</w:t>
+      </w:r>
+    </w:p>
     <w:p>
       <w:pPr>
         <w:pStyle w:val="Heading1"/>
       </w:pPr>
+      <w:bookmarkStart w:id="12" w:name="_Toc472599506"/>
       <w:r>
         <w:t>Izrada korpusa</w:t>
       </w:r>
+      <w:bookmarkEnd w:id="12"/>
     </w:p>
     <w:p>
       <w:pPr>
         <w:pStyle w:val="Heading2"/>
       </w:pPr>
+      <w:bookmarkStart w:id="13" w:name="_Toc472599507"/>
       <w:r>
         <w:t>Natural Language Processing Toolkit</w:t>
       </w:r>
-    </w:p>
-    <w:p>
-      <w:r>
-        <w:t xml:space="preserve">Natural Language Toolkit, skraćeno NLTK je niz biblioteka i programa za simboličko i statističko obrađivanje pomoću programskog jezika Python. Natural Language Toolkt uključuje </w:t>
+      <w:bookmarkEnd w:id="13"/>
+    </w:p>
+    <w:p>
+      <w:r>
+        <w:t xml:space="preserve">Natural Language Toolkit, skraćeno NLTK je niz biblioteka i programa za simboličko i statističko obrađivanje pomoću programskog jezika Python. Natural Language Toolkt uključuje ogledne primjerke te je popraćen opsežnom dokumentacijom i uključuje knjigu objašnjenja </w:t>
       </w:r>
       <w:r>
         <w:lastRenderedPageBreak/>
-        <w:t>ogledne primjerke te je popraćen opsežnom dokumentacijom i uključuje knjigu objašnjenja fundamentalnih načela iza obrađivačkih zadataka podržanih od strane ovih alata. Pretežito je namjenjen učenju o računalnoj obradi prirodnog jezika ili za istraživanja prirodnog jezika.</w:t>
+        <w:t>fundamentalnih načela iza obrađivačkih zadataka podržanih od strane ovih alata. Pretežito je namjenjen učenju o računalnoj obradi prirodnog jezika ili za istraživanja prirodnog jezika.</w:t>
       </w:r>
     </w:p>
     <w:p>
       <w:pPr>
         <w:pStyle w:val="Heading2"/>
       </w:pPr>
+      <w:bookmarkStart w:id="14" w:name="_Toc472599508"/>
       <w:r>
         <w:t>Opojavničenje</w:t>
       </w:r>
-    </w:p>
-    <w:p>
-      <w:r>
-        <w:t xml:space="preserve">Opojavničenje je proces određivanja lingvističkih jedinica (rečenice, riječi, znakovi...). Opojavničenje ili tokenizacija stavlja korpus u stanje u kojem su sve riječi-pojavnice identificirane i eksplicitno obilježene. Najjednostavniji i prilično učinkovit pristup je razdvajanje pojavnica znakom za obilježavanje razmaka tj. bijelinama. Automatizirati ovakav proces je prilično jednostavno, većina programskih jezika sadrži standardne biblioteke za string strukturu podataka koje sadrže funkcije za osnovnu obradu teksta (split, replace, upper, lower). Međutim, opojavničenje/tokenizacija u složenijim pristupima, primjerice pojavnice se mogu sastojati od dvije ili više riječi. Na primjer, datum </w:t>
+      <w:bookmarkEnd w:id="14"/>
+    </w:p>
+    <w:p>
+      <w:r>
+        <w:t xml:space="preserve">Opojavničenje je proces određivanja lingvističkih jedinica (rečenice, riječi, znakovi...). Opojavničenje ili tokenizacija stavlja korpus u stanje u kojem su sve riječi-pojavnice identificirane i eksplicitno obilježene. Najjednostavniji i prilično učinkovit pristup je razdvajanje pojavnica znakom za obilježavanje razmaka tj. bijelinama. Automatizirati ovakav proces je prilično jednostavno, većina programskih jezika sadrži standardne biblioteke za string strukturu podataka koje sadrže funkcije za osnovnu obradu teksta (split, replace, upper, lower). Međutim, opojavničenje u složenijim pristupima, primjerice pojavnice se mogu sastojati od dvije ili više riječi. Na primjer, datum </w:t>
       </w:r>
       <w:r>
         <w:rPr>
@@ -1027,7 +2510,31 @@
         <w:t>15. 5.</w:t>
       </w:r>
       <w:r>
-        <w:t xml:space="preserve"> bi mogao biti obrađivan kao jedna pojavnica pa ranije spomenuti jednostavni pristup nebi mogao tokenizirati. Tekst koji se obrađuje može se opojavničiti više puta da bi se dobili željeni rezultati. Nakon dobivanja tokena koji su riječi ponekad je potrebno spojiti više riječi koje, gotovo uvijek, imaju isto značenje, primjerice „hard drive“. Nakon tokeniziranja manjih lingvističkih jedinica kao što su riječi ili datumi potrebno je označiti i rečenice. Postupci segmentacije na rečenice su složeni iz razloga što su oznake rečenične interpunkcije često višeznačne. Na primjer, točka može stajati uz redni broj, kraticu ili na kraju rečenice. Podaci također mogu dolaziti označeni nekim od jezika za označavanje (eng. </w:t>
+        <w:t xml:space="preserve"> bi mogao biti obrađivan kao jedna pojavnica pa ranije spomenuti jednostavni pristup nebi mogao </w:t>
+      </w:r>
+      <w:r>
+        <w:t>točno odvojiti pojavnicu</w:t>
+      </w:r>
+      <w:r>
+        <w:t xml:space="preserve">. Tekst koji se obrađuje može se opojavničiti više puta da bi se dobili željeni rezultati. Nakon dobivanja </w:t>
+      </w:r>
+      <w:r>
+        <w:t>pojavnica</w:t>
+      </w:r>
+      <w:r>
+        <w:t xml:space="preserve"> koj</w:t>
+      </w:r>
+      <w:r>
+        <w:t>e</w:t>
+      </w:r>
+      <w:r>
+        <w:t xml:space="preserve"> su riječi ponekad je potrebno spojiti više riječi koje, gotovo uvijek, imaju isto značenje, primjerice „</w:t>
+      </w:r>
+      <w:r>
+        <w:t>tvrdi disk</w:t>
+      </w:r>
+      <w:r>
+        <w:t xml:space="preserve">“. Nakon tokeniziranja manjih lingvističkih jedinica kao što su riječi ili datumi potrebno je označiti i rečenice. Postupci segmentacije na rečenice su složeni iz razloga što su oznake rečenične interpunkcije često višeznačne. Na primjer, točka može stajati uz redni broj, kraticu ili na kraju rečenice. Podaci također mogu dolaziti označeni nekim od jezika za označavanje (eng. </w:t>
       </w:r>
       <w:r>
         <w:rPr>
@@ -1036,7 +2543,7 @@
         <w:t>markup languages</w:t>
       </w:r>
       <w:r>
-        <w:t xml:space="preserve">) primjerice u HTML-u ili XML-u. Prije opojavničenja teksta prirodnog jezika potrebno je odvojiti jezik označavanja od teksta koji želimo obrađivati. Budući da su jezici označavanja (formalni, umjetni, kontrolirani?)uvelike standardizirani taj proces je olakšan radi mogućnosti korištenja gotovih riješenja koja uklanjaju elemente kao što su tagovi. U slučajevima kada su podaci označeni za aplikacije i procesore treće strane (eng. </w:t>
+        <w:t xml:space="preserve">) primjerice u HTML-u ili XML-u. Prije opojavničenja teksta prirodnog jezika potrebno je odvojiti jezik označavanja od teksta koji želimo obrađivati. Budući da su jezici označavanja uvelike standardizirani taj proces je olakšan radi mogućnosti korištenja gotovih riješenja koja uklanjaju elemente kao što su tagovi. U slučajevima kada su podaci označeni za aplikacije i procesore treće strane (eng. </w:t>
       </w:r>
       <w:r>
         <w:rPr>
@@ -1059,7 +2566,19 @@
     </w:p>
     <w:p>
       <w:r>
-        <w:t xml:space="preserve">Izazovi opojavničenja teksta komunikacije na internetu, posebice društvenim mrežama, uvelike ovise o ciljevima obrade i platformi na kojoj se komunikacija odvija. Svaka društvena mreža ili internetski servisi kao chat sobe imaju neke posebne znakove ili standarde. Primjerice „Tweeter“ koristi znak # (eng. </w:t>
+        <w:t xml:space="preserve">Izazovi opojavničenja teksta komunikacije na internetu, posebice društvenim mrežama, uvelike ovise o ciljevima obrade i platformi na kojoj se komunikacija odvija. Svaka društvena mreža ili internetski servisi kao chat sobe imaju neke posebne znakove ili standarde. Primjerice </w:t>
+      </w:r>
+      <w:r>
+        <w:t>društvene mreže Facebook i Tweeter</w:t>
+      </w:r>
+      <w:r>
+        <w:t xml:space="preserve"> korist</w:t>
+      </w:r>
+      <w:r>
+        <w:t>e</w:t>
+      </w:r>
+      <w:r>
+        <w:t xml:space="preserve"> znak # (eng. </w:t>
       </w:r>
       <w:r>
         <w:rPr>
@@ -1068,46 +2587,86 @@
         <w:t>hashtag</w:t>
       </w:r>
       <w:r>
-        <w:t xml:space="preserve">) nakon kojeg, bez razmaka, slijedi riječ koja označava </w:t>
-      </w:r>
+        <w:t xml:space="preserve">) nakon kojeg, bez razmaka, slijedi riječ koja označava širu temu ili područje objave. Ovisno o ciljevima, aplikacija za obradu može tretirati takve tokene kao riječi, posebnu kategoriju ili odbacivati. </w:t>
+      </w:r>
+    </w:p>
+    <w:p>
+      <w:pPr>
+        <w:pStyle w:val="Heading1"/>
+      </w:pPr>
+      <w:bookmarkStart w:id="15" w:name="_Toc472599509"/>
       <w:r>
         <w:lastRenderedPageBreak/>
-        <w:t xml:space="preserve">širu temu ili područje objave. Ovisno o ciljevima, aplikacija za obradu može tretirati takve tokene kao riječi, posebnu kategoriju ili odbacivati. </w:t>
+        <w:t>Zaključak</w:t>
+      </w:r>
+      <w:bookmarkEnd w:id="15"/>
+    </w:p>
+    <w:p/>
+    <w:p>
+      <w:r>
+        <w:br w:type="page"/>
       </w:r>
     </w:p>
     <w:p>
       <w:pPr>
         <w:pStyle w:val="Heading1"/>
       </w:pPr>
-      <w:r>
-        <w:t>Zaključak</w:t>
-      </w:r>
-    </w:p>
-    <w:p/>
-    <w:p>
-      <w:r>
-        <w:br w:type="page"/>
-      </w:r>
-      <w:bookmarkStart w:id="0" w:name="_GoBack"/>
-      <w:bookmarkEnd w:id="0"/>
-    </w:p>
-    <w:p>
-      <w:pPr>
-        <w:pStyle w:val="Heading1"/>
-      </w:pPr>
+      <w:bookmarkStart w:id="16" w:name="_Toc472599510"/>
       <w:r>
         <w:lastRenderedPageBreak/>
         <w:t>Literatura</w:t>
       </w:r>
-    </w:p>
-    <w:p>
-      <w:r>
-        <w:t>Tony McEnery, Andrew Hardie: „Corpus Linguistics“, Cambridge Texbooks in Linguistics Ujedinjeno Kraljevstvo, Cambridge 2012</w:t>
-      </w:r>
-    </w:p>
-    <w:p>
-      <w:r>
-        <w:t>Maristella Gatto: „Web as Corpus“, 2014</w:t>
+      <w:bookmarkEnd w:id="16"/>
+    </w:p>
+    <w:p>
+      <w:r>
+        <w:t xml:space="preserve">Tony McEnery, Andrew Hardie: „Corpus Linguistics“, </w:t>
+      </w:r>
+      <w:r>
+        <w:t>Cambridge: Cambridge University</w:t>
+      </w:r>
+    </w:p>
+    <w:p>
+      <w:r>
+        <w:t>Press</w:t>
+      </w:r>
+      <w:r>
+        <w:t xml:space="preserve"> 2012</w:t>
+      </w:r>
+    </w:p>
+    <w:p>
+      <w:r>
+        <w:rPr>
+          <w:highlight w:val="yellow"/>
+        </w:rPr>
+        <w:t>Maristella Gatto: „Web as Corpus“,</w:t>
+      </w:r>
+      <w:r>
+        <w:rPr>
+          <w:highlight w:val="yellow"/>
+        </w:rPr>
+        <w:t xml:space="preserve"> </w:t>
+      </w:r>
+      <w:r>
+        <w:rPr>
+          <w:highlight w:val="yellow"/>
+        </w:rPr>
+        <w:t xml:space="preserve"> 2014</w:t>
+      </w:r>
+    </w:p>
+    <w:p>
+      <w:r>
+        <w:t>Tognini-Bonelli. E. (2001).. Corpus Linguistics at Work. Amsterdam: J. Benjamins</w:t>
+      </w:r>
+    </w:p>
+    <w:p>
+      <w:r>
+        <w:t>Zipf, G.K. (1935), „The psychobiology of language“. New York: Houghton Mifflin</w:t>
+      </w:r>
+    </w:p>
+    <w:p>
+      <w:r>
+        <w:t>Kilgarriff, A., Grefenstette, G. (2003), „Introduction to the Special Issue on the Web as a Corpus“, Computational Linguistics</w:t>
       </w:r>
     </w:p>
     <w:sectPr>
@@ -1313,6 +2872,178 @@
     </w:lvl>
   </w:abstractNum>
   <w:abstractNum w:abstractNumId="1">
+    <w:nsid w:val="0E796897"/>
+    <w:multiLevelType w:val="multilevel"/>
+    <w:tmpl w:val="041A001F"/>
+    <w:lvl w:ilvl="0">
+      <w:start w:val="1"/>
+      <w:numFmt w:val="decimal"/>
+      <w:lvlText w:val="%1."/>
+      <w:lvlJc w:val="left"/>
+      <w:pPr>
+        <w:ind w:left="360" w:hanging="360"/>
+      </w:pPr>
+    </w:lvl>
+    <w:lvl w:ilvl="1">
+      <w:start w:val="1"/>
+      <w:numFmt w:val="decimal"/>
+      <w:lvlText w:val="%1.%2."/>
+      <w:lvlJc w:val="left"/>
+      <w:pPr>
+        <w:ind w:left="792" w:hanging="432"/>
+      </w:pPr>
+    </w:lvl>
+    <w:lvl w:ilvl="2">
+      <w:start w:val="1"/>
+      <w:numFmt w:val="decimal"/>
+      <w:lvlText w:val="%1.%2.%3."/>
+      <w:lvlJc w:val="left"/>
+      <w:pPr>
+        <w:ind w:left="1224" w:hanging="504"/>
+      </w:pPr>
+    </w:lvl>
+    <w:lvl w:ilvl="3">
+      <w:start w:val="1"/>
+      <w:numFmt w:val="decimal"/>
+      <w:lvlText w:val="%1.%2.%3.%4."/>
+      <w:lvlJc w:val="left"/>
+      <w:pPr>
+        <w:ind w:left="1728" w:hanging="648"/>
+      </w:pPr>
+    </w:lvl>
+    <w:lvl w:ilvl="4">
+      <w:start w:val="1"/>
+      <w:numFmt w:val="decimal"/>
+      <w:lvlText w:val="%1.%2.%3.%4.%5."/>
+      <w:lvlJc w:val="left"/>
+      <w:pPr>
+        <w:ind w:left="2232" w:hanging="792"/>
+      </w:pPr>
+    </w:lvl>
+    <w:lvl w:ilvl="5">
+      <w:start w:val="1"/>
+      <w:numFmt w:val="decimal"/>
+      <w:lvlText w:val="%1.%2.%3.%4.%5.%6."/>
+      <w:lvlJc w:val="left"/>
+      <w:pPr>
+        <w:ind w:left="2736" w:hanging="936"/>
+      </w:pPr>
+    </w:lvl>
+    <w:lvl w:ilvl="6">
+      <w:start w:val="1"/>
+      <w:numFmt w:val="decimal"/>
+      <w:lvlText w:val="%1.%2.%3.%4.%5.%6.%7."/>
+      <w:lvlJc w:val="left"/>
+      <w:pPr>
+        <w:ind w:left="3240" w:hanging="1080"/>
+      </w:pPr>
+    </w:lvl>
+    <w:lvl w:ilvl="7">
+      <w:start w:val="1"/>
+      <w:numFmt w:val="decimal"/>
+      <w:lvlText w:val="%1.%2.%3.%4.%5.%6.%7.%8."/>
+      <w:lvlJc w:val="left"/>
+      <w:pPr>
+        <w:ind w:left="3744" w:hanging="1224"/>
+      </w:pPr>
+    </w:lvl>
+    <w:lvl w:ilvl="8">
+      <w:start w:val="1"/>
+      <w:numFmt w:val="decimal"/>
+      <w:lvlText w:val="%1.%2.%3.%4.%5.%6.%7.%8.%9."/>
+      <w:lvlJc w:val="left"/>
+      <w:pPr>
+        <w:ind w:left="4320" w:hanging="1440"/>
+      </w:pPr>
+    </w:lvl>
+  </w:abstractNum>
+  <w:abstractNum w:abstractNumId="2">
+    <w:nsid w:val="19CA002A"/>
+    <w:multiLevelType w:val="multilevel"/>
+    <w:tmpl w:val="041A001F"/>
+    <w:lvl w:ilvl="0">
+      <w:start w:val="1"/>
+      <w:numFmt w:val="decimal"/>
+      <w:lvlText w:val="%1."/>
+      <w:lvlJc w:val="left"/>
+      <w:pPr>
+        <w:ind w:left="360" w:hanging="360"/>
+      </w:pPr>
+    </w:lvl>
+    <w:lvl w:ilvl="1">
+      <w:start w:val="1"/>
+      <w:numFmt w:val="decimal"/>
+      <w:lvlText w:val="%1.%2."/>
+      <w:lvlJc w:val="left"/>
+      <w:pPr>
+        <w:ind w:left="792" w:hanging="432"/>
+      </w:pPr>
+    </w:lvl>
+    <w:lvl w:ilvl="2">
+      <w:start w:val="1"/>
+      <w:numFmt w:val="decimal"/>
+      <w:lvlText w:val="%1.%2.%3."/>
+      <w:lvlJc w:val="left"/>
+      <w:pPr>
+        <w:ind w:left="1224" w:hanging="504"/>
+      </w:pPr>
+    </w:lvl>
+    <w:lvl w:ilvl="3">
+      <w:start w:val="1"/>
+      <w:numFmt w:val="decimal"/>
+      <w:lvlText w:val="%1.%2.%3.%4."/>
+      <w:lvlJc w:val="left"/>
+      <w:pPr>
+        <w:ind w:left="1728" w:hanging="648"/>
+      </w:pPr>
+    </w:lvl>
+    <w:lvl w:ilvl="4">
+      <w:start w:val="1"/>
+      <w:numFmt w:val="decimal"/>
+      <w:lvlText w:val="%1.%2.%3.%4.%5."/>
+      <w:lvlJc w:val="left"/>
+      <w:pPr>
+        <w:ind w:left="2232" w:hanging="792"/>
+      </w:pPr>
+    </w:lvl>
+    <w:lvl w:ilvl="5">
+      <w:start w:val="1"/>
+      <w:numFmt w:val="decimal"/>
+      <w:lvlText w:val="%1.%2.%3.%4.%5.%6."/>
+      <w:lvlJc w:val="left"/>
+      <w:pPr>
+        <w:ind w:left="2736" w:hanging="936"/>
+      </w:pPr>
+    </w:lvl>
+    <w:lvl w:ilvl="6">
+      <w:start w:val="1"/>
+      <w:numFmt w:val="decimal"/>
+      <w:lvlText w:val="%1.%2.%3.%4.%5.%6.%7."/>
+      <w:lvlJc w:val="left"/>
+      <w:pPr>
+        <w:ind w:left="3240" w:hanging="1080"/>
+      </w:pPr>
+    </w:lvl>
+    <w:lvl w:ilvl="7">
+      <w:start w:val="1"/>
+      <w:numFmt w:val="decimal"/>
+      <w:lvlText w:val="%1.%2.%3.%4.%5.%6.%7.%8."/>
+      <w:lvlJc w:val="left"/>
+      <w:pPr>
+        <w:ind w:left="3744" w:hanging="1224"/>
+      </w:pPr>
+    </w:lvl>
+    <w:lvl w:ilvl="8">
+      <w:start w:val="1"/>
+      <w:numFmt w:val="decimal"/>
+      <w:lvlText w:val="%1.%2.%3.%4.%5.%6.%7.%8.%9."/>
+      <w:lvlJc w:val="left"/>
+      <w:pPr>
+        <w:ind w:left="4320" w:hanging="1440"/>
+      </w:pPr>
+    </w:lvl>
+  </w:abstractNum>
+  <w:abstractNum w:abstractNumId="3">
     <w:nsid w:val="1ECF16CE"/>
     <w:multiLevelType w:val="multilevel"/>
     <w:tmpl w:val="3C94725E"/>
@@ -1452,11 +3183,320 @@
       </w:rPr>
     </w:lvl>
   </w:abstractNum>
+  <w:abstractNum w:abstractNumId="4">
+    <w:nsid w:val="4A5B5B6C"/>
+    <w:multiLevelType w:val="multilevel"/>
+    <w:tmpl w:val="041A0025"/>
+    <w:lvl w:ilvl="0">
+      <w:start w:val="1"/>
+      <w:numFmt w:val="decimal"/>
+      <w:pStyle w:val="Heading1"/>
+      <w:lvlText w:val="%1"/>
+      <w:lvlJc w:val="left"/>
+      <w:pPr>
+        <w:ind w:left="432" w:hanging="432"/>
+      </w:pPr>
+    </w:lvl>
+    <w:lvl w:ilvl="1">
+      <w:start w:val="1"/>
+      <w:numFmt w:val="decimal"/>
+      <w:pStyle w:val="Heading2"/>
+      <w:lvlText w:val="%1.%2"/>
+      <w:lvlJc w:val="left"/>
+      <w:pPr>
+        <w:ind w:left="576" w:hanging="576"/>
+      </w:pPr>
+    </w:lvl>
+    <w:lvl w:ilvl="2">
+      <w:start w:val="1"/>
+      <w:numFmt w:val="decimal"/>
+      <w:pStyle w:val="Heading3"/>
+      <w:lvlText w:val="%1.%2.%3"/>
+      <w:lvlJc w:val="left"/>
+      <w:pPr>
+        <w:ind w:left="720" w:hanging="720"/>
+      </w:pPr>
+    </w:lvl>
+    <w:lvl w:ilvl="3">
+      <w:start w:val="1"/>
+      <w:numFmt w:val="decimal"/>
+      <w:pStyle w:val="Heading4"/>
+      <w:lvlText w:val="%1.%2.%3.%4"/>
+      <w:lvlJc w:val="left"/>
+      <w:pPr>
+        <w:ind w:left="864" w:hanging="864"/>
+      </w:pPr>
+    </w:lvl>
+    <w:lvl w:ilvl="4">
+      <w:start w:val="1"/>
+      <w:numFmt w:val="decimal"/>
+      <w:pStyle w:val="Heading5"/>
+      <w:lvlText w:val="%1.%2.%3.%4.%5"/>
+      <w:lvlJc w:val="left"/>
+      <w:pPr>
+        <w:ind w:left="1008" w:hanging="1008"/>
+      </w:pPr>
+    </w:lvl>
+    <w:lvl w:ilvl="5">
+      <w:start w:val="1"/>
+      <w:numFmt w:val="decimal"/>
+      <w:pStyle w:val="Heading6"/>
+      <w:lvlText w:val="%1.%2.%3.%4.%5.%6"/>
+      <w:lvlJc w:val="left"/>
+      <w:pPr>
+        <w:ind w:left="1152" w:hanging="1152"/>
+      </w:pPr>
+    </w:lvl>
+    <w:lvl w:ilvl="6">
+      <w:start w:val="1"/>
+      <w:numFmt w:val="decimal"/>
+      <w:pStyle w:val="Heading7"/>
+      <w:lvlText w:val="%1.%2.%3.%4.%5.%6.%7"/>
+      <w:lvlJc w:val="left"/>
+      <w:pPr>
+        <w:ind w:left="1296" w:hanging="1296"/>
+      </w:pPr>
+    </w:lvl>
+    <w:lvl w:ilvl="7">
+      <w:start w:val="1"/>
+      <w:numFmt w:val="decimal"/>
+      <w:pStyle w:val="Heading8"/>
+      <w:lvlText w:val="%1.%2.%3.%4.%5.%6.%7.%8"/>
+      <w:lvlJc w:val="left"/>
+      <w:pPr>
+        <w:ind w:left="1440" w:hanging="1440"/>
+      </w:pPr>
+    </w:lvl>
+    <w:lvl w:ilvl="8">
+      <w:start w:val="1"/>
+      <w:numFmt w:val="decimal"/>
+      <w:pStyle w:val="Heading9"/>
+      <w:lvlText w:val="%1.%2.%3.%4.%5.%6.%7.%8.%9"/>
+      <w:lvlJc w:val="left"/>
+      <w:pPr>
+        <w:ind w:left="1584" w:hanging="1584"/>
+      </w:pPr>
+    </w:lvl>
+  </w:abstractNum>
+  <w:abstractNum w:abstractNumId="5">
+    <w:nsid w:val="4D6E2812"/>
+    <w:multiLevelType w:val="hybridMultilevel"/>
+    <w:tmpl w:val="CED0905A"/>
+    <w:lvl w:ilvl="0" w:tplc="041A0001">
+      <w:start w:val="1"/>
+      <w:numFmt w:val="bullet"/>
+      <w:lvlText w:val=""/>
+      <w:lvlJc w:val="left"/>
+      <w:pPr>
+        <w:ind w:left="720" w:hanging="360"/>
+      </w:pPr>
+      <w:rPr>
+        <w:rFonts w:ascii="Symbol" w:hAnsi="Symbol" w:hint="default"/>
+      </w:rPr>
+    </w:lvl>
+    <w:lvl w:ilvl="1" w:tplc="041A0003" w:tentative="1">
+      <w:start w:val="1"/>
+      <w:numFmt w:val="bullet"/>
+      <w:lvlText w:val="o"/>
+      <w:lvlJc w:val="left"/>
+      <w:pPr>
+        <w:ind w:left="1440" w:hanging="360"/>
+      </w:pPr>
+      <w:rPr>
+        <w:rFonts w:ascii="Courier New" w:hAnsi="Courier New" w:cs="Courier New" w:hint="default"/>
+      </w:rPr>
+    </w:lvl>
+    <w:lvl w:ilvl="2" w:tplc="041A0005" w:tentative="1">
+      <w:start w:val="1"/>
+      <w:numFmt w:val="bullet"/>
+      <w:lvlText w:val=""/>
+      <w:lvlJc w:val="left"/>
+      <w:pPr>
+        <w:ind w:left="2160" w:hanging="360"/>
+      </w:pPr>
+      <w:rPr>
+        <w:rFonts w:ascii="Wingdings" w:hAnsi="Wingdings" w:hint="default"/>
+      </w:rPr>
+    </w:lvl>
+    <w:lvl w:ilvl="3" w:tplc="041A0001" w:tentative="1">
+      <w:start w:val="1"/>
+      <w:numFmt w:val="bullet"/>
+      <w:lvlText w:val=""/>
+      <w:lvlJc w:val="left"/>
+      <w:pPr>
+        <w:ind w:left="2880" w:hanging="360"/>
+      </w:pPr>
+      <w:rPr>
+        <w:rFonts w:ascii="Symbol" w:hAnsi="Symbol" w:hint="default"/>
+      </w:rPr>
+    </w:lvl>
+    <w:lvl w:ilvl="4" w:tplc="041A0003" w:tentative="1">
+      <w:start w:val="1"/>
+      <w:numFmt w:val="bullet"/>
+      <w:lvlText w:val="o"/>
+      <w:lvlJc w:val="left"/>
+      <w:pPr>
+        <w:ind w:left="3600" w:hanging="360"/>
+      </w:pPr>
+      <w:rPr>
+        <w:rFonts w:ascii="Courier New" w:hAnsi="Courier New" w:cs="Courier New" w:hint="default"/>
+      </w:rPr>
+    </w:lvl>
+    <w:lvl w:ilvl="5" w:tplc="041A0005" w:tentative="1">
+      <w:start w:val="1"/>
+      <w:numFmt w:val="bullet"/>
+      <w:lvlText w:val=""/>
+      <w:lvlJc w:val="left"/>
+      <w:pPr>
+        <w:ind w:left="4320" w:hanging="360"/>
+      </w:pPr>
+      <w:rPr>
+        <w:rFonts w:ascii="Wingdings" w:hAnsi="Wingdings" w:hint="default"/>
+      </w:rPr>
+    </w:lvl>
+    <w:lvl w:ilvl="6" w:tplc="041A0001" w:tentative="1">
+      <w:start w:val="1"/>
+      <w:numFmt w:val="bullet"/>
+      <w:lvlText w:val=""/>
+      <w:lvlJc w:val="left"/>
+      <w:pPr>
+        <w:ind w:left="5040" w:hanging="360"/>
+      </w:pPr>
+      <w:rPr>
+        <w:rFonts w:ascii="Symbol" w:hAnsi="Symbol" w:hint="default"/>
+      </w:rPr>
+    </w:lvl>
+    <w:lvl w:ilvl="7" w:tplc="041A0003" w:tentative="1">
+      <w:start w:val="1"/>
+      <w:numFmt w:val="bullet"/>
+      <w:lvlText w:val="o"/>
+      <w:lvlJc w:val="left"/>
+      <w:pPr>
+        <w:ind w:left="5760" w:hanging="360"/>
+      </w:pPr>
+      <w:rPr>
+        <w:rFonts w:ascii="Courier New" w:hAnsi="Courier New" w:cs="Courier New" w:hint="default"/>
+      </w:rPr>
+    </w:lvl>
+    <w:lvl w:ilvl="8" w:tplc="041A0005" w:tentative="1">
+      <w:start w:val="1"/>
+      <w:numFmt w:val="bullet"/>
+      <w:lvlText w:val=""/>
+      <w:lvlJc w:val="left"/>
+      <w:pPr>
+        <w:ind w:left="6480" w:hanging="360"/>
+      </w:pPr>
+      <w:rPr>
+        <w:rFonts w:ascii="Wingdings" w:hAnsi="Wingdings" w:hint="default"/>
+      </w:rPr>
+    </w:lvl>
+  </w:abstractNum>
+  <w:abstractNum w:abstractNumId="6">
+    <w:nsid w:val="592936D6"/>
+    <w:multiLevelType w:val="multilevel"/>
+    <w:tmpl w:val="041A001F"/>
+    <w:lvl w:ilvl="0">
+      <w:start w:val="1"/>
+      <w:numFmt w:val="decimal"/>
+      <w:lvlText w:val="%1."/>
+      <w:lvlJc w:val="left"/>
+      <w:pPr>
+        <w:ind w:left="360" w:hanging="360"/>
+      </w:pPr>
+    </w:lvl>
+    <w:lvl w:ilvl="1">
+      <w:start w:val="1"/>
+      <w:numFmt w:val="decimal"/>
+      <w:lvlText w:val="%1.%2."/>
+      <w:lvlJc w:val="left"/>
+      <w:pPr>
+        <w:ind w:left="792" w:hanging="432"/>
+      </w:pPr>
+    </w:lvl>
+    <w:lvl w:ilvl="2">
+      <w:start w:val="1"/>
+      <w:numFmt w:val="decimal"/>
+      <w:lvlText w:val="%1.%2.%3."/>
+      <w:lvlJc w:val="left"/>
+      <w:pPr>
+        <w:ind w:left="1224" w:hanging="504"/>
+      </w:pPr>
+    </w:lvl>
+    <w:lvl w:ilvl="3">
+      <w:start w:val="1"/>
+      <w:numFmt w:val="decimal"/>
+      <w:lvlText w:val="%1.%2.%3.%4."/>
+      <w:lvlJc w:val="left"/>
+      <w:pPr>
+        <w:ind w:left="1728" w:hanging="648"/>
+      </w:pPr>
+    </w:lvl>
+    <w:lvl w:ilvl="4">
+      <w:start w:val="1"/>
+      <w:numFmt w:val="decimal"/>
+      <w:lvlText w:val="%1.%2.%3.%4.%5."/>
+      <w:lvlJc w:val="left"/>
+      <w:pPr>
+        <w:ind w:left="2232" w:hanging="792"/>
+      </w:pPr>
+    </w:lvl>
+    <w:lvl w:ilvl="5">
+      <w:start w:val="1"/>
+      <w:numFmt w:val="decimal"/>
+      <w:lvlText w:val="%1.%2.%3.%4.%5.%6."/>
+      <w:lvlJc w:val="left"/>
+      <w:pPr>
+        <w:ind w:left="2736" w:hanging="936"/>
+      </w:pPr>
+    </w:lvl>
+    <w:lvl w:ilvl="6">
+      <w:start w:val="1"/>
+      <w:numFmt w:val="decimal"/>
+      <w:lvlText w:val="%1.%2.%3.%4.%5.%6.%7."/>
+      <w:lvlJc w:val="left"/>
+      <w:pPr>
+        <w:ind w:left="3240" w:hanging="1080"/>
+      </w:pPr>
+    </w:lvl>
+    <w:lvl w:ilvl="7">
+      <w:start w:val="1"/>
+      <w:numFmt w:val="decimal"/>
+      <w:lvlText w:val="%1.%2.%3.%4.%5.%6.%7.%8."/>
+      <w:lvlJc w:val="left"/>
+      <w:pPr>
+        <w:ind w:left="3744" w:hanging="1224"/>
+      </w:pPr>
+    </w:lvl>
+    <w:lvl w:ilvl="8">
+      <w:start w:val="1"/>
+      <w:numFmt w:val="decimal"/>
+      <w:lvlText w:val="%1.%2.%3.%4.%5.%6.%7.%8.%9."/>
+      <w:lvlJc w:val="left"/>
+      <w:pPr>
+        <w:ind w:left="4320" w:hanging="1440"/>
+      </w:pPr>
+    </w:lvl>
+  </w:abstractNum>
   <w:num w:numId="1">
-    <w:abstractNumId w:val="1"/>
+    <w:abstractNumId w:val="3"/>
   </w:num>
   <w:num w:numId="2">
     <w:abstractNumId w:val="0"/>
+  </w:num>
+  <w:num w:numId="3">
+    <w:abstractNumId w:val="5"/>
+  </w:num>
+  <w:num w:numId="4">
+    <w:abstractNumId w:val="2"/>
+  </w:num>
+  <w:num w:numId="5">
+    <w:abstractNumId w:val="6"/>
+  </w:num>
+  <w:num w:numId="6">
+    <w:abstractNumId w:val="1"/>
+  </w:num>
+  <w:num w:numId="7">
+    <w:abstractNumId w:val="4"/>
   </w:num>
 </w:numbering>
 </file>
@@ -1871,16 +3911,18 @@
     <w:link w:val="Heading1Char"/>
     <w:uiPriority w:val="9"/>
     <w:qFormat/>
-    <w:rsid w:val="00093DC1"/>
+    <w:rsid w:val="0032063B"/>
     <w:pPr>
       <w:keepNext/>
       <w:keepLines/>
-      <w:spacing w:before="240" w:after="0"/>
+      <w:numPr>
+        <w:numId w:val="7"/>
+      </w:numPr>
+      <w:spacing w:before="240" w:after="240"/>
       <w:outlineLvl w:val="0"/>
     </w:pPr>
     <w:rPr>
-      <w:rFonts w:asciiTheme="majorHAnsi" w:eastAsiaTheme="majorEastAsia" w:hAnsiTheme="majorHAnsi" w:cstheme="majorBidi"/>
-      <w:color w:val="2E74B5" w:themeColor="accent1" w:themeShade="BF"/>
+      <w:rFonts w:eastAsiaTheme="majorEastAsia" w:cstheme="majorBidi"/>
       <w:sz w:val="32"/>
       <w:szCs w:val="32"/>
     </w:rPr>
@@ -1893,16 +3935,19 @@
     <w:uiPriority w:val="9"/>
     <w:unhideWhenUsed/>
     <w:qFormat/>
-    <w:rsid w:val="00093DC1"/>
+    <w:rsid w:val="0032063B"/>
     <w:pPr>
       <w:keepNext/>
       <w:keepLines/>
-      <w:spacing w:before="40" w:after="0"/>
+      <w:numPr>
+        <w:ilvl w:val="1"/>
+        <w:numId w:val="7"/>
+      </w:numPr>
+      <w:spacing w:before="120" w:after="120"/>
       <w:outlineLvl w:val="1"/>
     </w:pPr>
     <w:rPr>
-      <w:rFonts w:asciiTheme="majorHAnsi" w:eastAsiaTheme="majorEastAsia" w:hAnsiTheme="majorHAnsi" w:cstheme="majorBidi"/>
-      <w:color w:val="2E74B5" w:themeColor="accent1" w:themeShade="BF"/>
+      <w:rFonts w:eastAsiaTheme="majorEastAsia" w:cstheme="majorBidi"/>
       <w:sz w:val="26"/>
       <w:szCs w:val="26"/>
     </w:rPr>
@@ -1918,6 +3963,10 @@
     <w:pPr>
       <w:keepNext/>
       <w:keepLines/>
+      <w:numPr>
+        <w:ilvl w:val="2"/>
+        <w:numId w:val="7"/>
+      </w:numPr>
       <w:spacing w:before="40" w:after="0"/>
       <w:outlineLvl w:val="2"/>
     </w:pPr>
@@ -1938,6 +3987,10 @@
     <w:pPr>
       <w:keepNext/>
       <w:keepLines/>
+      <w:numPr>
+        <w:ilvl w:val="3"/>
+        <w:numId w:val="7"/>
+      </w:numPr>
       <w:spacing w:before="40" w:after="0"/>
       <w:outlineLvl w:val="3"/>
     </w:pPr>
@@ -1959,12 +4012,123 @@
     <w:pPr>
       <w:keepNext/>
       <w:keepLines/>
+      <w:numPr>
+        <w:ilvl w:val="4"/>
+        <w:numId w:val="7"/>
+      </w:numPr>
       <w:spacing w:before="40" w:after="0"/>
       <w:outlineLvl w:val="4"/>
     </w:pPr>
     <w:rPr>
       <w:rFonts w:asciiTheme="majorHAnsi" w:eastAsiaTheme="majorEastAsia" w:hAnsiTheme="majorHAnsi" w:cstheme="majorBidi"/>
       <w:color w:val="2E74B5" w:themeColor="accent1" w:themeShade="BF"/>
+    </w:rPr>
+  </w:style>
+  <w:style w:type="paragraph" w:styleId="Heading6">
+    <w:name w:val="heading 6"/>
+    <w:basedOn w:val="Normal"/>
+    <w:next w:val="Normal"/>
+    <w:link w:val="Heading6Char"/>
+    <w:uiPriority w:val="9"/>
+    <w:semiHidden/>
+    <w:unhideWhenUsed/>
+    <w:rsid w:val="00CA2E20"/>
+    <w:pPr>
+      <w:keepNext/>
+      <w:keepLines/>
+      <w:numPr>
+        <w:ilvl w:val="5"/>
+        <w:numId w:val="7"/>
+      </w:numPr>
+      <w:spacing w:before="40" w:after="0"/>
+      <w:outlineLvl w:val="5"/>
+    </w:pPr>
+    <w:rPr>
+      <w:rFonts w:asciiTheme="majorHAnsi" w:eastAsiaTheme="majorEastAsia" w:hAnsiTheme="majorHAnsi" w:cstheme="majorBidi"/>
+      <w:color w:val="1F4D78" w:themeColor="accent1" w:themeShade="7F"/>
+    </w:rPr>
+  </w:style>
+  <w:style w:type="paragraph" w:styleId="Heading7">
+    <w:name w:val="heading 7"/>
+    <w:basedOn w:val="Normal"/>
+    <w:next w:val="Normal"/>
+    <w:link w:val="Heading7Char"/>
+    <w:uiPriority w:val="9"/>
+    <w:semiHidden/>
+    <w:unhideWhenUsed/>
+    <w:qFormat/>
+    <w:rsid w:val="00CA2E20"/>
+    <w:pPr>
+      <w:keepNext/>
+      <w:keepLines/>
+      <w:numPr>
+        <w:ilvl w:val="6"/>
+        <w:numId w:val="7"/>
+      </w:numPr>
+      <w:spacing w:before="40" w:after="0"/>
+      <w:outlineLvl w:val="6"/>
+    </w:pPr>
+    <w:rPr>
+      <w:rFonts w:asciiTheme="majorHAnsi" w:eastAsiaTheme="majorEastAsia" w:hAnsiTheme="majorHAnsi" w:cstheme="majorBidi"/>
+      <w:i/>
+      <w:iCs/>
+      <w:color w:val="1F4D78" w:themeColor="accent1" w:themeShade="7F"/>
+    </w:rPr>
+  </w:style>
+  <w:style w:type="paragraph" w:styleId="Heading8">
+    <w:name w:val="heading 8"/>
+    <w:basedOn w:val="Normal"/>
+    <w:next w:val="Normal"/>
+    <w:link w:val="Heading8Char"/>
+    <w:uiPriority w:val="9"/>
+    <w:semiHidden/>
+    <w:unhideWhenUsed/>
+    <w:qFormat/>
+    <w:rsid w:val="00CA2E20"/>
+    <w:pPr>
+      <w:keepNext/>
+      <w:keepLines/>
+      <w:numPr>
+        <w:ilvl w:val="7"/>
+        <w:numId w:val="7"/>
+      </w:numPr>
+      <w:spacing w:before="40" w:after="0"/>
+      <w:outlineLvl w:val="7"/>
+    </w:pPr>
+    <w:rPr>
+      <w:rFonts w:asciiTheme="majorHAnsi" w:eastAsiaTheme="majorEastAsia" w:hAnsiTheme="majorHAnsi" w:cstheme="majorBidi"/>
+      <w:color w:val="272727" w:themeColor="text1" w:themeTint="D8"/>
+      <w:sz w:val="21"/>
+      <w:szCs w:val="21"/>
+    </w:rPr>
+  </w:style>
+  <w:style w:type="paragraph" w:styleId="Heading9">
+    <w:name w:val="heading 9"/>
+    <w:basedOn w:val="Normal"/>
+    <w:next w:val="Normal"/>
+    <w:link w:val="Heading9Char"/>
+    <w:uiPriority w:val="9"/>
+    <w:semiHidden/>
+    <w:unhideWhenUsed/>
+    <w:qFormat/>
+    <w:rsid w:val="00CA2E20"/>
+    <w:pPr>
+      <w:keepNext/>
+      <w:keepLines/>
+      <w:numPr>
+        <w:ilvl w:val="8"/>
+        <w:numId w:val="7"/>
+      </w:numPr>
+      <w:spacing w:before="40" w:after="0"/>
+      <w:outlineLvl w:val="8"/>
+    </w:pPr>
+    <w:rPr>
+      <w:rFonts w:asciiTheme="majorHAnsi" w:eastAsiaTheme="majorEastAsia" w:hAnsiTheme="majorHAnsi" w:cstheme="majorBidi"/>
+      <w:i/>
+      <w:iCs/>
+      <w:color w:val="272727" w:themeColor="text1" w:themeTint="D8"/>
+      <w:sz w:val="21"/>
+      <w:szCs w:val="21"/>
     </w:rPr>
   </w:style>
   <w:style w:type="character" w:default="1" w:styleId="DefaultParagraphFont">
@@ -1999,10 +4163,9 @@
     <w:basedOn w:val="DefaultParagraphFont"/>
     <w:link w:val="Heading1"/>
     <w:uiPriority w:val="9"/>
-    <w:rsid w:val="00093DC1"/>
+    <w:rsid w:val="0032063B"/>
     <w:rPr>
-      <w:rFonts w:asciiTheme="majorHAnsi" w:eastAsiaTheme="majorEastAsia" w:hAnsiTheme="majorHAnsi" w:cstheme="majorBidi"/>
-      <w:color w:val="2E74B5" w:themeColor="accent1" w:themeShade="BF"/>
+      <w:rFonts w:ascii="Times New Roman" w:eastAsiaTheme="majorEastAsia" w:hAnsi="Times New Roman" w:cstheme="majorBidi"/>
       <w:sz w:val="32"/>
       <w:szCs w:val="32"/>
     </w:rPr>
@@ -2012,10 +4175,9 @@
     <w:basedOn w:val="DefaultParagraphFont"/>
     <w:link w:val="Heading2"/>
     <w:uiPriority w:val="9"/>
-    <w:rsid w:val="00093DC1"/>
+    <w:rsid w:val="0032063B"/>
     <w:rPr>
-      <w:rFonts w:asciiTheme="majorHAnsi" w:eastAsiaTheme="majorEastAsia" w:hAnsiTheme="majorHAnsi" w:cstheme="majorBidi"/>
-      <w:color w:val="2E74B5" w:themeColor="accent1" w:themeShade="BF"/>
+      <w:rFonts w:ascii="Times New Roman" w:eastAsiaTheme="majorEastAsia" w:hAnsi="Times New Roman" w:cstheme="majorBidi"/>
       <w:sz w:val="26"/>
       <w:szCs w:val="26"/>
     </w:rPr>
@@ -2159,6 +4321,133 @@
       <w:color w:val="0563C1" w:themeColor="hyperlink"/>
       <w:u w:val="single"/>
     </w:rPr>
+  </w:style>
+  <w:style w:type="paragraph" w:styleId="ListParagraph">
+    <w:name w:val="List Paragraph"/>
+    <w:basedOn w:val="Normal"/>
+    <w:uiPriority w:val="34"/>
+    <w:qFormat/>
+    <w:rsid w:val="009227CB"/>
+    <w:pPr>
+      <w:ind w:left="720"/>
+      <w:contextualSpacing/>
+    </w:pPr>
+  </w:style>
+  <w:style w:type="character" w:customStyle="1" w:styleId="Heading6Char">
+    <w:name w:val="Heading 6 Char"/>
+    <w:basedOn w:val="DefaultParagraphFont"/>
+    <w:link w:val="Heading6"/>
+    <w:uiPriority w:val="9"/>
+    <w:semiHidden/>
+    <w:rsid w:val="00CA2E20"/>
+    <w:rPr>
+      <w:rFonts w:asciiTheme="majorHAnsi" w:eastAsiaTheme="majorEastAsia" w:hAnsiTheme="majorHAnsi" w:cstheme="majorBidi"/>
+      <w:color w:val="1F4D78" w:themeColor="accent1" w:themeShade="7F"/>
+      <w:sz w:val="24"/>
+    </w:rPr>
+  </w:style>
+  <w:style w:type="character" w:customStyle="1" w:styleId="Heading7Char">
+    <w:name w:val="Heading 7 Char"/>
+    <w:basedOn w:val="DefaultParagraphFont"/>
+    <w:link w:val="Heading7"/>
+    <w:uiPriority w:val="9"/>
+    <w:semiHidden/>
+    <w:rsid w:val="00CA2E20"/>
+    <w:rPr>
+      <w:rFonts w:asciiTheme="majorHAnsi" w:eastAsiaTheme="majorEastAsia" w:hAnsiTheme="majorHAnsi" w:cstheme="majorBidi"/>
+      <w:i/>
+      <w:iCs/>
+      <w:color w:val="1F4D78" w:themeColor="accent1" w:themeShade="7F"/>
+      <w:sz w:val="24"/>
+    </w:rPr>
+  </w:style>
+  <w:style w:type="character" w:customStyle="1" w:styleId="Heading8Char">
+    <w:name w:val="Heading 8 Char"/>
+    <w:basedOn w:val="DefaultParagraphFont"/>
+    <w:link w:val="Heading8"/>
+    <w:uiPriority w:val="9"/>
+    <w:semiHidden/>
+    <w:rsid w:val="00CA2E20"/>
+    <w:rPr>
+      <w:rFonts w:asciiTheme="majorHAnsi" w:eastAsiaTheme="majorEastAsia" w:hAnsiTheme="majorHAnsi" w:cstheme="majorBidi"/>
+      <w:color w:val="272727" w:themeColor="text1" w:themeTint="D8"/>
+      <w:sz w:val="21"/>
+      <w:szCs w:val="21"/>
+    </w:rPr>
+  </w:style>
+  <w:style w:type="character" w:customStyle="1" w:styleId="Heading9Char">
+    <w:name w:val="Heading 9 Char"/>
+    <w:basedOn w:val="DefaultParagraphFont"/>
+    <w:link w:val="Heading9"/>
+    <w:uiPriority w:val="9"/>
+    <w:semiHidden/>
+    <w:rsid w:val="00CA2E20"/>
+    <w:rPr>
+      <w:rFonts w:asciiTheme="majorHAnsi" w:eastAsiaTheme="majorEastAsia" w:hAnsiTheme="majorHAnsi" w:cstheme="majorBidi"/>
+      <w:i/>
+      <w:iCs/>
+      <w:color w:val="272727" w:themeColor="text1" w:themeTint="D8"/>
+      <w:sz w:val="21"/>
+      <w:szCs w:val="21"/>
+    </w:rPr>
+  </w:style>
+  <w:style w:type="paragraph" w:styleId="TOCHeading">
+    <w:name w:val="TOC Heading"/>
+    <w:basedOn w:val="Heading1"/>
+    <w:next w:val="Normal"/>
+    <w:uiPriority w:val="39"/>
+    <w:unhideWhenUsed/>
+    <w:qFormat/>
+    <w:rsid w:val="00F167BC"/>
+    <w:pPr>
+      <w:numPr>
+        <w:numId w:val="0"/>
+      </w:numPr>
+      <w:spacing w:after="0" w:line="259" w:lineRule="auto"/>
+      <w:jc w:val="left"/>
+      <w:outlineLvl w:val="9"/>
+    </w:pPr>
+    <w:rPr>
+      <w:lang w:val="en-US"/>
+    </w:rPr>
+  </w:style>
+  <w:style w:type="paragraph" w:styleId="TOC1">
+    <w:name w:val="toc 1"/>
+    <w:basedOn w:val="Normal"/>
+    <w:next w:val="Normal"/>
+    <w:autoRedefine/>
+    <w:uiPriority w:val="39"/>
+    <w:unhideWhenUsed/>
+    <w:rsid w:val="00F167BC"/>
+    <w:pPr>
+      <w:spacing w:after="100"/>
+    </w:pPr>
+  </w:style>
+  <w:style w:type="paragraph" w:styleId="TOC2">
+    <w:name w:val="toc 2"/>
+    <w:basedOn w:val="Normal"/>
+    <w:next w:val="Normal"/>
+    <w:autoRedefine/>
+    <w:uiPriority w:val="39"/>
+    <w:unhideWhenUsed/>
+    <w:rsid w:val="00F167BC"/>
+    <w:pPr>
+      <w:spacing w:after="100"/>
+      <w:ind w:left="240"/>
+    </w:pPr>
+  </w:style>
+  <w:style w:type="paragraph" w:styleId="TOC3">
+    <w:name w:val="toc 3"/>
+    <w:basedOn w:val="Normal"/>
+    <w:next w:val="Normal"/>
+    <w:autoRedefine/>
+    <w:uiPriority w:val="39"/>
+    <w:unhideWhenUsed/>
+    <w:rsid w:val="00F167BC"/>
+    <w:pPr>
+      <w:spacing w:after="100"/>
+      <w:ind w:left="480"/>
+    </w:pPr>
   </w:style>
 </w:styles>
 </file>
@@ -2422,4 +4711,16 @@
     </a:ext>
   </a:extLst>
 </a:theme>
+</file>
+
+<file path=customXml/item1.xml><?xml version="1.0" encoding="utf-8"?>
+<b:Sources xmlns:b="http://schemas.openxmlformats.org/officeDocument/2006/bibliography" xmlns="http://schemas.openxmlformats.org/officeDocument/2006/bibliography" SelectedStyle="\APASixthEditionOfficeOnline.xsl" StyleName="APA" Version="6"/>
+</file>
+
+<file path=customXml/itemProps1.xml><?xml version="1.0" encoding="utf-8"?>
+<ds:datastoreItem xmlns:ds="http://schemas.openxmlformats.org/officeDocument/2006/customXml" ds:itemID="{583F9DF3-AF2C-41C1-9F8E-354EF34ED264}">
+  <ds:schemaRefs>
+    <ds:schemaRef ds:uri="http://schemas.openxmlformats.org/officeDocument/2006/bibliography"/>
+  </ds:schemaRefs>
+</ds:datastoreItem>
 </file>
</xml_diff>

<commit_message>
Poglavlje Python2 vs Python3
</commit_message>
<xml_diff>
--- a/Završni 2017.docx
+++ b/Završni 2017.docx
@@ -4,6 +4,12 @@
   <w:body>
     <w:sdt>
       <w:sdtPr>
+        <w:rPr>
+          <w:rFonts w:eastAsiaTheme="minorHAnsi" w:cstheme="minorBidi"/>
+          <w:sz w:val="24"/>
+          <w:szCs w:val="22"/>
+          <w:lang w:val="hr-HR"/>
+        </w:rPr>
         <w:id w:val="-691372154"/>
         <w:docPartObj>
           <w:docPartGallery w:val="Table of Contents"/>
@@ -12,13 +18,9 @@
       </w:sdtPr>
       <w:sdtEndPr>
         <w:rPr>
-          <w:rFonts w:eastAsiaTheme="minorHAnsi" w:cstheme="minorBidi"/>
           <w:b/>
           <w:bCs/>
           <w:noProof/>
-          <w:sz w:val="24"/>
-          <w:szCs w:val="22"/>
-          <w:lang w:val="hr-HR"/>
         </w:rPr>
       </w:sdtEndPr>
       <w:sdtContent>
@@ -1560,27 +1562,14 @@
       <w:r>
         <w:t xml:space="preserve">Slika </w:t>
       </w:r>
-      <w:r>
-        <w:fldChar w:fldCharType="begin"/>
-      </w:r>
-      <w:r>
-        <w:instrText xml:space="preserve"> SEQ Slika \* ARABIC </w:instrText>
-      </w:r>
-      <w:r>
-        <w:fldChar w:fldCharType="separate"/>
-      </w:r>
-      <w:r>
-        <w:rPr>
-          <w:noProof/>
-        </w:rPr>
-        <w:t>1</w:t>
-      </w:r>
-      <w:r>
-        <w:rPr>
-          <w:noProof/>
-        </w:rPr>
-        <w:fldChar w:fldCharType="end"/>
-      </w:r>
+      <w:fldSimple w:instr=" SEQ Slika \* ARABIC ">
+        <w:r>
+          <w:rPr>
+            <w:noProof/>
+          </w:rPr>
+          <w:t>1</w:t>
+        </w:r>
+      </w:fldSimple>
       <w:r>
         <w:t xml:space="preserve"> Funkcija request_until_suceed</w:t>
       </w:r>
@@ -1673,27 +1662,14 @@
       <w:r>
         <w:t xml:space="preserve">Slika </w:t>
       </w:r>
-      <w:r>
-        <w:fldChar w:fldCharType="begin"/>
-      </w:r>
-      <w:r>
-        <w:instrText xml:space="preserve"> SEQ Slika \* ARABIC </w:instrText>
-      </w:r>
-      <w:r>
-        <w:fldChar w:fldCharType="separate"/>
-      </w:r>
-      <w:r>
-        <w:rPr>
-          <w:noProof/>
-        </w:rPr>
-        <w:t>2</w:t>
-      </w:r>
-      <w:r>
-        <w:rPr>
-          <w:noProof/>
-        </w:rPr>
-        <w:fldChar w:fldCharType="end"/>
-      </w:r>
+      <w:fldSimple w:instr=" SEQ Slika \* ARABIC ">
+        <w:r>
+          <w:rPr>
+            <w:noProof/>
+          </w:rPr>
+          <w:t>2</w:t>
+        </w:r>
+      </w:fldSimple>
       <w:r>
         <w:t xml:space="preserve"> Funkcija getFacebookPageFeedData</w:t>
       </w:r>
@@ -1830,27 +1806,14 @@
       <w:r>
         <w:t xml:space="preserve">Slika </w:t>
       </w:r>
-      <w:r>
-        <w:fldChar w:fldCharType="begin"/>
-      </w:r>
-      <w:r>
-        <w:instrText xml:space="preserve"> SEQ Slika \* ARABIC </w:instrText>
-      </w:r>
-      <w:r>
-        <w:fldChar w:fldCharType="separate"/>
-      </w:r>
-      <w:r>
-        <w:rPr>
-          <w:noProof/>
-        </w:rPr>
-        <w:t>3</w:t>
-      </w:r>
-      <w:r>
-        <w:rPr>
-          <w:noProof/>
-        </w:rPr>
-        <w:fldChar w:fldCharType="end"/>
-      </w:r>
+      <w:fldSimple w:instr=" SEQ Slika \* ARABIC ">
+        <w:r>
+          <w:rPr>
+            <w:noProof/>
+          </w:rPr>
+          <w:t>3</w:t>
+        </w:r>
+      </w:fldSimple>
       <w:r>
         <w:t xml:space="preserve"> scrapeFacebookPageFeedStatus</w:t>
       </w:r>
@@ -1943,27 +1906,14 @@
       <w:r>
         <w:t xml:space="preserve">Slika </w:t>
       </w:r>
-      <w:r>
-        <w:fldChar w:fldCharType="begin"/>
-      </w:r>
-      <w:r>
-        <w:instrText xml:space="preserve"> SEQ Slika \* ARABIC </w:instrText>
-      </w:r>
-      <w:r>
-        <w:fldChar w:fldCharType="separate"/>
-      </w:r>
-      <w:r>
-        <w:rPr>
-          <w:noProof/>
-        </w:rPr>
-        <w:t>4</w:t>
-      </w:r>
-      <w:r>
-        <w:rPr>
-          <w:noProof/>
-        </w:rPr>
-        <w:fldChar w:fldCharType="end"/>
-      </w:r>
+      <w:fldSimple w:instr=" SEQ Slika \* ARABIC ">
+        <w:r>
+          <w:rPr>
+            <w:noProof/>
+          </w:rPr>
+          <w:t>4</w:t>
+        </w:r>
+      </w:fldSimple>
       <w:r>
         <w:t xml:space="preserve"> Jedinstveni identifikator stranice ili grupe</w:t>
       </w:r>
@@ -2081,8 +2031,6 @@
         <w:pStyle w:val="Heading3"/>
       </w:pPr>
       <w:bookmarkStart w:id="5" w:name="_Toc472599500"/>
-      <w:bookmarkStart w:id="6" w:name="_GoBack"/>
-      <w:bookmarkEnd w:id="6"/>
       <w:r>
         <w:t>Implementacija Scrapy-Python</w:t>
       </w:r>
@@ -2099,95 +2047,95 @@
       <w:pPr>
         <w:pStyle w:val="Heading1"/>
       </w:pPr>
-      <w:bookmarkStart w:id="7" w:name="_Toc472599501"/>
+      <w:bookmarkStart w:id="6" w:name="_Toc472599501"/>
       <w:r>
         <w:lastRenderedPageBreak/>
         <w:t>Korpusna lingvistika</w:t>
       </w:r>
+      <w:bookmarkEnd w:id="6"/>
+    </w:p>
+    <w:p>
+      <w:r>
+        <w:t>Korpusna lingvistika je</w:t>
+      </w:r>
+      <w:r>
+        <w:t xml:space="preserve"> grana lingvistike koja jezik proučava kroz korpuse.</w:t>
+      </w:r>
+      <w:r>
+        <w:t xml:space="preserve"> Ova definicija uključuje razvijanje i primjenu tehnika za sastavljanje korpusa.</w:t>
+      </w:r>
+      <w:r>
+        <w:t xml:space="preserve"> Najjednosta</w:t>
+      </w:r>
+      <w:r>
+        <w:t>vnija definicija korpusa (lat. t</w:t>
+      </w:r>
+      <w:r>
+        <w:t>ijelo) je skup tekstova pohranjenih u jednu cjelinu. Dakle, korpusna lingvistika je grana koja se služi određenim procedurama i metodama</w:t>
+      </w:r>
+      <w:r>
+        <w:t xml:space="preserve"> koje provodi nad korpusima</w:t>
+      </w:r>
+      <w:r>
+        <w:t xml:space="preserve"> da bi proučavala jezik. Iako su principi korpusne lingvistike postojali i prije pojave računala</w:t>
+      </w:r>
+      <w:r>
+        <w:t xml:space="preserve"> gotovo je neizbježno koristiti računalo za </w:t>
+      </w:r>
+      <w:r>
+        <w:t>čitanje, pretraživanje i obradu</w:t>
+      </w:r>
+      <w:r>
+        <w:t xml:space="preserve"> </w:t>
+      </w:r>
+      <w:r>
+        <w:t>podataka</w:t>
+      </w:r>
+      <w:r>
+        <w:t xml:space="preserve">. </w:t>
+      </w:r>
+      <w:r>
+        <w:t xml:space="preserve">U kontekstu ovog rada korpusnu lingvistika bi mogla biti definirana kao proučavanje jezika kroz skup tekstova u obliku čitljivom za računalo. Skup tekstova tj. korpus najčešće je veličine koja nebi dozvoljavala ručno istraživanje nego zahtjeva određene alate da bi se </w:t>
+      </w:r>
+      <w:r>
+        <w:t>provela</w:t>
+      </w:r>
+      <w:r>
+        <w:t xml:space="preserve"> kvantativna i kvalitativna</w:t>
+      </w:r>
+      <w:r>
+        <w:t xml:space="preserve"> </w:t>
+      </w:r>
+      <w:r>
+        <w:t>analiza podataka[Gatto 2014].</w:t>
+      </w:r>
+      <w:r>
+        <w:t xml:space="preserve"> </w:t>
+      </w:r>
+      <w:r>
+        <w:t xml:space="preserve">Važno je primjetiti da korpusna lingvistika proučava jezik na temelju primjera stvarne upotrebe jezika za razliku od tradicionalnih istraživanja u kojima se do zaključaka dolazi uglavnom putem introspekcije izvornog govornika. </w:t>
+      </w:r>
+    </w:p>
+    <w:p>
+      <w:r>
+        <w:t>Kvaliteta i važnost istraživanja korpusa ovisi o izboru korpusa koji istražujemo da bi odgovorili na određena pitanja ili testirali hipoteze. Primjerice</w:t>
+      </w:r>
+      <w:r>
+        <w:t xml:space="preserve">, ne mogu se donositi zaključci o cjelokupnom jeziku ako korpus koji istražujemo sadrži samo tekstove iz dnevnih novina. Suptilniji primjer bi bio da prije istraživanja pretpostavimo da je korpus dnevnih novina homogen, dok bi u stvarnosti bilo </w:t>
+      </w:r>
+      <w:r>
+        <w:t>leksičkih i drugih razlika između sportskog i kulturnog dijela novina. Dakle izbor korpusa ili izrada novog specijaliziranog korpusa za svrhu istraživanja uvelike određuje kvalitetu rezultata istraživanja korpusa.</w:t>
+      </w:r>
+    </w:p>
+    <w:p>
+      <w:pPr>
+        <w:pStyle w:val="Heading2"/>
+      </w:pPr>
+      <w:bookmarkStart w:id="7" w:name="_Toc472599502"/>
+      <w:r>
+        <w:t>Vrste korpusa</w:t>
+      </w:r>
       <w:bookmarkEnd w:id="7"/>
-    </w:p>
-    <w:p>
-      <w:r>
-        <w:t>Korpusna lingvistika je</w:t>
-      </w:r>
-      <w:r>
-        <w:t xml:space="preserve"> grana lingvistike koja jezik proučava kroz korpuse.</w:t>
-      </w:r>
-      <w:r>
-        <w:t xml:space="preserve"> Ova definicija uključuje razvijanje i primjenu tehnika za sastavljanje korpusa.</w:t>
-      </w:r>
-      <w:r>
-        <w:t xml:space="preserve"> Najjednosta</w:t>
-      </w:r>
-      <w:r>
-        <w:t>vnija definicija korpusa (lat. t</w:t>
-      </w:r>
-      <w:r>
-        <w:t>ijelo) je skup tekstova pohranjenih u jednu cjelinu. Dakle, korpusna lingvistika je grana koja se služi određenim procedurama i metodama</w:t>
-      </w:r>
-      <w:r>
-        <w:t xml:space="preserve"> koje provodi nad korpusima</w:t>
-      </w:r>
-      <w:r>
-        <w:t xml:space="preserve"> da bi proučavala jezik. Iako su principi korpusne lingvistike postojali i prije pojave računala</w:t>
-      </w:r>
-      <w:r>
-        <w:t xml:space="preserve"> gotovo je neizbježno koristiti računalo za </w:t>
-      </w:r>
-      <w:r>
-        <w:t>čitanje, pretraživanje i obradu</w:t>
-      </w:r>
-      <w:r>
-        <w:t xml:space="preserve"> </w:t>
-      </w:r>
-      <w:r>
-        <w:t>podataka</w:t>
-      </w:r>
-      <w:r>
-        <w:t xml:space="preserve">. </w:t>
-      </w:r>
-      <w:r>
-        <w:t xml:space="preserve">U kontekstu ovog rada korpusnu lingvistika bi mogla biti definirana kao proučavanje jezika kroz skup tekstova u obliku čitljivom za računalo. Skup tekstova tj. korpus najčešće je veličine koja nebi dozvoljavala ručno istraživanje nego zahtjeva određene alate da bi se </w:t>
-      </w:r>
-      <w:r>
-        <w:t>provela</w:t>
-      </w:r>
-      <w:r>
-        <w:t xml:space="preserve"> kvantativna i kvalitativna</w:t>
-      </w:r>
-      <w:r>
-        <w:t xml:space="preserve"> </w:t>
-      </w:r>
-      <w:r>
-        <w:t>analiza podataka[Gatto 2014].</w:t>
-      </w:r>
-      <w:r>
-        <w:t xml:space="preserve"> </w:t>
-      </w:r>
-      <w:r>
-        <w:t xml:space="preserve">Važno je primjetiti da korpusna lingvistika proučava jezik na temelju primjera stvarne upotrebe jezika za razliku od tradicionalnih istraživanja u kojima se do zaključaka dolazi uglavnom putem introspekcije izvornog govornika. </w:t>
-      </w:r>
-    </w:p>
-    <w:p>
-      <w:r>
-        <w:t>Kvaliteta i važnost istraživanja korpusa ovisi o izboru korpusa koji istražujemo da bi odgovorili na određena pitanja ili testirali hipoteze. Primjerice</w:t>
-      </w:r>
-      <w:r>
-        <w:t xml:space="preserve">, ne mogu se donositi zaključci o cjelokupnom jeziku ako korpus koji istražujemo sadrži samo tekstove iz dnevnih novina. Suptilniji primjer bi bio da prije istraživanja pretpostavimo da je korpus dnevnih novina homogen, dok bi u stvarnosti bilo </w:t>
-      </w:r>
-      <w:r>
-        <w:t>leksičkih i drugih razlika između sportskog i kulturnog dijela novina. Dakle izbor korpusa ili izrada novog specijaliziranog korpusa za svrhu istraživanja uvelike određuje kvalitetu rezultata istraživanja korpusa.</w:t>
-      </w:r>
-    </w:p>
-    <w:p>
-      <w:pPr>
-        <w:pStyle w:val="Heading2"/>
-      </w:pPr>
-      <w:bookmarkStart w:id="8" w:name="_Toc472599502"/>
-      <w:r>
-        <w:t>Vrste korpusa</w:t>
-      </w:r>
-      <w:bookmarkEnd w:id="8"/>
     </w:p>
     <w:p>
       <w:r>
@@ -2223,11 +2171,11 @@
       <w:pPr>
         <w:pStyle w:val="Heading2"/>
       </w:pPr>
-      <w:bookmarkStart w:id="9" w:name="_Toc472599503"/>
+      <w:bookmarkStart w:id="8" w:name="_Toc472599503"/>
       <w:r>
         <w:t>Web kao korpus</w:t>
       </w:r>
-      <w:bookmarkEnd w:id="9"/>
+      <w:bookmarkEnd w:id="8"/>
     </w:p>
     <w:p>
       <w:r>
@@ -2295,11 +2243,11 @@
       <w:pPr>
         <w:pStyle w:val="Heading2"/>
       </w:pPr>
-      <w:bookmarkStart w:id="10" w:name="_Toc472599504"/>
+      <w:bookmarkStart w:id="9" w:name="_Toc472599504"/>
       <w:r>
         <w:t>Veličina korpusa</w:t>
       </w:r>
-      <w:bookmarkEnd w:id="10"/>
+      <w:bookmarkEnd w:id="9"/>
     </w:p>
     <w:p>
       <w:r>
@@ -2359,11 +2307,11 @@
       <w:pPr>
         <w:pStyle w:val="Heading2"/>
       </w:pPr>
-      <w:bookmarkStart w:id="11" w:name="_Toc472599505"/>
+      <w:bookmarkStart w:id="10" w:name="_Toc472599505"/>
       <w:r>
         <w:t>Važnost i uloga korpusa</w:t>
       </w:r>
-      <w:bookmarkEnd w:id="11"/>
+      <w:bookmarkEnd w:id="10"/>
     </w:p>
     <w:p>
       <w:r>
@@ -2455,21 +2403,21 @@
       <w:pPr>
         <w:pStyle w:val="Heading1"/>
       </w:pPr>
-      <w:bookmarkStart w:id="12" w:name="_Toc472599506"/>
+      <w:bookmarkStart w:id="11" w:name="_Toc472599506"/>
       <w:r>
         <w:t>Izrada korpusa</w:t>
       </w:r>
+      <w:bookmarkEnd w:id="11"/>
+    </w:p>
+    <w:p>
+      <w:pPr>
+        <w:pStyle w:val="Heading2"/>
+      </w:pPr>
+      <w:bookmarkStart w:id="12" w:name="_Toc472599507"/>
+      <w:r>
+        <w:t>Natural Language Processing Toolkit</w:t>
+      </w:r>
       <w:bookmarkEnd w:id="12"/>
-    </w:p>
-    <w:p>
-      <w:pPr>
-        <w:pStyle w:val="Heading2"/>
-      </w:pPr>
-      <w:bookmarkStart w:id="13" w:name="_Toc472599507"/>
-      <w:r>
-        <w:t>Natural Language Processing Toolkit</w:t>
-      </w:r>
-      <w:bookmarkEnd w:id="13"/>
     </w:p>
     <w:p>
       <w:r>
@@ -2484,11 +2432,11 @@
       <w:pPr>
         <w:pStyle w:val="Heading2"/>
       </w:pPr>
-      <w:bookmarkStart w:id="14" w:name="_Toc472599508"/>
+      <w:bookmarkStart w:id="13" w:name="_Toc472599508"/>
       <w:r>
         <w:t>Opojavničenje</w:t>
       </w:r>
-      <w:bookmarkEnd w:id="14"/>
+      <w:bookmarkEnd w:id="13"/>
     </w:p>
     <w:p>
       <w:r>
@@ -2594,13 +2542,235 @@
       <w:pPr>
         <w:pStyle w:val="Heading1"/>
       </w:pPr>
-      <w:bookmarkStart w:id="15" w:name="_Toc472599509"/>
+      <w:bookmarkStart w:id="14" w:name="_Toc472599509"/>
       <w:r>
         <w:lastRenderedPageBreak/>
         <w:t>Zaključak</w:t>
       </w:r>
+      <w:bookmarkEnd w:id="14"/>
+    </w:p>
+    <w:p>
+      <w:pPr>
+        <w:pStyle w:val="Heading1"/>
+      </w:pPr>
+      <w:r>
+        <w:t>Dodatci</w:t>
+      </w:r>
+    </w:p>
+    <w:p>
+      <w:pPr>
+        <w:pStyle w:val="Heading2"/>
+      </w:pPr>
+      <w:r>
+        <w:t>Razlike između Python 2.x i Python 3.x</w:t>
+      </w:r>
+    </w:p>
+    <w:p>
+      <w:r>
+        <w:t>Python 3 izašao je u prosincu 2008. godine dok je zadnja inačica 2.x verzije bila 2.7 koja je izašla u srpnju 2010. godine. Python 3 je u aktivnom razvoju, za vrijeme pisanja ovog rada zadnja inačica je 3.6.0 a prema rasporedu 3.6.1 treba izaći u ožujku 2017. godine.</w:t>
+      </w:r>
+    </w:p>
+    <w:p>
+      <w:r>
+        <w:t xml:space="preserve">Guido van Rossum (autor programskog jezika Python), odlučuje da se Python 2.x treba poboljšati te da neke od promijena koje su nužne neće biti </w:t>
+      </w:r>
+      <w:r>
+        <w:rPr>
+          <w:highlight w:val="yellow"/>
+        </w:rPr>
+        <w:t>back</w:t>
+      </w:r>
+      <w:r>
+        <w:rPr>
+          <w:highlight w:val="yellow"/>
+        </w:rPr>
+        <w:t>ward compatib</w:t>
+      </w:r>
+      <w:r>
+        <w:rPr>
+          <w:highlight w:val="yellow"/>
+        </w:rPr>
+        <w:t>le</w:t>
+      </w:r>
+      <w:r>
+        <w:t xml:space="preserve"> sa starijim inačicama. </w:t>
+      </w:r>
+      <w:r>
+        <w:t>Najdrastičnije promijene se tiču Unicode podrške, konkretnije svi znakovni nizovi (eng. strings) su po zadanoj vrijednosti Unicode tipa. Tjekom pisanja ovog rada autor se susretao sa problemima odabira inačice Python programskog jezika, te korištenja modula koji su nekad bili pisani u starijoj (2.x inačici) a nekad u novijoj. Službeni stav Python zajednice je da se za nove projekte koristi Python 3.x ako ne zahtjeva module i biblioteke koje (još) nisu prebačene u najnoviju inačicu. Potencijalni problem korištenja najnovije</w:t>
+      </w:r>
+      <w:r>
+        <w:t xml:space="preserve"> Python inačice je nedostatak dokumentacije ili dokumentacija koja se odnosi na stariji Python 2.7. Ako se radi o nadogradnji ili održavanju postojećih programa koji su napisani u 2.x verziji, prebacivanje na noviju verziju može biti teško, naročito kod programa koji sadržavaju velike količine programskog koda.</w:t>
+      </w:r>
+    </w:p>
+    <w:p>
+      <w:r>
+        <w:t>Moduli i biblioteke koje se koriste u velikom broju programskih rješenja u večini su napravile tranziciju na Python:</w:t>
+      </w:r>
+    </w:p>
+    <w:p>
+      <w:pPr>
+        <w:pStyle w:val="ListParagraph"/>
+        <w:numPr>
+          <w:ilvl w:val="0"/>
+          <w:numId w:val="8"/>
+        </w:numPr>
+      </w:pPr>
+      <w:r>
+        <w:t>NumPy i SciPy</w:t>
+      </w:r>
+      <w:r>
+        <w:t xml:space="preserve"> – moduli za znanstvena istraživanja</w:t>
+      </w:r>
+    </w:p>
+    <w:p>
+      <w:pPr>
+        <w:pStyle w:val="ListParagraph"/>
+        <w:numPr>
+          <w:ilvl w:val="0"/>
+          <w:numId w:val="8"/>
+        </w:numPr>
+      </w:pPr>
+      <w:r>
+        <w:t>Django, Flask i Pyramid</w:t>
+      </w:r>
+      <w:r>
+        <w:t xml:space="preserve"> – razvojne cjeline za Web</w:t>
+      </w:r>
+    </w:p>
+    <w:p>
+      <w:pPr>
+        <w:pStyle w:val="ListParagraph"/>
+        <w:numPr>
+          <w:ilvl w:val="0"/>
+          <w:numId w:val="8"/>
+        </w:numPr>
+      </w:pPr>
+      <w:r>
+        <w:t>cx_Freeze</w:t>
+      </w:r>
+      <w:r>
+        <w:t xml:space="preserve"> – skupina skripta za distribuciju i </w:t>
+      </w:r>
+      <w:r>
+        <w:rPr>
+          <w:highlight w:val="yellow"/>
+        </w:rPr>
+        <w:t>menađment dependency-ja</w:t>
+      </w:r>
+    </w:p>
+    <w:p>
+      <w:pPr>
+        <w:pStyle w:val="ListParagraph"/>
+        <w:numPr>
+          <w:ilvl w:val="0"/>
+          <w:numId w:val="8"/>
+        </w:numPr>
+      </w:pPr>
+      <w:r>
+        <w:t>py2exe</w:t>
+      </w:r>
+      <w:r>
+        <w:t xml:space="preserve"> – distribucija programa za Windows platformu</w:t>
+      </w:r>
+    </w:p>
+    <w:p>
+      <w:pPr>
+        <w:pStyle w:val="ListParagraph"/>
+        <w:numPr>
+          <w:ilvl w:val="0"/>
+          <w:numId w:val="8"/>
+        </w:numPr>
+      </w:pPr>
+      <w:r>
+        <w:t>OpenCV 3</w:t>
+      </w:r>
+      <w:r>
+        <w:t xml:space="preserve"> – biblioteka za obradu grafičkog sadržaja i strojno učenje</w:t>
+      </w:r>
+    </w:p>
+    <w:p>
+      <w:pPr>
+        <w:pStyle w:val="ListParagraph"/>
+        <w:numPr>
+          <w:ilvl w:val="0"/>
+          <w:numId w:val="8"/>
+        </w:numPr>
+      </w:pPr>
+      <w:r>
+        <w:t>Requests</w:t>
+      </w:r>
+      <w:r>
+        <w:t xml:space="preserve"> – HTTP biblioteka</w:t>
+      </w:r>
+    </w:p>
+    <w:p>
+      <w:pPr>
+        <w:pStyle w:val="ListParagraph"/>
+        <w:numPr>
+          <w:ilvl w:val="0"/>
+          <w:numId w:val="8"/>
+        </w:numPr>
+      </w:pPr>
+      <w:r>
+        <w:t>lxml</w:t>
+      </w:r>
+      <w:r>
+        <w:t xml:space="preserve"> – biblioteka za manipulaciju XML datotekama</w:t>
+      </w:r>
+    </w:p>
+    <w:p>
+      <w:pPr>
+        <w:pStyle w:val="ListParagraph"/>
+        <w:numPr>
+          <w:ilvl w:val="0"/>
+          <w:numId w:val="8"/>
+        </w:numPr>
+      </w:pPr>
+      <w:r>
+        <w:t>BeautifulSoup</w:t>
+      </w:r>
+      <w:r>
+        <w:t xml:space="preserve"> – biblioteka za manipulaciju i parsiranje XML i HTML datoteka</w:t>
+      </w:r>
+    </w:p>
+    <w:p>
+      <w:r>
+        <w:lastRenderedPageBreak/>
+        <w:t xml:space="preserve">Službena dokumentacija također pruža naputke za tranziciju u Python 3 te standardna biblioteka sadrži pomoćne programe kao što su </w:t>
+      </w:r>
+      <w:r>
+        <w:rPr>
+          <w:i/>
+        </w:rPr>
+        <w:t>2to3</w:t>
+      </w:r>
+      <w:r>
+        <w:t xml:space="preserve"> i </w:t>
+      </w:r>
+      <w:r>
+        <w:rPr>
+          <w:i/>
+        </w:rPr>
+        <w:t>3to2</w:t>
+      </w:r>
+      <w:r>
+        <w:t xml:space="preserve"> </w:t>
+      </w:r>
+      <w:r>
+        <w:t>koji automatiziraju prijetvorbu programskog koda.</w:t>
+      </w:r>
+    </w:p>
+    <w:p>
+      <w:r>
+        <w:t>U ovome radu korištene su obje inačice programskog jezika Python. U poglavlju 2. Prikupljanje podataka programski kod je napisan u 2.7 inačici jer je dokumentacija modula i API-ja koji se koristi uglavnom napisana za verziju 2.7. U poglavlju 4. Izrada korpusa koristi se Python 3.6 uprav</w:t>
+      </w:r>
+      <w:r>
+        <w:t>o radi bolje podrške za Unicode i nekih značajki modula NLTK koje su dostupne samo u verziji koja radi na Python-u 3.</w:t>
+      </w:r>
+      <w:bookmarkStart w:id="15" w:name="_GoBack"/>
       <w:bookmarkEnd w:id="15"/>
     </w:p>
+    <w:p/>
     <w:p/>
     <w:p>
       <w:r>
@@ -3475,6 +3645,119 @@
       <w:pPr>
         <w:ind w:left="4320" w:hanging="1440"/>
       </w:pPr>
+    </w:lvl>
+  </w:abstractNum>
+  <w:abstractNum w:abstractNumId="7">
+    <w:nsid w:val="644448D0"/>
+    <w:multiLevelType w:val="hybridMultilevel"/>
+    <w:tmpl w:val="43A216E0"/>
+    <w:lvl w:ilvl="0" w:tplc="041A0001">
+      <w:start w:val="1"/>
+      <w:numFmt w:val="bullet"/>
+      <w:lvlText w:val=""/>
+      <w:lvlJc w:val="left"/>
+      <w:pPr>
+        <w:ind w:left="720" w:hanging="360"/>
+      </w:pPr>
+      <w:rPr>
+        <w:rFonts w:ascii="Symbol" w:hAnsi="Symbol" w:hint="default"/>
+      </w:rPr>
+    </w:lvl>
+    <w:lvl w:ilvl="1" w:tplc="041A0003" w:tentative="1">
+      <w:start w:val="1"/>
+      <w:numFmt w:val="bullet"/>
+      <w:lvlText w:val="o"/>
+      <w:lvlJc w:val="left"/>
+      <w:pPr>
+        <w:ind w:left="1440" w:hanging="360"/>
+      </w:pPr>
+      <w:rPr>
+        <w:rFonts w:ascii="Courier New" w:hAnsi="Courier New" w:cs="Courier New" w:hint="default"/>
+      </w:rPr>
+    </w:lvl>
+    <w:lvl w:ilvl="2" w:tplc="041A0005" w:tentative="1">
+      <w:start w:val="1"/>
+      <w:numFmt w:val="bullet"/>
+      <w:lvlText w:val=""/>
+      <w:lvlJc w:val="left"/>
+      <w:pPr>
+        <w:ind w:left="2160" w:hanging="360"/>
+      </w:pPr>
+      <w:rPr>
+        <w:rFonts w:ascii="Wingdings" w:hAnsi="Wingdings" w:hint="default"/>
+      </w:rPr>
+    </w:lvl>
+    <w:lvl w:ilvl="3" w:tplc="041A0001" w:tentative="1">
+      <w:start w:val="1"/>
+      <w:numFmt w:val="bullet"/>
+      <w:lvlText w:val=""/>
+      <w:lvlJc w:val="left"/>
+      <w:pPr>
+        <w:ind w:left="2880" w:hanging="360"/>
+      </w:pPr>
+      <w:rPr>
+        <w:rFonts w:ascii="Symbol" w:hAnsi="Symbol" w:hint="default"/>
+      </w:rPr>
+    </w:lvl>
+    <w:lvl w:ilvl="4" w:tplc="041A0003" w:tentative="1">
+      <w:start w:val="1"/>
+      <w:numFmt w:val="bullet"/>
+      <w:lvlText w:val="o"/>
+      <w:lvlJc w:val="left"/>
+      <w:pPr>
+        <w:ind w:left="3600" w:hanging="360"/>
+      </w:pPr>
+      <w:rPr>
+        <w:rFonts w:ascii="Courier New" w:hAnsi="Courier New" w:cs="Courier New" w:hint="default"/>
+      </w:rPr>
+    </w:lvl>
+    <w:lvl w:ilvl="5" w:tplc="041A0005" w:tentative="1">
+      <w:start w:val="1"/>
+      <w:numFmt w:val="bullet"/>
+      <w:lvlText w:val=""/>
+      <w:lvlJc w:val="left"/>
+      <w:pPr>
+        <w:ind w:left="4320" w:hanging="360"/>
+      </w:pPr>
+      <w:rPr>
+        <w:rFonts w:ascii="Wingdings" w:hAnsi="Wingdings" w:hint="default"/>
+      </w:rPr>
+    </w:lvl>
+    <w:lvl w:ilvl="6" w:tplc="041A0001" w:tentative="1">
+      <w:start w:val="1"/>
+      <w:numFmt w:val="bullet"/>
+      <w:lvlText w:val=""/>
+      <w:lvlJc w:val="left"/>
+      <w:pPr>
+        <w:ind w:left="5040" w:hanging="360"/>
+      </w:pPr>
+      <w:rPr>
+        <w:rFonts w:ascii="Symbol" w:hAnsi="Symbol" w:hint="default"/>
+      </w:rPr>
+    </w:lvl>
+    <w:lvl w:ilvl="7" w:tplc="041A0003" w:tentative="1">
+      <w:start w:val="1"/>
+      <w:numFmt w:val="bullet"/>
+      <w:lvlText w:val="o"/>
+      <w:lvlJc w:val="left"/>
+      <w:pPr>
+        <w:ind w:left="5760" w:hanging="360"/>
+      </w:pPr>
+      <w:rPr>
+        <w:rFonts w:ascii="Courier New" w:hAnsi="Courier New" w:cs="Courier New" w:hint="default"/>
+      </w:rPr>
+    </w:lvl>
+    <w:lvl w:ilvl="8" w:tplc="041A0005" w:tentative="1">
+      <w:start w:val="1"/>
+      <w:numFmt w:val="bullet"/>
+      <w:lvlText w:val=""/>
+      <w:lvlJc w:val="left"/>
+      <w:pPr>
+        <w:ind w:left="6480" w:hanging="360"/>
+      </w:pPr>
+      <w:rPr>
+        <w:rFonts w:ascii="Wingdings" w:hAnsi="Wingdings" w:hint="default"/>
+      </w:rPr>
     </w:lvl>
   </w:abstractNum>
   <w:num w:numId="1">
@@ -3497,6 +3780,9 @@
   </w:num>
   <w:num w:numId="7">
     <w:abstractNumId w:val="4"/>
+  </w:num>
+  <w:num w:numId="8">
+    <w:abstractNumId w:val="7"/>
   </w:num>
 </w:numbering>
 </file>
@@ -4718,7 +5004,7 @@
 </file>
 
 <file path=customXml/itemProps1.xml><?xml version="1.0" encoding="utf-8"?>
-<ds:datastoreItem xmlns:ds="http://schemas.openxmlformats.org/officeDocument/2006/customXml" ds:itemID="{583F9DF3-AF2C-41C1-9F8E-354EF34ED264}">
+<ds:datastoreItem xmlns:ds="http://schemas.openxmlformats.org/officeDocument/2006/customXml" ds:itemID="{F8A9CDF7-5726-4B95-BD33-BA435598D4FE}">
   <ds:schemaRefs>
     <ds:schemaRef ds:uri="http://schemas.openxmlformats.org/officeDocument/2006/bibliography"/>
   </ds:schemaRefs>

</xml_diff>

<commit_message>
zadnji commit prije slanja profesorici
</commit_message>
<xml_diff>
--- a/Završni 2017.docx
+++ b/Završni 2017.docx
@@ -31,16 +31,21 @@
           <w:r>
             <w:t>Contents</w:t>
           </w:r>
+          <w:bookmarkStart w:id="0" w:name="_GoBack"/>
+          <w:bookmarkEnd w:id="0"/>
         </w:p>
         <w:p>
           <w:pPr>
             <w:pStyle w:val="TOC1"/>
             <w:tabs>
-              <w:tab w:val="left" w:pos="440"/>
+              <w:tab w:val="left" w:pos="480"/>
               <w:tab w:val="right" w:leader="dot" w:pos="9062"/>
             </w:tabs>
             <w:rPr>
+              <w:rFonts w:asciiTheme="minorHAnsi" w:eastAsiaTheme="minorEastAsia" w:hAnsiTheme="minorHAnsi"/>
               <w:noProof/>
+              <w:sz w:val="22"/>
+              <w:lang w:eastAsia="hr-HR"/>
             </w:rPr>
           </w:pPr>
           <w:r>
@@ -52,7 +57,7 @@
           <w:r>
             <w:fldChar w:fldCharType="separate"/>
           </w:r>
-          <w:hyperlink w:anchor="_Toc472599495" w:history="1">
+          <w:hyperlink w:anchor="_Toc473043397" w:history="1">
             <w:r>
               <w:rPr>
                 <w:rStyle w:val="Hyperlink"/>
@@ -62,7 +67,10 @@
             </w:r>
             <w:r>
               <w:rPr>
-                <w:noProof/>
+                <w:rFonts w:asciiTheme="minorHAnsi" w:eastAsiaTheme="minorEastAsia" w:hAnsiTheme="minorHAnsi"/>
+                <w:noProof/>
+                <w:sz w:val="22"/>
+                <w:lang w:eastAsia="hr-HR"/>
               </w:rPr>
               <w:tab/>
             </w:r>
@@ -92,7 +100,7 @@
                 <w:noProof/>
                 <w:webHidden/>
               </w:rPr>
-              <w:instrText xml:space="preserve"> PAGEREF _Toc472599495 \h </w:instrText>
+              <w:instrText xml:space="preserve"> PAGEREF _Toc473043397 \h </w:instrText>
             </w:r>
             <w:r>
               <w:rPr>
@@ -127,14 +135,17 @@
           <w:pPr>
             <w:pStyle w:val="TOC1"/>
             <w:tabs>
-              <w:tab w:val="left" w:pos="440"/>
+              <w:tab w:val="left" w:pos="480"/>
               <w:tab w:val="right" w:leader="dot" w:pos="9062"/>
             </w:tabs>
             <w:rPr>
+              <w:rFonts w:asciiTheme="minorHAnsi" w:eastAsiaTheme="minorEastAsia" w:hAnsiTheme="minorHAnsi"/>
               <w:noProof/>
+              <w:sz w:val="22"/>
+              <w:lang w:eastAsia="hr-HR"/>
             </w:rPr>
           </w:pPr>
-          <w:hyperlink w:anchor="_Toc472599496" w:history="1">
+          <w:hyperlink w:anchor="_Toc473043398" w:history="1">
             <w:r>
               <w:rPr>
                 <w:rStyle w:val="Hyperlink"/>
@@ -144,7 +155,10 @@
             </w:r>
             <w:r>
               <w:rPr>
-                <w:noProof/>
+                <w:rFonts w:asciiTheme="minorHAnsi" w:eastAsiaTheme="minorEastAsia" w:hAnsiTheme="minorHAnsi"/>
+                <w:noProof/>
+                <w:sz w:val="22"/>
+                <w:lang w:eastAsia="hr-HR"/>
               </w:rPr>
               <w:tab/>
             </w:r>
@@ -174,7 +188,7 @@
                 <w:noProof/>
                 <w:webHidden/>
               </w:rPr>
-              <w:instrText xml:space="preserve"> PAGEREF _Toc472599496 \h </w:instrText>
+              <w:instrText xml:space="preserve"> PAGEREF _Toc473043398 \h </w:instrText>
             </w:r>
             <w:r>
               <w:rPr>
@@ -213,10 +227,13 @@
               <w:tab w:val="right" w:leader="dot" w:pos="9062"/>
             </w:tabs>
             <w:rPr>
+              <w:rFonts w:asciiTheme="minorHAnsi" w:eastAsiaTheme="minorEastAsia" w:hAnsiTheme="minorHAnsi"/>
               <w:noProof/>
+              <w:sz w:val="22"/>
+              <w:lang w:eastAsia="hr-HR"/>
             </w:rPr>
           </w:pPr>
-          <w:hyperlink w:anchor="_Toc472599497" w:history="1">
+          <w:hyperlink w:anchor="_Toc473043399" w:history="1">
             <w:r>
               <w:rPr>
                 <w:rStyle w:val="Hyperlink"/>
@@ -226,7 +243,10 @@
             </w:r>
             <w:r>
               <w:rPr>
-                <w:noProof/>
+                <w:rFonts w:asciiTheme="minorHAnsi" w:eastAsiaTheme="minorEastAsia" w:hAnsiTheme="minorHAnsi"/>
+                <w:noProof/>
+                <w:sz w:val="22"/>
+                <w:lang w:eastAsia="hr-HR"/>
               </w:rPr>
               <w:tab/>
             </w:r>
@@ -256,7 +276,7 @@
                 <w:noProof/>
                 <w:webHidden/>
               </w:rPr>
-              <w:instrText xml:space="preserve"> PAGEREF _Toc472599497 \h </w:instrText>
+              <w:instrText xml:space="preserve"> PAGEREF _Toc473043399 \h </w:instrText>
             </w:r>
             <w:r>
               <w:rPr>
@@ -295,10 +315,13 @@
               <w:tab w:val="right" w:leader="dot" w:pos="9062"/>
             </w:tabs>
             <w:rPr>
+              <w:rFonts w:asciiTheme="minorHAnsi" w:eastAsiaTheme="minorEastAsia" w:hAnsiTheme="minorHAnsi"/>
               <w:noProof/>
+              <w:sz w:val="22"/>
+              <w:lang w:eastAsia="hr-HR"/>
             </w:rPr>
           </w:pPr>
-          <w:hyperlink w:anchor="_Toc472599498" w:history="1">
+          <w:hyperlink w:anchor="_Toc473043400" w:history="1">
             <w:r>
               <w:rPr>
                 <w:rStyle w:val="Hyperlink"/>
@@ -308,7 +331,10 @@
             </w:r>
             <w:r>
               <w:rPr>
-                <w:noProof/>
+                <w:rFonts w:asciiTheme="minorHAnsi" w:eastAsiaTheme="minorEastAsia" w:hAnsiTheme="minorHAnsi"/>
+                <w:noProof/>
+                <w:sz w:val="22"/>
+                <w:lang w:eastAsia="hr-HR"/>
               </w:rPr>
               <w:tab/>
             </w:r>
@@ -338,7 +364,7 @@
                 <w:noProof/>
                 <w:webHidden/>
               </w:rPr>
-              <w:instrText xml:space="preserve"> PAGEREF _Toc472599498 \h </w:instrText>
+              <w:instrText xml:space="preserve"> PAGEREF _Toc473043400 \h </w:instrText>
             </w:r>
             <w:r>
               <w:rPr>
@@ -377,10 +403,13 @@
               <w:tab w:val="right" w:leader="dot" w:pos="9062"/>
             </w:tabs>
             <w:rPr>
+              <w:rFonts w:asciiTheme="minorHAnsi" w:eastAsiaTheme="minorEastAsia" w:hAnsiTheme="minorHAnsi"/>
               <w:noProof/>
+              <w:sz w:val="22"/>
+              <w:lang w:eastAsia="hr-HR"/>
             </w:rPr>
           </w:pPr>
-          <w:hyperlink w:anchor="_Toc472599499" w:history="1">
+          <w:hyperlink w:anchor="_Toc473043401" w:history="1">
             <w:r>
               <w:rPr>
                 <w:rStyle w:val="Hyperlink"/>
@@ -390,7 +419,10 @@
             </w:r>
             <w:r>
               <w:rPr>
-                <w:noProof/>
+                <w:rFonts w:asciiTheme="minorHAnsi" w:eastAsiaTheme="minorEastAsia" w:hAnsiTheme="minorHAnsi"/>
+                <w:noProof/>
+                <w:sz w:val="22"/>
+                <w:lang w:eastAsia="hr-HR"/>
               </w:rPr>
               <w:tab/>
             </w:r>
@@ -420,7 +452,7 @@
                 <w:noProof/>
                 <w:webHidden/>
               </w:rPr>
-              <w:instrText xml:space="preserve"> PAGEREF _Toc472599499 \h </w:instrText>
+              <w:instrText xml:space="preserve"> PAGEREF _Toc473043401 \h </w:instrText>
             </w:r>
             <w:r>
               <w:rPr>
@@ -459,10 +491,13 @@
               <w:tab w:val="right" w:leader="dot" w:pos="9062"/>
             </w:tabs>
             <w:rPr>
+              <w:rFonts w:asciiTheme="minorHAnsi" w:eastAsiaTheme="minorEastAsia" w:hAnsiTheme="minorHAnsi"/>
               <w:noProof/>
+              <w:sz w:val="22"/>
+              <w:lang w:eastAsia="hr-HR"/>
             </w:rPr>
           </w:pPr>
-          <w:hyperlink w:anchor="_Toc472599500" w:history="1">
+          <w:hyperlink w:anchor="_Toc473043402" w:history="1">
             <w:r>
               <w:rPr>
                 <w:rStyle w:val="Hyperlink"/>
@@ -472,7 +507,10 @@
             </w:r>
             <w:r>
               <w:rPr>
-                <w:noProof/>
+                <w:rFonts w:asciiTheme="minorHAnsi" w:eastAsiaTheme="minorEastAsia" w:hAnsiTheme="minorHAnsi"/>
+                <w:noProof/>
+                <w:sz w:val="22"/>
+                <w:lang w:eastAsia="hr-HR"/>
               </w:rPr>
               <w:tab/>
             </w:r>
@@ -481,7 +519,7 @@
                 <w:rStyle w:val="Hyperlink"/>
                 <w:noProof/>
               </w:rPr>
-              <w:t>Implementacija Scrapy-Python</w:t>
+              <w:t>Scraping foruma</w:t>
             </w:r>
             <w:r>
               <w:rPr>
@@ -502,7 +540,7 @@
                 <w:noProof/>
                 <w:webHidden/>
               </w:rPr>
-              <w:instrText xml:space="preserve"> PAGEREF _Toc472599500 \h </w:instrText>
+              <w:instrText xml:space="preserve"> PAGEREF _Toc473043402 \h </w:instrText>
             </w:r>
             <w:r>
               <w:rPr>
@@ -541,10 +579,13 @@
               <w:tab w:val="right" w:leader="dot" w:pos="9062"/>
             </w:tabs>
             <w:rPr>
+              <w:rFonts w:asciiTheme="minorHAnsi" w:eastAsiaTheme="minorEastAsia" w:hAnsiTheme="minorHAnsi"/>
               <w:noProof/>
+              <w:sz w:val="22"/>
+              <w:lang w:eastAsia="hr-HR"/>
             </w:rPr>
           </w:pPr>
-          <w:hyperlink w:anchor="_Toc472599501" w:history="1">
+          <w:hyperlink w:anchor="_Toc473043403" w:history="1">
             <w:r>
               <w:rPr>
                 <w:rStyle w:val="Hyperlink"/>
@@ -554,7 +595,10 @@
             </w:r>
             <w:r>
               <w:rPr>
-                <w:noProof/>
+                <w:rFonts w:asciiTheme="minorHAnsi" w:eastAsiaTheme="minorEastAsia" w:hAnsiTheme="minorHAnsi"/>
+                <w:noProof/>
+                <w:sz w:val="22"/>
+                <w:lang w:eastAsia="hr-HR"/>
               </w:rPr>
               <w:tab/>
             </w:r>
@@ -584,7 +628,7 @@
                 <w:noProof/>
                 <w:webHidden/>
               </w:rPr>
-              <w:instrText xml:space="preserve"> PAGEREF _Toc472599501 \h </w:instrText>
+              <w:instrText xml:space="preserve"> PAGEREF _Toc473043403 \h </w:instrText>
             </w:r>
             <w:r>
               <w:rPr>
@@ -623,10 +667,13 @@
               <w:tab w:val="right" w:leader="dot" w:pos="9062"/>
             </w:tabs>
             <w:rPr>
+              <w:rFonts w:asciiTheme="minorHAnsi" w:eastAsiaTheme="minorEastAsia" w:hAnsiTheme="minorHAnsi"/>
               <w:noProof/>
+              <w:sz w:val="22"/>
+              <w:lang w:eastAsia="hr-HR"/>
             </w:rPr>
           </w:pPr>
-          <w:hyperlink w:anchor="_Toc472599502" w:history="1">
+          <w:hyperlink w:anchor="_Toc473043404" w:history="1">
             <w:r>
               <w:rPr>
                 <w:rStyle w:val="Hyperlink"/>
@@ -636,7 +683,10 @@
             </w:r>
             <w:r>
               <w:rPr>
-                <w:noProof/>
+                <w:rFonts w:asciiTheme="minorHAnsi" w:eastAsiaTheme="minorEastAsia" w:hAnsiTheme="minorHAnsi"/>
+                <w:noProof/>
+                <w:sz w:val="22"/>
+                <w:lang w:eastAsia="hr-HR"/>
               </w:rPr>
               <w:tab/>
             </w:r>
@@ -666,7 +716,7 @@
                 <w:noProof/>
                 <w:webHidden/>
               </w:rPr>
-              <w:instrText xml:space="preserve"> PAGEREF _Toc472599502 \h </w:instrText>
+              <w:instrText xml:space="preserve"> PAGEREF _Toc473043404 \h </w:instrText>
             </w:r>
             <w:r>
               <w:rPr>
@@ -705,10 +755,13 @@
               <w:tab w:val="right" w:leader="dot" w:pos="9062"/>
             </w:tabs>
             <w:rPr>
+              <w:rFonts w:asciiTheme="minorHAnsi" w:eastAsiaTheme="minorEastAsia" w:hAnsiTheme="minorHAnsi"/>
               <w:noProof/>
+              <w:sz w:val="22"/>
+              <w:lang w:eastAsia="hr-HR"/>
             </w:rPr>
           </w:pPr>
-          <w:hyperlink w:anchor="_Toc472599503" w:history="1">
+          <w:hyperlink w:anchor="_Toc473043405" w:history="1">
             <w:r>
               <w:rPr>
                 <w:rStyle w:val="Hyperlink"/>
@@ -718,7 +771,10 @@
             </w:r>
             <w:r>
               <w:rPr>
-                <w:noProof/>
+                <w:rFonts w:asciiTheme="minorHAnsi" w:eastAsiaTheme="minorEastAsia" w:hAnsiTheme="minorHAnsi"/>
+                <w:noProof/>
+                <w:sz w:val="22"/>
+                <w:lang w:eastAsia="hr-HR"/>
               </w:rPr>
               <w:tab/>
             </w:r>
@@ -748,7 +804,7 @@
                 <w:noProof/>
                 <w:webHidden/>
               </w:rPr>
-              <w:instrText xml:space="preserve"> PAGEREF _Toc472599503 \h </w:instrText>
+              <w:instrText xml:space="preserve"> PAGEREF _Toc473043405 \h </w:instrText>
             </w:r>
             <w:r>
               <w:rPr>
@@ -787,10 +843,13 @@
               <w:tab w:val="right" w:leader="dot" w:pos="9062"/>
             </w:tabs>
             <w:rPr>
+              <w:rFonts w:asciiTheme="minorHAnsi" w:eastAsiaTheme="minorEastAsia" w:hAnsiTheme="minorHAnsi"/>
               <w:noProof/>
+              <w:sz w:val="22"/>
+              <w:lang w:eastAsia="hr-HR"/>
             </w:rPr>
           </w:pPr>
-          <w:hyperlink w:anchor="_Toc472599504" w:history="1">
+          <w:hyperlink w:anchor="_Toc473043406" w:history="1">
             <w:r>
               <w:rPr>
                 <w:rStyle w:val="Hyperlink"/>
@@ -800,7 +859,10 @@
             </w:r>
             <w:r>
               <w:rPr>
-                <w:noProof/>
+                <w:rFonts w:asciiTheme="minorHAnsi" w:eastAsiaTheme="minorEastAsia" w:hAnsiTheme="minorHAnsi"/>
+                <w:noProof/>
+                <w:sz w:val="22"/>
+                <w:lang w:eastAsia="hr-HR"/>
               </w:rPr>
               <w:tab/>
             </w:r>
@@ -830,7 +892,7 @@
                 <w:noProof/>
                 <w:webHidden/>
               </w:rPr>
-              <w:instrText xml:space="preserve"> PAGEREF _Toc472599504 \h </w:instrText>
+              <w:instrText xml:space="preserve"> PAGEREF _Toc473043406 \h </w:instrText>
             </w:r>
             <w:r>
               <w:rPr>
@@ -869,10 +931,13 @@
               <w:tab w:val="right" w:leader="dot" w:pos="9062"/>
             </w:tabs>
             <w:rPr>
+              <w:rFonts w:asciiTheme="minorHAnsi" w:eastAsiaTheme="minorEastAsia" w:hAnsiTheme="minorHAnsi"/>
               <w:noProof/>
+              <w:sz w:val="22"/>
+              <w:lang w:eastAsia="hr-HR"/>
             </w:rPr>
           </w:pPr>
-          <w:hyperlink w:anchor="_Toc472599505" w:history="1">
+          <w:hyperlink w:anchor="_Toc473043407" w:history="1">
             <w:r>
               <w:rPr>
                 <w:rStyle w:val="Hyperlink"/>
@@ -882,7 +947,10 @@
             </w:r>
             <w:r>
               <w:rPr>
-                <w:noProof/>
+                <w:rFonts w:asciiTheme="minorHAnsi" w:eastAsiaTheme="minorEastAsia" w:hAnsiTheme="minorHAnsi"/>
+                <w:noProof/>
+                <w:sz w:val="22"/>
+                <w:lang w:eastAsia="hr-HR"/>
               </w:rPr>
               <w:tab/>
             </w:r>
@@ -912,7 +980,7 @@
                 <w:noProof/>
                 <w:webHidden/>
               </w:rPr>
-              <w:instrText xml:space="preserve"> PAGEREF _Toc472599505 \h </w:instrText>
+              <w:instrText xml:space="preserve"> PAGEREF _Toc473043407 \h </w:instrText>
             </w:r>
             <w:r>
               <w:rPr>
@@ -951,10 +1019,13 @@
               <w:tab w:val="right" w:leader="dot" w:pos="9062"/>
             </w:tabs>
             <w:rPr>
+              <w:rFonts w:asciiTheme="minorHAnsi" w:eastAsiaTheme="minorEastAsia" w:hAnsiTheme="minorHAnsi"/>
               <w:noProof/>
+              <w:sz w:val="22"/>
+              <w:lang w:eastAsia="hr-HR"/>
             </w:rPr>
           </w:pPr>
-          <w:hyperlink w:anchor="_Toc472599506" w:history="1">
+          <w:hyperlink w:anchor="_Toc473043408" w:history="1">
             <w:r>
               <w:rPr>
                 <w:rStyle w:val="Hyperlink"/>
@@ -964,7 +1035,10 @@
             </w:r>
             <w:r>
               <w:rPr>
-                <w:noProof/>
+                <w:rFonts w:asciiTheme="minorHAnsi" w:eastAsiaTheme="minorEastAsia" w:hAnsiTheme="minorHAnsi"/>
+                <w:noProof/>
+                <w:sz w:val="22"/>
+                <w:lang w:eastAsia="hr-HR"/>
               </w:rPr>
               <w:tab/>
             </w:r>
@@ -994,7 +1068,7 @@
                 <w:noProof/>
                 <w:webHidden/>
               </w:rPr>
-              <w:instrText xml:space="preserve"> PAGEREF _Toc472599506 \h </w:instrText>
+              <w:instrText xml:space="preserve"> PAGEREF _Toc473043408 \h </w:instrText>
             </w:r>
             <w:r>
               <w:rPr>
@@ -1033,10 +1107,13 @@
               <w:tab w:val="right" w:leader="dot" w:pos="9062"/>
             </w:tabs>
             <w:rPr>
+              <w:rFonts w:asciiTheme="minorHAnsi" w:eastAsiaTheme="minorEastAsia" w:hAnsiTheme="minorHAnsi"/>
               <w:noProof/>
+              <w:sz w:val="22"/>
+              <w:lang w:eastAsia="hr-HR"/>
             </w:rPr>
           </w:pPr>
-          <w:hyperlink w:anchor="_Toc472599507" w:history="1">
+          <w:hyperlink w:anchor="_Toc473043409" w:history="1">
             <w:r>
               <w:rPr>
                 <w:rStyle w:val="Hyperlink"/>
@@ -1046,7 +1123,10 @@
             </w:r>
             <w:r>
               <w:rPr>
-                <w:noProof/>
+                <w:rFonts w:asciiTheme="minorHAnsi" w:eastAsiaTheme="minorEastAsia" w:hAnsiTheme="minorHAnsi"/>
+                <w:noProof/>
+                <w:sz w:val="22"/>
+                <w:lang w:eastAsia="hr-HR"/>
               </w:rPr>
               <w:tab/>
             </w:r>
@@ -1076,7 +1156,7 @@
                 <w:noProof/>
                 <w:webHidden/>
               </w:rPr>
-              <w:instrText xml:space="preserve"> PAGEREF _Toc472599507 \h </w:instrText>
+              <w:instrText xml:space="preserve"> PAGEREF _Toc473043409 \h </w:instrText>
             </w:r>
             <w:r>
               <w:rPr>
@@ -1115,10 +1195,13 @@
               <w:tab w:val="right" w:leader="dot" w:pos="9062"/>
             </w:tabs>
             <w:rPr>
+              <w:rFonts w:asciiTheme="minorHAnsi" w:eastAsiaTheme="minorEastAsia" w:hAnsiTheme="minorHAnsi"/>
               <w:noProof/>
+              <w:sz w:val="22"/>
+              <w:lang w:eastAsia="hr-HR"/>
             </w:rPr>
           </w:pPr>
-          <w:hyperlink w:anchor="_Toc472599508" w:history="1">
+          <w:hyperlink w:anchor="_Toc473043410" w:history="1">
             <w:r>
               <w:rPr>
                 <w:rStyle w:val="Hyperlink"/>
@@ -1128,7 +1211,10 @@
             </w:r>
             <w:r>
               <w:rPr>
-                <w:noProof/>
+                <w:rFonts w:asciiTheme="minorHAnsi" w:eastAsiaTheme="minorEastAsia" w:hAnsiTheme="minorHAnsi"/>
+                <w:noProof/>
+                <w:sz w:val="22"/>
+                <w:lang w:eastAsia="hr-HR"/>
               </w:rPr>
               <w:tab/>
             </w:r>
@@ -1158,7 +1244,7 @@
                 <w:noProof/>
                 <w:webHidden/>
               </w:rPr>
-              <w:instrText xml:space="preserve"> PAGEREF _Toc472599508 \h </w:instrText>
+              <w:instrText xml:space="preserve"> PAGEREF _Toc473043410 \h </w:instrText>
             </w:r>
             <w:r>
               <w:rPr>
@@ -1179,6 +1265,94 @@
                 <w:webHidden/>
               </w:rPr>
               <w:t>13</w:t>
+            </w:r>
+            <w:r>
+              <w:rPr>
+                <w:noProof/>
+                <w:webHidden/>
+              </w:rPr>
+              <w:fldChar w:fldCharType="end"/>
+            </w:r>
+          </w:hyperlink>
+        </w:p>
+        <w:p>
+          <w:pPr>
+            <w:pStyle w:val="TOC2"/>
+            <w:tabs>
+              <w:tab w:val="left" w:pos="880"/>
+              <w:tab w:val="right" w:leader="dot" w:pos="9062"/>
+            </w:tabs>
+            <w:rPr>
+              <w:rFonts w:asciiTheme="minorHAnsi" w:eastAsiaTheme="minorEastAsia" w:hAnsiTheme="minorHAnsi"/>
+              <w:noProof/>
+              <w:sz w:val="22"/>
+              <w:lang w:eastAsia="hr-HR"/>
+            </w:rPr>
+          </w:pPr>
+          <w:hyperlink w:anchor="_Toc473043411" w:history="1">
+            <w:r>
+              <w:rPr>
+                <w:rStyle w:val="Hyperlink"/>
+                <w:noProof/>
+              </w:rPr>
+              <w:t>4.3</w:t>
+            </w:r>
+            <w:r>
+              <w:rPr>
+                <w:rFonts w:asciiTheme="minorHAnsi" w:eastAsiaTheme="minorEastAsia" w:hAnsiTheme="minorHAnsi"/>
+                <w:noProof/>
+                <w:sz w:val="22"/>
+                <w:lang w:eastAsia="hr-HR"/>
+              </w:rPr>
+              <w:tab/>
+            </w:r>
+            <w:r>
+              <w:rPr>
+                <w:rStyle w:val="Hyperlink"/>
+                <w:noProof/>
+              </w:rPr>
+              <w:t>Lematizacija</w:t>
+            </w:r>
+            <w:r>
+              <w:rPr>
+                <w:noProof/>
+                <w:webHidden/>
+              </w:rPr>
+              <w:tab/>
+            </w:r>
+            <w:r>
+              <w:rPr>
+                <w:noProof/>
+                <w:webHidden/>
+              </w:rPr>
+              <w:fldChar w:fldCharType="begin"/>
+            </w:r>
+            <w:r>
+              <w:rPr>
+                <w:noProof/>
+                <w:webHidden/>
+              </w:rPr>
+              <w:instrText xml:space="preserve"> PAGEREF _Toc473043411 \h </w:instrText>
+            </w:r>
+            <w:r>
+              <w:rPr>
+                <w:noProof/>
+                <w:webHidden/>
+              </w:rPr>
+            </w:r>
+            <w:r>
+              <w:rPr>
+                <w:noProof/>
+                <w:webHidden/>
+              </w:rPr>
+              <w:fldChar w:fldCharType="separate"/>
+            </w:r>
+            <w:r>
+              <w:rPr>
+                <w:noProof/>
+                <w:webHidden/>
+              </w:rPr>
+              <w:t>14</w:t>
             </w:r>
             <w:r>
               <w:rPr>
@@ -1197,10 +1371,13 @@
               <w:tab w:val="right" w:leader="dot" w:pos="9062"/>
             </w:tabs>
             <w:rPr>
+              <w:rFonts w:asciiTheme="minorHAnsi" w:eastAsiaTheme="minorEastAsia" w:hAnsiTheme="minorHAnsi"/>
               <w:noProof/>
+              <w:sz w:val="22"/>
+              <w:lang w:eastAsia="hr-HR"/>
             </w:rPr>
           </w:pPr>
-          <w:hyperlink w:anchor="_Toc472599509" w:history="1">
+          <w:hyperlink w:anchor="_Toc473043412" w:history="1">
             <w:r>
               <w:rPr>
                 <w:rStyle w:val="Hyperlink"/>
@@ -1210,7 +1387,10 @@
             </w:r>
             <w:r>
               <w:rPr>
-                <w:noProof/>
+                <w:rFonts w:asciiTheme="minorHAnsi" w:eastAsiaTheme="minorEastAsia" w:hAnsiTheme="minorHAnsi"/>
+                <w:noProof/>
+                <w:sz w:val="22"/>
+                <w:lang w:eastAsia="hr-HR"/>
               </w:rPr>
               <w:tab/>
             </w:r>
@@ -1240,7 +1420,7 @@
                 <w:noProof/>
                 <w:webHidden/>
               </w:rPr>
-              <w:instrText xml:space="preserve"> PAGEREF _Toc472599509 \h </w:instrText>
+              <w:instrText xml:space="preserve"> PAGEREF _Toc473043412 \h </w:instrText>
             </w:r>
             <w:r>
               <w:rPr>
@@ -1279,10 +1459,13 @@
               <w:tab w:val="right" w:leader="dot" w:pos="9062"/>
             </w:tabs>
             <w:rPr>
+              <w:rFonts w:asciiTheme="minorHAnsi" w:eastAsiaTheme="minorEastAsia" w:hAnsiTheme="minorHAnsi"/>
               <w:noProof/>
+              <w:sz w:val="22"/>
+              <w:lang w:eastAsia="hr-HR"/>
             </w:rPr>
           </w:pPr>
-          <w:hyperlink w:anchor="_Toc472599510" w:history="1">
+          <w:hyperlink w:anchor="_Toc473043413" w:history="1">
             <w:r>
               <w:rPr>
                 <w:rStyle w:val="Hyperlink"/>
@@ -1292,7 +1475,10 @@
             </w:r>
             <w:r>
               <w:rPr>
-                <w:noProof/>
+                <w:rFonts w:asciiTheme="minorHAnsi" w:eastAsiaTheme="minorEastAsia" w:hAnsiTheme="minorHAnsi"/>
+                <w:noProof/>
+                <w:sz w:val="22"/>
+                <w:lang w:eastAsia="hr-HR"/>
               </w:rPr>
               <w:tab/>
             </w:r>
@@ -1301,6 +1487,182 @@
                 <w:rStyle w:val="Hyperlink"/>
                 <w:noProof/>
               </w:rPr>
+              <w:t>Dodatci</w:t>
+            </w:r>
+            <w:r>
+              <w:rPr>
+                <w:noProof/>
+                <w:webHidden/>
+              </w:rPr>
+              <w:tab/>
+            </w:r>
+            <w:r>
+              <w:rPr>
+                <w:noProof/>
+                <w:webHidden/>
+              </w:rPr>
+              <w:fldChar w:fldCharType="begin"/>
+            </w:r>
+            <w:r>
+              <w:rPr>
+                <w:noProof/>
+                <w:webHidden/>
+              </w:rPr>
+              <w:instrText xml:space="preserve"> PAGEREF _Toc473043413 \h </w:instrText>
+            </w:r>
+            <w:r>
+              <w:rPr>
+                <w:noProof/>
+                <w:webHidden/>
+              </w:rPr>
+            </w:r>
+            <w:r>
+              <w:rPr>
+                <w:noProof/>
+                <w:webHidden/>
+              </w:rPr>
+              <w:fldChar w:fldCharType="separate"/>
+            </w:r>
+            <w:r>
+              <w:rPr>
+                <w:noProof/>
+                <w:webHidden/>
+              </w:rPr>
+              <w:t>14</w:t>
+            </w:r>
+            <w:r>
+              <w:rPr>
+                <w:noProof/>
+                <w:webHidden/>
+              </w:rPr>
+              <w:fldChar w:fldCharType="end"/>
+            </w:r>
+          </w:hyperlink>
+        </w:p>
+        <w:p>
+          <w:pPr>
+            <w:pStyle w:val="TOC2"/>
+            <w:tabs>
+              <w:tab w:val="left" w:pos="880"/>
+              <w:tab w:val="right" w:leader="dot" w:pos="9062"/>
+            </w:tabs>
+            <w:rPr>
+              <w:rFonts w:asciiTheme="minorHAnsi" w:eastAsiaTheme="minorEastAsia" w:hAnsiTheme="minorHAnsi"/>
+              <w:noProof/>
+              <w:sz w:val="22"/>
+              <w:lang w:eastAsia="hr-HR"/>
+            </w:rPr>
+          </w:pPr>
+          <w:hyperlink w:anchor="_Toc473043414" w:history="1">
+            <w:r>
+              <w:rPr>
+                <w:rStyle w:val="Hyperlink"/>
+                <w:noProof/>
+              </w:rPr>
+              <w:t>6.1</w:t>
+            </w:r>
+            <w:r>
+              <w:rPr>
+                <w:rFonts w:asciiTheme="minorHAnsi" w:eastAsiaTheme="minorEastAsia" w:hAnsiTheme="minorHAnsi"/>
+                <w:noProof/>
+                <w:sz w:val="22"/>
+                <w:lang w:eastAsia="hr-HR"/>
+              </w:rPr>
+              <w:tab/>
+            </w:r>
+            <w:r>
+              <w:rPr>
+                <w:rStyle w:val="Hyperlink"/>
+                <w:noProof/>
+              </w:rPr>
+              <w:t>Razlike između Python 2.x i Python 3.x</w:t>
+            </w:r>
+            <w:r>
+              <w:rPr>
+                <w:noProof/>
+                <w:webHidden/>
+              </w:rPr>
+              <w:tab/>
+            </w:r>
+            <w:r>
+              <w:rPr>
+                <w:noProof/>
+                <w:webHidden/>
+              </w:rPr>
+              <w:fldChar w:fldCharType="begin"/>
+            </w:r>
+            <w:r>
+              <w:rPr>
+                <w:noProof/>
+                <w:webHidden/>
+              </w:rPr>
+              <w:instrText xml:space="preserve"> PAGEREF _Toc473043414 \h </w:instrText>
+            </w:r>
+            <w:r>
+              <w:rPr>
+                <w:noProof/>
+                <w:webHidden/>
+              </w:rPr>
+            </w:r>
+            <w:r>
+              <w:rPr>
+                <w:noProof/>
+                <w:webHidden/>
+              </w:rPr>
+              <w:fldChar w:fldCharType="separate"/>
+            </w:r>
+            <w:r>
+              <w:rPr>
+                <w:noProof/>
+                <w:webHidden/>
+              </w:rPr>
+              <w:t>14</w:t>
+            </w:r>
+            <w:r>
+              <w:rPr>
+                <w:noProof/>
+                <w:webHidden/>
+              </w:rPr>
+              <w:fldChar w:fldCharType="end"/>
+            </w:r>
+          </w:hyperlink>
+        </w:p>
+        <w:p>
+          <w:pPr>
+            <w:pStyle w:val="TOC1"/>
+            <w:tabs>
+              <w:tab w:val="left" w:pos="480"/>
+              <w:tab w:val="right" w:leader="dot" w:pos="9062"/>
+            </w:tabs>
+            <w:rPr>
+              <w:rFonts w:asciiTheme="minorHAnsi" w:eastAsiaTheme="minorEastAsia" w:hAnsiTheme="minorHAnsi"/>
+              <w:noProof/>
+              <w:sz w:val="22"/>
+              <w:lang w:eastAsia="hr-HR"/>
+            </w:rPr>
+          </w:pPr>
+          <w:hyperlink w:anchor="_Toc473043415" w:history="1">
+            <w:r>
+              <w:rPr>
+                <w:rStyle w:val="Hyperlink"/>
+                <w:noProof/>
+              </w:rPr>
+              <w:t>7</w:t>
+            </w:r>
+            <w:r>
+              <w:rPr>
+                <w:rFonts w:asciiTheme="minorHAnsi" w:eastAsiaTheme="minorEastAsia" w:hAnsiTheme="minorHAnsi"/>
+                <w:noProof/>
+                <w:sz w:val="22"/>
+                <w:lang w:eastAsia="hr-HR"/>
+              </w:rPr>
+              <w:tab/>
+            </w:r>
+            <w:r>
+              <w:rPr>
+                <w:rStyle w:val="Hyperlink"/>
+                <w:noProof/>
+              </w:rPr>
               <w:t>Literatura</w:t>
             </w:r>
             <w:r>
@@ -1322,7 +1684,7 @@
                 <w:noProof/>
                 <w:webHidden/>
               </w:rPr>
-              <w:instrText xml:space="preserve"> PAGEREF _Toc472599510 \h </w:instrText>
+              <w:instrText xml:space="preserve"> PAGEREF _Toc473043415 \h </w:instrText>
             </w:r>
             <w:r>
               <w:rPr>
@@ -1342,7 +1704,7 @@
                 <w:noProof/>
                 <w:webHidden/>
               </w:rPr>
-              <w:t>15</w:t>
+              <w:t>16</w:t>
             </w:r>
             <w:r>
               <w:rPr>
@@ -1381,12 +1743,12 @@
       <w:pPr>
         <w:pStyle w:val="Heading1"/>
       </w:pPr>
-      <w:bookmarkStart w:id="0" w:name="_Toc472599495"/>
+      <w:bookmarkStart w:id="1" w:name="_Toc473043397"/>
       <w:r>
         <w:lastRenderedPageBreak/>
         <w:t>Uvod</w:t>
       </w:r>
-      <w:bookmarkEnd w:id="0"/>
+      <w:bookmarkEnd w:id="1"/>
     </w:p>
     <w:p/>
     <w:p>
@@ -1398,12 +1760,12 @@
       <w:pPr>
         <w:pStyle w:val="Heading1"/>
       </w:pPr>
-      <w:bookmarkStart w:id="1" w:name="_Toc472599496"/>
+      <w:bookmarkStart w:id="2" w:name="_Toc473043398"/>
       <w:r>
         <w:lastRenderedPageBreak/>
         <w:t>Prikupljanje podataka</w:t>
       </w:r>
-      <w:bookmarkEnd w:id="1"/>
+      <w:bookmarkEnd w:id="2"/>
     </w:p>
     <w:p>
       <w:r>
@@ -1438,11 +1800,11 @@
       <w:pPr>
         <w:pStyle w:val="Heading2"/>
       </w:pPr>
-      <w:bookmarkStart w:id="2" w:name="_Toc472599497"/>
+      <w:bookmarkStart w:id="3" w:name="_Toc473043399"/>
       <w:r>
         <w:t>Facebook Graph API</w:t>
       </w:r>
-      <w:bookmarkEnd w:id="2"/>
+      <w:bookmarkEnd w:id="3"/>
     </w:p>
     <w:p>
       <w:r>
@@ -1491,11 +1853,11 @@
       <w:pPr>
         <w:pStyle w:val="Heading3"/>
       </w:pPr>
-      <w:bookmarkStart w:id="3" w:name="_Toc472599498"/>
+      <w:bookmarkStart w:id="4" w:name="_Toc473043400"/>
       <w:r>
         <w:t>Implementacija u Pythonu</w:t>
       </w:r>
-      <w:bookmarkEnd w:id="3"/>
+      <w:bookmarkEnd w:id="4"/>
     </w:p>
     <w:p>
       <w:r>
@@ -1928,11 +2290,11 @@
       <w:pPr>
         <w:pStyle w:val="Heading2"/>
       </w:pPr>
-      <w:bookmarkStart w:id="4" w:name="_Toc472599499"/>
+      <w:bookmarkStart w:id="5" w:name="_Toc473043401"/>
       <w:r>
         <w:t>Web scraping</w:t>
       </w:r>
-      <w:bookmarkEnd w:id="4"/>
+      <w:bookmarkEnd w:id="5"/>
     </w:p>
     <w:p>
       <w:r>
@@ -2030,11 +2392,11 @@
       <w:pPr>
         <w:pStyle w:val="Heading3"/>
       </w:pPr>
-      <w:bookmarkStart w:id="5" w:name="_Toc472599500"/>
-      <w:r>
-        <w:t>Implementacija Scrapy-Python</w:t>
-      </w:r>
-      <w:bookmarkEnd w:id="5"/>
+      <w:bookmarkStart w:id="6" w:name="_Toc473043402"/>
+      <w:r>
+        <w:t>Scraping foruma</w:t>
+      </w:r>
+      <w:bookmarkEnd w:id="6"/>
     </w:p>
     <w:p/>
     <w:p/>
@@ -2047,12 +2409,12 @@
       <w:pPr>
         <w:pStyle w:val="Heading1"/>
       </w:pPr>
-      <w:bookmarkStart w:id="6" w:name="_Toc472599501"/>
+      <w:bookmarkStart w:id="7" w:name="_Toc473043403"/>
       <w:r>
         <w:lastRenderedPageBreak/>
         <w:t>Korpusna lingvistika</w:t>
       </w:r>
-      <w:bookmarkEnd w:id="6"/>
+      <w:bookmarkEnd w:id="7"/>
     </w:p>
     <w:p>
       <w:r>
@@ -2095,7 +2457,13 @@
         <w:t xml:space="preserve">. </w:t>
       </w:r>
       <w:r>
-        <w:t xml:space="preserve">U kontekstu ovog rada korpusnu lingvistika bi mogla biti definirana kao proučavanje jezika kroz skup tekstova u obliku čitljivom za računalo. Skup tekstova tj. korpus najčešće je veličine koja nebi dozvoljavala ručno istraživanje nego zahtjeva određene alate da bi se </w:t>
+        <w:t>U kontekstu ovog rada korpusnu lingvistika bi mogla biti definirana kao proučavanje jezika kroz skup tekstova u obliku čitljivom za računalo. Skup tekstova tj. korpus najčešće je veličine koja ne</w:t>
+      </w:r>
+      <w:r>
+        <w:t xml:space="preserve"> </w:t>
+      </w:r>
+      <w:r>
+        <w:t xml:space="preserve">bi dozvoljavala ručno istraživanje nego zahtjeva određene alate da bi se </w:t>
       </w:r>
       <w:r>
         <w:t>provela</w:t>
@@ -2107,7 +2475,16 @@
         <w:t xml:space="preserve"> </w:t>
       </w:r>
       <w:r>
-        <w:t>analiza podataka[Gatto 2014].</w:t>
+        <w:t>analiza podataka</w:t>
+      </w:r>
+      <w:r>
+        <w:rPr>
+          <w:highlight w:val="yellow"/>
+        </w:rPr>
+        <w:t>[Gatto 2014]</w:t>
+      </w:r>
+      <w:r>
+        <w:t>.</w:t>
       </w:r>
       <w:r>
         <w:t xml:space="preserve"> </w:t>
@@ -2131,11 +2508,11 @@
       <w:pPr>
         <w:pStyle w:val="Heading2"/>
       </w:pPr>
-      <w:bookmarkStart w:id="7" w:name="_Toc472599502"/>
+      <w:bookmarkStart w:id="8" w:name="_Toc473043404"/>
       <w:r>
         <w:t>Vrste korpusa</w:t>
       </w:r>
-      <w:bookmarkEnd w:id="7"/>
+      <w:bookmarkEnd w:id="8"/>
     </w:p>
     <w:p>
       <w:r>
@@ -2171,11 +2548,11 @@
       <w:pPr>
         <w:pStyle w:val="Heading2"/>
       </w:pPr>
-      <w:bookmarkStart w:id="8" w:name="_Toc472599503"/>
+      <w:bookmarkStart w:id="9" w:name="_Toc473043405"/>
       <w:r>
         <w:t>Web kao korpus</w:t>
       </w:r>
-      <w:bookmarkEnd w:id="8"/>
+      <w:bookmarkEnd w:id="9"/>
     </w:p>
     <w:p>
       <w:r>
@@ -2212,7 +2589,31 @@
         <w:rPr>
           <w:highlight w:val="yellow"/>
         </w:rPr>
-        <w:t xml:space="preserve">vrijednosti u kriteriji korpusa. McEnery i Wilson mješaju pitanje „Što je korpus?“ sa pitanjem „Što je dobar korpus?“ (za određeno istraživanje), time zamućuju jednostavno pitanje „Jeli korpus x dobar za istraživanje y?“ sa semantičkim pitanjem „Jeli x uopće korpus?“. Takvo semantičko pitanje odvlači pažnju od odgovaranja na praktična pitanja. Da bi se ovakva semantička pitanja odstranila, definicija korpusa treba biti široka. Mi definiramo korpus kao „skup tekstova“. </w:t>
+        <w:t>vrijednosti u kriteriji korpusa. McEnery i Wilson mješaju pitanje „Što je korpus?“ sa pitanjem „Što je dobar korpus?“ (za određeno istraživanje), time zamućuju jednostavno pitanje „Je</w:t>
+      </w:r>
+      <w:r>
+        <w:rPr>
+          <w:highlight w:val="yellow"/>
+        </w:rPr>
+        <w:t xml:space="preserve"> </w:t>
+      </w:r>
+      <w:r>
+        <w:rPr>
+          <w:highlight w:val="yellow"/>
+        </w:rPr>
+        <w:t>li korpus x dobar za istraživanje y?“ sa semantičkim pitanjem „Je</w:t>
+      </w:r>
+      <w:r>
+        <w:rPr>
+          <w:highlight w:val="yellow"/>
+        </w:rPr>
+        <w:t xml:space="preserve"> </w:t>
+      </w:r>
+      <w:r>
+        <w:rPr>
+          <w:highlight w:val="yellow"/>
+        </w:rPr>
+        <w:t xml:space="preserve">li x uopće korpus?“. Takvo semantičko pitanje odvlači pažnju od odgovaranja na praktična pitanja. Da bi se ovakva semantička pitanja odstranila, definicija korpusa treba biti široka. Mi definiramo korpus kao „skup tekstova“. </w:t>
       </w:r>
       <w:r>
         <w:rPr>
@@ -2243,11 +2644,11 @@
       <w:pPr>
         <w:pStyle w:val="Heading2"/>
       </w:pPr>
-      <w:bookmarkStart w:id="9" w:name="_Toc472599504"/>
+      <w:bookmarkStart w:id="10" w:name="_Toc473043406"/>
       <w:r>
         <w:t>Veličina korpusa</w:t>
       </w:r>
-      <w:bookmarkEnd w:id="9"/>
+      <w:bookmarkEnd w:id="10"/>
     </w:p>
     <w:p>
       <w:r>
@@ -2307,11 +2708,11 @@
       <w:pPr>
         <w:pStyle w:val="Heading2"/>
       </w:pPr>
-      <w:bookmarkStart w:id="10" w:name="_Toc472599505"/>
+      <w:bookmarkStart w:id="11" w:name="_Toc473043407"/>
       <w:r>
         <w:t>Važnost i uloga korpusa</w:t>
       </w:r>
-      <w:bookmarkEnd w:id="10"/>
+      <w:bookmarkEnd w:id="11"/>
     </w:p>
     <w:p>
       <w:r>
@@ -2403,21 +2804,21 @@
       <w:pPr>
         <w:pStyle w:val="Heading1"/>
       </w:pPr>
-      <w:bookmarkStart w:id="11" w:name="_Toc472599506"/>
+      <w:bookmarkStart w:id="12" w:name="_Toc473043408"/>
       <w:r>
         <w:t>Izrada korpusa</w:t>
       </w:r>
-      <w:bookmarkEnd w:id="11"/>
+      <w:bookmarkEnd w:id="12"/>
     </w:p>
     <w:p>
       <w:pPr>
         <w:pStyle w:val="Heading2"/>
       </w:pPr>
-      <w:bookmarkStart w:id="12" w:name="_Toc472599507"/>
+      <w:bookmarkStart w:id="13" w:name="_Toc473043409"/>
       <w:r>
         <w:t>Natural Language Processing Toolkit</w:t>
       </w:r>
-      <w:bookmarkEnd w:id="12"/>
+      <w:bookmarkEnd w:id="13"/>
     </w:p>
     <w:p>
       <w:r>
@@ -2432,11 +2833,11 @@
       <w:pPr>
         <w:pStyle w:val="Heading2"/>
       </w:pPr>
-      <w:bookmarkStart w:id="13" w:name="_Toc472599508"/>
+      <w:bookmarkStart w:id="14" w:name="_Toc473043410"/>
       <w:r>
         <w:t>Opojavničenje</w:t>
       </w:r>
-      <w:bookmarkEnd w:id="13"/>
+      <w:bookmarkEnd w:id="14"/>
     </w:p>
     <w:p>
       <w:r>
@@ -2535,35 +2936,53 @@
         <w:t>hashtag</w:t>
       </w:r>
       <w:r>
-        <w:t xml:space="preserve">) nakon kojeg, bez razmaka, slijedi riječ koja označava širu temu ili područje objave. Ovisno o ciljevima, aplikacija za obradu može tretirati takve tokene kao riječi, posebnu kategoriju ili odbacivati. </w:t>
-      </w:r>
-    </w:p>
+        <w:t>) nakon kojeg, bez razmaka, slijedi riječ koja označava širu temu ili područje objave. Ovisno o ciljevima, aplikacija za obradu može tretirati takve tokene kao riječi, pos</w:t>
+      </w:r>
+      <w:r>
+        <w:t>ebnu kategoriju ili odbacivati.</w:t>
+      </w:r>
+    </w:p>
+    <w:p>
+      <w:pPr>
+        <w:pStyle w:val="Heading2"/>
+      </w:pPr>
+      <w:bookmarkStart w:id="15" w:name="_Toc473043411"/>
+      <w:r>
+        <w:lastRenderedPageBreak/>
+        <w:t>Lematizacija</w:t>
+      </w:r>
+      <w:bookmarkEnd w:id="15"/>
+    </w:p>
+    <w:p/>
     <w:p>
       <w:pPr>
         <w:pStyle w:val="Heading1"/>
       </w:pPr>
-      <w:bookmarkStart w:id="14" w:name="_Toc472599509"/>
-      <w:r>
-        <w:lastRenderedPageBreak/>
+      <w:bookmarkStart w:id="16" w:name="_Toc473043412"/>
+      <w:r>
         <w:t>Zaključak</w:t>
       </w:r>
-      <w:bookmarkEnd w:id="14"/>
+      <w:bookmarkEnd w:id="16"/>
     </w:p>
     <w:p>
       <w:pPr>
         <w:pStyle w:val="Heading1"/>
       </w:pPr>
+      <w:bookmarkStart w:id="17" w:name="_Toc473043413"/>
       <w:r>
         <w:t>Dodatci</w:t>
       </w:r>
+      <w:bookmarkEnd w:id="17"/>
     </w:p>
     <w:p>
       <w:pPr>
         <w:pStyle w:val="Heading2"/>
       </w:pPr>
+      <w:bookmarkStart w:id="18" w:name="_Toc473043414"/>
       <w:r>
         <w:t>Razlike između Python 2.x i Python 3.x</w:t>
       </w:r>
+      <w:bookmarkEnd w:id="18"/>
     </w:p>
     <w:p>
       <w:r>
@@ -2727,6 +3146,7 @@
         </w:numPr>
       </w:pPr>
       <w:r>
+        <w:lastRenderedPageBreak/>
         <w:t>BeautifulSoup</w:t>
       </w:r>
       <w:r>
@@ -2735,7 +3155,6 @@
     </w:p>
     <w:p>
       <w:r>
-        <w:lastRenderedPageBreak/>
         <w:t xml:space="preserve">Službena dokumentacija također pruža naputke za tranziciju u Python 3 te standardna biblioteka sadrži pomoćne programe kao što su </w:t>
       </w:r>
       <w:r>
@@ -2767,8 +3186,6 @@
       <w:r>
         <w:t>o radi bolje podrške za Unicode i nekih značajki modula NLTK koje su dostupne samo u verziji koja radi na Python-u 3.</w:t>
       </w:r>
-      <w:bookmarkStart w:id="15" w:name="_GoBack"/>
-      <w:bookmarkEnd w:id="15"/>
     </w:p>
     <w:p/>
     <w:p/>
@@ -2781,12 +3198,12 @@
       <w:pPr>
         <w:pStyle w:val="Heading1"/>
       </w:pPr>
-      <w:bookmarkStart w:id="16" w:name="_Toc472599510"/>
+      <w:bookmarkStart w:id="19" w:name="_Toc473043415"/>
       <w:r>
         <w:lastRenderedPageBreak/>
         <w:t>Literatura</w:t>
       </w:r>
-      <w:bookmarkEnd w:id="16"/>
+      <w:bookmarkEnd w:id="19"/>
     </w:p>
     <w:p>
       <w:r>
@@ -5004,7 +5421,7 @@
 </file>
 
 <file path=customXml/itemProps1.xml><?xml version="1.0" encoding="utf-8"?>
-<ds:datastoreItem xmlns:ds="http://schemas.openxmlformats.org/officeDocument/2006/customXml" ds:itemID="{F8A9CDF7-5726-4B95-BD33-BA435598D4FE}">
+<ds:datastoreItem xmlns:ds="http://schemas.openxmlformats.org/officeDocument/2006/customXml" ds:itemID="{7B2431AC-198D-4464-9532-8FDC5F265D81}">
   <ds:schemaRefs>
     <ds:schemaRef ds:uri="http://schemas.openxmlformats.org/officeDocument/2006/bibliography"/>
   </ds:schemaRefs>

</xml_diff>

<commit_message>
poglavlje implementacija scrapy bug + slike koda
</commit_message>
<xml_diff>
--- a/Završni 2017.docx
+++ b/Završni 2017.docx
@@ -31,8 +31,6 @@
           <w:r>
             <w:t>Contents</w:t>
           </w:r>
-          <w:bookmarkStart w:id="0" w:name="_GoBack"/>
-          <w:bookmarkEnd w:id="0"/>
         </w:p>
         <w:p>
           <w:pPr>
@@ -1743,12 +1741,12 @@
       <w:pPr>
         <w:pStyle w:val="Heading1"/>
       </w:pPr>
-      <w:bookmarkStart w:id="1" w:name="_Toc473043397"/>
+      <w:bookmarkStart w:id="0" w:name="_Toc473043397"/>
       <w:r>
         <w:lastRenderedPageBreak/>
         <w:t>Uvod</w:t>
       </w:r>
-      <w:bookmarkEnd w:id="1"/>
+      <w:bookmarkEnd w:id="0"/>
     </w:p>
     <w:p/>
     <w:p>
@@ -1760,51 +1758,51 @@
       <w:pPr>
         <w:pStyle w:val="Heading1"/>
       </w:pPr>
-      <w:bookmarkStart w:id="2" w:name="_Toc473043398"/>
+      <w:bookmarkStart w:id="1" w:name="_Toc473043398"/>
       <w:r>
         <w:lastRenderedPageBreak/>
         <w:t>Prikupljanje podataka</w:t>
       </w:r>
+      <w:bookmarkEnd w:id="1"/>
+    </w:p>
+    <w:p>
+      <w:r>
+        <w:t>Stalno stvaranje novog sadržaja na internetu čini ga neisc</w:t>
+      </w:r>
+      <w:r>
+        <w:t xml:space="preserve">rpnim izvorom podataka. U kontekstu ovog rada prikupljanje podataka odnosi se na dohvaćanje prirodnog jezika sa web mjesta. Društvene mreže poput Facebook-a imaju dokumentiran i otvoren sustav za dohvaćanje i objavljivanje sadržaja što olakšava pristup podacima zanimljivim za obradu. Ako web mjesto nema otvoren programatski pristup svojim podacima onda se koristi </w:t>
+      </w:r>
+      <w:r>
+        <w:rPr>
+          <w:highlight w:val="yellow"/>
+        </w:rPr>
+        <w:t>web struganje</w:t>
+      </w:r>
+      <w:r>
+        <w:t xml:space="preserve"> (eng. web scraping). Za izradu programa za prikupljanje podataka korišten je programski jezik Python 2.7. Python je visoki programski jezik opće namjene a glavni naglasak je na čitljivosti koda i jednostavnosti sintakse. Važna značajka Python-a je interaktivno izvođenje programskog koda što je posebno korisno u izradi pro</w:t>
+      </w:r>
+      <w:r>
+        <w:t xml:space="preserve">grama za prikupljanje podataka. Za izradu programa za </w:t>
+      </w:r>
+      <w:r>
+        <w:rPr>
+          <w:highlight w:val="yellow"/>
+        </w:rPr>
+        <w:t>web struganje</w:t>
+      </w:r>
+      <w:r>
+        <w:t xml:space="preserve"> koristit će se razvojna cjelina Scrapy.</w:t>
+      </w:r>
+    </w:p>
+    <w:p>
+      <w:pPr>
+        <w:pStyle w:val="Heading2"/>
+      </w:pPr>
+      <w:bookmarkStart w:id="2" w:name="_Toc473043399"/>
+      <w:r>
+        <w:t>Facebook Graph API</w:t>
+      </w:r>
       <w:bookmarkEnd w:id="2"/>
-    </w:p>
-    <w:p>
-      <w:r>
-        <w:t>Stalno stvaranje novog sadržaja na internetu čini ga neisc</w:t>
-      </w:r>
-      <w:r>
-        <w:t xml:space="preserve">rpnim izvorom podataka. U kontekstu ovog rada prikupljanje podataka odnosi se na dohvaćanje prirodnog jezika sa web mjesta. Društvene mreže poput Facebook-a imaju dokumentiran i otvoren sustav za dohvaćanje i objavljivanje sadržaja što olakšava pristup podacima zanimljivim za obradu. Ako web mjesto nema otvoren programatski pristup svojim podacima onda se koristi </w:t>
-      </w:r>
-      <w:r>
-        <w:rPr>
-          <w:highlight w:val="yellow"/>
-        </w:rPr>
-        <w:t>web struganje</w:t>
-      </w:r>
-      <w:r>
-        <w:t xml:space="preserve"> (eng. web scraping). Za izradu programa za prikupljanje podataka korišten je programski jezik Python 2.7. Python je visoki programski jezik opće namjene a glavni naglasak je na čitljivosti koda i jednostavnosti sintakse. Važna značajka Python-a je interaktivno izvođenje programskog koda što je posebno korisno u izradi pro</w:t>
-      </w:r>
-      <w:r>
-        <w:t xml:space="preserve">grama za prikupljanje podataka. Za izradu programa za </w:t>
-      </w:r>
-      <w:r>
-        <w:rPr>
-          <w:highlight w:val="yellow"/>
-        </w:rPr>
-        <w:t>web struganje</w:t>
-      </w:r>
-      <w:r>
-        <w:t xml:space="preserve"> koristit će se razvojna cjelina Scrapy.</w:t>
-      </w:r>
-    </w:p>
-    <w:p>
-      <w:pPr>
-        <w:pStyle w:val="Heading2"/>
-      </w:pPr>
-      <w:bookmarkStart w:id="3" w:name="_Toc473043399"/>
-      <w:r>
-        <w:t>Facebook Graph API</w:t>
-      </w:r>
-      <w:bookmarkEnd w:id="3"/>
     </w:p>
     <w:p>
       <w:r>
@@ -1853,11 +1851,11 @@
       <w:pPr>
         <w:pStyle w:val="Heading3"/>
       </w:pPr>
-      <w:bookmarkStart w:id="4" w:name="_Toc473043400"/>
+      <w:bookmarkStart w:id="3" w:name="_Toc473043400"/>
       <w:r>
         <w:t>Implementacija u Pythonu</w:t>
       </w:r>
-      <w:bookmarkEnd w:id="4"/>
+      <w:bookmarkEnd w:id="3"/>
     </w:p>
     <w:p>
       <w:r>
@@ -1924,14 +1922,27 @@
       <w:r>
         <w:t xml:space="preserve">Slika </w:t>
       </w:r>
-      <w:fldSimple w:instr=" SEQ Slika \* ARABIC ">
-        <w:r>
-          <w:rPr>
-            <w:noProof/>
-          </w:rPr>
-          <w:t>1</w:t>
-        </w:r>
-      </w:fldSimple>
+      <w:r>
+        <w:fldChar w:fldCharType="begin"/>
+      </w:r>
+      <w:r>
+        <w:instrText xml:space="preserve"> SEQ Slika \* ARABIC </w:instrText>
+      </w:r>
+      <w:r>
+        <w:fldChar w:fldCharType="separate"/>
+      </w:r>
+      <w:r>
+        <w:rPr>
+          <w:noProof/>
+        </w:rPr>
+        <w:t>1</w:t>
+      </w:r>
+      <w:r>
+        <w:rPr>
+          <w:noProof/>
+        </w:rPr>
+        <w:fldChar w:fldCharType="end"/>
+      </w:r>
       <w:r>
         <w:t xml:space="preserve"> Funkcija request_until_suceed</w:t>
       </w:r>
@@ -2024,14 +2035,27 @@
       <w:r>
         <w:t xml:space="preserve">Slika </w:t>
       </w:r>
-      <w:fldSimple w:instr=" SEQ Slika \* ARABIC ">
-        <w:r>
-          <w:rPr>
-            <w:noProof/>
-          </w:rPr>
-          <w:t>2</w:t>
-        </w:r>
-      </w:fldSimple>
+      <w:r>
+        <w:fldChar w:fldCharType="begin"/>
+      </w:r>
+      <w:r>
+        <w:instrText xml:space="preserve"> SEQ Slika \* ARABIC </w:instrText>
+      </w:r>
+      <w:r>
+        <w:fldChar w:fldCharType="separate"/>
+      </w:r>
+      <w:r>
+        <w:rPr>
+          <w:noProof/>
+        </w:rPr>
+        <w:t>2</w:t>
+      </w:r>
+      <w:r>
+        <w:rPr>
+          <w:noProof/>
+        </w:rPr>
+        <w:fldChar w:fldCharType="end"/>
+      </w:r>
       <w:r>
         <w:t xml:space="preserve"> Funkcija getFacebookPageFeedData</w:t>
       </w:r>
@@ -2168,14 +2192,30 @@
       <w:r>
         <w:t xml:space="preserve">Slika </w:t>
       </w:r>
-      <w:fldSimple w:instr=" SEQ Slika \* ARABIC ">
-        <w:r>
-          <w:rPr>
-            <w:noProof/>
-          </w:rPr>
-          <w:t>3</w:t>
-        </w:r>
-      </w:fldSimple>
+      <w:r>
+        <w:fldChar w:fldCharType="begin"/>
+      </w:r>
+      <w:r>
+        <w:instrText xml:space="preserve"> SEQ Slik</w:instrText>
+      </w:r>
+      <w:r>
+        <w:instrText xml:space="preserve">a \* ARABIC </w:instrText>
+      </w:r>
+      <w:r>
+        <w:fldChar w:fldCharType="separate"/>
+      </w:r>
+      <w:r>
+        <w:rPr>
+          <w:noProof/>
+        </w:rPr>
+        <w:t>3</w:t>
+      </w:r>
+      <w:r>
+        <w:rPr>
+          <w:noProof/>
+        </w:rPr>
+        <w:fldChar w:fldCharType="end"/>
+      </w:r>
       <w:r>
         <w:t xml:space="preserve"> scrapeFacebookPageFeedStatus</w:t>
       </w:r>
@@ -2268,139 +2308,394 @@
       <w:r>
         <w:t xml:space="preserve">Slika </w:t>
       </w:r>
+      <w:r>
+        <w:fldChar w:fldCharType="begin"/>
+      </w:r>
+      <w:r>
+        <w:instrText xml:space="preserve"> SEQ </w:instrText>
+      </w:r>
+      <w:r>
+        <w:instrText xml:space="preserve">Slika \* ARABIC </w:instrText>
+      </w:r>
+      <w:r>
+        <w:fldChar w:fldCharType="separate"/>
+      </w:r>
+      <w:r>
+        <w:rPr>
+          <w:noProof/>
+        </w:rPr>
+        <w:t>4</w:t>
+      </w:r>
+      <w:r>
+        <w:rPr>
+          <w:noProof/>
+        </w:rPr>
+        <w:fldChar w:fldCharType="end"/>
+      </w:r>
+      <w:r>
+        <w:t xml:space="preserve"> Jedinstveni identifikator stranice ili grupe</w:t>
+      </w:r>
+    </w:p>
+    <w:p>
+      <w:r>
+        <w:t>Objave koje se dohvaćaju obično budu vezane za određenu temu a mogu biti objavljivane od strane korisnika učlanjenih na stranicu ili kao u slučaju portala koji  imaju službene Facebook stranice objave dolaze jedino od vlasnika stranice dok korisnici ostavljaju komentare na objave. Prije prikupljanja podataka korisno je "ručno" analizirati potencijalnu stranicu da bi se utvrdile neke osnovne karakteristike kao što je učestalost objava, tematika objava i tip objava (primjerice stranice gdje korisnici postavljaju pitanja na određenu temu).</w:t>
+      </w:r>
+    </w:p>
+    <w:p/>
+    <w:p>
+      <w:pPr>
+        <w:pStyle w:val="Heading2"/>
+      </w:pPr>
+      <w:bookmarkStart w:id="4" w:name="_Toc473043401"/>
+      <w:r>
+        <w:t>Web scraping</w:t>
+      </w:r>
+      <w:bookmarkEnd w:id="4"/>
+    </w:p>
+    <w:p>
+      <w:r>
+        <w:t>Ako podaci koje želimo dohvatiti nisu dostupni na druge načine</w:t>
+      </w:r>
+      <w:r>
+        <w:t xml:space="preserve"> po</w:t>
+      </w:r>
+      <w:r>
+        <w:t>put API-ja</w:t>
+      </w:r>
+      <w:r>
+        <w:t xml:space="preserve"> onda se koristi web scraping. Prilikom prikupljanja podataka na taj način koriste se programi koji na temelju obrasca pretražuju određenu web stranicu i dohvaćaju podatke koji odgovaraju obrascu. </w:t>
+      </w:r>
+      <w:r>
+        <w:t>P</w:t>
+      </w:r>
+      <w:r>
+        <w:t>rogramske implementacije web scrapera automatizirano pretražuju web stranice i dohvaćaju sadržaj koji odgovara kodiranom obrascu. Obrazac po kojem se prikupljaju podaci najčešće se određuje prema HTML strukturi mjesta u kombinaciji sa regularnim izrazima (eng. regular expressions). Loša ili promjenjiva struktura HTML-a i sve više dinamičkih web stranica i sadržaja, otežavaju a ponekad i onemogućuju prikupljanje podataka. Program koji se koristi za ovakvu vrstu prikupljanja podataka naziva se web robot (eng. web crawler), kada su dohvaćeni podaci poveznice na druga web mjesta ili stranice koj</w:t>
+      </w:r>
+      <w:r>
+        <w:t>e program prati prema nekim pra</w:t>
+      </w:r>
+      <w:r>
+        <w:t xml:space="preserve">vilima onda se takav program naziva web pauk (eng. web spider). </w:t>
+      </w:r>
+      <w:r>
+        <w:t>Web robote i web pauke koriste internetske tražilice da bi indeksirale web i omogućile pretraživanje kakvo svakodnevno koristimo.</w:t>
+      </w:r>
+    </w:p>
+    <w:p>
+      <w:r>
+        <w:t>Izrada programa za web scraping</w:t>
+      </w:r>
+      <w:r>
+        <w:t xml:space="preserve"> može biti </w:t>
+      </w:r>
+      <w:r>
+        <w:t>jednostavan</w:t>
+      </w:r>
+      <w:r>
+        <w:t xml:space="preserve"> zadatak ukoliko se radi o dohvaćanju manje količine podataka sa malog broja web stranica. Kada se radi o većem broju stranica sa kompliciranijim obrascima za dohvaćanje podataka te potrebom da se web stranice provjeravaju za novi sadržaj ili pojavu novih web stranica onda se potrebno pobrinuti da programski kod bude održiv i čitljiv.</w:t>
+      </w:r>
+      <w:r>
+        <w:t xml:space="preserve"> </w:t>
+      </w:r>
+      <w:r>
+        <w:t>Scrapy je razvojna cjelina za izradu web robota i izvlačenje strukturiranih podataka, napisan je u Python programskom jeziku. Može se koristiti za niz aplikacija kao što je rudarenje podataka, arhiviranje i procesiranje podataka, automatski monitoring i testiranje. Dizajn razvojne cjeline omogućuje da koncentracija razvoja bude na izradi pravila po kojima se dohvaćaju podaci. Sustav je modularan tako da je moguće koristiti dodatne ekstenzije i module na dohvaćenim podacima. Službeni održavatelj i developer je Scrapinghub Ltd. koji lic</w:t>
+      </w:r>
+      <w:r>
+        <w:t xml:space="preserve">encira Scrapy pod BSD licencom, </w:t>
+      </w:r>
+      <w:r>
+        <w:t>na razvoju sudjeluje 221 developer</w:t>
+      </w:r>
+      <w:r>
+        <w:rPr>
+          <w:highlight w:val="yellow"/>
+        </w:rPr>
+        <w:t>[Github repozitorij]</w:t>
+      </w:r>
+      <w:r>
+        <w:t xml:space="preserve">. </w:t>
+      </w:r>
+      <w:r>
+        <w:t>Uz sve prednosti koje pruža korištenje razvojne cjeline, Scrapy također ima mogućnost izvođenja u oblaku. Kada se radi web scraping na velikim web stranicama koje sadrže puno podataka, robot šalje veliki broj zahtjeva prema poslužiteljima što može postati nestabilno kada se koristi osobna internetska usluga.</w:t>
+      </w:r>
+      <w:r>
+        <w:t xml:space="preserve"> Resursi osobnog računala općenito postaju nedovoljni kada proces prikupljanja podataka zahtjeva veće količine memorije i duže vrijeme izvođenja.</w:t>
+      </w:r>
+      <w:r>
+        <w:t xml:space="preserve"> Scrapy Cloud omogućuje </w:t>
+      </w:r>
+      <w:r>
+        <w:t xml:space="preserve">implementaciju zahtjevnijih web robota bez </w:t>
+      </w:r>
+      <w:r>
+        <w:lastRenderedPageBreak/>
+        <w:t xml:space="preserve">potrebe održavanja infrastrukture koju takvi web roboti zahtjevaju. Prikupljeni podaci se spremaju u </w:t>
+      </w:r>
+      <w:r>
+        <w:rPr>
+          <w:highlight w:val="yellow"/>
+        </w:rPr>
+        <w:t>high-availability</w:t>
+      </w:r>
+      <w:r>
+        <w:t xml:space="preserve"> baze podataka i</w:t>
+      </w:r>
+      <w:r>
+        <w:t xml:space="preserve"> dostupni su u JSON, XML i CSV oblicima.</w:t>
+      </w:r>
+    </w:p>
+    <w:p>
+      <w:pPr>
+        <w:pStyle w:val="Heading3"/>
+      </w:pPr>
+      <w:bookmarkStart w:id="5" w:name="_Toc473043402"/>
+      <w:r>
+        <w:t>Scraping foruma</w:t>
+      </w:r>
+      <w:bookmarkEnd w:id="5"/>
+    </w:p>
+    <w:p>
+      <w:r>
+        <w:t xml:space="preserve">Određivanje obrasca prikupljanja podataka postiže se navigacijom po strukturi (X)HTML dokumenta. Scrapy razvojna okolina nudi dva ugrađena načina za navigaciju strukturom dokumenta: CSS i XPath. Budući da se izgled </w:t>
+      </w:r>
+      <w:r>
+        <w:t>HTML stranica</w:t>
+      </w:r>
+      <w:r>
+        <w:t xml:space="preserve"> definira CSS-om (eng. </w:t>
+      </w:r>
+      <w:r>
+        <w:rPr>
+          <w:i/>
+        </w:rPr>
+        <w:t>Cascading Style Sheets</w:t>
+      </w:r>
+      <w:r>
+        <w:t xml:space="preserve">) potreban je način da se odredi koje elemente HTML-a će označavati kako bi ih se oblikovalao na željeni način. Ovaj isti princip se može koristiti za odabir dijela HTML-a koji želimo dohvatiti. </w:t>
+      </w:r>
+      <w:r>
+        <w:t>Drugi način, XPath, je jezik za upite koji odabire članove iz XML dokumenata a bazira se na predstavl</w:t>
+      </w:r>
+      <w:r>
+        <w:t>janju XML dokumenta kao stabla.</w:t>
+      </w:r>
+    </w:p>
+    <w:p>
+      <w:r>
+        <w:t xml:space="preserve">Stvaranje novog projekta razvojnog okruženja Scrapy pojednostavljeno je </w:t>
+      </w:r>
+      <w:r>
+        <w:rPr>
+          <w:i/>
+        </w:rPr>
+        <w:t>command-line</w:t>
+      </w:r>
+      <w:r>
+        <w:t xml:space="preserve"> alatima. Korištenjem alata program izrađuje direktorij koji sadrži kostur projekta sa početnim datotekama potrebnim za rad scrapera.</w:t>
+      </w:r>
+    </w:p>
+    <w:p>
+      <w:pPr>
+        <w:keepNext/>
+      </w:pPr>
+      <w:r>
+        <w:rPr>
+          <w:noProof/>
+          <w:lang w:eastAsia="hr-HR"/>
+        </w:rPr>
+        <w:drawing>
+          <wp:inline distT="0" distB="0" distL="0" distR="0" wp14:anchorId="6E072821" wp14:editId="239B654A">
+            <wp:extent cx="1895740" cy="2676899"/>
+            <wp:effectExtent l="0" t="0" r="9525" b="9525"/>
+            <wp:docPr id="6" name="Picture 6"/>
+            <wp:cNvGraphicFramePr>
+              <a:graphicFrameLocks xmlns:a="http://schemas.openxmlformats.org/drawingml/2006/main" noChangeAspect="1"/>
+            </wp:cNvGraphicFramePr>
+            <a:graphic xmlns:a="http://schemas.openxmlformats.org/drawingml/2006/main">
+              <a:graphicData uri="http://schemas.openxmlformats.org/drawingml/2006/picture">
+                <pic:pic xmlns:pic="http://schemas.openxmlformats.org/drawingml/2006/picture">
+                  <pic:nvPicPr>
+                    <pic:cNvPr id="6" name="scrapy_startproject.png"/>
+                    <pic:cNvPicPr/>
+                  </pic:nvPicPr>
+                  <pic:blipFill>
+                    <a:blip r:embed="rId12">
+                      <a:extLst>
+                        <a:ext uri="{28A0092B-C50C-407E-A947-70E740481C1C}">
+                          <a14:useLocalDpi xmlns:a14="http://schemas.microsoft.com/office/drawing/2010/main" val="0"/>
+                        </a:ext>
+                      </a:extLst>
+                    </a:blip>
+                    <a:stretch>
+                      <a:fillRect/>
+                    </a:stretch>
+                  </pic:blipFill>
+                  <pic:spPr>
+                    <a:xfrm>
+                      <a:off x="0" y="0"/>
+                      <a:ext cx="1895740" cy="2676899"/>
+                    </a:xfrm>
+                    <a:prstGeom prst="rect">
+                      <a:avLst/>
+                    </a:prstGeom>
+                  </pic:spPr>
+                </pic:pic>
+              </a:graphicData>
+            </a:graphic>
+          </wp:inline>
+        </w:drawing>
+      </w:r>
+    </w:p>
+    <w:p>
+      <w:pPr>
+        <w:pStyle w:val="Caption"/>
+      </w:pPr>
+      <w:r>
+        <w:t xml:space="preserve">Slika </w:t>
+      </w:r>
       <w:fldSimple w:instr=" SEQ Slika \* ARABIC ">
         <w:r>
           <w:rPr>
             <w:noProof/>
           </w:rPr>
-          <w:t>4</w:t>
+          <w:t>5</w:t>
         </w:r>
       </w:fldSimple>
       <w:r>
-        <w:t xml:space="preserve"> Jedinstveni identifikator stranice ili grupe</w:t>
-      </w:r>
-    </w:p>
-    <w:p>
-      <w:r>
-        <w:t>Objave koje se dohvaćaju obično budu vezane za određenu temu a mogu biti objavljivane od strane korisnika učlanjenih na stranicu ili kao u slučaju portala koji  imaju službene Facebook stranice objave dolaze jedino od vlasnika stranice dok korisnici ostavljaju komentare na objave. Prije prikupljanja podataka korisno je "ručno" analizirati potencijalnu stranicu da bi se utvrdile neke osnovne karakteristike kao što je učestalost objava, tematika objava i tip objava (primjerice stranice gdje korisnici postavljaju pitanja na određenu temu).</w:t>
-      </w:r>
-    </w:p>
-    <w:p/>
-    <w:p>
-      <w:pPr>
-        <w:pStyle w:val="Heading2"/>
-      </w:pPr>
-      <w:bookmarkStart w:id="5" w:name="_Toc473043401"/>
-      <w:r>
-        <w:t>Web scraping</w:t>
-      </w:r>
-      <w:bookmarkEnd w:id="5"/>
-    </w:p>
-    <w:p>
-      <w:r>
-        <w:t>Ako podaci koje želimo dohvatiti nisu dostupni na druge načine</w:t>
-      </w:r>
-      <w:r>
-        <w:t xml:space="preserve"> po</w:t>
-      </w:r>
-      <w:r>
-        <w:t>put API-ja</w:t>
-      </w:r>
-      <w:r>
-        <w:t xml:space="preserve"> onda se koristi web scraping. Prilikom prikupljanja podataka na taj način koriste se programi koji na temelju obrasca pretražuju određenu web stranicu i dohvaćaju podatke koji odgovaraju obrascu. </w:t>
-      </w:r>
-      <w:r>
-        <w:t>P</w:t>
-      </w:r>
-      <w:r>
-        <w:t>rogramske implementacije web scrapera automatizirano pretražuju web stranice i dohvaćaju sadržaj koji odgovara kodiranom obrascu. Obrazac po kojem se prikupljaju podaci najčešće se određuje prema HTML strukturi mjesta u kombinaciji sa regularnim izrazima (eng. regular expressions). Loša ili promjenjiva struktura HTML-a i sve više dinamičkih web stranica i sadržaja, otežavaju a ponekad i onemogućuju prikupljanje podataka. Program koji se koristi za ovakvu vrstu prikupljanja podataka naziva se web robot (eng. web crawler), kada su dohvaćeni podaci poveznice na druga web mjesta ili stranice koj</w:t>
-      </w:r>
-      <w:r>
-        <w:t>e program prati prema nekim pra</w:t>
-      </w:r>
-      <w:r>
-        <w:t xml:space="preserve">vilima onda se takav program naziva web pauk (eng. web spider). </w:t>
-      </w:r>
-      <w:r>
-        <w:t>Web robote i web pauke koriste internetske tražilice da bi indeksirale web i omogućile pretraživanje kakvo svakodnevno koristimo.</w:t>
-      </w:r>
-    </w:p>
-    <w:p>
-      <w:r>
-        <w:t>Izrada programa za web scraping</w:t>
-      </w:r>
-      <w:r>
-        <w:t xml:space="preserve"> može biti </w:t>
-      </w:r>
-      <w:r>
-        <w:t>jednostavan</w:t>
-      </w:r>
-      <w:r>
-        <w:t xml:space="preserve"> zadatak ukoliko se radi o dohvaćanju manje količine podataka sa malog broja web stranica. Kada se radi o većem broju stranica sa kompliciranijim obrascima za dohvaćanje podataka te potrebom da se web stranice provjeravaju za novi sadržaj ili pojavu novih web stranica onda se potrebno pobrinuti da programski kod bude održiv i čitljiv.</w:t>
-      </w:r>
-      <w:r>
+        <w:t xml:space="preserve"> Početni direktorij Scrapy projekta</w:t>
+      </w:r>
+    </w:p>
+    <w:p>
+      <w:pPr>
+        <w:tabs>
+          <w:tab w:val="left" w:pos="3330"/>
+        </w:tabs>
+      </w:pPr>
+      <w:r>
+        <w:t xml:space="preserve">Osnovna komponenta svakog Scrapy projekta je pauk koji posjećuje i dohvaća podatke sa željenih web stranica. Pauk se definira klasom koja nasljeđuje iz klase </w:t>
+      </w:r>
+      <w:r>
+        <w:rPr>
+          <w:i/>
+        </w:rPr>
+        <w:t xml:space="preserve">Spider </w:t>
+      </w:r>
+      <w:r>
+        <w:t xml:space="preserve">te implementira  ime pauka, dozvoljene domene koje pauk </w:t>
+      </w:r>
+      <w:r>
+        <w:t xml:space="preserve">posjećuje te početne URL-ove od kojih pauk počinje </w:t>
+      </w:r>
+      <w:r>
+        <w:t xml:space="preserve"> pretraživati. Osnovna metoda </w:t>
+      </w:r>
+      <w:r>
+        <w:rPr>
+          <w:i/>
+        </w:rPr>
+        <w:t>Spider</w:t>
+      </w:r>
+      <w:r>
+        <w:rPr>
+          <w:i/>
+        </w:rPr>
         <w:t xml:space="preserve"> </w:t>
       </w:r>
       <w:r>
-        <w:t>Scrapy je razvojna cjelina za izradu web robota i izvlačenje strukturiranih podataka, napisan je u Python programskom jeziku. Može se koristiti za niz aplikacija kao što je rudarenje podataka, arhiviranje i procesiranje podataka, automatski monitoring i testiranje. Dizajn razvojne cjeline omogućuje da koncentracija razvoja bude na izradi pravila po kojima se dohvaćaju podaci. Sustav je modularan tako da je moguće koristiti dodatne ekstenzije i module na dohvaćenim podacima. Službeni održavatelj i developer je Scrapinghub Ltd. koji lic</w:t>
-      </w:r>
-      <w:r>
-        <w:t xml:space="preserve">encira Scrapy pod BSD licencom, </w:t>
-      </w:r>
-      <w:r>
-        <w:t>na razvoju sudjeluje 221 developer</w:t>
-      </w:r>
-      <w:r>
-        <w:rPr>
-          <w:highlight w:val="yellow"/>
-        </w:rPr>
-        <w:t>[Github repozitorij]</w:t>
-      </w:r>
-      <w:r>
-        <w:t xml:space="preserve">. </w:t>
-      </w:r>
-      <w:r>
-        <w:t>Uz sve prednosti koje pruža korištenje razvojne cjeline, Scrapy također ima mogućnost izvođenja u oblaku. Kada se radi web scraping na velikim web stranicama koje sadrže puno podataka, robot šalje veliki broj zahtjeva prema poslužiteljima što može postati nestabilno kada se koristi osobna internetska usluga.</w:t>
-      </w:r>
-      <w:r>
-        <w:t xml:space="preserve"> Resursi osobnog računala općenito postaju nedovoljni kada proces prikupljanja podataka zahtjeva veće količine memorije i duže vrijeme izvođenja.</w:t>
-      </w:r>
-      <w:r>
-        <w:t xml:space="preserve"> Scrapy Cloud omogućuje </w:t>
-      </w:r>
-      <w:r>
-        <w:t xml:space="preserve">implementaciju zahtjevnijih web robota bez </w:t>
-      </w:r>
-      <w:r>
+        <w:t>objekta parsira sadržaj koji je dohvaćen s URL-a koji su zadani kao početni.</w:t>
+      </w:r>
+      <w:r>
+        <w:t xml:space="preserve"> </w:t>
+      </w:r>
+    </w:p>
+    <w:p>
+      <w:pPr>
+        <w:keepNext/>
+        <w:tabs>
+          <w:tab w:val="left" w:pos="3330"/>
+        </w:tabs>
+      </w:pPr>
+      <w:r>
+        <w:rPr>
+          <w:noProof/>
+          <w:lang w:eastAsia="hr-HR"/>
+        </w:rPr>
         <w:lastRenderedPageBreak/>
-        <w:t xml:space="preserve">potrebe održavanja infrastrukture koju takvi web roboti zahtjevaju. Prikupljeni podaci se spremaju u </w:t>
-      </w:r>
-      <w:r>
-        <w:rPr>
-          <w:highlight w:val="yellow"/>
-        </w:rPr>
-        <w:t>high-availability</w:t>
-      </w:r>
-      <w:r>
-        <w:t xml:space="preserve"> baze podataka i</w:t>
-      </w:r>
-      <w:r>
-        <w:t xml:space="preserve"> dostupni su u JSON, XML i CSV oblicima.</w:t>
-      </w:r>
-    </w:p>
-    <w:p>
-      <w:pPr>
-        <w:pStyle w:val="Heading3"/>
-      </w:pPr>
-      <w:bookmarkStart w:id="6" w:name="_Toc473043402"/>
-      <w:r>
-        <w:t>Scraping foruma</w:t>
-      </w:r>
+        <w:drawing>
+          <wp:inline distT="0" distB="0" distL="0" distR="0" wp14:anchorId="5FADE2B4" wp14:editId="2CDEFE3D">
+            <wp:extent cx="5760720" cy="1927225"/>
+            <wp:effectExtent l="0" t="0" r="0" b="0"/>
+            <wp:docPr id="5" name="Picture 5"/>
+            <wp:cNvGraphicFramePr>
+              <a:graphicFrameLocks xmlns:a="http://schemas.openxmlformats.org/drawingml/2006/main" noChangeAspect="1"/>
+            </wp:cNvGraphicFramePr>
+            <a:graphic xmlns:a="http://schemas.openxmlformats.org/drawingml/2006/main">
+              <a:graphicData uri="http://schemas.openxmlformats.org/drawingml/2006/picture">
+                <pic:pic xmlns:pic="http://schemas.openxmlformats.org/drawingml/2006/picture">
+                  <pic:nvPicPr>
+                    <pic:cNvPr id="5" name="forum_spider.png"/>
+                    <pic:cNvPicPr/>
+                  </pic:nvPicPr>
+                  <pic:blipFill>
+                    <a:blip r:embed="rId13">
+                      <a:extLst>
+                        <a:ext uri="{28A0092B-C50C-407E-A947-70E740481C1C}">
+                          <a14:useLocalDpi xmlns:a14="http://schemas.microsoft.com/office/drawing/2010/main" val="0"/>
+                        </a:ext>
+                      </a:extLst>
+                    </a:blip>
+                    <a:stretch>
+                      <a:fillRect/>
+                    </a:stretch>
+                  </pic:blipFill>
+                  <pic:spPr>
+                    <a:xfrm>
+                      <a:off x="0" y="0"/>
+                      <a:ext cx="5760720" cy="1927225"/>
+                    </a:xfrm>
+                    <a:prstGeom prst="rect">
+                      <a:avLst/>
+                    </a:prstGeom>
+                  </pic:spPr>
+                </pic:pic>
+              </a:graphicData>
+            </a:graphic>
+          </wp:inline>
+        </w:drawing>
+      </w:r>
+    </w:p>
+    <w:p>
+      <w:pPr>
+        <w:pStyle w:val="Caption"/>
+      </w:pPr>
+      <w:r>
+        <w:t xml:space="preserve">Slika </w:t>
+      </w:r>
+      <w:fldSimple w:instr=" SEQ Slika \* ARABIC ">
+        <w:r>
+          <w:rPr>
+            <w:noProof/>
+          </w:rPr>
+          <w:t>6</w:t>
+        </w:r>
+      </w:fldSimple>
+      <w:r>
+        <w:t xml:space="preserve"> Klasa ForumSpider</w:t>
+      </w:r>
+    </w:p>
+    <w:p>
+      <w:pPr>
+        <w:spacing w:line="259" w:lineRule="auto"/>
+        <w:jc w:val="left"/>
+      </w:pPr>
+      <w:bookmarkStart w:id="6" w:name="_GoBack"/>
       <w:bookmarkEnd w:id="6"/>
     </w:p>
-    <w:p/>
-    <w:p/>
-    <w:p>
+    <w:p>
+      <w:pPr>
+        <w:spacing w:line="259" w:lineRule="auto"/>
+        <w:jc w:val="left"/>
+      </w:pPr>
       <w:r>
         <w:br w:type="page"/>
       </w:r>
@@ -2686,7 +2981,7 @@
       <w:r>
         <w:t>Kada se na web gleda kao na korpus onda je ovoj preporuci potrebna revizija. Što veće moguće za korpus koji se sastoji od weba znači nekontroliranu i neizmjernu količinu podataka. Ukoliko postoji razlog sa lingvističke strane, da korpus bude što veći mogu se pojaviti problemi u metodama prikupljanja i pohranjivanja podataka. Trenutna veličina indeksiranog weba je 4.8 bilijuna web stranica (</w:t>
       </w:r>
-      <w:hyperlink r:id="rId12" w:history="1">
+      <w:hyperlink r:id="rId14" w:history="1">
         <w:r>
           <w:rPr>
             <w:rStyle w:val="Hyperlink"/>
@@ -5421,7 +5716,7 @@
 </file>
 
 <file path=customXml/itemProps1.xml><?xml version="1.0" encoding="utf-8"?>
-<ds:datastoreItem xmlns:ds="http://schemas.openxmlformats.org/officeDocument/2006/customXml" ds:itemID="{7B2431AC-198D-4464-9532-8FDC5F265D81}">
+<ds:datastoreItem xmlns:ds="http://schemas.openxmlformats.org/officeDocument/2006/customXml" ds:itemID="{5119181D-9568-4EE8-AB59-E3928715AADE}">
   <ds:schemaRefs>
     <ds:schemaRef ds:uri="http://schemas.openxmlformats.org/officeDocument/2006/bibliography"/>
   </ds:schemaRefs>

</xml_diff>

<commit_message>
rad na poglavlju implementacija scrapy projekta
</commit_message>
<xml_diff>
--- a/Završni 2017.docx
+++ b/Završni 2017.docx
@@ -1922,27 +1922,14 @@
       <w:r>
         <w:t xml:space="preserve">Slika </w:t>
       </w:r>
-      <w:r>
-        <w:fldChar w:fldCharType="begin"/>
-      </w:r>
-      <w:r>
-        <w:instrText xml:space="preserve"> SEQ Slika \* ARABIC </w:instrText>
-      </w:r>
-      <w:r>
-        <w:fldChar w:fldCharType="separate"/>
-      </w:r>
-      <w:r>
-        <w:rPr>
-          <w:noProof/>
-        </w:rPr>
-        <w:t>1</w:t>
-      </w:r>
-      <w:r>
-        <w:rPr>
-          <w:noProof/>
-        </w:rPr>
-        <w:fldChar w:fldCharType="end"/>
-      </w:r>
+      <w:fldSimple w:instr=" SEQ Slika \* ARABIC ">
+        <w:r>
+          <w:rPr>
+            <w:noProof/>
+          </w:rPr>
+          <w:t>1</w:t>
+        </w:r>
+      </w:fldSimple>
       <w:r>
         <w:t xml:space="preserve"> Funkcija request_until_suceed</w:t>
       </w:r>
@@ -2035,27 +2022,14 @@
       <w:r>
         <w:t xml:space="preserve">Slika </w:t>
       </w:r>
-      <w:r>
-        <w:fldChar w:fldCharType="begin"/>
-      </w:r>
-      <w:r>
-        <w:instrText xml:space="preserve"> SEQ Slika \* ARABIC </w:instrText>
-      </w:r>
-      <w:r>
-        <w:fldChar w:fldCharType="separate"/>
-      </w:r>
-      <w:r>
-        <w:rPr>
-          <w:noProof/>
-        </w:rPr>
-        <w:t>2</w:t>
-      </w:r>
-      <w:r>
-        <w:rPr>
-          <w:noProof/>
-        </w:rPr>
-        <w:fldChar w:fldCharType="end"/>
-      </w:r>
+      <w:fldSimple w:instr=" SEQ Slika \* ARABIC ">
+        <w:r>
+          <w:rPr>
+            <w:noProof/>
+          </w:rPr>
+          <w:t>2</w:t>
+        </w:r>
+      </w:fldSimple>
       <w:r>
         <w:t xml:space="preserve"> Funkcija getFacebookPageFeedData</w:t>
       </w:r>
@@ -2192,30 +2166,14 @@
       <w:r>
         <w:t xml:space="preserve">Slika </w:t>
       </w:r>
-      <w:r>
-        <w:fldChar w:fldCharType="begin"/>
-      </w:r>
-      <w:r>
-        <w:instrText xml:space="preserve"> SEQ Slik</w:instrText>
-      </w:r>
-      <w:r>
-        <w:instrText xml:space="preserve">a \* ARABIC </w:instrText>
-      </w:r>
-      <w:r>
-        <w:fldChar w:fldCharType="separate"/>
-      </w:r>
-      <w:r>
-        <w:rPr>
-          <w:noProof/>
-        </w:rPr>
-        <w:t>3</w:t>
-      </w:r>
-      <w:r>
-        <w:rPr>
-          <w:noProof/>
-        </w:rPr>
-        <w:fldChar w:fldCharType="end"/>
-      </w:r>
+      <w:fldSimple w:instr=" SEQ Slika \* ARABIC ">
+        <w:r>
+          <w:rPr>
+            <w:noProof/>
+          </w:rPr>
+          <w:t>3</w:t>
+        </w:r>
+      </w:fldSimple>
       <w:r>
         <w:t xml:space="preserve"> scrapeFacebookPageFeedStatus</w:t>
       </w:r>
@@ -2308,30 +2266,14 @@
       <w:r>
         <w:t xml:space="preserve">Slika </w:t>
       </w:r>
-      <w:r>
-        <w:fldChar w:fldCharType="begin"/>
-      </w:r>
-      <w:r>
-        <w:instrText xml:space="preserve"> SEQ </w:instrText>
-      </w:r>
-      <w:r>
-        <w:instrText xml:space="preserve">Slika \* ARABIC </w:instrText>
-      </w:r>
-      <w:r>
-        <w:fldChar w:fldCharType="separate"/>
-      </w:r>
-      <w:r>
-        <w:rPr>
-          <w:noProof/>
-        </w:rPr>
-        <w:t>4</w:t>
-      </w:r>
-      <w:r>
-        <w:rPr>
-          <w:noProof/>
-        </w:rPr>
-        <w:fldChar w:fldCharType="end"/>
-      </w:r>
+      <w:fldSimple w:instr=" SEQ Slika \* ARABIC ">
+        <w:r>
+          <w:rPr>
+            <w:noProof/>
+          </w:rPr>
+          <w:t>4</w:t>
+        </w:r>
+      </w:fldSimple>
       <w:r>
         <w:t xml:space="preserve"> Jedinstveni identifikator stranice ili grupe</w:t>
       </w:r>
@@ -2456,7 +2398,13 @@
     </w:p>
     <w:p>
       <w:r>
-        <w:t xml:space="preserve">Određivanje obrasca prikupljanja podataka postiže se navigacijom po strukturi (X)HTML dokumenta. Scrapy razvojna okolina nudi dva ugrađena načina za navigaciju strukturom dokumenta: CSS i XPath. Budući da se izgled </w:t>
+        <w:t>Određivanje obrasca prikupljanja podataka postiže se navigacijom po strukturi (X)HTML dokumenta. Scrapy razvojna okolina nudi dva ugrađena načina za n</w:t>
+      </w:r>
+      <w:r>
+        <w:t xml:space="preserve">avigaciju strukturom dokumenta: </w:t>
+      </w:r>
+      <w:r>
+        <w:t xml:space="preserve">CSS i XPath. Budući da se izgled </w:t>
       </w:r>
       <w:r>
         <w:t>HTML stranica</w:t>
@@ -2553,14 +2501,27 @@
       <w:r>
         <w:t xml:space="preserve">Slika </w:t>
       </w:r>
-      <w:fldSimple w:instr=" SEQ Slika \* ARABIC ">
-        <w:r>
-          <w:rPr>
-            <w:noProof/>
-          </w:rPr>
-          <w:t>5</w:t>
-        </w:r>
-      </w:fldSimple>
+      <w:r>
+        <w:fldChar w:fldCharType="begin"/>
+      </w:r>
+      <w:r>
+        <w:instrText xml:space="preserve"> SEQ Slika \* ARABIC </w:instrText>
+      </w:r>
+      <w:r>
+        <w:fldChar w:fldCharType="separate"/>
+      </w:r>
+      <w:r>
+        <w:rPr>
+          <w:noProof/>
+        </w:rPr>
+        <w:t>5</w:t>
+      </w:r>
+      <w:r>
+        <w:rPr>
+          <w:noProof/>
+        </w:rPr>
+        <w:fldChar w:fldCharType="end"/>
+      </w:r>
       <w:r>
         <w:t xml:space="preserve"> Početni direktorij Scrapy projekta</w:t>
       </w:r>
@@ -2671,31 +2632,320 @@
       <w:r>
         <w:t xml:space="preserve">Slika </w:t>
       </w:r>
+      <w:r>
+        <w:fldChar w:fldCharType="begin"/>
+      </w:r>
+      <w:r>
+        <w:instrText xml:space="preserve"> SEQ Slika \* ARABIC </w:instrText>
+      </w:r>
+      <w:r>
+        <w:fldChar w:fldCharType="separate"/>
+      </w:r>
+      <w:r>
+        <w:rPr>
+          <w:noProof/>
+        </w:rPr>
+        <w:t>6</w:t>
+      </w:r>
+      <w:r>
+        <w:rPr>
+          <w:noProof/>
+        </w:rPr>
+        <w:fldChar w:fldCharType="end"/>
+      </w:r>
+      <w:r>
+        <w:t xml:space="preserve"> Klasa ForumSpider</w:t>
+      </w:r>
+    </w:p>
+    <w:p>
+      <w:r>
+        <w:t xml:space="preserve">Varijabla </w:t>
+      </w:r>
+      <w:r>
+        <w:rPr>
+          <w:i/>
+        </w:rPr>
+        <w:t>teme</w:t>
+      </w:r>
+      <w:r>
+        <w:rPr>
+          <w:i/>
+        </w:rPr>
+        <w:t xml:space="preserve"> </w:t>
+      </w:r>
+      <w:r>
+        <w:t xml:space="preserve">u metodi </w:t>
+      </w:r>
+      <w:r>
+        <w:rPr>
+          <w:i/>
+        </w:rPr>
+        <w:t>parse</w:t>
+      </w:r>
+      <w:r>
+        <w:rPr>
+          <w:i/>
+        </w:rPr>
+        <w:t xml:space="preserve"> </w:t>
+      </w:r>
+      <w:r>
+        <w:t xml:space="preserve">nalazi poveznice na sve teme dostupne na forumu. Budući da je cilj pauka da prikupi sve postove, metoda </w:t>
+      </w:r>
+      <w:r>
+        <w:rPr>
+          <w:i/>
+        </w:rPr>
+        <w:t>parse</w:t>
+      </w:r>
+      <w:r>
+        <w:rPr>
+          <w:i/>
+        </w:rPr>
+        <w:t xml:space="preserve"> </w:t>
+      </w:r>
+      <w:r>
+        <w:t xml:space="preserve">posjećuje sve poveznice te za svaku poveznicu poziva </w:t>
+      </w:r>
+      <w:r>
+        <w:rPr>
+          <w:highlight w:val="yellow"/>
+        </w:rPr>
+        <w:t>callback</w:t>
+      </w:r>
+      <w:r>
+        <w:t xml:space="preserve"> funkciju </w:t>
+      </w:r>
+      <w:r>
+        <w:rPr>
+          <w:i/>
+        </w:rPr>
+        <w:t>parse_tema</w:t>
+      </w:r>
+      <w:r>
+        <w:rPr>
+          <w:i/>
+        </w:rPr>
+        <w:t xml:space="preserve">. </w:t>
+      </w:r>
+      <w:r>
+        <w:t xml:space="preserve">Ključna riječ </w:t>
+      </w:r>
+      <w:r>
+        <w:rPr>
+          <w:i/>
+        </w:rPr>
+        <w:t>yield</w:t>
+      </w:r>
+      <w:r>
+        <w:rPr>
+          <w:i/>
+        </w:rPr>
+        <w:t xml:space="preserve"> </w:t>
+      </w:r>
+      <w:r>
+        <w:t>u Python programskom jeziku vraća iterabilne objekte nad kojima se iteriacija radi samo jednom. U ovom slučaju to su objekti tipa</w:t>
+      </w:r>
+      <w:r>
+        <w:rPr>
+          <w:i/>
+        </w:rPr>
+        <w:t xml:space="preserve"> Request</w:t>
+      </w:r>
+      <w:r>
+        <w:rPr>
+          <w:i/>
+        </w:rPr>
+        <w:t xml:space="preserve"> </w:t>
+      </w:r>
+      <w:r>
+        <w:t xml:space="preserve">sa argumentima URL-a i funkcije koja će se pozvati kada se taj URL posjeti. </w:t>
+      </w:r>
+      <w:r>
+        <w:rPr>
+          <w:i/>
+        </w:rPr>
+        <w:t>Parse</w:t>
+      </w:r>
+      <w:r>
+        <w:rPr>
+          <w:i/>
+        </w:rPr>
+        <w:t xml:space="preserve"> </w:t>
+      </w:r>
+      <w:r>
+        <w:t xml:space="preserve">metoda koristi kao prvi nivo </w:t>
+      </w:r>
+      <w:r>
+        <w:rPr>
+          <w:highlight w:val="yellow"/>
+        </w:rPr>
+        <w:t>scrapanja</w:t>
+      </w:r>
+      <w:r>
+        <w:t xml:space="preserve"> domene. </w:t>
+      </w:r>
+      <w:r>
+        <w:t>Drugi nivo se odnosi na same pod t</w:t>
+      </w:r>
+      <w:r>
+        <w:t xml:space="preserve">eme koje pišu korisnici foruma. Metoda </w:t>
+      </w:r>
+      <w:r>
+        <w:rPr>
+          <w:i/>
+        </w:rPr>
+        <w:t>parse_tema</w:t>
+      </w:r>
+      <w:r>
+        <w:rPr>
+          <w:i/>
+        </w:rPr>
+        <w:t xml:space="preserve"> </w:t>
+      </w:r>
+      <w:r>
+        <w:t xml:space="preserve">posjećuje sve pod teme te za svaku od njih poziva </w:t>
+      </w:r>
+      <w:r>
+        <w:rPr>
+          <w:highlight w:val="yellow"/>
+        </w:rPr>
+        <w:t>callback</w:t>
+      </w:r>
+      <w:r>
+        <w:t xml:space="preserve"> metodu </w:t>
+      </w:r>
+      <w:r>
+        <w:rPr>
+          <w:i/>
+        </w:rPr>
+        <w:t>parse_post</w:t>
+      </w:r>
+      <w:r>
+        <w:rPr>
+          <w:i/>
+        </w:rPr>
+        <w:t xml:space="preserve">. </w:t>
+      </w:r>
+      <w:r>
+        <w:t xml:space="preserve">Uz uobičajeni način dohvaćanja URL-ova koji vode do samih tema, kod </w:t>
+      </w:r>
+      <w:r>
+        <w:rPr>
+          <w:highlight w:val="yellow"/>
+        </w:rPr>
+        <w:t>scrapinga</w:t>
+      </w:r>
+      <w:r>
+        <w:t xml:space="preserve"> se često treba pobrinuti oko paginacije. Na forumu koji je odabran za dohvaćanje podataka paginacija je implementirana kao na slici:</w:t>
+      </w:r>
+    </w:p>
+    <w:p>
+      <w:pPr>
+        <w:keepNext/>
+      </w:pPr>
+      <w:r>
+        <w:rPr>
+          <w:noProof/>
+          <w:lang w:eastAsia="hr-HR"/>
+        </w:rPr>
+        <w:drawing>
+          <wp:inline distT="0" distB="0" distL="0" distR="0" wp14:anchorId="1A5834C9" wp14:editId="44EDBF69">
+            <wp:extent cx="2010056" cy="238158"/>
+            <wp:effectExtent l="0" t="0" r="9525" b="9525"/>
+            <wp:docPr id="10" name="Picture 10"/>
+            <wp:cNvGraphicFramePr>
+              <a:graphicFrameLocks xmlns:a="http://schemas.openxmlformats.org/drawingml/2006/main" noChangeAspect="1"/>
+            </wp:cNvGraphicFramePr>
+            <a:graphic xmlns:a="http://schemas.openxmlformats.org/drawingml/2006/main">
+              <a:graphicData uri="http://schemas.openxmlformats.org/drawingml/2006/picture">
+                <pic:pic xmlns:pic="http://schemas.openxmlformats.org/drawingml/2006/picture">
+                  <pic:nvPicPr>
+                    <pic:cNvPr id="10" name="paginacija_bug.png"/>
+                    <pic:cNvPicPr/>
+                  </pic:nvPicPr>
+                  <pic:blipFill>
+                    <a:blip r:embed="rId14">
+                      <a:extLst>
+                        <a:ext uri="{28A0092B-C50C-407E-A947-70E740481C1C}">
+                          <a14:useLocalDpi xmlns:a14="http://schemas.microsoft.com/office/drawing/2010/main" val="0"/>
+                        </a:ext>
+                      </a:extLst>
+                    </a:blip>
+                    <a:stretch>
+                      <a:fillRect/>
+                    </a:stretch>
+                  </pic:blipFill>
+                  <pic:spPr>
+                    <a:xfrm>
+                      <a:off x="0" y="0"/>
+                      <a:ext cx="2010056" cy="238158"/>
+                    </a:xfrm>
+                    <a:prstGeom prst="rect">
+                      <a:avLst/>
+                    </a:prstGeom>
+                  </pic:spPr>
+                </pic:pic>
+              </a:graphicData>
+            </a:graphic>
+          </wp:inline>
+        </w:drawing>
+      </w:r>
+    </w:p>
+    <w:p>
+      <w:pPr>
+        <w:pStyle w:val="Caption"/>
+      </w:pPr>
+      <w:r>
+        <w:t xml:space="preserve">Slika </w:t>
+      </w:r>
       <w:fldSimple w:instr=" SEQ Slika \* ARABIC ">
         <w:r>
           <w:rPr>
             <w:noProof/>
           </w:rPr>
-          <w:t>6</w:t>
+          <w:t>7</w:t>
         </w:r>
       </w:fldSimple>
       <w:r>
-        <w:t xml:space="preserve"> Klasa ForumSpider</w:t>
-      </w:r>
-    </w:p>
-    <w:p>
-      <w:pPr>
-        <w:spacing w:line="259" w:lineRule="auto"/>
-        <w:jc w:val="left"/>
-      </w:pPr>
+        <w:t xml:space="preserve"> Paginacija Bug foruma</w:t>
+      </w:r>
+    </w:p>
+    <w:p>
+      <w:r>
+        <w:t xml:space="preserve">Varijabla </w:t>
+      </w:r>
+      <w:r>
+        <w:rPr>
+          <w:i/>
+        </w:rPr>
+        <w:t>s_str</w:t>
+      </w:r>
+      <w:r>
+        <w:t xml:space="preserve"> pronalazi URL na koji pokazuje poveznica „sljedeća“. Ukoliko ta poveznica postoji tj. ako URL nije praz</w:t>
+      </w:r>
+      <w:r>
+        <w:t xml:space="preserve">an, isti se posjećuje te ponovno poziva metodu </w:t>
+      </w:r>
+      <w:r>
+        <w:rPr>
+          <w:i/>
+        </w:rPr>
+        <w:t>parse_tema</w:t>
+      </w:r>
+      <w:r>
+        <w:t xml:space="preserve"> koja se izvodi dok se ne posjete sve pod-teme. Zadnji korak u dohvaćanju podataka je izrada klase koja će predstavljati „predmet“ koji dohvaćamo. Korištenjem alata za izradu kostura projekta, među ostalim datotekama, napravljena je i datoteka </w:t>
+      </w:r>
+      <w:r>
+        <w:rPr>
+          <w:i/>
+        </w:rPr>
+        <w:t>items.py</w:t>
+      </w:r>
+      <w:r>
+        <w:t xml:space="preserve">. U toj datoteci se definira klasa koja će predstavljati „predmet“ koji dohvaćamo. </w:t>
+      </w:r>
       <w:bookmarkStart w:id="6" w:name="_GoBack"/>
       <w:bookmarkEnd w:id="6"/>
-    </w:p>
-    <w:p>
-      <w:pPr>
-        <w:spacing w:line="259" w:lineRule="auto"/>
-        <w:jc w:val="left"/>
-      </w:pPr>
       <w:r>
         <w:br w:type="page"/>
       </w:r>
@@ -2981,7 +3231,7 @@
       <w:r>
         <w:t>Kada se na web gleda kao na korpus onda je ovoj preporuci potrebna revizija. Što veće moguće za korpus koji se sastoji od weba znači nekontroliranu i neizmjernu količinu podataka. Ukoliko postoji razlog sa lingvističke strane, da korpus bude što veći mogu se pojaviti problemi u metodama prikupljanja i pohranjivanja podataka. Trenutna veličina indeksiranog weba je 4.8 bilijuna web stranica (</w:t>
       </w:r>
-      <w:hyperlink r:id="rId14" w:history="1">
+      <w:hyperlink r:id="rId15" w:history="1">
         <w:r>
           <w:rPr>
             <w:rStyle w:val="Hyperlink"/>
@@ -3482,9 +3732,163 @@
         <w:t>o radi bolje podrške za Unicode i nekih značajki modula NLTK koje su dostupne samo u verziji koja radi na Python-u 3.</w:t>
       </w:r>
     </w:p>
+    <w:p>
+      <w:pPr>
+        <w:pStyle w:val="Heading2"/>
+      </w:pPr>
+      <w:r>
+        <w:t>Bug forum slike</w:t>
+      </w:r>
+    </w:p>
+    <w:p>
+      <w:r>
+        <w:rPr>
+          <w:noProof/>
+          <w:lang w:eastAsia="hr-HR"/>
+        </w:rPr>
+        <w:drawing>
+          <wp:inline distT="0" distB="0" distL="0" distR="0">
+            <wp:extent cx="5760720" cy="2978785"/>
+            <wp:effectExtent l="0" t="0" r="0" b="0"/>
+            <wp:docPr id="7" name="Picture 7"/>
+            <wp:cNvGraphicFramePr>
+              <a:graphicFrameLocks xmlns:a="http://schemas.openxmlformats.org/drawingml/2006/main" noChangeAspect="1"/>
+            </wp:cNvGraphicFramePr>
+            <a:graphic xmlns:a="http://schemas.openxmlformats.org/drawingml/2006/main">
+              <a:graphicData uri="http://schemas.openxmlformats.org/drawingml/2006/picture">
+                <pic:pic xmlns:pic="http://schemas.openxmlformats.org/drawingml/2006/picture">
+                  <pic:nvPicPr>
+                    <pic:cNvPr id="7" name="prvi_level_bug.png"/>
+                    <pic:cNvPicPr/>
+                  </pic:nvPicPr>
+                  <pic:blipFill>
+                    <a:blip r:embed="rId16" cstate="print">
+                      <a:extLst>
+                        <a:ext uri="{28A0092B-C50C-407E-A947-70E740481C1C}">
+                          <a14:useLocalDpi xmlns:a14="http://schemas.microsoft.com/office/drawing/2010/main" val="0"/>
+                        </a:ext>
+                      </a:extLst>
+                    </a:blip>
+                    <a:stretch>
+                      <a:fillRect/>
+                    </a:stretch>
+                  </pic:blipFill>
+                  <pic:spPr>
+                    <a:xfrm>
+                      <a:off x="0" y="0"/>
+                      <a:ext cx="5760720" cy="2978785"/>
+                    </a:xfrm>
+                    <a:prstGeom prst="rect">
+                      <a:avLst/>
+                    </a:prstGeom>
+                  </pic:spPr>
+                </pic:pic>
+              </a:graphicData>
+            </a:graphic>
+          </wp:inline>
+        </w:drawing>
+      </w:r>
+    </w:p>
     <w:p/>
+    <w:p>
+      <w:r>
+        <w:rPr>
+          <w:noProof/>
+          <w:lang w:eastAsia="hr-HR"/>
+        </w:rPr>
+        <w:lastRenderedPageBreak/>
+        <w:drawing>
+          <wp:inline distT="0" distB="0" distL="0" distR="0">
+            <wp:extent cx="5760720" cy="3070225"/>
+            <wp:effectExtent l="0" t="0" r="0" b="0"/>
+            <wp:docPr id="8" name="Picture 8"/>
+            <wp:cNvGraphicFramePr>
+              <a:graphicFrameLocks xmlns:a="http://schemas.openxmlformats.org/drawingml/2006/main" noChangeAspect="1"/>
+            </wp:cNvGraphicFramePr>
+            <a:graphic xmlns:a="http://schemas.openxmlformats.org/drawingml/2006/main">
+              <a:graphicData uri="http://schemas.openxmlformats.org/drawingml/2006/picture">
+                <pic:pic xmlns:pic="http://schemas.openxmlformats.org/drawingml/2006/picture">
+                  <pic:nvPicPr>
+                    <pic:cNvPr id="8" name="drugi_level_bug.png"/>
+                    <pic:cNvPicPr/>
+                  </pic:nvPicPr>
+                  <pic:blipFill>
+                    <a:blip r:embed="rId17" cstate="print">
+                      <a:extLst>
+                        <a:ext uri="{28A0092B-C50C-407E-A947-70E740481C1C}">
+                          <a14:useLocalDpi xmlns:a14="http://schemas.microsoft.com/office/drawing/2010/main" val="0"/>
+                        </a:ext>
+                      </a:extLst>
+                    </a:blip>
+                    <a:stretch>
+                      <a:fillRect/>
+                    </a:stretch>
+                  </pic:blipFill>
+                  <pic:spPr>
+                    <a:xfrm>
+                      <a:off x="0" y="0"/>
+                      <a:ext cx="5760720" cy="3070225"/>
+                    </a:xfrm>
+                    <a:prstGeom prst="rect">
+                      <a:avLst/>
+                    </a:prstGeom>
+                  </pic:spPr>
+                </pic:pic>
+              </a:graphicData>
+            </a:graphic>
+          </wp:inline>
+        </w:drawing>
+      </w:r>
+    </w:p>
     <w:p/>
     <w:p>
+      <w:r>
+        <w:rPr>
+          <w:noProof/>
+          <w:lang w:eastAsia="hr-HR"/>
+        </w:rPr>
+        <w:drawing>
+          <wp:inline distT="0" distB="0" distL="0" distR="0">
+            <wp:extent cx="5760720" cy="2883535"/>
+            <wp:effectExtent l="0" t="0" r="0" b="0"/>
+            <wp:docPr id="9" name="Picture 9"/>
+            <wp:cNvGraphicFramePr>
+              <a:graphicFrameLocks xmlns:a="http://schemas.openxmlformats.org/drawingml/2006/main" noChangeAspect="1"/>
+            </wp:cNvGraphicFramePr>
+            <a:graphic xmlns:a="http://schemas.openxmlformats.org/drawingml/2006/main">
+              <a:graphicData uri="http://schemas.openxmlformats.org/drawingml/2006/picture">
+                <pic:pic xmlns:pic="http://schemas.openxmlformats.org/drawingml/2006/picture">
+                  <pic:nvPicPr>
+                    <pic:cNvPr id="9" name="alati_za_razvoj.png"/>
+                    <pic:cNvPicPr/>
+                  </pic:nvPicPr>
+                  <pic:blipFill>
+                    <a:blip r:embed="rId18" cstate="print">
+                      <a:extLst>
+                        <a:ext uri="{28A0092B-C50C-407E-A947-70E740481C1C}">
+                          <a14:useLocalDpi xmlns:a14="http://schemas.microsoft.com/office/drawing/2010/main" val="0"/>
+                        </a:ext>
+                      </a:extLst>
+                    </a:blip>
+                    <a:stretch>
+                      <a:fillRect/>
+                    </a:stretch>
+                  </pic:blipFill>
+                  <pic:spPr>
+                    <a:xfrm>
+                      <a:off x="0" y="0"/>
+                      <a:ext cx="5760720" cy="2883535"/>
+                    </a:xfrm>
+                    <a:prstGeom prst="rect">
+                      <a:avLst/>
+                    </a:prstGeom>
+                  </pic:spPr>
+                </pic:pic>
+              </a:graphicData>
+            </a:graphic>
+          </wp:inline>
+        </w:drawing>
+      </w:r>
       <w:r>
         <w:br w:type="page"/>
       </w:r>
@@ -5716,7 +6120,7 @@
 </file>
 
 <file path=customXml/itemProps1.xml><?xml version="1.0" encoding="utf-8"?>
-<ds:datastoreItem xmlns:ds="http://schemas.openxmlformats.org/officeDocument/2006/customXml" ds:itemID="{5119181D-9568-4EE8-AB59-E3928715AADE}">
+<ds:datastoreItem xmlns:ds="http://schemas.openxmlformats.org/officeDocument/2006/customXml" ds:itemID="{51644446-31F8-4EA7-A34E-1EF496CB022E}">
   <ds:schemaRefs>
     <ds:schemaRef ds:uri="http://schemas.openxmlformats.org/officeDocument/2006/bibliography"/>
   </ds:schemaRefs>

</xml_diff>

<commit_message>
poglavlje implementacija pauka 90% gotovo
</commit_message>
<xml_diff>
--- a/Završni 2017.docx
+++ b/Završni 2017.docx
@@ -55,7 +55,7 @@
           <w:r>
             <w:fldChar w:fldCharType="separate"/>
           </w:r>
-          <w:hyperlink w:anchor="_Toc473043397" w:history="1">
+          <w:hyperlink w:anchor="_Toc473816141" w:history="1">
             <w:r>
               <w:rPr>
                 <w:rStyle w:val="Hyperlink"/>
@@ -98,7 +98,7 @@
                 <w:noProof/>
                 <w:webHidden/>
               </w:rPr>
-              <w:instrText xml:space="preserve"> PAGEREF _Toc473043397 \h </w:instrText>
+              <w:instrText xml:space="preserve"> PAGEREF _Toc473816141 \h </w:instrText>
             </w:r>
             <w:r>
               <w:rPr>
@@ -143,7 +143,7 @@
               <w:lang w:eastAsia="hr-HR"/>
             </w:rPr>
           </w:pPr>
-          <w:hyperlink w:anchor="_Toc473043398" w:history="1">
+          <w:hyperlink w:anchor="_Toc473816142" w:history="1">
             <w:r>
               <w:rPr>
                 <w:rStyle w:val="Hyperlink"/>
@@ -186,7 +186,7 @@
                 <w:noProof/>
                 <w:webHidden/>
               </w:rPr>
-              <w:instrText xml:space="preserve"> PAGEREF _Toc473043398 \h </w:instrText>
+              <w:instrText xml:space="preserve"> PAGEREF _Toc473816142 \h </w:instrText>
             </w:r>
             <w:r>
               <w:rPr>
@@ -231,7 +231,7 @@
               <w:lang w:eastAsia="hr-HR"/>
             </w:rPr>
           </w:pPr>
-          <w:hyperlink w:anchor="_Toc473043399" w:history="1">
+          <w:hyperlink w:anchor="_Toc473816143" w:history="1">
             <w:r>
               <w:rPr>
                 <w:rStyle w:val="Hyperlink"/>
@@ -274,7 +274,7 @@
                 <w:noProof/>
                 <w:webHidden/>
               </w:rPr>
-              <w:instrText xml:space="preserve"> PAGEREF _Toc473043399 \h </w:instrText>
+              <w:instrText xml:space="preserve"> PAGEREF _Toc473816143 \h </w:instrText>
             </w:r>
             <w:r>
               <w:rPr>
@@ -319,7 +319,7 @@
               <w:lang w:eastAsia="hr-HR"/>
             </w:rPr>
           </w:pPr>
-          <w:hyperlink w:anchor="_Toc473043400" w:history="1">
+          <w:hyperlink w:anchor="_Toc473816144" w:history="1">
             <w:r>
               <w:rPr>
                 <w:rStyle w:val="Hyperlink"/>
@@ -362,7 +362,7 @@
                 <w:noProof/>
                 <w:webHidden/>
               </w:rPr>
-              <w:instrText xml:space="preserve"> PAGEREF _Toc473043400 \h </w:instrText>
+              <w:instrText xml:space="preserve"> PAGEREF _Toc473816144 \h </w:instrText>
             </w:r>
             <w:r>
               <w:rPr>
@@ -407,7 +407,7 @@
               <w:lang w:eastAsia="hr-HR"/>
             </w:rPr>
           </w:pPr>
-          <w:hyperlink w:anchor="_Toc473043401" w:history="1">
+          <w:hyperlink w:anchor="_Toc473816145" w:history="1">
             <w:r>
               <w:rPr>
                 <w:rStyle w:val="Hyperlink"/>
@@ -450,7 +450,7 @@
                 <w:noProof/>
                 <w:webHidden/>
               </w:rPr>
-              <w:instrText xml:space="preserve"> PAGEREF _Toc473043401 \h </w:instrText>
+              <w:instrText xml:space="preserve"> PAGEREF _Toc473816145 \h </w:instrText>
             </w:r>
             <w:r>
               <w:rPr>
@@ -495,7 +495,7 @@
               <w:lang w:eastAsia="hr-HR"/>
             </w:rPr>
           </w:pPr>
-          <w:hyperlink w:anchor="_Toc473043402" w:history="1">
+          <w:hyperlink w:anchor="_Toc473816146" w:history="1">
             <w:r>
               <w:rPr>
                 <w:rStyle w:val="Hyperlink"/>
@@ -538,7 +538,7 @@
                 <w:noProof/>
                 <w:webHidden/>
               </w:rPr>
-              <w:instrText xml:space="preserve"> PAGEREF _Toc473043402 \h </w:instrText>
+              <w:instrText xml:space="preserve"> PAGEREF _Toc473816146 \h </w:instrText>
             </w:r>
             <w:r>
               <w:rPr>
@@ -583,7 +583,7 @@
               <w:lang w:eastAsia="hr-HR"/>
             </w:rPr>
           </w:pPr>
-          <w:hyperlink w:anchor="_Toc473043403" w:history="1">
+          <w:hyperlink w:anchor="_Toc473816147" w:history="1">
             <w:r>
               <w:rPr>
                 <w:rStyle w:val="Hyperlink"/>
@@ -626,7 +626,7 @@
                 <w:noProof/>
                 <w:webHidden/>
               </w:rPr>
-              <w:instrText xml:space="preserve"> PAGEREF _Toc473043403 \h </w:instrText>
+              <w:instrText xml:space="preserve"> PAGEREF _Toc473816147 \h </w:instrText>
             </w:r>
             <w:r>
               <w:rPr>
@@ -646,7 +646,7 @@
                 <w:noProof/>
                 <w:webHidden/>
               </w:rPr>
-              <w:t>9</w:t>
+              <w:t>11</w:t>
             </w:r>
             <w:r>
               <w:rPr>
@@ -671,7 +671,7 @@
               <w:lang w:eastAsia="hr-HR"/>
             </w:rPr>
           </w:pPr>
-          <w:hyperlink w:anchor="_Toc473043404" w:history="1">
+          <w:hyperlink w:anchor="_Toc473816148" w:history="1">
             <w:r>
               <w:rPr>
                 <w:rStyle w:val="Hyperlink"/>
@@ -714,7 +714,7 @@
                 <w:noProof/>
                 <w:webHidden/>
               </w:rPr>
-              <w:instrText xml:space="preserve"> PAGEREF _Toc473043404 \h </w:instrText>
+              <w:instrText xml:space="preserve"> PAGEREF _Toc473816148 \h </w:instrText>
             </w:r>
             <w:r>
               <w:rPr>
@@ -734,7 +734,7 @@
                 <w:noProof/>
                 <w:webHidden/>
               </w:rPr>
-              <w:t>9</w:t>
+              <w:t>11</w:t>
             </w:r>
             <w:r>
               <w:rPr>
@@ -759,7 +759,7 @@
               <w:lang w:eastAsia="hr-HR"/>
             </w:rPr>
           </w:pPr>
-          <w:hyperlink w:anchor="_Toc473043405" w:history="1">
+          <w:hyperlink w:anchor="_Toc473816149" w:history="1">
             <w:r>
               <w:rPr>
                 <w:rStyle w:val="Hyperlink"/>
@@ -802,7 +802,7 @@
                 <w:noProof/>
                 <w:webHidden/>
               </w:rPr>
-              <w:instrText xml:space="preserve"> PAGEREF _Toc473043405 \h </w:instrText>
+              <w:instrText xml:space="preserve"> PAGEREF _Toc473816149 \h </w:instrText>
             </w:r>
             <w:r>
               <w:rPr>
@@ -822,7 +822,97 @@
                 <w:noProof/>
                 <w:webHidden/>
               </w:rPr>
-              <w:t>10</w:t>
+              <w:t>12</w:t>
+            </w:r>
+            <w:r>
+              <w:rPr>
+                <w:noProof/>
+                <w:webHidden/>
+              </w:rPr>
+              <w:fldChar w:fldCharType="end"/>
+            </w:r>
+          </w:hyperlink>
+          <w:bookmarkStart w:id="0" w:name="_GoBack"/>
+          <w:bookmarkEnd w:id="0"/>
+        </w:p>
+        <w:p>
+          <w:pPr>
+            <w:pStyle w:val="TOC2"/>
+            <w:tabs>
+              <w:tab w:val="left" w:pos="880"/>
+              <w:tab w:val="right" w:leader="dot" w:pos="9062"/>
+            </w:tabs>
+            <w:rPr>
+              <w:rFonts w:asciiTheme="minorHAnsi" w:eastAsiaTheme="minorEastAsia" w:hAnsiTheme="minorHAnsi"/>
+              <w:noProof/>
+              <w:sz w:val="22"/>
+              <w:lang w:eastAsia="hr-HR"/>
+            </w:rPr>
+          </w:pPr>
+          <w:hyperlink w:anchor="_Toc473816150" w:history="1">
+            <w:r>
+              <w:rPr>
+                <w:rStyle w:val="Hyperlink"/>
+                <w:noProof/>
+              </w:rPr>
+              <w:t>3.3</w:t>
+            </w:r>
+            <w:r>
+              <w:rPr>
+                <w:rFonts w:asciiTheme="minorHAnsi" w:eastAsiaTheme="minorEastAsia" w:hAnsiTheme="minorHAnsi"/>
+                <w:noProof/>
+                <w:sz w:val="22"/>
+                <w:lang w:eastAsia="hr-HR"/>
+              </w:rPr>
+              <w:tab/>
+            </w:r>
+            <w:r>
+              <w:rPr>
+                <w:rStyle w:val="Hyperlink"/>
+                <w:noProof/>
+              </w:rPr>
+              <w:t>Veličina korpusa</w:t>
+            </w:r>
+            <w:r>
+              <w:rPr>
+                <w:noProof/>
+                <w:webHidden/>
+              </w:rPr>
+              <w:tab/>
+            </w:r>
+            <w:r>
+              <w:rPr>
+                <w:noProof/>
+                <w:webHidden/>
+              </w:rPr>
+              <w:fldChar w:fldCharType="begin"/>
+            </w:r>
+            <w:r>
+              <w:rPr>
+                <w:noProof/>
+                <w:webHidden/>
+              </w:rPr>
+              <w:instrText xml:space="preserve"> PAGEREF _Toc473816150 \h </w:instrText>
+            </w:r>
+            <w:r>
+              <w:rPr>
+                <w:noProof/>
+                <w:webHidden/>
+              </w:rPr>
+            </w:r>
+            <w:r>
+              <w:rPr>
+                <w:noProof/>
+                <w:webHidden/>
+              </w:rPr>
+              <w:fldChar w:fldCharType="separate"/>
+            </w:r>
+            <w:r>
+              <w:rPr>
+                <w:noProof/>
+                <w:webHidden/>
+              </w:rPr>
+              <w:t>13</w:t>
             </w:r>
             <w:r>
               <w:rPr>
@@ -847,13 +937,13 @@
               <w:lang w:eastAsia="hr-HR"/>
             </w:rPr>
           </w:pPr>
-          <w:hyperlink w:anchor="_Toc473043406" w:history="1">
+          <w:hyperlink w:anchor="_Toc473816151" w:history="1">
             <w:r>
               <w:rPr>
                 <w:rStyle w:val="Hyperlink"/>
                 <w:noProof/>
               </w:rPr>
-              <w:t>3.3</w:t>
+              <w:t>3.4</w:t>
             </w:r>
             <w:r>
               <w:rPr>
@@ -869,7 +959,7 @@
                 <w:rStyle w:val="Hyperlink"/>
                 <w:noProof/>
               </w:rPr>
-              <w:t>Veličina korpusa</w:t>
+              <w:t>Važnost i uloga korpusa</w:t>
             </w:r>
             <w:r>
               <w:rPr>
@@ -890,7 +980,7 @@
                 <w:noProof/>
                 <w:webHidden/>
               </w:rPr>
-              <w:instrText xml:space="preserve"> PAGEREF _Toc473043406 \h </w:instrText>
+              <w:instrText xml:space="preserve"> PAGEREF _Toc473816151 \h </w:instrText>
             </w:r>
             <w:r>
               <w:rPr>
@@ -910,7 +1000,95 @@
                 <w:noProof/>
                 <w:webHidden/>
               </w:rPr>
-              <w:t>11</w:t>
+              <w:t>13</w:t>
+            </w:r>
+            <w:r>
+              <w:rPr>
+                <w:noProof/>
+                <w:webHidden/>
+              </w:rPr>
+              <w:fldChar w:fldCharType="end"/>
+            </w:r>
+          </w:hyperlink>
+        </w:p>
+        <w:p>
+          <w:pPr>
+            <w:pStyle w:val="TOC1"/>
+            <w:tabs>
+              <w:tab w:val="left" w:pos="480"/>
+              <w:tab w:val="right" w:leader="dot" w:pos="9062"/>
+            </w:tabs>
+            <w:rPr>
+              <w:rFonts w:asciiTheme="minorHAnsi" w:eastAsiaTheme="minorEastAsia" w:hAnsiTheme="minorHAnsi"/>
+              <w:noProof/>
+              <w:sz w:val="22"/>
+              <w:lang w:eastAsia="hr-HR"/>
+            </w:rPr>
+          </w:pPr>
+          <w:hyperlink w:anchor="_Toc473816152" w:history="1">
+            <w:r>
+              <w:rPr>
+                <w:rStyle w:val="Hyperlink"/>
+                <w:noProof/>
+              </w:rPr>
+              <w:t>4</w:t>
+            </w:r>
+            <w:r>
+              <w:rPr>
+                <w:rFonts w:asciiTheme="minorHAnsi" w:eastAsiaTheme="minorEastAsia" w:hAnsiTheme="minorHAnsi"/>
+                <w:noProof/>
+                <w:sz w:val="22"/>
+                <w:lang w:eastAsia="hr-HR"/>
+              </w:rPr>
+              <w:tab/>
+            </w:r>
+            <w:r>
+              <w:rPr>
+                <w:rStyle w:val="Hyperlink"/>
+                <w:noProof/>
+              </w:rPr>
+              <w:t>Izrada korpusa</w:t>
+            </w:r>
+            <w:r>
+              <w:rPr>
+                <w:noProof/>
+                <w:webHidden/>
+              </w:rPr>
+              <w:tab/>
+            </w:r>
+            <w:r>
+              <w:rPr>
+                <w:noProof/>
+                <w:webHidden/>
+              </w:rPr>
+              <w:fldChar w:fldCharType="begin"/>
+            </w:r>
+            <w:r>
+              <w:rPr>
+                <w:noProof/>
+                <w:webHidden/>
+              </w:rPr>
+              <w:instrText xml:space="preserve"> PAGEREF _Toc473816152 \h </w:instrText>
+            </w:r>
+            <w:r>
+              <w:rPr>
+                <w:noProof/>
+                <w:webHidden/>
+              </w:rPr>
+            </w:r>
+            <w:r>
+              <w:rPr>
+                <w:noProof/>
+                <w:webHidden/>
+              </w:rPr>
+              <w:fldChar w:fldCharType="separate"/>
+            </w:r>
+            <w:r>
+              <w:rPr>
+                <w:noProof/>
+                <w:webHidden/>
+              </w:rPr>
+              <w:t>14</w:t>
             </w:r>
             <w:r>
               <w:rPr>
@@ -935,13 +1113,13 @@
               <w:lang w:eastAsia="hr-HR"/>
             </w:rPr>
           </w:pPr>
-          <w:hyperlink w:anchor="_Toc473043407" w:history="1">
+          <w:hyperlink w:anchor="_Toc473816153" w:history="1">
             <w:r>
               <w:rPr>
                 <w:rStyle w:val="Hyperlink"/>
                 <w:noProof/>
               </w:rPr>
-              <w:t>3.4</w:t>
+              <w:t>4.1</w:t>
             </w:r>
             <w:r>
               <w:rPr>
@@ -957,7 +1135,7 @@
                 <w:rStyle w:val="Hyperlink"/>
                 <w:noProof/>
               </w:rPr>
-              <w:t>Važnost i uloga korpusa</w:t>
+              <w:t>Natural Language Processing Toolkit</w:t>
             </w:r>
             <w:r>
               <w:rPr>
@@ -978,7 +1156,7 @@
                 <w:noProof/>
                 <w:webHidden/>
               </w:rPr>
-              <w:instrText xml:space="preserve"> PAGEREF _Toc473043407 \h </w:instrText>
+              <w:instrText xml:space="preserve"> PAGEREF _Toc473816153 \h </w:instrText>
             </w:r>
             <w:r>
               <w:rPr>
@@ -998,7 +1176,183 @@
                 <w:noProof/>
                 <w:webHidden/>
               </w:rPr>
-              <w:t>11</w:t>
+              <w:t>14</w:t>
+            </w:r>
+            <w:r>
+              <w:rPr>
+                <w:noProof/>
+                <w:webHidden/>
+              </w:rPr>
+              <w:fldChar w:fldCharType="end"/>
+            </w:r>
+          </w:hyperlink>
+        </w:p>
+        <w:p>
+          <w:pPr>
+            <w:pStyle w:val="TOC2"/>
+            <w:tabs>
+              <w:tab w:val="left" w:pos="880"/>
+              <w:tab w:val="right" w:leader="dot" w:pos="9062"/>
+            </w:tabs>
+            <w:rPr>
+              <w:rFonts w:asciiTheme="minorHAnsi" w:eastAsiaTheme="minorEastAsia" w:hAnsiTheme="minorHAnsi"/>
+              <w:noProof/>
+              <w:sz w:val="22"/>
+              <w:lang w:eastAsia="hr-HR"/>
+            </w:rPr>
+          </w:pPr>
+          <w:hyperlink w:anchor="_Toc473816154" w:history="1">
+            <w:r>
+              <w:rPr>
+                <w:rStyle w:val="Hyperlink"/>
+                <w:noProof/>
+              </w:rPr>
+              <w:t>4.2</w:t>
+            </w:r>
+            <w:r>
+              <w:rPr>
+                <w:rFonts w:asciiTheme="minorHAnsi" w:eastAsiaTheme="minorEastAsia" w:hAnsiTheme="minorHAnsi"/>
+                <w:noProof/>
+                <w:sz w:val="22"/>
+                <w:lang w:eastAsia="hr-HR"/>
+              </w:rPr>
+              <w:tab/>
+            </w:r>
+            <w:r>
+              <w:rPr>
+                <w:rStyle w:val="Hyperlink"/>
+                <w:noProof/>
+              </w:rPr>
+              <w:t>Opojavničenje</w:t>
+            </w:r>
+            <w:r>
+              <w:rPr>
+                <w:noProof/>
+                <w:webHidden/>
+              </w:rPr>
+              <w:tab/>
+            </w:r>
+            <w:r>
+              <w:rPr>
+                <w:noProof/>
+                <w:webHidden/>
+              </w:rPr>
+              <w:fldChar w:fldCharType="begin"/>
+            </w:r>
+            <w:r>
+              <w:rPr>
+                <w:noProof/>
+                <w:webHidden/>
+              </w:rPr>
+              <w:instrText xml:space="preserve"> PAGEREF _Toc473816154 \h </w:instrText>
+            </w:r>
+            <w:r>
+              <w:rPr>
+                <w:noProof/>
+                <w:webHidden/>
+              </w:rPr>
+            </w:r>
+            <w:r>
+              <w:rPr>
+                <w:noProof/>
+                <w:webHidden/>
+              </w:rPr>
+              <w:fldChar w:fldCharType="separate"/>
+            </w:r>
+            <w:r>
+              <w:rPr>
+                <w:noProof/>
+                <w:webHidden/>
+              </w:rPr>
+              <w:t>15</w:t>
+            </w:r>
+            <w:r>
+              <w:rPr>
+                <w:noProof/>
+                <w:webHidden/>
+              </w:rPr>
+              <w:fldChar w:fldCharType="end"/>
+            </w:r>
+          </w:hyperlink>
+        </w:p>
+        <w:p>
+          <w:pPr>
+            <w:pStyle w:val="TOC2"/>
+            <w:tabs>
+              <w:tab w:val="left" w:pos="880"/>
+              <w:tab w:val="right" w:leader="dot" w:pos="9062"/>
+            </w:tabs>
+            <w:rPr>
+              <w:rFonts w:asciiTheme="minorHAnsi" w:eastAsiaTheme="minorEastAsia" w:hAnsiTheme="minorHAnsi"/>
+              <w:noProof/>
+              <w:sz w:val="22"/>
+              <w:lang w:eastAsia="hr-HR"/>
+            </w:rPr>
+          </w:pPr>
+          <w:hyperlink w:anchor="_Toc473816155" w:history="1">
+            <w:r>
+              <w:rPr>
+                <w:rStyle w:val="Hyperlink"/>
+                <w:noProof/>
+              </w:rPr>
+              <w:t>4.3</w:t>
+            </w:r>
+            <w:r>
+              <w:rPr>
+                <w:rFonts w:asciiTheme="minorHAnsi" w:eastAsiaTheme="minorEastAsia" w:hAnsiTheme="minorHAnsi"/>
+                <w:noProof/>
+                <w:sz w:val="22"/>
+                <w:lang w:eastAsia="hr-HR"/>
+              </w:rPr>
+              <w:tab/>
+            </w:r>
+            <w:r>
+              <w:rPr>
+                <w:rStyle w:val="Hyperlink"/>
+                <w:noProof/>
+              </w:rPr>
+              <w:t>Lematizacija</w:t>
+            </w:r>
+            <w:r>
+              <w:rPr>
+                <w:noProof/>
+                <w:webHidden/>
+              </w:rPr>
+              <w:tab/>
+            </w:r>
+            <w:r>
+              <w:rPr>
+                <w:noProof/>
+                <w:webHidden/>
+              </w:rPr>
+              <w:fldChar w:fldCharType="begin"/>
+            </w:r>
+            <w:r>
+              <w:rPr>
+                <w:noProof/>
+                <w:webHidden/>
+              </w:rPr>
+              <w:instrText xml:space="preserve"> PAGEREF _Toc473816155 \h </w:instrText>
+            </w:r>
+            <w:r>
+              <w:rPr>
+                <w:noProof/>
+                <w:webHidden/>
+              </w:rPr>
+            </w:r>
+            <w:r>
+              <w:rPr>
+                <w:noProof/>
+                <w:webHidden/>
+              </w:rPr>
+              <w:fldChar w:fldCharType="separate"/>
+            </w:r>
+            <w:r>
+              <w:rPr>
+                <w:noProof/>
+                <w:webHidden/>
+              </w:rPr>
+              <w:t>16</w:t>
             </w:r>
             <w:r>
               <w:rPr>
@@ -1023,13 +1377,13 @@
               <w:lang w:eastAsia="hr-HR"/>
             </w:rPr>
           </w:pPr>
-          <w:hyperlink w:anchor="_Toc473043408" w:history="1">
+          <w:hyperlink w:anchor="_Toc473816156" w:history="1">
             <w:r>
               <w:rPr>
                 <w:rStyle w:val="Hyperlink"/>
                 <w:noProof/>
               </w:rPr>
-              <w:t>4</w:t>
+              <w:t>5</w:t>
             </w:r>
             <w:r>
               <w:rPr>
@@ -1045,7 +1399,7 @@
                 <w:rStyle w:val="Hyperlink"/>
                 <w:noProof/>
               </w:rPr>
-              <w:t>Izrada korpusa</w:t>
+              <w:t>Zaključak</w:t>
             </w:r>
             <w:r>
               <w:rPr>
@@ -1066,7 +1420,7 @@
                 <w:noProof/>
                 <w:webHidden/>
               </w:rPr>
-              <w:instrText xml:space="preserve"> PAGEREF _Toc473043408 \h </w:instrText>
+              <w:instrText xml:space="preserve"> PAGEREF _Toc473816156 \h </w:instrText>
             </w:r>
             <w:r>
               <w:rPr>
@@ -1086,7 +1440,95 @@
                 <w:noProof/>
                 <w:webHidden/>
               </w:rPr>
-              <w:t>12</w:t>
+              <w:t>16</w:t>
+            </w:r>
+            <w:r>
+              <w:rPr>
+                <w:noProof/>
+                <w:webHidden/>
+              </w:rPr>
+              <w:fldChar w:fldCharType="end"/>
+            </w:r>
+          </w:hyperlink>
+        </w:p>
+        <w:p>
+          <w:pPr>
+            <w:pStyle w:val="TOC1"/>
+            <w:tabs>
+              <w:tab w:val="left" w:pos="480"/>
+              <w:tab w:val="right" w:leader="dot" w:pos="9062"/>
+            </w:tabs>
+            <w:rPr>
+              <w:rFonts w:asciiTheme="minorHAnsi" w:eastAsiaTheme="minorEastAsia" w:hAnsiTheme="minorHAnsi"/>
+              <w:noProof/>
+              <w:sz w:val="22"/>
+              <w:lang w:eastAsia="hr-HR"/>
+            </w:rPr>
+          </w:pPr>
+          <w:hyperlink w:anchor="_Toc473816157" w:history="1">
+            <w:r>
+              <w:rPr>
+                <w:rStyle w:val="Hyperlink"/>
+                <w:noProof/>
+              </w:rPr>
+              <w:t>6</w:t>
+            </w:r>
+            <w:r>
+              <w:rPr>
+                <w:rFonts w:asciiTheme="minorHAnsi" w:eastAsiaTheme="minorEastAsia" w:hAnsiTheme="minorHAnsi"/>
+                <w:noProof/>
+                <w:sz w:val="22"/>
+                <w:lang w:eastAsia="hr-HR"/>
+              </w:rPr>
+              <w:tab/>
+            </w:r>
+            <w:r>
+              <w:rPr>
+                <w:rStyle w:val="Hyperlink"/>
+                <w:noProof/>
+              </w:rPr>
+              <w:t>Dodatci</w:t>
+            </w:r>
+            <w:r>
+              <w:rPr>
+                <w:noProof/>
+                <w:webHidden/>
+              </w:rPr>
+              <w:tab/>
+            </w:r>
+            <w:r>
+              <w:rPr>
+                <w:noProof/>
+                <w:webHidden/>
+              </w:rPr>
+              <w:fldChar w:fldCharType="begin"/>
+            </w:r>
+            <w:r>
+              <w:rPr>
+                <w:noProof/>
+                <w:webHidden/>
+              </w:rPr>
+              <w:instrText xml:space="preserve"> PAGEREF _Toc473816157 \h </w:instrText>
+            </w:r>
+            <w:r>
+              <w:rPr>
+                <w:noProof/>
+                <w:webHidden/>
+              </w:rPr>
+            </w:r>
+            <w:r>
+              <w:rPr>
+                <w:noProof/>
+                <w:webHidden/>
+              </w:rPr>
+              <w:fldChar w:fldCharType="separate"/>
+            </w:r>
+            <w:r>
+              <w:rPr>
+                <w:noProof/>
+                <w:webHidden/>
+              </w:rPr>
+              <w:t>16</w:t>
             </w:r>
             <w:r>
               <w:rPr>
@@ -1111,13 +1553,13 @@
               <w:lang w:eastAsia="hr-HR"/>
             </w:rPr>
           </w:pPr>
-          <w:hyperlink w:anchor="_Toc473043409" w:history="1">
+          <w:hyperlink w:anchor="_Toc473816158" w:history="1">
             <w:r>
               <w:rPr>
                 <w:rStyle w:val="Hyperlink"/>
                 <w:noProof/>
               </w:rPr>
-              <w:t>4.1</w:t>
+              <w:t>6.1</w:t>
             </w:r>
             <w:r>
               <w:rPr>
@@ -1133,7 +1575,7 @@
                 <w:rStyle w:val="Hyperlink"/>
                 <w:noProof/>
               </w:rPr>
-              <w:t>Natural Language Processing Toolkit</w:t>
+              <w:t>Razlike između Python 2.x i Python 3.x</w:t>
             </w:r>
             <w:r>
               <w:rPr>
@@ -1154,7 +1596,7 @@
                 <w:noProof/>
                 <w:webHidden/>
               </w:rPr>
-              <w:instrText xml:space="preserve"> PAGEREF _Toc473043409 \h </w:instrText>
+              <w:instrText xml:space="preserve"> PAGEREF _Toc473816158 \h </w:instrText>
             </w:r>
             <w:r>
               <w:rPr>
@@ -1174,7 +1616,7 @@
                 <w:noProof/>
                 <w:webHidden/>
               </w:rPr>
-              <w:t>12</w:t>
+              <w:t>16</w:t>
             </w:r>
             <w:r>
               <w:rPr>
@@ -1199,13 +1641,13 @@
               <w:lang w:eastAsia="hr-HR"/>
             </w:rPr>
           </w:pPr>
-          <w:hyperlink w:anchor="_Toc473043410" w:history="1">
+          <w:hyperlink w:anchor="_Toc473816159" w:history="1">
             <w:r>
               <w:rPr>
                 <w:rStyle w:val="Hyperlink"/>
                 <w:noProof/>
               </w:rPr>
-              <w:t>4.2</w:t>
+              <w:t>6.2</w:t>
             </w:r>
             <w:r>
               <w:rPr>
@@ -1221,7 +1663,7 @@
                 <w:rStyle w:val="Hyperlink"/>
                 <w:noProof/>
               </w:rPr>
-              <w:t>Opojavničenje</w:t>
+              <w:t>Bug forum slike</w:t>
             </w:r>
             <w:r>
               <w:rPr>
@@ -1242,7 +1684,7 @@
                 <w:noProof/>
                 <w:webHidden/>
               </w:rPr>
-              <w:instrText xml:space="preserve"> PAGEREF _Toc473043410 \h </w:instrText>
+              <w:instrText xml:space="preserve"> PAGEREF _Toc473816159 \h </w:instrText>
             </w:r>
             <w:r>
               <w:rPr>
@@ -1262,95 +1704,7 @@
                 <w:noProof/>
                 <w:webHidden/>
               </w:rPr>
-              <w:t>13</w:t>
-            </w:r>
-            <w:r>
-              <w:rPr>
-                <w:noProof/>
-                <w:webHidden/>
-              </w:rPr>
-              <w:fldChar w:fldCharType="end"/>
-            </w:r>
-          </w:hyperlink>
-        </w:p>
-        <w:p>
-          <w:pPr>
-            <w:pStyle w:val="TOC2"/>
-            <w:tabs>
-              <w:tab w:val="left" w:pos="880"/>
-              <w:tab w:val="right" w:leader="dot" w:pos="9062"/>
-            </w:tabs>
-            <w:rPr>
-              <w:rFonts w:asciiTheme="minorHAnsi" w:eastAsiaTheme="minorEastAsia" w:hAnsiTheme="minorHAnsi"/>
-              <w:noProof/>
-              <w:sz w:val="22"/>
-              <w:lang w:eastAsia="hr-HR"/>
-            </w:rPr>
-          </w:pPr>
-          <w:hyperlink w:anchor="_Toc473043411" w:history="1">
-            <w:r>
-              <w:rPr>
-                <w:rStyle w:val="Hyperlink"/>
-                <w:noProof/>
-              </w:rPr>
-              <w:t>4.3</w:t>
-            </w:r>
-            <w:r>
-              <w:rPr>
-                <w:rFonts w:asciiTheme="minorHAnsi" w:eastAsiaTheme="minorEastAsia" w:hAnsiTheme="minorHAnsi"/>
-                <w:noProof/>
-                <w:sz w:val="22"/>
-                <w:lang w:eastAsia="hr-HR"/>
-              </w:rPr>
-              <w:tab/>
-            </w:r>
-            <w:r>
-              <w:rPr>
-                <w:rStyle w:val="Hyperlink"/>
-                <w:noProof/>
-              </w:rPr>
-              <w:t>Lematizacija</w:t>
-            </w:r>
-            <w:r>
-              <w:rPr>
-                <w:noProof/>
-                <w:webHidden/>
-              </w:rPr>
-              <w:tab/>
-            </w:r>
-            <w:r>
-              <w:rPr>
-                <w:noProof/>
-                <w:webHidden/>
-              </w:rPr>
-              <w:fldChar w:fldCharType="begin"/>
-            </w:r>
-            <w:r>
-              <w:rPr>
-                <w:noProof/>
-                <w:webHidden/>
-              </w:rPr>
-              <w:instrText xml:space="preserve"> PAGEREF _Toc473043411 \h </w:instrText>
-            </w:r>
-            <w:r>
-              <w:rPr>
-                <w:noProof/>
-                <w:webHidden/>
-              </w:rPr>
-            </w:r>
-            <w:r>
-              <w:rPr>
-                <w:noProof/>
-                <w:webHidden/>
-              </w:rPr>
-              <w:fldChar w:fldCharType="separate"/>
-            </w:r>
-            <w:r>
-              <w:rPr>
-                <w:noProof/>
-                <w:webHidden/>
-              </w:rPr>
-              <w:t>14</w:t>
+              <w:t>17</w:t>
             </w:r>
             <w:r>
               <w:rPr>
@@ -1375,13 +1729,13 @@
               <w:lang w:eastAsia="hr-HR"/>
             </w:rPr>
           </w:pPr>
-          <w:hyperlink w:anchor="_Toc473043412" w:history="1">
+          <w:hyperlink w:anchor="_Toc473816160" w:history="1">
             <w:r>
               <w:rPr>
                 <w:rStyle w:val="Hyperlink"/>
                 <w:noProof/>
               </w:rPr>
-              <w:t>5</w:t>
+              <w:t>7</w:t>
             </w:r>
             <w:r>
               <w:rPr>
@@ -1397,7 +1751,7 @@
                 <w:rStyle w:val="Hyperlink"/>
                 <w:noProof/>
               </w:rPr>
-              <w:t>Zaključak</w:t>
+              <w:t>Literatura</w:t>
             </w:r>
             <w:r>
               <w:rPr>
@@ -1418,7 +1772,7 @@
                 <w:noProof/>
                 <w:webHidden/>
               </w:rPr>
-              <w:instrText xml:space="preserve"> PAGEREF _Toc473043412 \h </w:instrText>
+              <w:instrText xml:space="preserve"> PAGEREF _Toc473816160 \h </w:instrText>
             </w:r>
             <w:r>
               <w:rPr>
@@ -1438,271 +1792,7 @@
                 <w:noProof/>
                 <w:webHidden/>
               </w:rPr>
-              <w:t>14</w:t>
-            </w:r>
-            <w:r>
-              <w:rPr>
-                <w:noProof/>
-                <w:webHidden/>
-              </w:rPr>
-              <w:fldChar w:fldCharType="end"/>
-            </w:r>
-          </w:hyperlink>
-        </w:p>
-        <w:p>
-          <w:pPr>
-            <w:pStyle w:val="TOC1"/>
-            <w:tabs>
-              <w:tab w:val="left" w:pos="480"/>
-              <w:tab w:val="right" w:leader="dot" w:pos="9062"/>
-            </w:tabs>
-            <w:rPr>
-              <w:rFonts w:asciiTheme="minorHAnsi" w:eastAsiaTheme="minorEastAsia" w:hAnsiTheme="minorHAnsi"/>
-              <w:noProof/>
-              <w:sz w:val="22"/>
-              <w:lang w:eastAsia="hr-HR"/>
-            </w:rPr>
-          </w:pPr>
-          <w:hyperlink w:anchor="_Toc473043413" w:history="1">
-            <w:r>
-              <w:rPr>
-                <w:rStyle w:val="Hyperlink"/>
-                <w:noProof/>
-              </w:rPr>
-              <w:t>6</w:t>
-            </w:r>
-            <w:r>
-              <w:rPr>
-                <w:rFonts w:asciiTheme="minorHAnsi" w:eastAsiaTheme="minorEastAsia" w:hAnsiTheme="minorHAnsi"/>
-                <w:noProof/>
-                <w:sz w:val="22"/>
-                <w:lang w:eastAsia="hr-HR"/>
-              </w:rPr>
-              <w:tab/>
-            </w:r>
-            <w:r>
-              <w:rPr>
-                <w:rStyle w:val="Hyperlink"/>
-                <w:noProof/>
-              </w:rPr>
-              <w:t>Dodatci</w:t>
-            </w:r>
-            <w:r>
-              <w:rPr>
-                <w:noProof/>
-                <w:webHidden/>
-              </w:rPr>
-              <w:tab/>
-            </w:r>
-            <w:r>
-              <w:rPr>
-                <w:noProof/>
-                <w:webHidden/>
-              </w:rPr>
-              <w:fldChar w:fldCharType="begin"/>
-            </w:r>
-            <w:r>
-              <w:rPr>
-                <w:noProof/>
-                <w:webHidden/>
-              </w:rPr>
-              <w:instrText xml:space="preserve"> PAGEREF _Toc473043413 \h </w:instrText>
-            </w:r>
-            <w:r>
-              <w:rPr>
-                <w:noProof/>
-                <w:webHidden/>
-              </w:rPr>
-            </w:r>
-            <w:r>
-              <w:rPr>
-                <w:noProof/>
-                <w:webHidden/>
-              </w:rPr>
-              <w:fldChar w:fldCharType="separate"/>
-            </w:r>
-            <w:r>
-              <w:rPr>
-                <w:noProof/>
-                <w:webHidden/>
-              </w:rPr>
-              <w:t>14</w:t>
-            </w:r>
-            <w:r>
-              <w:rPr>
-                <w:noProof/>
-                <w:webHidden/>
-              </w:rPr>
-              <w:fldChar w:fldCharType="end"/>
-            </w:r>
-          </w:hyperlink>
-        </w:p>
-        <w:p>
-          <w:pPr>
-            <w:pStyle w:val="TOC2"/>
-            <w:tabs>
-              <w:tab w:val="left" w:pos="880"/>
-              <w:tab w:val="right" w:leader="dot" w:pos="9062"/>
-            </w:tabs>
-            <w:rPr>
-              <w:rFonts w:asciiTheme="minorHAnsi" w:eastAsiaTheme="minorEastAsia" w:hAnsiTheme="minorHAnsi"/>
-              <w:noProof/>
-              <w:sz w:val="22"/>
-              <w:lang w:eastAsia="hr-HR"/>
-            </w:rPr>
-          </w:pPr>
-          <w:hyperlink w:anchor="_Toc473043414" w:history="1">
-            <w:r>
-              <w:rPr>
-                <w:rStyle w:val="Hyperlink"/>
-                <w:noProof/>
-              </w:rPr>
-              <w:t>6.1</w:t>
-            </w:r>
-            <w:r>
-              <w:rPr>
-                <w:rFonts w:asciiTheme="minorHAnsi" w:eastAsiaTheme="minorEastAsia" w:hAnsiTheme="minorHAnsi"/>
-                <w:noProof/>
-                <w:sz w:val="22"/>
-                <w:lang w:eastAsia="hr-HR"/>
-              </w:rPr>
-              <w:tab/>
-            </w:r>
-            <w:r>
-              <w:rPr>
-                <w:rStyle w:val="Hyperlink"/>
-                <w:noProof/>
-              </w:rPr>
-              <w:t>Razlike između Python 2.x i Python 3.x</w:t>
-            </w:r>
-            <w:r>
-              <w:rPr>
-                <w:noProof/>
-                <w:webHidden/>
-              </w:rPr>
-              <w:tab/>
-            </w:r>
-            <w:r>
-              <w:rPr>
-                <w:noProof/>
-                <w:webHidden/>
-              </w:rPr>
-              <w:fldChar w:fldCharType="begin"/>
-            </w:r>
-            <w:r>
-              <w:rPr>
-                <w:noProof/>
-                <w:webHidden/>
-              </w:rPr>
-              <w:instrText xml:space="preserve"> PAGEREF _Toc473043414 \h </w:instrText>
-            </w:r>
-            <w:r>
-              <w:rPr>
-                <w:noProof/>
-                <w:webHidden/>
-              </w:rPr>
-            </w:r>
-            <w:r>
-              <w:rPr>
-                <w:noProof/>
-                <w:webHidden/>
-              </w:rPr>
-              <w:fldChar w:fldCharType="separate"/>
-            </w:r>
-            <w:r>
-              <w:rPr>
-                <w:noProof/>
-                <w:webHidden/>
-              </w:rPr>
-              <w:t>14</w:t>
-            </w:r>
-            <w:r>
-              <w:rPr>
-                <w:noProof/>
-                <w:webHidden/>
-              </w:rPr>
-              <w:fldChar w:fldCharType="end"/>
-            </w:r>
-          </w:hyperlink>
-        </w:p>
-        <w:p>
-          <w:pPr>
-            <w:pStyle w:val="TOC1"/>
-            <w:tabs>
-              <w:tab w:val="left" w:pos="480"/>
-              <w:tab w:val="right" w:leader="dot" w:pos="9062"/>
-            </w:tabs>
-            <w:rPr>
-              <w:rFonts w:asciiTheme="minorHAnsi" w:eastAsiaTheme="minorEastAsia" w:hAnsiTheme="minorHAnsi"/>
-              <w:noProof/>
-              <w:sz w:val="22"/>
-              <w:lang w:eastAsia="hr-HR"/>
-            </w:rPr>
-          </w:pPr>
-          <w:hyperlink w:anchor="_Toc473043415" w:history="1">
-            <w:r>
-              <w:rPr>
-                <w:rStyle w:val="Hyperlink"/>
-                <w:noProof/>
-              </w:rPr>
-              <w:t>7</w:t>
-            </w:r>
-            <w:r>
-              <w:rPr>
-                <w:rFonts w:asciiTheme="minorHAnsi" w:eastAsiaTheme="minorEastAsia" w:hAnsiTheme="minorHAnsi"/>
-                <w:noProof/>
-                <w:sz w:val="22"/>
-                <w:lang w:eastAsia="hr-HR"/>
-              </w:rPr>
-              <w:tab/>
-            </w:r>
-            <w:r>
-              <w:rPr>
-                <w:rStyle w:val="Hyperlink"/>
-                <w:noProof/>
-              </w:rPr>
-              <w:t>Literatura</w:t>
-            </w:r>
-            <w:r>
-              <w:rPr>
-                <w:noProof/>
-                <w:webHidden/>
-              </w:rPr>
-              <w:tab/>
-            </w:r>
-            <w:r>
-              <w:rPr>
-                <w:noProof/>
-                <w:webHidden/>
-              </w:rPr>
-              <w:fldChar w:fldCharType="begin"/>
-            </w:r>
-            <w:r>
-              <w:rPr>
-                <w:noProof/>
-                <w:webHidden/>
-              </w:rPr>
-              <w:instrText xml:space="preserve"> PAGEREF _Toc473043415 \h </w:instrText>
-            </w:r>
-            <w:r>
-              <w:rPr>
-                <w:noProof/>
-                <w:webHidden/>
-              </w:rPr>
-            </w:r>
-            <w:r>
-              <w:rPr>
-                <w:noProof/>
-                <w:webHidden/>
-              </w:rPr>
-              <w:fldChar w:fldCharType="separate"/>
-            </w:r>
-            <w:r>
-              <w:rPr>
-                <w:noProof/>
-                <w:webHidden/>
-              </w:rPr>
-              <w:t>16</w:t>
+              <w:t>19</w:t>
             </w:r>
             <w:r>
               <w:rPr>
@@ -1741,12 +1831,12 @@
       <w:pPr>
         <w:pStyle w:val="Heading1"/>
       </w:pPr>
-      <w:bookmarkStart w:id="0" w:name="_Toc473043397"/>
+      <w:bookmarkStart w:id="1" w:name="_Toc473816141"/>
       <w:r>
         <w:lastRenderedPageBreak/>
         <w:t>Uvod</w:t>
       </w:r>
-      <w:bookmarkEnd w:id="0"/>
+      <w:bookmarkEnd w:id="1"/>
     </w:p>
     <w:p/>
     <w:p>
@@ -1758,12 +1848,12 @@
       <w:pPr>
         <w:pStyle w:val="Heading1"/>
       </w:pPr>
-      <w:bookmarkStart w:id="1" w:name="_Toc473043398"/>
+      <w:bookmarkStart w:id="2" w:name="_Toc473816142"/>
       <w:r>
         <w:lastRenderedPageBreak/>
         <w:t>Prikupljanje podataka</w:t>
       </w:r>
-      <w:bookmarkEnd w:id="1"/>
+      <w:bookmarkEnd w:id="2"/>
     </w:p>
     <w:p>
       <w:r>
@@ -1798,11 +1888,11 @@
       <w:pPr>
         <w:pStyle w:val="Heading2"/>
       </w:pPr>
-      <w:bookmarkStart w:id="2" w:name="_Toc473043399"/>
+      <w:bookmarkStart w:id="3" w:name="_Toc473816143"/>
       <w:r>
         <w:t>Facebook Graph API</w:t>
       </w:r>
-      <w:bookmarkEnd w:id="2"/>
+      <w:bookmarkEnd w:id="3"/>
     </w:p>
     <w:p>
       <w:r>
@@ -1851,11 +1941,11 @@
       <w:pPr>
         <w:pStyle w:val="Heading3"/>
       </w:pPr>
-      <w:bookmarkStart w:id="3" w:name="_Toc473043400"/>
+      <w:bookmarkStart w:id="4" w:name="_Toc473816144"/>
       <w:r>
         <w:t>Implementacija u Pythonu</w:t>
       </w:r>
-      <w:bookmarkEnd w:id="3"/>
+      <w:bookmarkEnd w:id="4"/>
     </w:p>
     <w:p>
       <w:r>
@@ -2288,11 +2378,11 @@
       <w:pPr>
         <w:pStyle w:val="Heading2"/>
       </w:pPr>
-      <w:bookmarkStart w:id="4" w:name="_Toc473043401"/>
+      <w:bookmarkStart w:id="5" w:name="_Toc473816145"/>
       <w:r>
         <w:t>Web scraping</w:t>
       </w:r>
-      <w:bookmarkEnd w:id="4"/>
+      <w:bookmarkEnd w:id="5"/>
     </w:p>
     <w:p>
       <w:r>
@@ -2390,11 +2480,11 @@
       <w:pPr>
         <w:pStyle w:val="Heading3"/>
       </w:pPr>
-      <w:bookmarkStart w:id="5" w:name="_Toc473043402"/>
+      <w:bookmarkStart w:id="6" w:name="_Toc473816146"/>
       <w:r>
         <w:t>Scraping foruma</w:t>
       </w:r>
-      <w:bookmarkEnd w:id="5"/>
+      <w:bookmarkEnd w:id="6"/>
     </w:p>
     <w:p>
       <w:r>
@@ -2426,6 +2516,9 @@
       </w:r>
       <w:r>
         <w:t>janju XML dokumenta kao stabla.</w:t>
+      </w:r>
+      <w:r>
+        <w:t xml:space="preserve"> </w:t>
       </w:r>
     </w:p>
     <w:p>
@@ -2453,8 +2546,8 @@
         </w:rPr>
         <w:drawing>
           <wp:inline distT="0" distB="0" distL="0" distR="0" wp14:anchorId="6E072821" wp14:editId="239B654A">
-            <wp:extent cx="1895740" cy="2676899"/>
-            <wp:effectExtent l="0" t="0" r="9525" b="9525"/>
+            <wp:extent cx="1895475" cy="2400300"/>
+            <wp:effectExtent l="0" t="0" r="9525" b="0"/>
             <wp:docPr id="6" name="Picture 6"/>
             <wp:cNvGraphicFramePr>
               <a:graphicFrameLocks xmlns:a="http://schemas.openxmlformats.org/drawingml/2006/main" noChangeAspect="1"/>
@@ -2481,7 +2574,7 @@
                   <pic:spPr>
                     <a:xfrm>
                       <a:off x="0" y="0"/>
-                      <a:ext cx="1895740" cy="2676899"/>
+                      <a:ext cx="1895747" cy="2400644"/>
                     </a:xfrm>
                     <a:prstGeom prst="rect">
                       <a:avLst/>
@@ -2505,7 +2598,10 @@
         <w:fldChar w:fldCharType="begin"/>
       </w:r>
       <w:r>
-        <w:instrText xml:space="preserve"> SEQ Slika \* ARABIC </w:instrText>
+        <w:instrText xml:space="preserve"> SE</w:instrText>
+      </w:r>
+      <w:r>
+        <w:instrText xml:space="preserve">Q Slika \* ARABIC </w:instrText>
       </w:r>
       <w:r>
         <w:fldChar w:fldCharType="separate"/>
@@ -2583,10 +2679,10 @@
         </w:rPr>
         <w:lastRenderedPageBreak/>
         <w:drawing>
-          <wp:inline distT="0" distB="0" distL="0" distR="0" wp14:anchorId="5FADE2B4" wp14:editId="2CDEFE3D">
-            <wp:extent cx="5760720" cy="1927225"/>
+          <wp:inline distT="0" distB="0" distL="0" distR="0" wp14:anchorId="7A4C7A9E" wp14:editId="6308F8B5">
+            <wp:extent cx="5760720" cy="2933700"/>
             <wp:effectExtent l="0" t="0" r="0" b="0"/>
-            <wp:docPr id="5" name="Picture 5"/>
+            <wp:docPr id="11" name="Picture 11"/>
             <wp:cNvGraphicFramePr>
               <a:graphicFrameLocks xmlns:a="http://schemas.openxmlformats.org/drawingml/2006/main" noChangeAspect="1"/>
             </wp:cNvGraphicFramePr>
@@ -2594,7 +2690,7 @@
               <a:graphicData uri="http://schemas.openxmlformats.org/drawingml/2006/picture">
                 <pic:pic xmlns:pic="http://schemas.openxmlformats.org/drawingml/2006/picture">
                   <pic:nvPicPr>
-                    <pic:cNvPr id="5" name="forum_spider.png"/>
+                    <pic:cNvPr id="11" name="forum_spider_complete.png"/>
                     <pic:cNvPicPr/>
                   </pic:nvPicPr>
                   <pic:blipFill>
@@ -2612,7 +2708,7 @@
                   <pic:spPr>
                     <a:xfrm>
                       <a:off x="0" y="0"/>
-                      <a:ext cx="5760720" cy="1927225"/>
+                      <a:ext cx="5760720" cy="2933700"/>
                     </a:xfrm>
                     <a:prstGeom prst="rect">
                       <a:avLst/>
@@ -2632,27 +2728,14 @@
       <w:r>
         <w:t xml:space="preserve">Slika </w:t>
       </w:r>
-      <w:r>
-        <w:fldChar w:fldCharType="begin"/>
-      </w:r>
-      <w:r>
-        <w:instrText xml:space="preserve"> SEQ Slika \* ARABIC </w:instrText>
-      </w:r>
-      <w:r>
-        <w:fldChar w:fldCharType="separate"/>
-      </w:r>
-      <w:r>
-        <w:rPr>
-          <w:noProof/>
-        </w:rPr>
-        <w:t>6</w:t>
-      </w:r>
-      <w:r>
-        <w:rPr>
-          <w:noProof/>
-        </w:rPr>
-        <w:fldChar w:fldCharType="end"/>
-      </w:r>
+      <w:fldSimple w:instr=" SEQ Slika \* ARABIC ">
+        <w:r>
+          <w:rPr>
+            <w:noProof/>
+          </w:rPr>
+          <w:t>6</w:t>
+        </w:r>
+      </w:fldSimple>
       <w:r>
         <w:t xml:space="preserve"> Klasa ForumSpider</w:t>
       </w:r>
@@ -2773,7 +2856,13 @@
         <w:t xml:space="preserve"> </w:t>
       </w:r>
       <w:r>
-        <w:t xml:space="preserve">metoda koristi kao prvi nivo </w:t>
+        <w:t>metoda</w:t>
+      </w:r>
+      <w:r>
+        <w:t xml:space="preserve"> se</w:t>
+      </w:r>
+      <w:r>
+        <w:t xml:space="preserve"> koristi kao prvi nivo </w:t>
       </w:r>
       <w:r>
         <w:rPr>
@@ -2836,7 +2925,13 @@
         <w:t>scrapinga</w:t>
       </w:r>
       <w:r>
-        <w:t xml:space="preserve"> se često treba pobrinuti oko paginacije. Na forumu koji je odabran za dohvaćanje podataka paginacija je implementirana kao na slici:</w:t>
+        <w:t xml:space="preserve"> se često treba pobrinuti oko </w:t>
+      </w:r>
+      <w:r>
+        <w:t>straničenja (eng. pagination)</w:t>
+      </w:r>
+      <w:r>
+        <w:t>. Na forumu koji je odabran za dohvaćanje podataka paginacija je implementirana kao na slici:</w:t>
       </w:r>
     </w:p>
     <w:p>
@@ -2912,28 +3007,40 @@
     </w:p>
     <w:p>
       <w:r>
-        <w:t xml:space="preserve">Varijabla </w:t>
+        <w:t>Svaki broj stranice sadrži poveznicu na foruma koju obilježava kao i poveznica na sljedeću stranicu</w:t>
+      </w:r>
+      <w:r>
+        <w:t>. Ukoliko ta poveznica postoji tj. ako URL nije praz</w:t>
+      </w:r>
+      <w:r>
+        <w:t xml:space="preserve">an, isti se posjećuje te ponovno poziva metodu </w:t>
       </w:r>
       <w:r>
         <w:rPr>
           <w:i/>
         </w:rPr>
-        <w:t>s_str</w:t>
-      </w:r>
-      <w:r>
-        <w:t xml:space="preserve"> pronalazi URL na koji pokazuje poveznica „sljedeća“. Ukoliko ta poveznica postoji tj. ako URL nije praz</w:t>
-      </w:r>
-      <w:r>
-        <w:t xml:space="preserve">an, isti se posjećuje te ponovno poziva metodu </w:t>
+        <w:t>parse_tema</w:t>
+      </w:r>
+      <w:r>
+        <w:t xml:space="preserve"> koja se izvodi dok se ne posjete sve pod-teme. Zadnji korak u dohvaćanju podataka je izrada klase koja će predstavljati „predmet“ koji dohvaćamo. Korištenjem alata za izradu kostura projekta, među ostalim datotekama, napravljena je i datoteka </w:t>
       </w:r>
       <w:r>
         <w:rPr>
           <w:i/>
         </w:rPr>
-        <w:t>parse_tema</w:t>
-      </w:r>
-      <w:r>
-        <w:t xml:space="preserve"> koja se izvodi dok se ne posjete sve pod-teme. Zadnji korak u dohvaćanju podataka je izrada klase koja će predstavljati „predmet“ koji dohvaćamo. Korištenjem alata za izradu kostura projekta, među ostalim datotekama, napravljena je i datoteka </w:t>
+        <w:t>items.py</w:t>
+      </w:r>
+      <w:r>
+        <w:t xml:space="preserve">. U toj datoteci se definira klasa koja će predstavljati </w:t>
+      </w:r>
+      <w:r>
+        <w:t>objekt</w:t>
+      </w:r>
+      <w:r>
+        <w:t xml:space="preserve"> koji dohvaćamo. </w:t>
+      </w:r>
+      <w:r>
+        <w:t xml:space="preserve">Klase u </w:t>
       </w:r>
       <w:r>
         <w:rPr>
@@ -2942,10 +3049,292 @@
         <w:t>items.py</w:t>
       </w:r>
       <w:r>
-        <w:t xml:space="preserve">. U toj datoteci se definira klasa koja će predstavljati „predmet“ koji dohvaćamo. </w:t>
-      </w:r>
-      <w:bookmarkStart w:id="6" w:name="_GoBack"/>
-      <w:bookmarkEnd w:id="6"/>
+        <w:t xml:space="preserve"> datoteci zamišljene su kao spremnici za podatke koji će se popuniti za vrijeme rada pauka.</w:t>
+      </w:r>
+      <w:r>
+        <w:t xml:space="preserve"> </w:t>
+      </w:r>
+      <w:r>
+        <w:t xml:space="preserve">Metoda </w:t>
+      </w:r>
+      <w:r>
+        <w:rPr>
+          <w:i/>
+        </w:rPr>
+        <w:t>parse_post</w:t>
+      </w:r>
+      <w:r>
+        <w:rPr>
+          <w:i/>
+        </w:rPr>
+        <w:t xml:space="preserve"> </w:t>
+      </w:r>
+      <w:r>
+        <w:t xml:space="preserve">koristi klasu koju smo definirali u datoteci </w:t>
+      </w:r>
+      <w:r>
+        <w:rPr>
+          <w:i/>
+        </w:rPr>
+        <w:t>items.py</w:t>
+      </w:r>
+      <w:r>
+        <w:rPr>
+          <w:i/>
+        </w:rPr>
+        <w:t xml:space="preserve"> </w:t>
+      </w:r>
+      <w:r>
+        <w:t xml:space="preserve">te definira </w:t>
+      </w:r>
+      <w:r>
+        <w:lastRenderedPageBreak/>
+        <w:t>kojim sadržajem će se polja popuniti. Budući da se prikupljaju objave na forumu, klasa koja predstavlja „predmet“ sadrži sljedeća polja: tekst objave, datum objave, temu objave i URL poveznicu na objavu.</w:t>
+      </w:r>
+    </w:p>
+    <w:p>
+      <w:r>
+        <w:t xml:space="preserve">Nakon što je pauk prikupio „predmet“ često ga je potrebno dodatno obraditi da bi se doveo u željeno stanje ili oblik. Klase u datoteci </w:t>
+      </w:r>
+      <w:r>
+        <w:rPr>
+          <w:i/>
+        </w:rPr>
+        <w:t>pipelines.py</w:t>
+      </w:r>
+      <w:r>
+        <w:rPr>
+          <w:i/>
+        </w:rPr>
+        <w:t xml:space="preserve"> </w:t>
+      </w:r>
+      <w:r>
+        <w:t xml:space="preserve">predstavljaju komponente </w:t>
+      </w:r>
+      <w:r>
+        <w:rPr>
+          <w:highlight w:val="yellow"/>
+        </w:rPr>
+        <w:t>cjevovoda</w:t>
+      </w:r>
+      <w:r>
+        <w:t xml:space="preserve"> (eng. </w:t>
+      </w:r>
+      <w:r>
+        <w:rPr>
+          <w:i/>
+        </w:rPr>
+        <w:t>pipeline</w:t>
+      </w:r>
+      <w:r>
+        <w:t xml:space="preserve">) koje implementiraju metodu </w:t>
+      </w:r>
+      <w:r>
+        <w:rPr>
+          <w:i/>
+        </w:rPr>
+        <w:t>process_item</w:t>
+      </w:r>
+      <w:r>
+        <w:t xml:space="preserve">. Metoda se poziva za svaki prikupljeni „predmet“ te provodi određeno obrađivanje ili odlučuje trebali predmet biti odbačen. Tipične primjene </w:t>
+      </w:r>
+      <w:r>
+        <w:rPr>
+          <w:highlight w:val="yellow"/>
+        </w:rPr>
+        <w:t>cjevovoda</w:t>
+      </w:r>
+      <w:r>
+        <w:t xml:space="preserve"> su:</w:t>
+      </w:r>
+    </w:p>
+    <w:p>
+      <w:pPr>
+        <w:pStyle w:val="ListParagraph"/>
+        <w:numPr>
+          <w:ilvl w:val="0"/>
+          <w:numId w:val="9"/>
+        </w:numPr>
+      </w:pPr>
+      <w:r>
+        <w:t>Čišćenje teksta od jezika označavanja (HTML-a)</w:t>
+      </w:r>
+    </w:p>
+    <w:p>
+      <w:pPr>
+        <w:pStyle w:val="ListParagraph"/>
+        <w:numPr>
+          <w:ilvl w:val="0"/>
+          <w:numId w:val="9"/>
+        </w:numPr>
+      </w:pPr>
+      <w:r>
+        <w:t>Validacija dohvaćenih podataka</w:t>
+      </w:r>
+    </w:p>
+    <w:p>
+      <w:pPr>
+        <w:pStyle w:val="ListParagraph"/>
+        <w:numPr>
+          <w:ilvl w:val="0"/>
+          <w:numId w:val="9"/>
+        </w:numPr>
+      </w:pPr>
+      <w:r>
+        <w:t>Provjera jesu li podaci već prikupljeni</w:t>
+      </w:r>
+    </w:p>
+    <w:p>
+      <w:pPr>
+        <w:pStyle w:val="ListParagraph"/>
+        <w:numPr>
+          <w:ilvl w:val="0"/>
+          <w:numId w:val="9"/>
+        </w:numPr>
+      </w:pPr>
+      <w:r>
+        <w:t>Spremanje predmeta u bazu podataka</w:t>
+      </w:r>
+    </w:p>
+    <w:p>
+      <w:r>
+        <w:t xml:space="preserve">Primjer uporabe </w:t>
+      </w:r>
+      <w:r>
+        <w:rPr>
+          <w:highlight w:val="yellow"/>
+        </w:rPr>
+        <w:t>cjevovoda</w:t>
+      </w:r>
+      <w:r>
+        <w:t xml:space="preserve"> je obrada oblika u kojem je prikazano i prikupljeno vrijeme objave. Prije obrade podataka vrijeme objave u „predmetu“ je znakovni niz u obliku koji prikazuje dan u tjednu, datum i vrijeme. Iako je ovaj oblik zapisivanja vremena čitljiv ljudima, ,korisnicima foruma, za potrebe daljnje obrade podataka potreban je oblik koji je strojno čitljiv.</w:t>
+      </w:r>
+    </w:p>
+    <w:p>
+      <w:pPr>
+        <w:keepNext/>
+      </w:pPr>
+      <w:r>
+        <w:rPr>
+          <w:noProof/>
+          <w:lang w:eastAsia="hr-HR"/>
+        </w:rPr>
+        <w:drawing>
+          <wp:inline distT="0" distB="0" distL="0" distR="0" wp14:anchorId="533BD63D" wp14:editId="3996D2DA">
+            <wp:extent cx="5760720" cy="1504950"/>
+            <wp:effectExtent l="0" t="0" r="0" b="0"/>
+            <wp:docPr id="12" name="Picture 12"/>
+            <wp:cNvGraphicFramePr>
+              <a:graphicFrameLocks xmlns:a="http://schemas.openxmlformats.org/drawingml/2006/main" noChangeAspect="1"/>
+            </wp:cNvGraphicFramePr>
+            <a:graphic xmlns:a="http://schemas.openxmlformats.org/drawingml/2006/main">
+              <a:graphicData uri="http://schemas.openxmlformats.org/drawingml/2006/picture">
+                <pic:pic xmlns:pic="http://schemas.openxmlformats.org/drawingml/2006/picture">
+                  <pic:nvPicPr>
+                    <pic:cNvPr id="12" name="pipeline_date_parse.png"/>
+                    <pic:cNvPicPr/>
+                  </pic:nvPicPr>
+                  <pic:blipFill>
+                    <a:blip r:embed="rId15">
+                      <a:extLst>
+                        <a:ext uri="{28A0092B-C50C-407E-A947-70E740481C1C}">
+                          <a14:useLocalDpi xmlns:a14="http://schemas.microsoft.com/office/drawing/2010/main" val="0"/>
+                        </a:ext>
+                      </a:extLst>
+                    </a:blip>
+                    <a:stretch>
+                      <a:fillRect/>
+                    </a:stretch>
+                  </pic:blipFill>
+                  <pic:spPr>
+                    <a:xfrm>
+                      <a:off x="0" y="0"/>
+                      <a:ext cx="5760720" cy="1504950"/>
+                    </a:xfrm>
+                    <a:prstGeom prst="rect">
+                      <a:avLst/>
+                    </a:prstGeom>
+                  </pic:spPr>
+                </pic:pic>
+              </a:graphicData>
+            </a:graphic>
+          </wp:inline>
+        </w:drawing>
+      </w:r>
+    </w:p>
+    <w:p>
+      <w:pPr>
+        <w:pStyle w:val="Caption"/>
+      </w:pPr>
+      <w:r>
+        <w:t xml:space="preserve">Slika </w:t>
+      </w:r>
+      <w:fldSimple w:instr=" SEQ Slika \* ARABIC ">
+        <w:r>
+          <w:rPr>
+            <w:noProof/>
+          </w:rPr>
+          <w:t>8</w:t>
+        </w:r>
+      </w:fldSimple>
+      <w:r>
+        <w:t xml:space="preserve"> </w:t>
+      </w:r>
+      <w:r>
+        <w:t>Klasa DateParse</w:t>
+      </w:r>
+    </w:p>
+    <w:p>
+      <w:r>
+        <w:t xml:space="preserve">Klasa </w:t>
+      </w:r>
+      <w:r>
+        <w:rPr>
+          <w:i/>
+        </w:rPr>
+        <w:t>DateParse</w:t>
+      </w:r>
+      <w:r>
+        <w:rPr>
+          <w:i/>
+        </w:rPr>
+        <w:t xml:space="preserve"> </w:t>
+      </w:r>
+      <w:r>
+        <w:t xml:space="preserve">definira metodu kojom se vrijeme objave pretvara u oblik pogodan za daljnju obradu. Konačni oblik vremena objave je, na primjer, </w:t>
+      </w:r>
+      <w:r>
+        <w:rPr>
+          <w:i/>
+        </w:rPr>
+        <w:t>2014-02-11 10:34</w:t>
+      </w:r>
+      <w:r>
+        <w:t xml:space="preserve">. Sve klase </w:t>
+      </w:r>
+      <w:r>
+        <w:rPr>
+          <w:highlight w:val="yellow"/>
+        </w:rPr>
+        <w:t>cjevovoda</w:t>
+      </w:r>
+      <w:r>
+        <w:t xml:space="preserve"> izvode se sekvencijalno, redom koji definiramo u konfiguracijskoj datoteci </w:t>
+      </w:r>
+      <w:r>
+        <w:rPr>
+          <w:i/>
+        </w:rPr>
+        <w:t>settings.py</w:t>
+      </w:r>
+      <w:r>
+        <w:rPr>
+          <w:i/>
+        </w:rPr>
+        <w:t xml:space="preserve">. </w:t>
+      </w:r>
+    </w:p>
+    <w:p>
       <w:r>
         <w:br w:type="page"/>
       </w:r>
@@ -2954,7 +3343,7 @@
       <w:pPr>
         <w:pStyle w:val="Heading1"/>
       </w:pPr>
-      <w:bookmarkStart w:id="7" w:name="_Toc473043403"/>
+      <w:bookmarkStart w:id="7" w:name="_Toc473816147"/>
       <w:r>
         <w:lastRenderedPageBreak/>
         <w:t>Korpusna lingvistika</w:t>
@@ -3053,7 +3442,7 @@
       <w:pPr>
         <w:pStyle w:val="Heading2"/>
       </w:pPr>
-      <w:bookmarkStart w:id="8" w:name="_Toc473043404"/>
+      <w:bookmarkStart w:id="8" w:name="_Toc473816148"/>
       <w:r>
         <w:t>Vrste korpusa</w:t>
       </w:r>
@@ -3093,7 +3482,7 @@
       <w:pPr>
         <w:pStyle w:val="Heading2"/>
       </w:pPr>
-      <w:bookmarkStart w:id="9" w:name="_Toc473043405"/>
+      <w:bookmarkStart w:id="9" w:name="_Toc473816149"/>
       <w:r>
         <w:t>Web kao korpus</w:t>
       </w:r>
@@ -3189,7 +3578,7 @@
       <w:pPr>
         <w:pStyle w:val="Heading2"/>
       </w:pPr>
-      <w:bookmarkStart w:id="10" w:name="_Toc473043406"/>
+      <w:bookmarkStart w:id="10" w:name="_Toc473816150"/>
       <w:r>
         <w:t>Veličina korpusa</w:t>
       </w:r>
@@ -3231,7 +3620,7 @@
       <w:r>
         <w:t>Kada se na web gleda kao na korpus onda je ovoj preporuci potrebna revizija. Što veće moguće za korpus koji se sastoji od weba znači nekontroliranu i neizmjernu količinu podataka. Ukoliko postoji razlog sa lingvističke strane, da korpus bude što veći mogu se pojaviti problemi u metodama prikupljanja i pohranjivanja podataka. Trenutna veličina indeksiranog weba je 4.8 bilijuna web stranica (</w:t>
       </w:r>
-      <w:hyperlink r:id="rId15" w:history="1">
+      <w:hyperlink r:id="rId16" w:history="1">
         <w:r>
           <w:rPr>
             <w:rStyle w:val="Hyperlink"/>
@@ -3253,7 +3642,7 @@
       <w:pPr>
         <w:pStyle w:val="Heading2"/>
       </w:pPr>
-      <w:bookmarkStart w:id="11" w:name="_Toc473043407"/>
+      <w:bookmarkStart w:id="11" w:name="_Toc473816151"/>
       <w:r>
         <w:t>Važnost i uloga korpusa</w:t>
       </w:r>
@@ -3349,7 +3738,7 @@
       <w:pPr>
         <w:pStyle w:val="Heading1"/>
       </w:pPr>
-      <w:bookmarkStart w:id="12" w:name="_Toc473043408"/>
+      <w:bookmarkStart w:id="12" w:name="_Toc473816152"/>
       <w:r>
         <w:t>Izrada korpusa</w:t>
       </w:r>
@@ -3359,7 +3748,7 @@
       <w:pPr>
         <w:pStyle w:val="Heading2"/>
       </w:pPr>
-      <w:bookmarkStart w:id="13" w:name="_Toc473043409"/>
+      <w:bookmarkStart w:id="13" w:name="_Toc473816153"/>
       <w:r>
         <w:t>Natural Language Processing Toolkit</w:t>
       </w:r>
@@ -3367,18 +3756,24 @@
     </w:p>
     <w:p>
       <w:r>
-        <w:t xml:space="preserve">Natural Language Toolkit, skraćeno NLTK je niz biblioteka i programa za simboličko i statističko obrađivanje pomoću programskog jezika Python. Natural Language Toolkt uključuje ogledne primjerke te je popraćen opsežnom dokumentacijom i uključuje knjigu objašnjenja </w:t>
+        <w:t>Natural Language Toolkit, skraćeno NLTK je niz biblioteka i programa za simboličko i statističko obrađivanje pomoću programskog jezika Python. Natural Language Toolk</w:t>
+      </w:r>
+      <w:r>
+        <w:t>it uključuje ogledne primjer</w:t>
+      </w:r>
+      <w:r>
+        <w:t xml:space="preserve">e te je popraćen opsežnom dokumentacijom i uključuje knjigu </w:t>
       </w:r>
       <w:r>
         <w:lastRenderedPageBreak/>
-        <w:t>fundamentalnih načela iza obrađivačkih zadataka podržanih od strane ovih alata. Pretežito je namjenjen učenju o računalnoj obradi prirodnog jezika ili za istraživanja prirodnog jezika.</w:t>
+        <w:t>objašnjenja fundamentalnih načela iza obrađivačkih zadataka podržanih od strane ovih alata. Pretežito je namjenjen učenju o računalnoj obradi prirodnog jezika ili za istraživanja prirodnog jezika.</w:t>
       </w:r>
     </w:p>
     <w:p>
       <w:pPr>
         <w:pStyle w:val="Heading2"/>
       </w:pPr>
-      <w:bookmarkStart w:id="14" w:name="_Toc473043410"/>
+      <w:bookmarkStart w:id="14" w:name="_Toc473816154"/>
       <w:r>
         <w:t>Opojavničenje</w:t>
       </w:r>
@@ -3491,7 +3886,7 @@
       <w:pPr>
         <w:pStyle w:val="Heading2"/>
       </w:pPr>
-      <w:bookmarkStart w:id="15" w:name="_Toc473043411"/>
+      <w:bookmarkStart w:id="15" w:name="_Toc473816155"/>
       <w:r>
         <w:lastRenderedPageBreak/>
         <w:t>Lematizacija</w:t>
@@ -3503,7 +3898,7 @@
       <w:pPr>
         <w:pStyle w:val="Heading1"/>
       </w:pPr>
-      <w:bookmarkStart w:id="16" w:name="_Toc473043412"/>
+      <w:bookmarkStart w:id="16" w:name="_Toc473816156"/>
       <w:r>
         <w:t>Zaključak</w:t>
       </w:r>
@@ -3513,7 +3908,7 @@
       <w:pPr>
         <w:pStyle w:val="Heading1"/>
       </w:pPr>
-      <w:bookmarkStart w:id="17" w:name="_Toc473043413"/>
+      <w:bookmarkStart w:id="17" w:name="_Toc473816157"/>
       <w:r>
         <w:t>Dodatci</w:t>
       </w:r>
@@ -3523,7 +3918,7 @@
       <w:pPr>
         <w:pStyle w:val="Heading2"/>
       </w:pPr>
-      <w:bookmarkStart w:id="18" w:name="_Toc473043414"/>
+      <w:bookmarkStart w:id="18" w:name="_Toc473816158"/>
       <w:r>
         <w:t>Razlike između Python 2.x i Python 3.x</w:t>
       </w:r>
@@ -3736,9 +4131,11 @@
       <w:pPr>
         <w:pStyle w:val="Heading2"/>
       </w:pPr>
+      <w:bookmarkStart w:id="19" w:name="_Toc473816159"/>
       <w:r>
         <w:t>Bug forum slike</w:t>
       </w:r>
+      <w:bookmarkEnd w:id="19"/>
     </w:p>
     <w:p>
       <w:r>
@@ -3762,7 +4159,7 @@
                     <pic:cNvPicPr/>
                   </pic:nvPicPr>
                   <pic:blipFill>
-                    <a:blip r:embed="rId16" cstate="print">
+                    <a:blip r:embed="rId17" cstate="print">
                       <a:extLst>
                         <a:ext uri="{28A0092B-C50C-407E-A947-70E740481C1C}">
                           <a14:useLocalDpi xmlns:a14="http://schemas.microsoft.com/office/drawing/2010/main" val="0"/>
@@ -3813,7 +4210,7 @@
                     <pic:cNvPicPr/>
                   </pic:nvPicPr>
                   <pic:blipFill>
-                    <a:blip r:embed="rId17" cstate="print">
+                    <a:blip r:embed="rId18" cstate="print">
                       <a:extLst>
                         <a:ext uri="{28A0092B-C50C-407E-A947-70E740481C1C}">
                           <a14:useLocalDpi xmlns:a14="http://schemas.microsoft.com/office/drawing/2010/main" val="0"/>
@@ -3863,7 +4260,7 @@
                     <pic:cNvPicPr/>
                   </pic:nvPicPr>
                   <pic:blipFill>
-                    <a:blip r:embed="rId18" cstate="print">
+                    <a:blip r:embed="rId19" cstate="print">
                       <a:extLst>
                         <a:ext uri="{28A0092B-C50C-407E-A947-70E740481C1C}">
                           <a14:useLocalDpi xmlns:a14="http://schemas.microsoft.com/office/drawing/2010/main" val="0"/>
@@ -3897,12 +4294,12 @@
       <w:pPr>
         <w:pStyle w:val="Heading1"/>
       </w:pPr>
-      <w:bookmarkStart w:id="19" w:name="_Toc473043415"/>
+      <w:bookmarkStart w:id="20" w:name="_Toc473816160"/>
       <w:r>
         <w:lastRenderedPageBreak/>
         <w:t>Literatura</w:t>
       </w:r>
-      <w:bookmarkEnd w:id="19"/>
+      <w:bookmarkEnd w:id="20"/>
     </w:p>
     <w:p>
       <w:r>
@@ -4018,6 +4415,119 @@
 <file path=word/numbering.xml><?xml version="1.0" encoding="utf-8"?>
 <w:numbering xmlns:wpc="http://schemas.microsoft.com/office/word/2010/wordprocessingCanvas" xmlns:mc="http://schemas.openxmlformats.org/markup-compatibility/2006" xmlns:o="urn:schemas-microsoft-com:office:office" xmlns:r="http://schemas.openxmlformats.org/officeDocument/2006/relationships" xmlns:m="http://schemas.openxmlformats.org/officeDocument/2006/math" xmlns:v="urn:schemas-microsoft-com:vml" xmlns:wp14="http://schemas.microsoft.com/office/word/2010/wordprocessingDrawing" xmlns:wp="http://schemas.openxmlformats.org/drawingml/2006/wordprocessingDrawing" xmlns:w10="urn:schemas-microsoft-com:office:word" xmlns:w="http://schemas.openxmlformats.org/wordprocessingml/2006/main" xmlns:w14="http://schemas.microsoft.com/office/word/2010/wordml" xmlns:w15="http://schemas.microsoft.com/office/word/2012/wordml" xmlns:wpg="http://schemas.microsoft.com/office/word/2010/wordprocessingGroup" xmlns:wpi="http://schemas.microsoft.com/office/word/2010/wordprocessingInk" xmlns:wne="http://schemas.microsoft.com/office/word/2006/wordml" xmlns:wps="http://schemas.microsoft.com/office/word/2010/wordprocessingShape" mc:Ignorable="w14 w15 wp14">
   <w:abstractNum w:abstractNumId="0">
+    <w:nsid w:val="015676B7"/>
+    <w:multiLevelType w:val="hybridMultilevel"/>
+    <w:tmpl w:val="2CE833BA"/>
+    <w:lvl w:ilvl="0" w:tplc="041A0001">
+      <w:start w:val="1"/>
+      <w:numFmt w:val="bullet"/>
+      <w:lvlText w:val=""/>
+      <w:lvlJc w:val="left"/>
+      <w:pPr>
+        <w:ind w:left="720" w:hanging="360"/>
+      </w:pPr>
+      <w:rPr>
+        <w:rFonts w:ascii="Symbol" w:hAnsi="Symbol" w:hint="default"/>
+      </w:rPr>
+    </w:lvl>
+    <w:lvl w:ilvl="1" w:tplc="041A0003" w:tentative="1">
+      <w:start w:val="1"/>
+      <w:numFmt w:val="bullet"/>
+      <w:lvlText w:val="o"/>
+      <w:lvlJc w:val="left"/>
+      <w:pPr>
+        <w:ind w:left="1440" w:hanging="360"/>
+      </w:pPr>
+      <w:rPr>
+        <w:rFonts w:ascii="Courier New" w:hAnsi="Courier New" w:cs="Courier New" w:hint="default"/>
+      </w:rPr>
+    </w:lvl>
+    <w:lvl w:ilvl="2" w:tplc="041A0005" w:tentative="1">
+      <w:start w:val="1"/>
+      <w:numFmt w:val="bullet"/>
+      <w:lvlText w:val=""/>
+      <w:lvlJc w:val="left"/>
+      <w:pPr>
+        <w:ind w:left="2160" w:hanging="360"/>
+      </w:pPr>
+      <w:rPr>
+        <w:rFonts w:ascii="Wingdings" w:hAnsi="Wingdings" w:hint="default"/>
+      </w:rPr>
+    </w:lvl>
+    <w:lvl w:ilvl="3" w:tplc="041A0001" w:tentative="1">
+      <w:start w:val="1"/>
+      <w:numFmt w:val="bullet"/>
+      <w:lvlText w:val=""/>
+      <w:lvlJc w:val="left"/>
+      <w:pPr>
+        <w:ind w:left="2880" w:hanging="360"/>
+      </w:pPr>
+      <w:rPr>
+        <w:rFonts w:ascii="Symbol" w:hAnsi="Symbol" w:hint="default"/>
+      </w:rPr>
+    </w:lvl>
+    <w:lvl w:ilvl="4" w:tplc="041A0003" w:tentative="1">
+      <w:start w:val="1"/>
+      <w:numFmt w:val="bullet"/>
+      <w:lvlText w:val="o"/>
+      <w:lvlJc w:val="left"/>
+      <w:pPr>
+        <w:ind w:left="3600" w:hanging="360"/>
+      </w:pPr>
+      <w:rPr>
+        <w:rFonts w:ascii="Courier New" w:hAnsi="Courier New" w:cs="Courier New" w:hint="default"/>
+      </w:rPr>
+    </w:lvl>
+    <w:lvl w:ilvl="5" w:tplc="041A0005" w:tentative="1">
+      <w:start w:val="1"/>
+      <w:numFmt w:val="bullet"/>
+      <w:lvlText w:val=""/>
+      <w:lvlJc w:val="left"/>
+      <w:pPr>
+        <w:ind w:left="4320" w:hanging="360"/>
+      </w:pPr>
+      <w:rPr>
+        <w:rFonts w:ascii="Wingdings" w:hAnsi="Wingdings" w:hint="default"/>
+      </w:rPr>
+    </w:lvl>
+    <w:lvl w:ilvl="6" w:tplc="041A0001" w:tentative="1">
+      <w:start w:val="1"/>
+      <w:numFmt w:val="bullet"/>
+      <w:lvlText w:val=""/>
+      <w:lvlJc w:val="left"/>
+      <w:pPr>
+        <w:ind w:left="5040" w:hanging="360"/>
+      </w:pPr>
+      <w:rPr>
+        <w:rFonts w:ascii="Symbol" w:hAnsi="Symbol" w:hint="default"/>
+      </w:rPr>
+    </w:lvl>
+    <w:lvl w:ilvl="7" w:tplc="041A0003" w:tentative="1">
+      <w:start w:val="1"/>
+      <w:numFmt w:val="bullet"/>
+      <w:lvlText w:val="o"/>
+      <w:lvlJc w:val="left"/>
+      <w:pPr>
+        <w:ind w:left="5760" w:hanging="360"/>
+      </w:pPr>
+      <w:rPr>
+        <w:rFonts w:ascii="Courier New" w:hAnsi="Courier New" w:cs="Courier New" w:hint="default"/>
+      </w:rPr>
+    </w:lvl>
+    <w:lvl w:ilvl="8" w:tplc="041A0005" w:tentative="1">
+      <w:start w:val="1"/>
+      <w:numFmt w:val="bullet"/>
+      <w:lvlText w:val=""/>
+      <w:lvlJc w:val="left"/>
+      <w:pPr>
+        <w:ind w:left="6480" w:hanging="360"/>
+      </w:pPr>
+      <w:rPr>
+        <w:rFonts w:ascii="Wingdings" w:hAnsi="Wingdings" w:hint="default"/>
+      </w:rPr>
+    </w:lvl>
+  </w:abstractNum>
+  <w:abstractNum w:abstractNumId="1">
     <w:nsid w:val="0A61525C"/>
     <w:multiLevelType w:val="multilevel"/>
     <w:tmpl w:val="9C9217FC"/>
@@ -4157,7 +4667,7 @@
       </w:rPr>
     </w:lvl>
   </w:abstractNum>
-  <w:abstractNum w:abstractNumId="1">
+  <w:abstractNum w:abstractNumId="2">
     <w:nsid w:val="0E796897"/>
     <w:multiLevelType w:val="multilevel"/>
     <w:tmpl w:val="041A001F"/>
@@ -4243,7 +4753,7 @@
       </w:pPr>
     </w:lvl>
   </w:abstractNum>
-  <w:abstractNum w:abstractNumId="2">
+  <w:abstractNum w:abstractNumId="3">
     <w:nsid w:val="19CA002A"/>
     <w:multiLevelType w:val="multilevel"/>
     <w:tmpl w:val="041A001F"/>
@@ -4329,7 +4839,7 @@
       </w:pPr>
     </w:lvl>
   </w:abstractNum>
-  <w:abstractNum w:abstractNumId="3">
+  <w:abstractNum w:abstractNumId="4">
     <w:nsid w:val="1ECF16CE"/>
     <w:multiLevelType w:val="multilevel"/>
     <w:tmpl w:val="3C94725E"/>
@@ -4469,7 +4979,7 @@
       </w:rPr>
     </w:lvl>
   </w:abstractNum>
-  <w:abstractNum w:abstractNumId="4">
+  <w:abstractNum w:abstractNumId="5">
     <w:nsid w:val="4A5B5B6C"/>
     <w:multiLevelType w:val="multilevel"/>
     <w:tmpl w:val="041A0025"/>
@@ -4564,7 +5074,7 @@
       </w:pPr>
     </w:lvl>
   </w:abstractNum>
-  <w:abstractNum w:abstractNumId="5">
+  <w:abstractNum w:abstractNumId="6">
     <w:nsid w:val="4D6E2812"/>
     <w:multiLevelType w:val="hybridMultilevel"/>
     <w:tmpl w:val="CED0905A"/>
@@ -4677,7 +5187,7 @@
       </w:rPr>
     </w:lvl>
   </w:abstractNum>
-  <w:abstractNum w:abstractNumId="6">
+  <w:abstractNum w:abstractNumId="7">
     <w:nsid w:val="592936D6"/>
     <w:multiLevelType w:val="multilevel"/>
     <w:tmpl w:val="041A001F"/>
@@ -4763,7 +5273,7 @@
       </w:pPr>
     </w:lvl>
   </w:abstractNum>
-  <w:abstractNum w:abstractNumId="7">
+  <w:abstractNum w:abstractNumId="8">
     <w:nsid w:val="644448D0"/>
     <w:multiLevelType w:val="hybridMultilevel"/>
     <w:tmpl w:val="43A216E0"/>
@@ -4877,28 +5387,31 @@
     </w:lvl>
   </w:abstractNum>
   <w:num w:numId="1">
+    <w:abstractNumId w:val="4"/>
+  </w:num>
+  <w:num w:numId="2">
+    <w:abstractNumId w:val="1"/>
+  </w:num>
+  <w:num w:numId="3">
+    <w:abstractNumId w:val="6"/>
+  </w:num>
+  <w:num w:numId="4">
     <w:abstractNumId w:val="3"/>
   </w:num>
-  <w:num w:numId="2">
-    <w:abstractNumId w:val="0"/>
+  <w:num w:numId="5">
+    <w:abstractNumId w:val="7"/>
   </w:num>
-  <w:num w:numId="3">
+  <w:num w:numId="6">
+    <w:abstractNumId w:val="2"/>
+  </w:num>
+  <w:num w:numId="7">
     <w:abstractNumId w:val="5"/>
   </w:num>
-  <w:num w:numId="4">
-    <w:abstractNumId w:val="2"/>
+  <w:num w:numId="8">
+    <w:abstractNumId w:val="8"/>
   </w:num>
-  <w:num w:numId="5">
-    <w:abstractNumId w:val="6"/>
-  </w:num>
-  <w:num w:numId="6">
-    <w:abstractNumId w:val="1"/>
-  </w:num>
-  <w:num w:numId="7">
-    <w:abstractNumId w:val="4"/>
-  </w:num>
-  <w:num w:numId="8">
-    <w:abstractNumId w:val="7"/>
+  <w:num w:numId="9">
+    <w:abstractNumId w:val="0"/>
   </w:num>
 </w:numbering>
 </file>
@@ -6120,7 +6633,7 @@
 </file>
 
 <file path=customXml/itemProps1.xml><?xml version="1.0" encoding="utf-8"?>
-<ds:datastoreItem xmlns:ds="http://schemas.openxmlformats.org/officeDocument/2006/customXml" ds:itemID="{51644446-31F8-4EA7-A34E-1EF496CB022E}">
+<ds:datastoreItem xmlns:ds="http://schemas.openxmlformats.org/officeDocument/2006/customXml" ds:itemID="{AE02AD4D-5C19-4C83-9043-D48289D08061}">
   <ds:schemaRefs>
     <ds:schemaRef ds:uri="http://schemas.openxmlformats.org/officeDocument/2006/bibliography"/>
   </ds:schemaRefs>

</xml_diff>

<commit_message>
mysqlite i sve! ostalo
</commit_message>
<xml_diff>
--- a/Završni 2017.docx
+++ b/Završni 2017.docx
@@ -832,8 +832,6 @@
               <w:fldChar w:fldCharType="end"/>
             </w:r>
           </w:hyperlink>
-          <w:bookmarkStart w:id="0" w:name="_GoBack"/>
-          <w:bookmarkEnd w:id="0"/>
         </w:p>
         <w:p>
           <w:pPr>
@@ -1831,12 +1829,12 @@
       <w:pPr>
         <w:pStyle w:val="Heading1"/>
       </w:pPr>
-      <w:bookmarkStart w:id="1" w:name="_Toc473816141"/>
+      <w:bookmarkStart w:id="0" w:name="_Toc473816141"/>
       <w:r>
         <w:lastRenderedPageBreak/>
         <w:t>Uvod</w:t>
       </w:r>
-      <w:bookmarkEnd w:id="1"/>
+      <w:bookmarkEnd w:id="0"/>
     </w:p>
     <w:p/>
     <w:p>
@@ -1848,51 +1846,51 @@
       <w:pPr>
         <w:pStyle w:val="Heading1"/>
       </w:pPr>
-      <w:bookmarkStart w:id="2" w:name="_Toc473816142"/>
+      <w:bookmarkStart w:id="1" w:name="_Toc473816142"/>
       <w:r>
         <w:lastRenderedPageBreak/>
         <w:t>Prikupljanje podataka</w:t>
       </w:r>
+      <w:bookmarkEnd w:id="1"/>
+    </w:p>
+    <w:p>
+      <w:r>
+        <w:t>Stalno stvaranje novog sadržaja na internetu čini ga neisc</w:t>
+      </w:r>
+      <w:r>
+        <w:t xml:space="preserve">rpnim izvorom podataka. U kontekstu ovog rada prikupljanje podataka odnosi se na dohvaćanje prirodnog jezika sa web mjesta. Društvene mreže poput Facebook-a imaju dokumentiran i otvoren sustav za dohvaćanje i objavljivanje sadržaja što olakšava pristup podacima zanimljivim za obradu. Ako web mjesto nema otvoren programatski pristup svojim podacima onda se koristi </w:t>
+      </w:r>
+      <w:r>
+        <w:rPr>
+          <w:highlight w:val="yellow"/>
+        </w:rPr>
+        <w:t>web struganje</w:t>
+      </w:r>
+      <w:r>
+        <w:t xml:space="preserve"> (eng. web scraping). Za izradu programa za prikupljanje podataka korišten je programski jezik Python 2.7. Python je visoki programski jezik opće namjene a glavni naglasak je na čitljivosti koda i jednostavnosti sintakse. Važna značajka Python-a je interaktivno izvođenje programskog koda što je posebno korisno u izradi pro</w:t>
+      </w:r>
+      <w:r>
+        <w:t xml:space="preserve">grama za prikupljanje podataka. Za izradu programa za </w:t>
+      </w:r>
+      <w:r>
+        <w:rPr>
+          <w:highlight w:val="yellow"/>
+        </w:rPr>
+        <w:t>web struganje</w:t>
+      </w:r>
+      <w:r>
+        <w:t xml:space="preserve"> koristit će se razvojna cjelina Scrapy.</w:t>
+      </w:r>
+    </w:p>
+    <w:p>
+      <w:pPr>
+        <w:pStyle w:val="Heading2"/>
+      </w:pPr>
+      <w:bookmarkStart w:id="2" w:name="_Toc473816143"/>
+      <w:r>
+        <w:t>Facebook Graph API</w:t>
+      </w:r>
       <w:bookmarkEnd w:id="2"/>
-    </w:p>
-    <w:p>
-      <w:r>
-        <w:t>Stalno stvaranje novog sadržaja na internetu čini ga neisc</w:t>
-      </w:r>
-      <w:r>
-        <w:t xml:space="preserve">rpnim izvorom podataka. U kontekstu ovog rada prikupljanje podataka odnosi se na dohvaćanje prirodnog jezika sa web mjesta. Društvene mreže poput Facebook-a imaju dokumentiran i otvoren sustav za dohvaćanje i objavljivanje sadržaja što olakšava pristup podacima zanimljivim za obradu. Ako web mjesto nema otvoren programatski pristup svojim podacima onda se koristi </w:t>
-      </w:r>
-      <w:r>
-        <w:rPr>
-          <w:highlight w:val="yellow"/>
-        </w:rPr>
-        <w:t>web struganje</w:t>
-      </w:r>
-      <w:r>
-        <w:t xml:space="preserve"> (eng. web scraping). Za izradu programa za prikupljanje podataka korišten je programski jezik Python 2.7. Python je visoki programski jezik opće namjene a glavni naglasak je na čitljivosti koda i jednostavnosti sintakse. Važna značajka Python-a je interaktivno izvođenje programskog koda što je posebno korisno u izradi pro</w:t>
-      </w:r>
-      <w:r>
-        <w:t xml:space="preserve">grama za prikupljanje podataka. Za izradu programa za </w:t>
-      </w:r>
-      <w:r>
-        <w:rPr>
-          <w:highlight w:val="yellow"/>
-        </w:rPr>
-        <w:t>web struganje</w:t>
-      </w:r>
-      <w:r>
-        <w:t xml:space="preserve"> koristit će se razvojna cjelina Scrapy.</w:t>
-      </w:r>
-    </w:p>
-    <w:p>
-      <w:pPr>
-        <w:pStyle w:val="Heading2"/>
-      </w:pPr>
-      <w:bookmarkStart w:id="3" w:name="_Toc473816143"/>
-      <w:r>
-        <w:t>Facebook Graph API</w:t>
-      </w:r>
-      <w:bookmarkEnd w:id="3"/>
     </w:p>
     <w:p>
       <w:r>
@@ -1941,11 +1939,13 @@
       <w:pPr>
         <w:pStyle w:val="Heading3"/>
       </w:pPr>
-      <w:bookmarkStart w:id="4" w:name="_Toc473816144"/>
+      <w:bookmarkStart w:id="3" w:name="_Toc473816144"/>
+      <w:bookmarkStart w:id="4" w:name="_GoBack"/>
+      <w:bookmarkEnd w:id="4"/>
       <w:r>
         <w:t>Implementacija u Pythonu</w:t>
       </w:r>
-      <w:bookmarkEnd w:id="4"/>
+      <w:bookmarkEnd w:id="3"/>
     </w:p>
     <w:p>
       <w:r>
@@ -2012,14 +2012,27 @@
       <w:r>
         <w:t xml:space="preserve">Slika </w:t>
       </w:r>
-      <w:fldSimple w:instr=" SEQ Slika \* ARABIC ">
-        <w:r>
-          <w:rPr>
-            <w:noProof/>
-          </w:rPr>
-          <w:t>1</w:t>
-        </w:r>
-      </w:fldSimple>
+      <w:r>
+        <w:fldChar w:fldCharType="begin"/>
+      </w:r>
+      <w:r>
+        <w:instrText xml:space="preserve"> SEQ Slika \* ARABIC </w:instrText>
+      </w:r>
+      <w:r>
+        <w:fldChar w:fldCharType="separate"/>
+      </w:r>
+      <w:r>
+        <w:rPr>
+          <w:noProof/>
+        </w:rPr>
+        <w:t>1</w:t>
+      </w:r>
+      <w:r>
+        <w:rPr>
+          <w:noProof/>
+        </w:rPr>
+        <w:fldChar w:fldCharType="end"/>
+      </w:r>
       <w:r>
         <w:t xml:space="preserve"> Funkcija request_until_suceed</w:t>
       </w:r>
@@ -2112,14 +2125,27 @@
       <w:r>
         <w:t xml:space="preserve">Slika </w:t>
       </w:r>
-      <w:fldSimple w:instr=" SEQ Slika \* ARABIC ">
-        <w:r>
-          <w:rPr>
-            <w:noProof/>
-          </w:rPr>
-          <w:t>2</w:t>
-        </w:r>
-      </w:fldSimple>
+      <w:r>
+        <w:fldChar w:fldCharType="begin"/>
+      </w:r>
+      <w:r>
+        <w:instrText xml:space="preserve"> SEQ Slika \* ARABIC </w:instrText>
+      </w:r>
+      <w:r>
+        <w:fldChar w:fldCharType="separate"/>
+      </w:r>
+      <w:r>
+        <w:rPr>
+          <w:noProof/>
+        </w:rPr>
+        <w:t>2</w:t>
+      </w:r>
+      <w:r>
+        <w:rPr>
+          <w:noProof/>
+        </w:rPr>
+        <w:fldChar w:fldCharType="end"/>
+      </w:r>
       <w:r>
         <w:t xml:space="preserve"> Funkcija getFacebookPageFeedData</w:t>
       </w:r>
@@ -2256,14 +2282,27 @@
       <w:r>
         <w:t xml:space="preserve">Slika </w:t>
       </w:r>
-      <w:fldSimple w:instr=" SEQ Slika \* ARABIC ">
-        <w:r>
-          <w:rPr>
-            <w:noProof/>
-          </w:rPr>
-          <w:t>3</w:t>
-        </w:r>
-      </w:fldSimple>
+      <w:r>
+        <w:fldChar w:fldCharType="begin"/>
+      </w:r>
+      <w:r>
+        <w:instrText xml:space="preserve"> SEQ Slika \* ARABIC </w:instrText>
+      </w:r>
+      <w:r>
+        <w:fldChar w:fldCharType="separate"/>
+      </w:r>
+      <w:r>
+        <w:rPr>
+          <w:noProof/>
+        </w:rPr>
+        <w:t>3</w:t>
+      </w:r>
+      <w:r>
+        <w:rPr>
+          <w:noProof/>
+        </w:rPr>
+        <w:fldChar w:fldCharType="end"/>
+      </w:r>
       <w:r>
         <w:t xml:space="preserve"> scrapeFacebookPageFeedStatus</w:t>
       </w:r>
@@ -2356,14 +2395,27 @@
       <w:r>
         <w:t xml:space="preserve">Slika </w:t>
       </w:r>
-      <w:fldSimple w:instr=" SEQ Slika \* ARABIC ">
-        <w:r>
-          <w:rPr>
-            <w:noProof/>
-          </w:rPr>
-          <w:t>4</w:t>
-        </w:r>
-      </w:fldSimple>
+      <w:r>
+        <w:fldChar w:fldCharType="begin"/>
+      </w:r>
+      <w:r>
+        <w:instrText xml:space="preserve"> SEQ Slika \* ARABIC </w:instrText>
+      </w:r>
+      <w:r>
+        <w:fldChar w:fldCharType="separate"/>
+      </w:r>
+      <w:r>
+        <w:rPr>
+          <w:noProof/>
+        </w:rPr>
+        <w:t>4</w:t>
+      </w:r>
+      <w:r>
+        <w:rPr>
+          <w:noProof/>
+        </w:rPr>
+        <w:fldChar w:fldCharType="end"/>
+      </w:r>
       <w:r>
         <w:t xml:space="preserve"> Jedinstveni identifikator stranice ili grupe</w:t>
       </w:r>
@@ -2594,30 +2646,14 @@
       <w:r>
         <w:t xml:space="preserve">Slika </w:t>
       </w:r>
-      <w:r>
-        <w:fldChar w:fldCharType="begin"/>
-      </w:r>
-      <w:r>
-        <w:instrText xml:space="preserve"> SE</w:instrText>
-      </w:r>
-      <w:r>
-        <w:instrText xml:space="preserve">Q Slika \* ARABIC </w:instrText>
-      </w:r>
-      <w:r>
-        <w:fldChar w:fldCharType="separate"/>
-      </w:r>
-      <w:r>
-        <w:rPr>
-          <w:noProof/>
-        </w:rPr>
-        <w:t>5</w:t>
-      </w:r>
-      <w:r>
-        <w:rPr>
-          <w:noProof/>
-        </w:rPr>
-        <w:fldChar w:fldCharType="end"/>
-      </w:r>
+      <w:fldSimple w:instr=" SEQ Slika \* ARABIC ">
+        <w:r>
+          <w:rPr>
+            <w:noProof/>
+          </w:rPr>
+          <w:t>5</w:t>
+        </w:r>
+      </w:fldSimple>
       <w:r>
         <w:t xml:space="preserve"> Početni direktorij Scrapy projekta</w:t>
       </w:r>
@@ -2728,14 +2764,27 @@
       <w:r>
         <w:t xml:space="preserve">Slika </w:t>
       </w:r>
-      <w:fldSimple w:instr=" SEQ Slika \* ARABIC ">
-        <w:r>
-          <w:rPr>
-            <w:noProof/>
-          </w:rPr>
-          <w:t>6</w:t>
-        </w:r>
-      </w:fldSimple>
+      <w:r>
+        <w:fldChar w:fldCharType="begin"/>
+      </w:r>
+      <w:r>
+        <w:instrText xml:space="preserve"> SEQ Slika \* ARABIC </w:instrText>
+      </w:r>
+      <w:r>
+        <w:fldChar w:fldCharType="separate"/>
+      </w:r>
+      <w:r>
+        <w:rPr>
+          <w:noProof/>
+        </w:rPr>
+        <w:t>6</w:t>
+      </w:r>
+      <w:r>
+        <w:rPr>
+          <w:noProof/>
+        </w:rPr>
+        <w:fldChar w:fldCharType="end"/>
+      </w:r>
       <w:r>
         <w:t xml:space="preserve"> Klasa ForumSpider</w:t>
       </w:r>
@@ -2993,14 +3042,27 @@
       <w:r>
         <w:t xml:space="preserve">Slika </w:t>
       </w:r>
-      <w:fldSimple w:instr=" SEQ Slika \* ARABIC ">
-        <w:r>
-          <w:rPr>
-            <w:noProof/>
-          </w:rPr>
-          <w:t>7</w:t>
-        </w:r>
-      </w:fldSimple>
+      <w:r>
+        <w:fldChar w:fldCharType="begin"/>
+      </w:r>
+      <w:r>
+        <w:instrText xml:space="preserve"> SEQ Slika \* ARABIC </w:instrText>
+      </w:r>
+      <w:r>
+        <w:fldChar w:fldCharType="separate"/>
+      </w:r>
+      <w:r>
+        <w:rPr>
+          <w:noProof/>
+        </w:rPr>
+        <w:t>7</w:t>
+      </w:r>
+      <w:r>
+        <w:rPr>
+          <w:noProof/>
+        </w:rPr>
+        <w:fldChar w:fldCharType="end"/>
+      </w:r>
       <w:r>
         <w:t xml:space="preserve"> Paginacija Bug foruma</w:t>
       </w:r>
@@ -3207,7 +3269,19 @@
         <w:t>cjevovoda</w:t>
       </w:r>
       <w:r>
-        <w:t xml:space="preserve"> je obrada oblika u kojem je prikazano i prikupljeno vrijeme objave. Prije obrade podataka vrijeme objave u „predmetu“ je znakovni niz u obliku koji prikazuje dan u tjednu, datum i vrijeme. Iako je ovaj oblik zapisivanja vremena čitljiv ljudima, ,korisnicima foruma, za potrebe daljnje obrade podataka potreban je oblik koji je strojno čitljiv.</w:t>
+        <w:t xml:space="preserve"> je obrada oblika u kojem je prikazano i prikupljeno vrijeme objave. Prije obrade podataka vrijeme objave u „predmetu“ je znakovni niz u obliku koji prikazuje dan u tjednu, datum i vrijeme. Iako je ovaj oblik zapisivanja v</w:t>
+      </w:r>
+      <w:r>
+        <w:t>remena čitljiv ljudima</w:t>
+      </w:r>
+      <w:r>
+        <w:t>,</w:t>
+      </w:r>
+      <w:r>
+        <w:t xml:space="preserve"> </w:t>
+      </w:r>
+      <w:r>
+        <w:t>korisnicima foruma, za potrebe daljnje obrade podataka potreban je oblik koji je strojno čitljiv.</w:t>
       </w:r>
     </w:p>
     <w:p>
@@ -3269,14 +3343,27 @@
       <w:r>
         <w:t xml:space="preserve">Slika </w:t>
       </w:r>
-      <w:fldSimple w:instr=" SEQ Slika \* ARABIC ">
-        <w:r>
-          <w:rPr>
-            <w:noProof/>
-          </w:rPr>
-          <w:t>8</w:t>
-        </w:r>
-      </w:fldSimple>
+      <w:r>
+        <w:fldChar w:fldCharType="begin"/>
+      </w:r>
+      <w:r>
+        <w:instrText xml:space="preserve"> SEQ Slika \* ARABIC </w:instrText>
+      </w:r>
+      <w:r>
+        <w:fldChar w:fldCharType="separate"/>
+      </w:r>
+      <w:r>
+        <w:rPr>
+          <w:noProof/>
+        </w:rPr>
+        <w:t>8</w:t>
+      </w:r>
+      <w:r>
+        <w:rPr>
+          <w:noProof/>
+        </w:rPr>
+        <w:fldChar w:fldCharType="end"/>
+      </w:r>
       <w:r>
         <w:t xml:space="preserve"> </w:t>
       </w:r>
@@ -3391,7 +3478,10 @@
         <w:t xml:space="preserve">. </w:t>
       </w:r>
       <w:r>
-        <w:t>U kontekstu ovog rada korpusnu lingvistika bi mogla biti definirana kao proučavanje jezika kroz skup tekstova u obliku čitljivom za računalo. Skup tekstova tj. korpus najčešće je veličine koja ne</w:t>
+        <w:t>U kontekstu ovog rada korpusna</w:t>
+      </w:r>
+      <w:r>
+        <w:t xml:space="preserve"> lingvistika bi mogla biti definirana kao proučavanje jezika kroz skup tekstova u obliku čitljivom za računalo. Skup tekstova tj. korpus najčešće je veličine koja ne</w:t>
       </w:r>
       <w:r>
         <w:t xml:space="preserve"> </w:t>
@@ -6633,7 +6723,7 @@
 </file>
 
 <file path=customXml/itemProps1.xml><?xml version="1.0" encoding="utf-8"?>
-<ds:datastoreItem xmlns:ds="http://schemas.openxmlformats.org/officeDocument/2006/customXml" ds:itemID="{AE02AD4D-5C19-4C83-9043-D48289D08061}">
+<ds:datastoreItem xmlns:ds="http://schemas.openxmlformats.org/officeDocument/2006/customXml" ds:itemID="{FAE0936C-7076-4FC4-A6BC-B94CE28AF5ED}">
   <ds:schemaRefs>
     <ds:schemaRef ds:uri="http://schemas.openxmlformats.org/officeDocument/2006/bibliography"/>
   </ds:schemaRefs>

</xml_diff>

<commit_message>
word update, nosim laptop
</commit_message>
<xml_diff>
--- a/Završni 2017.docx
+++ b/Završni 2017.docx
@@ -55,7 +55,7 @@
           <w:r>
             <w:fldChar w:fldCharType="separate"/>
           </w:r>
-          <w:hyperlink w:anchor="_Toc473816141" w:history="1">
+          <w:hyperlink w:anchor="_Toc474346731" w:history="1">
             <w:r>
               <w:rPr>
                 <w:rStyle w:val="Hyperlink"/>
@@ -98,7 +98,7 @@
                 <w:noProof/>
                 <w:webHidden/>
               </w:rPr>
-              <w:instrText xml:space="preserve"> PAGEREF _Toc473816141 \h </w:instrText>
+              <w:instrText xml:space="preserve"> PAGEREF _Toc474346731 \h </w:instrText>
             </w:r>
             <w:r>
               <w:rPr>
@@ -143,7 +143,7 @@
               <w:lang w:eastAsia="hr-HR"/>
             </w:rPr>
           </w:pPr>
-          <w:hyperlink w:anchor="_Toc473816142" w:history="1">
+          <w:hyperlink w:anchor="_Toc474346732" w:history="1">
             <w:r>
               <w:rPr>
                 <w:rStyle w:val="Hyperlink"/>
@@ -186,7 +186,7 @@
                 <w:noProof/>
                 <w:webHidden/>
               </w:rPr>
-              <w:instrText xml:space="preserve"> PAGEREF _Toc473816142 \h </w:instrText>
+              <w:instrText xml:space="preserve"> PAGEREF _Toc474346732 \h </w:instrText>
             </w:r>
             <w:r>
               <w:rPr>
@@ -231,7 +231,7 @@
               <w:lang w:eastAsia="hr-HR"/>
             </w:rPr>
           </w:pPr>
-          <w:hyperlink w:anchor="_Toc473816143" w:history="1">
+          <w:hyperlink w:anchor="_Toc474346733" w:history="1">
             <w:r>
               <w:rPr>
                 <w:rStyle w:val="Hyperlink"/>
@@ -274,7 +274,7 @@
                 <w:noProof/>
                 <w:webHidden/>
               </w:rPr>
-              <w:instrText xml:space="preserve"> PAGEREF _Toc473816143 \h </w:instrText>
+              <w:instrText xml:space="preserve"> PAGEREF _Toc474346733 \h </w:instrText>
             </w:r>
             <w:r>
               <w:rPr>
@@ -319,7 +319,7 @@
               <w:lang w:eastAsia="hr-HR"/>
             </w:rPr>
           </w:pPr>
-          <w:hyperlink w:anchor="_Toc473816144" w:history="1">
+          <w:hyperlink w:anchor="_Toc474346734" w:history="1">
             <w:r>
               <w:rPr>
                 <w:rStyle w:val="Hyperlink"/>
@@ -362,7 +362,7 @@
                 <w:noProof/>
                 <w:webHidden/>
               </w:rPr>
-              <w:instrText xml:space="preserve"> PAGEREF _Toc473816144 \h </w:instrText>
+              <w:instrText xml:space="preserve"> PAGEREF _Toc474346734 \h </w:instrText>
             </w:r>
             <w:r>
               <w:rPr>
@@ -407,7 +407,7 @@
               <w:lang w:eastAsia="hr-HR"/>
             </w:rPr>
           </w:pPr>
-          <w:hyperlink w:anchor="_Toc473816145" w:history="1">
+          <w:hyperlink w:anchor="_Toc474346735" w:history="1">
             <w:r>
               <w:rPr>
                 <w:rStyle w:val="Hyperlink"/>
@@ -450,7 +450,7 @@
                 <w:noProof/>
                 <w:webHidden/>
               </w:rPr>
-              <w:instrText xml:space="preserve"> PAGEREF _Toc473816145 \h </w:instrText>
+              <w:instrText xml:space="preserve"> PAGEREF _Toc474346735 \h </w:instrText>
             </w:r>
             <w:r>
               <w:rPr>
@@ -495,7 +495,7 @@
               <w:lang w:eastAsia="hr-HR"/>
             </w:rPr>
           </w:pPr>
-          <w:hyperlink w:anchor="_Toc473816146" w:history="1">
+          <w:hyperlink w:anchor="_Toc474346736" w:history="1">
             <w:r>
               <w:rPr>
                 <w:rStyle w:val="Hyperlink"/>
@@ -538,7 +538,7 @@
                 <w:noProof/>
                 <w:webHidden/>
               </w:rPr>
-              <w:instrText xml:space="preserve"> PAGEREF _Toc473816146 \h </w:instrText>
+              <w:instrText xml:space="preserve"> PAGEREF _Toc474346736 \h </w:instrText>
             </w:r>
             <w:r>
               <w:rPr>
@@ -583,7 +583,7 @@
               <w:lang w:eastAsia="hr-HR"/>
             </w:rPr>
           </w:pPr>
-          <w:hyperlink w:anchor="_Toc473816147" w:history="1">
+          <w:hyperlink w:anchor="_Toc474346737" w:history="1">
             <w:r>
               <w:rPr>
                 <w:rStyle w:val="Hyperlink"/>
@@ -626,7 +626,7 @@
                 <w:noProof/>
                 <w:webHidden/>
               </w:rPr>
-              <w:instrText xml:space="preserve"> PAGEREF _Toc473816147 \h </w:instrText>
+              <w:instrText xml:space="preserve"> PAGEREF _Toc474346737 \h </w:instrText>
             </w:r>
             <w:r>
               <w:rPr>
@@ -646,7 +646,7 @@
                 <w:noProof/>
                 <w:webHidden/>
               </w:rPr>
-              <w:t>11</w:t>
+              <w:t>12</w:t>
             </w:r>
             <w:r>
               <w:rPr>
@@ -671,7 +671,7 @@
               <w:lang w:eastAsia="hr-HR"/>
             </w:rPr>
           </w:pPr>
-          <w:hyperlink w:anchor="_Toc473816148" w:history="1">
+          <w:hyperlink w:anchor="_Toc474346738" w:history="1">
             <w:r>
               <w:rPr>
                 <w:rStyle w:val="Hyperlink"/>
@@ -714,7 +714,7 @@
                 <w:noProof/>
                 <w:webHidden/>
               </w:rPr>
-              <w:instrText xml:space="preserve"> PAGEREF _Toc473816148 \h </w:instrText>
+              <w:instrText xml:space="preserve"> PAGEREF _Toc474346738 \h </w:instrText>
             </w:r>
             <w:r>
               <w:rPr>
@@ -734,7 +734,7 @@
                 <w:noProof/>
                 <w:webHidden/>
               </w:rPr>
-              <w:t>11</w:t>
+              <w:t>12</w:t>
             </w:r>
             <w:r>
               <w:rPr>
@@ -759,7 +759,7 @@
               <w:lang w:eastAsia="hr-HR"/>
             </w:rPr>
           </w:pPr>
-          <w:hyperlink w:anchor="_Toc473816149" w:history="1">
+          <w:hyperlink w:anchor="_Toc474346739" w:history="1">
             <w:r>
               <w:rPr>
                 <w:rStyle w:val="Hyperlink"/>
@@ -802,7 +802,7 @@
                 <w:noProof/>
                 <w:webHidden/>
               </w:rPr>
-              <w:instrText xml:space="preserve"> PAGEREF _Toc473816149 \h </w:instrText>
+              <w:instrText xml:space="preserve"> PAGEREF _Toc474346739 \h </w:instrText>
             </w:r>
             <w:r>
               <w:rPr>
@@ -822,7 +822,7 @@
                 <w:noProof/>
                 <w:webHidden/>
               </w:rPr>
-              <w:t>12</w:t>
+              <w:t>13</w:t>
             </w:r>
             <w:r>
               <w:rPr>
@@ -847,7 +847,7 @@
               <w:lang w:eastAsia="hr-HR"/>
             </w:rPr>
           </w:pPr>
-          <w:hyperlink w:anchor="_Toc473816150" w:history="1">
+          <w:hyperlink w:anchor="_Toc474346740" w:history="1">
             <w:r>
               <w:rPr>
                 <w:rStyle w:val="Hyperlink"/>
@@ -890,7 +890,7 @@
                 <w:noProof/>
                 <w:webHidden/>
               </w:rPr>
-              <w:instrText xml:space="preserve"> PAGEREF _Toc473816150 \h </w:instrText>
+              <w:instrText xml:space="preserve"> PAGEREF _Toc474346740 \h </w:instrText>
             </w:r>
             <w:r>
               <w:rPr>
@@ -910,7 +910,7 @@
                 <w:noProof/>
                 <w:webHidden/>
               </w:rPr>
-              <w:t>13</w:t>
+              <w:t>14</w:t>
             </w:r>
             <w:r>
               <w:rPr>
@@ -935,7 +935,7 @@
               <w:lang w:eastAsia="hr-HR"/>
             </w:rPr>
           </w:pPr>
-          <w:hyperlink w:anchor="_Toc473816151" w:history="1">
+          <w:hyperlink w:anchor="_Toc474346741" w:history="1">
             <w:r>
               <w:rPr>
                 <w:rStyle w:val="Hyperlink"/>
@@ -978,7 +978,7 @@
                 <w:noProof/>
                 <w:webHidden/>
               </w:rPr>
-              <w:instrText xml:space="preserve"> PAGEREF _Toc473816151 \h </w:instrText>
+              <w:instrText xml:space="preserve"> PAGEREF _Toc474346741 \h </w:instrText>
             </w:r>
             <w:r>
               <w:rPr>
@@ -998,7 +998,7 @@
                 <w:noProof/>
                 <w:webHidden/>
               </w:rPr>
-              <w:t>13</w:t>
+              <w:t>14</w:t>
             </w:r>
             <w:r>
               <w:rPr>
@@ -1023,7 +1023,7 @@
               <w:lang w:eastAsia="hr-HR"/>
             </w:rPr>
           </w:pPr>
-          <w:hyperlink w:anchor="_Toc473816152" w:history="1">
+          <w:hyperlink w:anchor="_Toc474346742" w:history="1">
             <w:r>
               <w:rPr>
                 <w:rStyle w:val="Hyperlink"/>
@@ -1066,7 +1066,7 @@
                 <w:noProof/>
                 <w:webHidden/>
               </w:rPr>
-              <w:instrText xml:space="preserve"> PAGEREF _Toc473816152 \h </w:instrText>
+              <w:instrText xml:space="preserve"> PAGEREF _Toc474346742 \h </w:instrText>
             </w:r>
             <w:r>
               <w:rPr>
@@ -1086,7 +1086,7 @@
                 <w:noProof/>
                 <w:webHidden/>
               </w:rPr>
-              <w:t>14</w:t>
+              <w:t>15</w:t>
             </w:r>
             <w:r>
               <w:rPr>
@@ -1111,7 +1111,7 @@
               <w:lang w:eastAsia="hr-HR"/>
             </w:rPr>
           </w:pPr>
-          <w:hyperlink w:anchor="_Toc473816153" w:history="1">
+          <w:hyperlink w:anchor="_Toc474346743" w:history="1">
             <w:r>
               <w:rPr>
                 <w:rStyle w:val="Hyperlink"/>
@@ -1154,7 +1154,7 @@
                 <w:noProof/>
                 <w:webHidden/>
               </w:rPr>
-              <w:instrText xml:space="preserve"> PAGEREF _Toc473816153 \h </w:instrText>
+              <w:instrText xml:space="preserve"> PAGEREF _Toc474346743 \h </w:instrText>
             </w:r>
             <w:r>
               <w:rPr>
@@ -1174,7 +1174,7 @@
                 <w:noProof/>
                 <w:webHidden/>
               </w:rPr>
-              <w:t>14</w:t>
+              <w:t>15</w:t>
             </w:r>
             <w:r>
               <w:rPr>
@@ -1199,7 +1199,7 @@
               <w:lang w:eastAsia="hr-HR"/>
             </w:rPr>
           </w:pPr>
-          <w:hyperlink w:anchor="_Toc473816154" w:history="1">
+          <w:hyperlink w:anchor="_Toc474346744" w:history="1">
             <w:r>
               <w:rPr>
                 <w:rStyle w:val="Hyperlink"/>
@@ -1221,7 +1221,7 @@
                 <w:rStyle w:val="Hyperlink"/>
                 <w:noProof/>
               </w:rPr>
-              <w:t>Opojavničenje</w:t>
+              <w:t>Čitanje korpusa</w:t>
             </w:r>
             <w:r>
               <w:rPr>
@@ -1242,7 +1242,7 @@
                 <w:noProof/>
                 <w:webHidden/>
               </w:rPr>
-              <w:instrText xml:space="preserve"> PAGEREF _Toc473816154 \h </w:instrText>
+              <w:instrText xml:space="preserve"> PAGEREF _Toc474346744 \h </w:instrText>
             </w:r>
             <w:r>
               <w:rPr>
@@ -1262,7 +1262,7 @@
                 <w:noProof/>
                 <w:webHidden/>
               </w:rPr>
-              <w:t>15</w:t>
+              <w:t>16</w:t>
             </w:r>
             <w:r>
               <w:rPr>
@@ -1287,7 +1287,7 @@
               <w:lang w:eastAsia="hr-HR"/>
             </w:rPr>
           </w:pPr>
-          <w:hyperlink w:anchor="_Toc473816155" w:history="1">
+          <w:hyperlink w:anchor="_Toc474346745" w:history="1">
             <w:r>
               <w:rPr>
                 <w:rStyle w:val="Hyperlink"/>
@@ -1309,6 +1309,94 @@
                 <w:rStyle w:val="Hyperlink"/>
                 <w:noProof/>
               </w:rPr>
+              <w:t>Opojavničenje</w:t>
+            </w:r>
+            <w:r>
+              <w:rPr>
+                <w:noProof/>
+                <w:webHidden/>
+              </w:rPr>
+              <w:tab/>
+            </w:r>
+            <w:r>
+              <w:rPr>
+                <w:noProof/>
+                <w:webHidden/>
+              </w:rPr>
+              <w:fldChar w:fldCharType="begin"/>
+            </w:r>
+            <w:r>
+              <w:rPr>
+                <w:noProof/>
+                <w:webHidden/>
+              </w:rPr>
+              <w:instrText xml:space="preserve"> PAGEREF _Toc474346745 \h </w:instrText>
+            </w:r>
+            <w:r>
+              <w:rPr>
+                <w:noProof/>
+                <w:webHidden/>
+              </w:rPr>
+            </w:r>
+            <w:r>
+              <w:rPr>
+                <w:noProof/>
+                <w:webHidden/>
+              </w:rPr>
+              <w:fldChar w:fldCharType="separate"/>
+            </w:r>
+            <w:r>
+              <w:rPr>
+                <w:noProof/>
+                <w:webHidden/>
+              </w:rPr>
+              <w:t>16</w:t>
+            </w:r>
+            <w:r>
+              <w:rPr>
+                <w:noProof/>
+                <w:webHidden/>
+              </w:rPr>
+              <w:fldChar w:fldCharType="end"/>
+            </w:r>
+          </w:hyperlink>
+        </w:p>
+        <w:p>
+          <w:pPr>
+            <w:pStyle w:val="TOC2"/>
+            <w:tabs>
+              <w:tab w:val="left" w:pos="880"/>
+              <w:tab w:val="right" w:leader="dot" w:pos="9062"/>
+            </w:tabs>
+            <w:rPr>
+              <w:rFonts w:asciiTheme="minorHAnsi" w:eastAsiaTheme="minorEastAsia" w:hAnsiTheme="minorHAnsi"/>
+              <w:noProof/>
+              <w:sz w:val="22"/>
+              <w:lang w:eastAsia="hr-HR"/>
+            </w:rPr>
+          </w:pPr>
+          <w:hyperlink w:anchor="_Toc474346746" w:history="1">
+            <w:r>
+              <w:rPr>
+                <w:rStyle w:val="Hyperlink"/>
+                <w:noProof/>
+              </w:rPr>
+              <w:t>4.4</w:t>
+            </w:r>
+            <w:r>
+              <w:rPr>
+                <w:rFonts w:asciiTheme="minorHAnsi" w:eastAsiaTheme="minorEastAsia" w:hAnsiTheme="minorHAnsi"/>
+                <w:noProof/>
+                <w:sz w:val="22"/>
+                <w:lang w:eastAsia="hr-HR"/>
+              </w:rPr>
+              <w:tab/>
+            </w:r>
+            <w:r>
+              <w:rPr>
+                <w:rStyle w:val="Hyperlink"/>
+                <w:noProof/>
+              </w:rPr>
               <w:t>Lematizacija</w:t>
             </w:r>
             <w:r>
@@ -1330,7 +1418,7 @@
                 <w:noProof/>
                 <w:webHidden/>
               </w:rPr>
-              <w:instrText xml:space="preserve"> PAGEREF _Toc473816155 \h </w:instrText>
+              <w:instrText xml:space="preserve"> PAGEREF _Toc474346746 \h </w:instrText>
             </w:r>
             <w:r>
               <w:rPr>
@@ -1350,7 +1438,7 @@
                 <w:noProof/>
                 <w:webHidden/>
               </w:rPr>
-              <w:t>16</w:t>
+              <w:t>17</w:t>
             </w:r>
             <w:r>
               <w:rPr>
@@ -1375,7 +1463,7 @@
               <w:lang w:eastAsia="hr-HR"/>
             </w:rPr>
           </w:pPr>
-          <w:hyperlink w:anchor="_Toc473816156" w:history="1">
+          <w:hyperlink w:anchor="_Toc474346747" w:history="1">
             <w:r>
               <w:rPr>
                 <w:rStyle w:val="Hyperlink"/>
@@ -1418,7 +1506,7 @@
                 <w:noProof/>
                 <w:webHidden/>
               </w:rPr>
-              <w:instrText xml:space="preserve"> PAGEREF _Toc473816156 \h </w:instrText>
+              <w:instrText xml:space="preserve"> PAGEREF _Toc474346747 \h </w:instrText>
             </w:r>
             <w:r>
               <w:rPr>
@@ -1438,7 +1526,7 @@
                 <w:noProof/>
                 <w:webHidden/>
               </w:rPr>
-              <w:t>16</w:t>
+              <w:t>17</w:t>
             </w:r>
             <w:r>
               <w:rPr>
@@ -1463,7 +1551,7 @@
               <w:lang w:eastAsia="hr-HR"/>
             </w:rPr>
           </w:pPr>
-          <w:hyperlink w:anchor="_Toc473816157" w:history="1">
+          <w:hyperlink w:anchor="_Toc474346748" w:history="1">
             <w:r>
               <w:rPr>
                 <w:rStyle w:val="Hyperlink"/>
@@ -1506,7 +1594,7 @@
                 <w:noProof/>
                 <w:webHidden/>
               </w:rPr>
-              <w:instrText xml:space="preserve"> PAGEREF _Toc473816157 \h </w:instrText>
+              <w:instrText xml:space="preserve"> PAGEREF _Toc474346748 \h </w:instrText>
             </w:r>
             <w:r>
               <w:rPr>
@@ -1526,7 +1614,7 @@
                 <w:noProof/>
                 <w:webHidden/>
               </w:rPr>
-              <w:t>16</w:t>
+              <w:t>17</w:t>
             </w:r>
             <w:r>
               <w:rPr>
@@ -1551,7 +1639,7 @@
               <w:lang w:eastAsia="hr-HR"/>
             </w:rPr>
           </w:pPr>
-          <w:hyperlink w:anchor="_Toc473816158" w:history="1">
+          <w:hyperlink w:anchor="_Toc474346749" w:history="1">
             <w:r>
               <w:rPr>
                 <w:rStyle w:val="Hyperlink"/>
@@ -1594,7 +1682,7 @@
                 <w:noProof/>
                 <w:webHidden/>
               </w:rPr>
-              <w:instrText xml:space="preserve"> PAGEREF _Toc473816158 \h </w:instrText>
+              <w:instrText xml:space="preserve"> PAGEREF _Toc474346749 \h </w:instrText>
             </w:r>
             <w:r>
               <w:rPr>
@@ -1614,7 +1702,7 @@
                 <w:noProof/>
                 <w:webHidden/>
               </w:rPr>
-              <w:t>16</w:t>
+              <w:t>17</w:t>
             </w:r>
             <w:r>
               <w:rPr>
@@ -1639,7 +1727,7 @@
               <w:lang w:eastAsia="hr-HR"/>
             </w:rPr>
           </w:pPr>
-          <w:hyperlink w:anchor="_Toc473816159" w:history="1">
+          <w:hyperlink w:anchor="_Toc474346750" w:history="1">
             <w:r>
               <w:rPr>
                 <w:rStyle w:val="Hyperlink"/>
@@ -1682,7 +1770,7 @@
                 <w:noProof/>
                 <w:webHidden/>
               </w:rPr>
-              <w:instrText xml:space="preserve"> PAGEREF _Toc473816159 \h </w:instrText>
+              <w:instrText xml:space="preserve"> PAGEREF _Toc474346750 \h </w:instrText>
             </w:r>
             <w:r>
               <w:rPr>
@@ -1702,7 +1790,7 @@
                 <w:noProof/>
                 <w:webHidden/>
               </w:rPr>
-              <w:t>17</w:t>
+              <w:t>18</w:t>
             </w:r>
             <w:r>
               <w:rPr>
@@ -1727,7 +1815,7 @@
               <w:lang w:eastAsia="hr-HR"/>
             </w:rPr>
           </w:pPr>
-          <w:hyperlink w:anchor="_Toc473816160" w:history="1">
+          <w:hyperlink w:anchor="_Toc474346751" w:history="1">
             <w:r>
               <w:rPr>
                 <w:rStyle w:val="Hyperlink"/>
@@ -1770,7 +1858,7 @@
                 <w:noProof/>
                 <w:webHidden/>
               </w:rPr>
-              <w:instrText xml:space="preserve"> PAGEREF _Toc473816160 \h </w:instrText>
+              <w:instrText xml:space="preserve"> PAGEREF _Toc474346751 \h </w:instrText>
             </w:r>
             <w:r>
               <w:rPr>
@@ -1790,7 +1878,7 @@
                 <w:noProof/>
                 <w:webHidden/>
               </w:rPr>
-              <w:t>19</w:t>
+              <w:t>20</w:t>
             </w:r>
             <w:r>
               <w:rPr>
@@ -1829,7 +1917,7 @@
       <w:pPr>
         <w:pStyle w:val="Heading1"/>
       </w:pPr>
-      <w:bookmarkStart w:id="0" w:name="_Toc473816141"/>
+      <w:bookmarkStart w:id="0" w:name="_Toc474346731"/>
       <w:r>
         <w:lastRenderedPageBreak/>
         <w:t>Uvod</w:t>
@@ -1846,7 +1934,7 @@
       <w:pPr>
         <w:pStyle w:val="Heading1"/>
       </w:pPr>
-      <w:bookmarkStart w:id="1" w:name="_Toc473816142"/>
+      <w:bookmarkStart w:id="1" w:name="_Toc474346732"/>
       <w:r>
         <w:lastRenderedPageBreak/>
         <w:t>Prikupljanje podataka</w:t>
@@ -1886,7 +1974,7 @@
       <w:pPr>
         <w:pStyle w:val="Heading2"/>
       </w:pPr>
-      <w:bookmarkStart w:id="2" w:name="_Toc473816143"/>
+      <w:bookmarkStart w:id="2" w:name="_Toc474346733"/>
       <w:r>
         <w:t>Facebook Graph API</w:t>
       </w:r>
@@ -1939,7 +2027,9 @@
       <w:pPr>
         <w:pStyle w:val="Heading3"/>
       </w:pPr>
-      <w:bookmarkStart w:id="3" w:name="_Toc473816144"/>
+      <w:bookmarkStart w:id="3" w:name="_Toc474346734"/>
+      <w:bookmarkStart w:id="4" w:name="_GoBack"/>
+      <w:bookmarkEnd w:id="4"/>
       <w:r>
         <w:t>Implementacija u Pythonu</w:t>
       </w:r>
@@ -2010,14 +2100,27 @@
       <w:r>
         <w:t xml:space="preserve">Slika </w:t>
       </w:r>
-      <w:fldSimple w:instr=" SEQ Slika \* ARABIC ">
-        <w:r>
-          <w:rPr>
-            <w:noProof/>
-          </w:rPr>
-          <w:t>1</w:t>
-        </w:r>
-      </w:fldSimple>
+      <w:r>
+        <w:fldChar w:fldCharType="begin"/>
+      </w:r>
+      <w:r>
+        <w:instrText xml:space="preserve"> SEQ Slika \* ARABIC </w:instrText>
+      </w:r>
+      <w:r>
+        <w:fldChar w:fldCharType="separate"/>
+      </w:r>
+      <w:r>
+        <w:rPr>
+          <w:noProof/>
+        </w:rPr>
+        <w:t>1</w:t>
+      </w:r>
+      <w:r>
+        <w:rPr>
+          <w:noProof/>
+        </w:rPr>
+        <w:fldChar w:fldCharType="end"/>
+      </w:r>
       <w:r>
         <w:t xml:space="preserve"> Funkcija request_until_suceed</w:t>
       </w:r>
@@ -2110,14 +2213,27 @@
       <w:r>
         <w:t xml:space="preserve">Slika </w:t>
       </w:r>
-      <w:fldSimple w:instr=" SEQ Slika \* ARABIC ">
-        <w:r>
-          <w:rPr>
-            <w:noProof/>
-          </w:rPr>
-          <w:t>2</w:t>
-        </w:r>
-      </w:fldSimple>
+      <w:r>
+        <w:fldChar w:fldCharType="begin"/>
+      </w:r>
+      <w:r>
+        <w:instrText xml:space="preserve"> SEQ Slika \* ARABIC </w:instrText>
+      </w:r>
+      <w:r>
+        <w:fldChar w:fldCharType="separate"/>
+      </w:r>
+      <w:r>
+        <w:rPr>
+          <w:noProof/>
+        </w:rPr>
+        <w:t>2</w:t>
+      </w:r>
+      <w:r>
+        <w:rPr>
+          <w:noProof/>
+        </w:rPr>
+        <w:fldChar w:fldCharType="end"/>
+      </w:r>
       <w:r>
         <w:t xml:space="preserve"> Funkcija getFacebookPageFeedData</w:t>
       </w:r>
@@ -2207,6 +2323,7 @@
         <w:t>prije unosa dohvaćenih podataka program upisuje zaglavlja koja označuju o kojem meta-podatku se radi.</w:t>
       </w:r>
     </w:p>
+    <w:p/>
     <w:p>
       <w:pPr>
         <w:keepNext/>
@@ -2267,14 +2384,27 @@
       <w:r>
         <w:t xml:space="preserve">Slika </w:t>
       </w:r>
-      <w:fldSimple w:instr=" SEQ Slika \* ARABIC ">
-        <w:r>
-          <w:rPr>
-            <w:noProof/>
-          </w:rPr>
-          <w:t>3</w:t>
-        </w:r>
-      </w:fldSimple>
+      <w:r>
+        <w:fldChar w:fldCharType="begin"/>
+      </w:r>
+      <w:r>
+        <w:instrText xml:space="preserve"> SEQ Slika \* ARABIC </w:instrText>
+      </w:r>
+      <w:r>
+        <w:fldChar w:fldCharType="separate"/>
+      </w:r>
+      <w:r>
+        <w:rPr>
+          <w:noProof/>
+        </w:rPr>
+        <w:t>3</w:t>
+      </w:r>
+      <w:r>
+        <w:rPr>
+          <w:noProof/>
+        </w:rPr>
+        <w:fldChar w:fldCharType="end"/>
+      </w:r>
       <w:r>
         <w:t xml:space="preserve"> scrapeFacebookPageFeedStatus</w:t>
       </w:r>
@@ -2367,14 +2497,27 @@
       <w:r>
         <w:t xml:space="preserve">Slika </w:t>
       </w:r>
-      <w:fldSimple w:instr=" SEQ Slika \* ARABIC ">
-        <w:r>
-          <w:rPr>
-            <w:noProof/>
-          </w:rPr>
-          <w:t>4</w:t>
-        </w:r>
-      </w:fldSimple>
+      <w:r>
+        <w:fldChar w:fldCharType="begin"/>
+      </w:r>
+      <w:r>
+        <w:instrText xml:space="preserve"> SEQ Slika \* ARABIC </w:instrText>
+      </w:r>
+      <w:r>
+        <w:fldChar w:fldCharType="separate"/>
+      </w:r>
+      <w:r>
+        <w:rPr>
+          <w:noProof/>
+        </w:rPr>
+        <w:t>4</w:t>
+      </w:r>
+      <w:r>
+        <w:rPr>
+          <w:noProof/>
+        </w:rPr>
+        <w:fldChar w:fldCharType="end"/>
+      </w:r>
       <w:r>
         <w:t xml:space="preserve"> Jedinstveni identifikator stranice ili grupe</w:t>
       </w:r>
@@ -2389,11 +2532,11 @@
       <w:pPr>
         <w:pStyle w:val="Heading2"/>
       </w:pPr>
-      <w:bookmarkStart w:id="4" w:name="_Toc473816145"/>
+      <w:bookmarkStart w:id="5" w:name="_Toc474346735"/>
       <w:r>
         <w:t>Web scraping</w:t>
       </w:r>
-      <w:bookmarkEnd w:id="4"/>
+      <w:bookmarkEnd w:id="5"/>
     </w:p>
     <w:p>
       <w:r>
@@ -2497,11 +2640,11 @@
       <w:pPr>
         <w:pStyle w:val="Heading3"/>
       </w:pPr>
-      <w:bookmarkStart w:id="5" w:name="_Toc473816146"/>
+      <w:bookmarkStart w:id="6" w:name="_Toc474346736"/>
       <w:r>
         <w:t>Scraping foruma</w:t>
       </w:r>
-      <w:bookmarkEnd w:id="5"/>
+      <w:bookmarkEnd w:id="6"/>
     </w:p>
     <w:p>
       <w:r>
@@ -2611,27 +2754,14 @@
       <w:r>
         <w:t xml:space="preserve">Slika </w:t>
       </w:r>
-      <w:r>
-        <w:fldChar w:fldCharType="begin"/>
-      </w:r>
-      <w:r>
-        <w:instrText xml:space="preserve"> SEQ Slika \* ARABIC </w:instrText>
-      </w:r>
-      <w:r>
-        <w:fldChar w:fldCharType="separate"/>
-      </w:r>
-      <w:r>
-        <w:rPr>
-          <w:noProof/>
-        </w:rPr>
-        <w:t>5</w:t>
-      </w:r>
-      <w:r>
-        <w:rPr>
-          <w:noProof/>
-        </w:rPr>
-        <w:fldChar w:fldCharType="end"/>
-      </w:r>
+      <w:fldSimple w:instr=" SEQ Slika \* ARABIC ">
+        <w:r>
+          <w:rPr>
+            <w:noProof/>
+          </w:rPr>
+          <w:t>5</w:t>
+        </w:r>
+      </w:fldSimple>
       <w:r>
         <w:t xml:space="preserve"> Početni direktorij Scrapy projekta</w:t>
       </w:r>
@@ -2742,14 +2872,27 @@
       <w:r>
         <w:t xml:space="preserve">Slika </w:t>
       </w:r>
-      <w:fldSimple w:instr=" SEQ Slika \* ARABIC ">
-        <w:r>
-          <w:rPr>
-            <w:noProof/>
-          </w:rPr>
-          <w:t>6</w:t>
-        </w:r>
-      </w:fldSimple>
+      <w:r>
+        <w:fldChar w:fldCharType="begin"/>
+      </w:r>
+      <w:r>
+        <w:instrText xml:space="preserve"> SEQ Slika \* ARABIC </w:instrText>
+      </w:r>
+      <w:r>
+        <w:fldChar w:fldCharType="separate"/>
+      </w:r>
+      <w:r>
+        <w:rPr>
+          <w:noProof/>
+        </w:rPr>
+        <w:t>6</w:t>
+      </w:r>
+      <w:r>
+        <w:rPr>
+          <w:noProof/>
+        </w:rPr>
+        <w:fldChar w:fldCharType="end"/>
+      </w:r>
       <w:r>
         <w:t xml:space="preserve"> Klasa ForumSpider</w:t>
       </w:r>
@@ -3007,14 +3150,27 @@
       <w:r>
         <w:t xml:space="preserve">Slika </w:t>
       </w:r>
-      <w:fldSimple w:instr=" SEQ Slika \* ARABIC ">
-        <w:r>
-          <w:rPr>
-            <w:noProof/>
-          </w:rPr>
-          <w:t>7</w:t>
-        </w:r>
-      </w:fldSimple>
+      <w:r>
+        <w:fldChar w:fldCharType="begin"/>
+      </w:r>
+      <w:r>
+        <w:instrText xml:space="preserve"> SEQ Slika \* ARABIC </w:instrText>
+      </w:r>
+      <w:r>
+        <w:fldChar w:fldCharType="separate"/>
+      </w:r>
+      <w:r>
+        <w:rPr>
+          <w:noProof/>
+        </w:rPr>
+        <w:t>7</w:t>
+      </w:r>
+      <w:r>
+        <w:rPr>
+          <w:noProof/>
+        </w:rPr>
+        <w:fldChar w:fldCharType="end"/>
+      </w:r>
       <w:r>
         <w:t xml:space="preserve"> Paginacija Bug foruma</w:t>
       </w:r>
@@ -3263,19 +3419,30 @@
         <w:t xml:space="preserve"> </w:t>
       </w:r>
       <w:r>
-        <w:t xml:space="preserve">definira metodu kojom se vrijeme objave pretvara u oblik pogodan za daljnju obradu. Konačni oblik vremena objave je, na primjer, </w:t>
-      </w:r>
-      <w:r>
-        <w:rPr>
-          <w:i/>
-        </w:rPr>
-        <w:t>2014-02-11 10:34</w:t>
+        <w:t xml:space="preserve">definira metodu kojom se vrijeme objave pretvara u oblik pogodan za daljnju obradu. Konačni oblik vremena objave je </w:t>
+      </w:r>
+      <w:r>
+        <w:rPr>
+          <w:i/>
+        </w:rPr>
+        <w:t>2014-04</w:t>
+      </w:r>
+      <w:r>
+        <w:rPr>
+          <w:i/>
+        </w:rPr>
+        <w:t>-11 10:34</w:t>
       </w:r>
       <w:r>
         <w:t>.</w:t>
       </w:r>
     </w:p>
     <w:p>
+      <w:pPr>
+        <w:rPr>
+          <w:i/>
+        </w:rPr>
+      </w:pPr>
       <w:r>
         <w:t xml:space="preserve">Predmet koji je definiran u </w:t>
       </w:r>
@@ -3295,7 +3462,19 @@
         <w:t xml:space="preserve">datoteci sadži polje koje predstavlja tekst objave na forumu. Osim teksta koji je napisao korisnik, sustav foruma dodaje HTML tagove koji prikazuju elemente teksta na određen način, primjerice </w:t>
       </w:r>
       <w:r>
-        <w:t xml:space="preserve">prikaz teksta u numeriranoj listi. Budući da je namjena prikupljanja teksta analiza prirodnog jezika, HTML tagovi koji služe za određeni prikaz teksta nisu poželjni. Za pročišćavanje teksta od HTML tagova koriste se regularni izrazi koje definiramo u klasi </w:t>
+        <w:t xml:space="preserve">prikaz teksta u numeriranoj listi. Budući da je namjena prikupljanja teksta analiza prirodnog jezika, HTML tagovi koji služe za određeni prikaz teksta nisu poželjni. Za pročišćavanje teksta od HTML tagova </w:t>
+      </w:r>
+      <w:r>
+        <w:t>koriste se regularni izrazi koji su</w:t>
+      </w:r>
+      <w:r>
+        <w:t xml:space="preserve"> </w:t>
+      </w:r>
+      <w:r>
+        <w:t>definirani</w:t>
+      </w:r>
+      <w:r>
+        <w:t xml:space="preserve"> u klasi </w:t>
       </w:r>
       <w:r>
         <w:rPr>
@@ -3309,26 +3488,277 @@
         </w:rPr>
         <w:t>.</w:t>
       </w:r>
-      <w:r>
+    </w:p>
+    <w:p>
+      <w:r>
+        <w:rPr>
+          <w:noProof/>
+          <w:lang w:eastAsia="hr-HR"/>
+        </w:rPr>
+        <w:drawing>
+          <wp:inline distT="0" distB="0" distL="0" distR="0">
+            <wp:extent cx="5760720" cy="1876425"/>
+            <wp:effectExtent l="0" t="0" r="0" b="9525"/>
+            <wp:docPr id="13" name="Picture 13"/>
+            <wp:cNvGraphicFramePr>
+              <a:graphicFrameLocks xmlns:a="http://schemas.openxmlformats.org/drawingml/2006/main" noChangeAspect="1"/>
+            </wp:cNvGraphicFramePr>
+            <a:graphic xmlns:a="http://schemas.openxmlformats.org/drawingml/2006/main">
+              <a:graphicData uri="http://schemas.openxmlformats.org/drawingml/2006/picture">
+                <pic:pic xmlns:pic="http://schemas.openxmlformats.org/drawingml/2006/picture">
+                  <pic:nvPicPr>
+                    <pic:cNvPr id="13" name="pipeline_cleanHTML.png"/>
+                    <pic:cNvPicPr/>
+                  </pic:nvPicPr>
+                  <pic:blipFill>
+                    <a:blip r:embed="rId15">
+                      <a:extLst>
+                        <a:ext uri="{28A0092B-C50C-407E-A947-70E740481C1C}">
+                          <a14:useLocalDpi xmlns:a14="http://schemas.microsoft.com/office/drawing/2010/main" val="0"/>
+                        </a:ext>
+                      </a:extLst>
+                    </a:blip>
+                    <a:stretch>
+                      <a:fillRect/>
+                    </a:stretch>
+                  </pic:blipFill>
+                  <pic:spPr>
+                    <a:xfrm>
+                      <a:off x="0" y="0"/>
+                      <a:ext cx="5760720" cy="1876425"/>
+                    </a:xfrm>
+                    <a:prstGeom prst="rect">
+                      <a:avLst/>
+                    </a:prstGeom>
+                  </pic:spPr>
+                </pic:pic>
+              </a:graphicData>
+            </a:graphic>
+          </wp:inline>
+        </w:drawing>
+      </w:r>
+    </w:p>
+    <w:p>
+      <w:r>
+        <w:lastRenderedPageBreak/>
+        <w:t xml:space="preserve">Za korištenje regularnih izraza potrebno je uključiti modul </w:t>
+      </w:r>
+      <w:r>
+        <w:rPr>
+          <w:i/>
+        </w:rPr>
+        <w:t>re</w:t>
+      </w:r>
+      <w:r>
+        <w:rPr>
+          <w:i/>
+        </w:rPr>
         <w:t xml:space="preserve"> </w:t>
       </w:r>
-    </w:p>
-    <w:p/>
-    <w:p/>
-    <w:p/>
-    <w:p/>
-    <w:p/>
-    <w:p/>
-    <w:p/>
-    <w:p/>
-    <w:p>
-      <w:r>
-        <w:t xml:space="preserve">Sve klase </w:t>
-      </w:r>
-      <w:r>
-        <w:rPr>
+      <w:r>
+        <w:t xml:space="preserve">koji je sadržan u standardnoj Python-ovoj biblioteci. Funkcija </w:t>
+      </w:r>
+      <w:r>
+        <w:rPr>
+          <w:i/>
+        </w:rPr>
+        <w:t>re.sub</w:t>
+      </w:r>
+      <w:r>
+        <w:rPr>
+          <w:i/>
+        </w:rPr>
+        <w:t xml:space="preserve"> </w:t>
+      </w:r>
+      <w:r>
+        <w:t>prima regularni izraz,</w:t>
+      </w:r>
+      <w:r>
+        <w:t xml:space="preserve"> tekst nad kojim ga primjenjuje te znakovni niz kojim će tekst biti zamjenjen ukoliko se poklapa sa regularnim izrazom.</w:t>
+      </w:r>
+      <w:r>
+        <w:t xml:space="preserve"> Čišćenje se izvodi u koracima, prvi korak je brisanje eng. </w:t>
+      </w:r>
+      <w:r>
+        <w:rPr>
+          <w:i/>
+        </w:rPr>
+        <w:t>inline</w:t>
+      </w:r>
+      <w:r>
+        <w:rPr>
+          <w:i/>
+        </w:rPr>
+        <w:t xml:space="preserve"> </w:t>
+      </w:r>
+      <w:r>
+        <w:t>skripti i stilova, drugi brisanje HTML komentara, treći brisanje tagova te brisanje HTML znakova i razmaka.</w:t>
+      </w:r>
+    </w:p>
+    <w:p>
+      <w:r>
+        <w:t xml:space="preserve">Zadnja komponenta u cjevovodu pohranjuje „predmete“ u bazu podataka. </w:t>
+      </w:r>
+      <w:r>
+        <w:t>Baza podataka koja se koristi je Sqlite, uglavnom se koristi za pohranjivanje podataka koji se koriste lokalno jer ne podržava</w:t>
+      </w:r>
+      <w:r>
+        <w:t xml:space="preserve"> istovremeno</w:t>
+      </w:r>
+      <w:r>
+        <w:t xml:space="preserve"> pisanje iz više procesa. Sqlite baza podataka sprema se u jednu datoteku što je čini lako prenosivom na druge platforme. </w:t>
+      </w:r>
+      <w:r>
+        <w:t xml:space="preserve">Programski jezik Python sadrži modul za interakciju sa Sqlite bazom podataka </w:t>
+      </w:r>
+      <w:r>
+        <w:rPr>
+          <w:i/>
+        </w:rPr>
+        <w:t>sqlite3</w:t>
+      </w:r>
+      <w:r>
+        <w:rPr>
+          <w:i/>
+        </w:rPr>
+        <w:t xml:space="preserve">, </w:t>
+      </w:r>
+      <w:r>
+        <w:t>koji je sadržan u standardnom biblioteci.</w:t>
+      </w:r>
+    </w:p>
+    <w:p>
+      <w:r>
+        <w:rPr>
+          <w:noProof/>
+          <w:lang w:eastAsia="hr-HR"/>
+        </w:rPr>
+        <w:drawing>
+          <wp:inline distT="0" distB="0" distL="0" distR="0">
+            <wp:extent cx="5760720" cy="1957070"/>
+            <wp:effectExtent l="0" t="0" r="0" b="5080"/>
+            <wp:docPr id="12" name="Picture 12"/>
+            <wp:cNvGraphicFramePr>
+              <a:graphicFrameLocks xmlns:a="http://schemas.openxmlformats.org/drawingml/2006/main" noChangeAspect="1"/>
+            </wp:cNvGraphicFramePr>
+            <a:graphic xmlns:a="http://schemas.openxmlformats.org/drawingml/2006/main">
+              <a:graphicData uri="http://schemas.openxmlformats.org/drawingml/2006/picture">
+                <pic:pic xmlns:pic="http://schemas.openxmlformats.org/drawingml/2006/picture">
+                  <pic:nvPicPr>
+                    <pic:cNvPr id="12" name="sql_persist_pipeline.png"/>
+                    <pic:cNvPicPr/>
+                  </pic:nvPicPr>
+                  <pic:blipFill>
+                    <a:blip r:embed="rId16">
+                      <a:extLst>
+                        <a:ext uri="{28A0092B-C50C-407E-A947-70E740481C1C}">
+                          <a14:useLocalDpi xmlns:a14="http://schemas.microsoft.com/office/drawing/2010/main" val="0"/>
+                        </a:ext>
+                      </a:extLst>
+                    </a:blip>
+                    <a:stretch>
+                      <a:fillRect/>
+                    </a:stretch>
+                  </pic:blipFill>
+                  <pic:spPr>
+                    <a:xfrm>
+                      <a:off x="0" y="0"/>
+                      <a:ext cx="5760720" cy="1957070"/>
+                    </a:xfrm>
+                    <a:prstGeom prst="rect">
+                      <a:avLst/>
+                    </a:prstGeom>
+                  </pic:spPr>
+                </pic:pic>
+              </a:graphicData>
+            </a:graphic>
+          </wp:inline>
+        </w:drawing>
+      </w:r>
+    </w:p>
+    <w:p>
+      <w:r>
+        <w:t xml:space="preserve">Kada se objekt </w:t>
+      </w:r>
+      <w:r>
+        <w:rPr>
+          <w:i/>
+        </w:rPr>
+        <w:t>SQLPersist</w:t>
+      </w:r>
+      <w:r>
+        <w:rPr>
+          <w:i/>
+        </w:rPr>
+        <w:t xml:space="preserve"> </w:t>
+      </w:r>
+      <w:r>
+        <w:t xml:space="preserve">instancira, program </w:t>
+      </w:r>
+      <w:r>
+        <w:t>se se spaja na bazu te ako tablica za podatke ne postoji program je napravi. Prije spremanja prikupljenog „predmeta“ provjerava se postoji li predmet u bazi podataka</w:t>
+      </w:r>
+      <w:r>
+        <w:t>, ako postoji program javlja o kojem URL-u se radi te odbacuje „predmet“</w:t>
+      </w:r>
+      <w:r>
+        <w:t xml:space="preserve">. Najjednostavniji i učinkovit način za provjeru duplikata je URL poveznica jer ako je već u bazi znači da je sadržaj na koji taj URL pokazuje već posjećen i dohvaćen. Ovakav način interakcije programa sa bazom podataka može se koristiti u manjim aplikacijama sa jednostavnim shemama baze podataka. Za kompleksnije sheme i učestalije korištenje baze obično se </w:t>
+      </w:r>
+      <w:r>
+        <w:t xml:space="preserve">implementira eng. </w:t>
+      </w:r>
+      <w:r>
+        <w:rPr>
+          <w:i/>
           <w:highlight w:val="yellow"/>
         </w:rPr>
+        <w:t>Data abstraction layer</w:t>
+      </w:r>
+      <w:r>
+        <w:rPr>
+          <w:i/>
+        </w:rPr>
+        <w:t xml:space="preserve"> </w:t>
+      </w:r>
+      <w:r>
+        <w:t xml:space="preserve">koji olakšava razvoj, čini kod čitljivijim i sigurnijim. Takav sloj se realizira korištenjem ORM-a (eng. </w:t>
+      </w:r>
+      <w:r>
+        <w:rPr>
+          <w:i/>
+        </w:rPr>
+        <w:t>Object Relational Mapper</w:t>
+      </w:r>
+      <w:r>
+        <w:t xml:space="preserve">), </w:t>
+      </w:r>
+      <w:r>
+        <w:t>jedan od primjera za programski jezik Python SQLAlchemy[</w:t>
+      </w:r>
+      <w:r>
+        <w:rPr>
+          <w:highlight w:val="yellow"/>
+        </w:rPr>
+        <w:t>Služb. Doku</w:t>
+      </w:r>
+      <w:r>
+        <w:t>].</w:t>
+      </w:r>
+    </w:p>
+    <w:p>
+      <w:r>
+        <w:t>Sve klase</w:t>
+      </w:r>
+      <w:r>
+        <w:t>, tj. komponente</w:t>
+      </w:r>
+      <w:r>
+        <w:t xml:space="preserve"> </w:t>
+      </w:r>
+      <w:r>
+        <w:rPr>
+          <w:highlight w:val="yellow"/>
+        </w:rPr>
         <w:t>cjevovoda</w:t>
       </w:r>
       <w:r>
@@ -3346,6 +3776,9 @@
         </w:rPr>
         <w:t xml:space="preserve">. </w:t>
       </w:r>
+      <w:r>
+        <w:t>Moguće je koristiti sličan princip da bi se obradili URL-ovi prije nego što ih pauk posjeti.</w:t>
+      </w:r>
     </w:p>
     <w:p>
       <w:r>
@@ -3356,12 +3789,12 @@
       <w:pPr>
         <w:pStyle w:val="Heading1"/>
       </w:pPr>
-      <w:bookmarkStart w:id="6" w:name="_Toc473816147"/>
+      <w:bookmarkStart w:id="7" w:name="_Toc474346737"/>
       <w:r>
         <w:lastRenderedPageBreak/>
         <w:t>Korpusna lingvistika</w:t>
       </w:r>
-      <w:bookmarkEnd w:id="6"/>
+      <w:bookmarkEnd w:id="7"/>
     </w:p>
     <w:p>
       <w:r>
@@ -3458,11 +3891,11 @@
       <w:pPr>
         <w:pStyle w:val="Heading2"/>
       </w:pPr>
-      <w:bookmarkStart w:id="7" w:name="_Toc473816148"/>
+      <w:bookmarkStart w:id="8" w:name="_Toc474346738"/>
       <w:r>
         <w:t>Vrste korpusa</w:t>
       </w:r>
-      <w:bookmarkEnd w:id="7"/>
+      <w:bookmarkEnd w:id="8"/>
     </w:p>
     <w:p>
       <w:r>
@@ -3498,11 +3931,11 @@
       <w:pPr>
         <w:pStyle w:val="Heading2"/>
       </w:pPr>
-      <w:bookmarkStart w:id="8" w:name="_Toc473816149"/>
+      <w:bookmarkStart w:id="9" w:name="_Toc474346739"/>
       <w:r>
         <w:t>Web kao korpus</w:t>
       </w:r>
-      <w:bookmarkEnd w:id="8"/>
+      <w:bookmarkEnd w:id="9"/>
     </w:p>
     <w:p>
       <w:r>
@@ -3594,11 +4027,11 @@
       <w:pPr>
         <w:pStyle w:val="Heading2"/>
       </w:pPr>
-      <w:bookmarkStart w:id="9" w:name="_Toc473816150"/>
+      <w:bookmarkStart w:id="10" w:name="_Toc474346740"/>
       <w:r>
         <w:t>Veličina korpusa</w:t>
       </w:r>
-      <w:bookmarkEnd w:id="9"/>
+      <w:bookmarkEnd w:id="10"/>
     </w:p>
     <w:p>
       <w:r>
@@ -3636,7 +4069,7 @@
       <w:r>
         <w:t>Kada se na web gleda kao na korpus onda je ovoj preporuci potrebna revizija. Što veće moguće za korpus koji se sastoji od weba znači nekontroliranu i neizmjernu količinu podataka. Ukoliko postoji razlog sa lingvističke strane, da korpus bude što veći mogu se pojaviti problemi u metodama prikupljanja i pohranjivanja podataka. Trenutna veličina indeksiranog weba je 4.8 bilijuna web stranica (</w:t>
       </w:r>
-      <w:hyperlink r:id="rId15" w:history="1">
+      <w:hyperlink r:id="rId17" w:history="1">
         <w:r>
           <w:rPr>
             <w:rStyle w:val="Hyperlink"/>
@@ -3658,11 +4091,11 @@
       <w:pPr>
         <w:pStyle w:val="Heading2"/>
       </w:pPr>
-      <w:bookmarkStart w:id="10" w:name="_Toc473816151"/>
+      <w:bookmarkStart w:id="11" w:name="_Toc474346741"/>
       <w:r>
         <w:t>Važnost i uloga korpusa</w:t>
       </w:r>
-      <w:bookmarkEnd w:id="10"/>
+      <w:bookmarkEnd w:id="11"/>
     </w:p>
     <w:p>
       <w:r>
@@ -3760,19 +4193,17 @@
       <w:pPr>
         <w:pStyle w:val="Heading1"/>
       </w:pPr>
-      <w:bookmarkStart w:id="11" w:name="_Toc473816152"/>
-      <w:bookmarkStart w:id="12" w:name="_GoBack"/>
+      <w:bookmarkStart w:id="12" w:name="_Toc474346742"/>
+      <w:r>
+        <w:t>Izrada korpusa</w:t>
+      </w:r>
       <w:bookmarkEnd w:id="12"/>
-      <w:r>
-        <w:t>Izrada korpusa</w:t>
-      </w:r>
-      <w:bookmarkEnd w:id="11"/>
     </w:p>
     <w:p>
       <w:pPr>
         <w:pStyle w:val="Heading2"/>
       </w:pPr>
-      <w:bookmarkStart w:id="13" w:name="_Toc473816153"/>
+      <w:bookmarkStart w:id="13" w:name="_Toc474346743"/>
       <w:r>
         <w:t>Natural Language Processing Toolkit</w:t>
       </w:r>
@@ -3797,7 +4228,7 @@
       <w:pPr>
         <w:pStyle w:val="Heading2"/>
       </w:pPr>
-      <w:bookmarkStart w:id="14" w:name="_Toc473816154"/>
+      <w:bookmarkStart w:id="14" w:name="_Toc474346745"/>
       <w:r>
         <w:t>Opojavničenje</w:t>
       </w:r>
@@ -3907,12 +4338,38 @@
       </w:r>
     </w:p>
     <w:p>
+      <w:r>
+        <w:lastRenderedPageBreak/>
+        <w:t xml:space="preserve">Podaci prikupljeni u 2. Prikupljanje podataka sadrže pojavnice i znakove koji su tipični za internetske forume i društvene mreže. </w:t>
+      </w:r>
+      <w:r>
+        <w:t xml:space="preserve">NLTK sadrži klasu </w:t>
+      </w:r>
+      <w:r>
+        <w:rPr>
+          <w:i/>
+        </w:rPr>
+        <w:t>TweetTokenizer</w:t>
+      </w:r>
+      <w:r>
+        <w:rPr>
+          <w:i/>
+        </w:rPr>
+        <w:t xml:space="preserve"> </w:t>
+      </w:r>
+      <w:r>
+        <w:t>koja koristi niz regu</w:t>
+      </w:r>
+      <w:r>
+        <w:t>larnih izraza da bi izdvojio željene pojavnice.</w:t>
+      </w:r>
+    </w:p>
+    <w:p>
       <w:pPr>
         <w:pStyle w:val="Heading2"/>
       </w:pPr>
-      <w:bookmarkStart w:id="15" w:name="_Toc473816155"/>
-      <w:r>
-        <w:lastRenderedPageBreak/>
+      <w:bookmarkStart w:id="15" w:name="_Toc474346746"/>
+      <w:r>
         <w:t>Lematizacija</w:t>
       </w:r>
       <w:bookmarkEnd w:id="15"/>
@@ -3922,7 +4379,7 @@
       <w:pPr>
         <w:pStyle w:val="Heading1"/>
       </w:pPr>
-      <w:bookmarkStart w:id="16" w:name="_Toc473816156"/>
+      <w:bookmarkStart w:id="16" w:name="_Toc474346747"/>
       <w:r>
         <w:t>Zaključak</w:t>
       </w:r>
@@ -3932,7 +4389,7 @@
       <w:pPr>
         <w:pStyle w:val="Heading1"/>
       </w:pPr>
-      <w:bookmarkStart w:id="17" w:name="_Toc473816157"/>
+      <w:bookmarkStart w:id="17" w:name="_Toc474346748"/>
       <w:r>
         <w:t>Dodatci</w:t>
       </w:r>
@@ -3942,7 +4399,7 @@
       <w:pPr>
         <w:pStyle w:val="Heading2"/>
       </w:pPr>
-      <w:bookmarkStart w:id="18" w:name="_Toc473816158"/>
+      <w:bookmarkStart w:id="18" w:name="_Toc474346749"/>
       <w:r>
         <w:t>Razlike između Python 2.x i Python 3.x</w:t>
       </w:r>
@@ -4065,6 +4522,7 @@
         </w:numPr>
       </w:pPr>
       <w:r>
+        <w:lastRenderedPageBreak/>
         <w:t>OpenCV 3</w:t>
       </w:r>
       <w:r>
@@ -4110,7 +4568,6 @@
         </w:numPr>
       </w:pPr>
       <w:r>
-        <w:lastRenderedPageBreak/>
         <w:t>BeautifulSoup</w:t>
       </w:r>
       <w:r>
@@ -4155,7 +4612,7 @@
       <w:pPr>
         <w:pStyle w:val="Heading2"/>
       </w:pPr>
-      <w:bookmarkStart w:id="19" w:name="_Toc473816159"/>
+      <w:bookmarkStart w:id="19" w:name="_Toc474346750"/>
       <w:r>
         <w:t>Bug forum slike</w:t>
       </w:r>
@@ -4183,7 +4640,7 @@
                     <pic:cNvPicPr/>
                   </pic:nvPicPr>
                   <pic:blipFill>
-                    <a:blip r:embed="rId16" cstate="print">
+                    <a:blip r:embed="rId18" cstate="print">
                       <a:extLst>
                         <a:ext uri="{28A0092B-C50C-407E-A947-70E740481C1C}">
                           <a14:useLocalDpi xmlns:a14="http://schemas.microsoft.com/office/drawing/2010/main" val="0"/>
@@ -4234,7 +4691,7 @@
                     <pic:cNvPicPr/>
                   </pic:nvPicPr>
                   <pic:blipFill>
-                    <a:blip r:embed="rId17" cstate="print">
+                    <a:blip r:embed="rId19" cstate="print">
                       <a:extLst>
                         <a:ext uri="{28A0092B-C50C-407E-A947-70E740481C1C}">
                           <a14:useLocalDpi xmlns:a14="http://schemas.microsoft.com/office/drawing/2010/main" val="0"/>
@@ -4284,7 +4741,7 @@
                     <pic:cNvPicPr/>
                   </pic:nvPicPr>
                   <pic:blipFill>
-                    <a:blip r:embed="rId18" cstate="print">
+                    <a:blip r:embed="rId20" cstate="print">
                       <a:extLst>
                         <a:ext uri="{28A0092B-C50C-407E-A947-70E740481C1C}">
                           <a14:useLocalDpi xmlns:a14="http://schemas.microsoft.com/office/drawing/2010/main" val="0"/>
@@ -4318,7 +4775,7 @@
       <w:pPr>
         <w:pStyle w:val="Heading1"/>
       </w:pPr>
-      <w:bookmarkStart w:id="20" w:name="_Toc473816160"/>
+      <w:bookmarkStart w:id="20" w:name="_Toc474346751"/>
       <w:r>
         <w:lastRenderedPageBreak/>
         <w:t>Literatura</w:t>
@@ -6657,7 +7114,7 @@
 </file>
 
 <file path=customXml/itemProps1.xml><?xml version="1.0" encoding="utf-8"?>
-<ds:datastoreItem xmlns:ds="http://schemas.openxmlformats.org/officeDocument/2006/customXml" ds:itemID="{5FFEC505-C643-4D28-832F-501BE1D99CB2}">
+<ds:datastoreItem xmlns:ds="http://schemas.openxmlformats.org/officeDocument/2006/customXml" ds:itemID="{8396C9C2-460F-4FEB-ACBC-BB806677D00C}">
   <ds:schemaRefs>
     <ds:schemaRef ds:uri="http://schemas.openxmlformats.org/officeDocument/2006/bibliography"/>
   </ds:schemaRefs>

</xml_diff>

<commit_message>
Poglavlje Baza prikupljenih podataka
</commit_message>
<xml_diff>
--- a/Završni 2017.docx
+++ b/Završni 2017.docx
@@ -2028,8 +2028,6 @@
         <w:pStyle w:val="Heading3"/>
       </w:pPr>
       <w:bookmarkStart w:id="3" w:name="_Toc474346734"/>
-      <w:bookmarkStart w:id="4" w:name="_GoBack"/>
-      <w:bookmarkEnd w:id="4"/>
       <w:r>
         <w:t>Implementacija u Pythonu</w:t>
       </w:r>
@@ -2100,27 +2098,14 @@
       <w:r>
         <w:t xml:space="preserve">Slika </w:t>
       </w:r>
-      <w:r>
-        <w:fldChar w:fldCharType="begin"/>
-      </w:r>
-      <w:r>
-        <w:instrText xml:space="preserve"> SEQ Slika \* ARABIC </w:instrText>
-      </w:r>
-      <w:r>
-        <w:fldChar w:fldCharType="separate"/>
-      </w:r>
-      <w:r>
-        <w:rPr>
-          <w:noProof/>
-        </w:rPr>
-        <w:t>1</w:t>
-      </w:r>
-      <w:r>
-        <w:rPr>
-          <w:noProof/>
-        </w:rPr>
-        <w:fldChar w:fldCharType="end"/>
-      </w:r>
+      <w:fldSimple w:instr=" SEQ Slika \* ARABIC ">
+        <w:r>
+          <w:rPr>
+            <w:noProof/>
+          </w:rPr>
+          <w:t>1</w:t>
+        </w:r>
+      </w:fldSimple>
       <w:r>
         <w:t xml:space="preserve"> Funkcija request_until_suceed</w:t>
       </w:r>
@@ -2213,27 +2198,14 @@
       <w:r>
         <w:t xml:space="preserve">Slika </w:t>
       </w:r>
-      <w:r>
-        <w:fldChar w:fldCharType="begin"/>
-      </w:r>
-      <w:r>
-        <w:instrText xml:space="preserve"> SEQ Slika \* ARABIC </w:instrText>
-      </w:r>
-      <w:r>
-        <w:fldChar w:fldCharType="separate"/>
-      </w:r>
-      <w:r>
-        <w:rPr>
-          <w:noProof/>
-        </w:rPr>
-        <w:t>2</w:t>
-      </w:r>
-      <w:r>
-        <w:rPr>
-          <w:noProof/>
-        </w:rPr>
-        <w:fldChar w:fldCharType="end"/>
-      </w:r>
+      <w:fldSimple w:instr=" SEQ Slika \* ARABIC ">
+        <w:r>
+          <w:rPr>
+            <w:noProof/>
+          </w:rPr>
+          <w:t>2</w:t>
+        </w:r>
+      </w:fldSimple>
       <w:r>
         <w:t xml:space="preserve"> Funkcija getFacebookPageFeedData</w:t>
       </w:r>
@@ -2290,41 +2262,6 @@
       </w:r>
     </w:p>
     <w:p>
-      <w:r>
-        <w:rPr>
-          <w:highlight w:val="lightGray"/>
-        </w:rPr>
-        <w:t>Prikupljeni podaci spremaju se u tekstualnu datoteku za daljnju obradu. Odabrani formati je CSV (eng. Comma Seperated Values), podaci se spremaju u polja koja su razdvojena zerezima ili drugim arbitrarnim znakom. Razlog odabira ovog formata je podrška u raznim programima i programskim jezicima te čitljivost i podrška za posebne znakove.</w:t>
-      </w:r>
-      <w:r>
-        <w:rPr>
-          <w:highlight w:val="lightGray"/>
-        </w:rPr>
-        <w:t>Ovakav format će također biti koristan za filtriranje podataka prema određenom polju što je posebno korisno kada želimo segmentirati podatke.</w:t>
-      </w:r>
-      <w:r>
-        <w:rPr>
-          <w:highlight w:val="lightGray"/>
-        </w:rPr>
-        <w:t xml:space="preserve"> Format je također služi za uvoz i izvoz podataka iz baza podataka što može biti korisno kada se veličina datoteka poveća ili se podaci povezuju sa raznim servisima i aplikacijama. Za rukovanje CSV datotekama u implementaciji za dohvat podataka koristi se modul iz standardne Python-ove biblioteke </w:t>
-      </w:r>
-      <w:r>
-        <w:rPr>
-          <w:i/>
-          <w:iCs/>
-          <w:highlight w:val="lightGray"/>
-        </w:rPr>
-        <w:t xml:space="preserve">csv, </w:t>
-      </w:r>
-      <w:r>
-        <w:rPr>
-          <w:highlight w:val="lightGray"/>
-        </w:rPr>
-        <w:t>prije unosa dohvaćenih podataka program upisuje zaglavlja koja označuju o kojem meta-podatku se radi.</w:t>
-      </w:r>
-    </w:p>
-    <w:p/>
-    <w:p>
       <w:pPr>
         <w:keepNext/>
       </w:pPr>
@@ -2333,7 +2270,6 @@
           <w:noProof/>
           <w:lang w:eastAsia="hr-HR"/>
         </w:rPr>
-        <w:lastRenderedPageBreak/>
         <w:drawing>
           <wp:inline distT="0" distB="0" distL="0" distR="0" wp14:anchorId="18E3F8F5" wp14:editId="7CD27CA2">
             <wp:extent cx="5572125" cy="4106617"/>
@@ -2384,27 +2320,14 @@
       <w:r>
         <w:t xml:space="preserve">Slika </w:t>
       </w:r>
-      <w:r>
-        <w:fldChar w:fldCharType="begin"/>
-      </w:r>
-      <w:r>
-        <w:instrText xml:space="preserve"> SEQ Slika \* ARABIC </w:instrText>
-      </w:r>
-      <w:r>
-        <w:fldChar w:fldCharType="separate"/>
-      </w:r>
-      <w:r>
-        <w:rPr>
-          <w:noProof/>
-        </w:rPr>
-        <w:t>3</w:t>
-      </w:r>
-      <w:r>
-        <w:rPr>
-          <w:noProof/>
-        </w:rPr>
-        <w:fldChar w:fldCharType="end"/>
-      </w:r>
+      <w:fldSimple w:instr=" SEQ Slika \* ARABIC ">
+        <w:r>
+          <w:rPr>
+            <w:noProof/>
+          </w:rPr>
+          <w:t>3</w:t>
+        </w:r>
+      </w:fldSimple>
       <w:r>
         <w:t xml:space="preserve"> scrapeFacebookPageFeedStatus</w:t>
       </w:r>
@@ -2497,33 +2420,21 @@
       <w:r>
         <w:t xml:space="preserve">Slika </w:t>
       </w:r>
-      <w:r>
-        <w:fldChar w:fldCharType="begin"/>
-      </w:r>
-      <w:r>
-        <w:instrText xml:space="preserve"> SEQ Slika \* ARABIC </w:instrText>
-      </w:r>
-      <w:r>
-        <w:fldChar w:fldCharType="separate"/>
-      </w:r>
-      <w:r>
-        <w:rPr>
-          <w:noProof/>
-        </w:rPr>
-        <w:t>4</w:t>
-      </w:r>
-      <w:r>
-        <w:rPr>
-          <w:noProof/>
-        </w:rPr>
-        <w:fldChar w:fldCharType="end"/>
-      </w:r>
+      <w:fldSimple w:instr=" SEQ Slika \* ARABIC ">
+        <w:r>
+          <w:rPr>
+            <w:noProof/>
+          </w:rPr>
+          <w:t>4</w:t>
+        </w:r>
+      </w:fldSimple>
       <w:r>
         <w:t xml:space="preserve"> Jedinstveni identifikator stranice ili grupe</w:t>
       </w:r>
     </w:p>
     <w:p>
       <w:r>
+        <w:lastRenderedPageBreak/>
         <w:t>Objave koje se dohvaćaju obično budu vezane za određenu temu a mogu biti objavljivane od strane korisnika učlanjenih na stranicu ili kao u slučaju portala koji  imaju službene Facebook stranice objave dolaze jedino od vlasnika stranice dok korisnici ostavljaju komentare na objave. Prije prikupljanja podataka korisno je "ručno" analizirati potencijalnu stranicu da bi se utvrdile neke osnovne karakteristike kao što je učestalost objava, tematika objava i tip objava (primjerice stranice gdje korisnici postavljaju pitanja na određenu temu).</w:t>
       </w:r>
     </w:p>
@@ -2532,119 +2443,119 @@
       <w:pPr>
         <w:pStyle w:val="Heading2"/>
       </w:pPr>
-      <w:bookmarkStart w:id="5" w:name="_Toc474346735"/>
+      <w:bookmarkStart w:id="4" w:name="_Toc474346735"/>
       <w:r>
         <w:t>Web scraping</w:t>
       </w:r>
+      <w:bookmarkEnd w:id="4"/>
+    </w:p>
+    <w:p>
+      <w:r>
+        <w:t>Ako podaci koje želimo dohvatiti nisu dostupni na druge načine</w:t>
+      </w:r>
+      <w:r>
+        <w:t xml:space="preserve"> po</w:t>
+      </w:r>
+      <w:r>
+        <w:t>put API-ja</w:t>
+      </w:r>
+      <w:r>
+        <w:t xml:space="preserve"> onda se koristi web scraping. Prilikom prikupljanja podataka na taj način koriste se programi koji na temelju obrasca pretražuju određenu web stranicu i dohvaćaju podatke koji odgovaraju obrascu. </w:t>
+      </w:r>
+      <w:r>
+        <w:t>P</w:t>
+      </w:r>
+      <w:r>
+        <w:t>rogramske implementacije web scrapera automatizirano pretražuju web stranice i dohvaćaju sadržaj koji odgovara kodiranom obrascu. Obrazac po kojem se prikupljaju podaci najčešće se određuje prema HTML strukturi mjesta u kombinaciji sa regularnim izrazima (eng. regular expressions). Loša ili promjenjiva struktura HTML-a i sve više dinamičkih web stranica i sadržaja, otežavaju a ponekad i onemogućuju prikupljanje podataka. Program koji se koristi za ovakvu vrstu prikupljanja podataka naziva se web robot (eng. web crawler), kada su dohvaćeni podaci poveznice na druga web mjesta ili stranice koj</w:t>
+      </w:r>
+      <w:r>
+        <w:t>e program prati prema nekim pra</w:t>
+      </w:r>
+      <w:r>
+        <w:t xml:space="preserve">vilima onda se takav program naziva web pauk (eng. web spider). </w:t>
+      </w:r>
+      <w:r>
+        <w:t>Web robote i web pauke koriste internetske tražilice da bi indeksirale web i omogućile pretraživanje kakvo svakodnevno koristimo.</w:t>
+      </w:r>
+    </w:p>
+    <w:p>
+      <w:r>
+        <w:t>Izrada programa za web scraping</w:t>
+      </w:r>
+      <w:r>
+        <w:t xml:space="preserve"> može biti </w:t>
+      </w:r>
+      <w:r>
+        <w:t>jednostavan</w:t>
+      </w:r>
+      <w:r>
+        <w:t xml:space="preserve"> zadatak ukoliko se radi o dohvaćanju manje količine podataka sa malog broja web stranica. Kada se radi o većem broju stranica sa kompliciranijim obrascima za dohvaćanje podataka te potrebom da se web stranice provjeravaju za novi sadržaj ili pojavu novih web stranica onda se potrebno pobrinuti da programski kod bude održiv i čitljiv.</w:t>
+      </w:r>
+      <w:r>
+        <w:t xml:space="preserve"> </w:t>
+      </w:r>
+      <w:r>
+        <w:t>Scrapy je razvojna cjelina za izradu web robota i izvlačenje strukturiranih podataka, napisan je u Python programskom jeziku. Može se koristiti za niz aplikacija kao što je rudarenje podataka, arhiviranje i procesiranje podataka, automatski monitoring i testiranje. Dizajn razvojne cjeline omogućuje da koncentracija razvoja bude na izradi pravila po kojima se dohvaćaju podaci. Sustav je modularan tako da je moguće koristiti dodatne ekstenzije i module na dohvaćenim podacima. Službeni održavatelj i developer je Scrapinghub Ltd. koji lic</w:t>
+      </w:r>
+      <w:r>
+        <w:t xml:space="preserve">encira Scrapy pod BSD licencom, </w:t>
+      </w:r>
+      <w:r>
+        <w:t xml:space="preserve">na razvoju sudjeluje 221 </w:t>
+      </w:r>
+      <w:r>
+        <w:lastRenderedPageBreak/>
+        <w:t>developer</w:t>
+      </w:r>
+      <w:r>
+        <w:rPr>
+          <w:highlight w:val="yellow"/>
+        </w:rPr>
+        <w:t>[Github repozitorij]</w:t>
+      </w:r>
+      <w:r>
+        <w:t xml:space="preserve">. </w:t>
+      </w:r>
+      <w:r>
+        <w:t>Uz sve prednosti koje pruža korištenje razvojne cjeline, Scrapy također ima mogućnost izvođenja u oblaku. Kada se radi web scraping na velikim web stranicama koje sadrže puno podataka, robot šalje veliki broj zahtjeva prema poslužiteljima što može postati nestabilno kada se koristi osobna internetska usluga.</w:t>
+      </w:r>
+      <w:r>
+        <w:t xml:space="preserve"> Resursi osobnog računala općenito postaju nedovoljni kada proces prikupljanja podataka zahtjeva veće količine memorije i duže vrijeme izvođenja.</w:t>
+      </w:r>
+      <w:r>
+        <w:t xml:space="preserve"> Scrapy Cloud omogućuje </w:t>
+      </w:r>
+      <w:r>
+        <w:t xml:space="preserve">implementaciju zahtjevnijih web robota bez potrebe održavanja infrastrukture koju takvi web roboti zahtjevaju. Prikupljeni podaci se spremaju u </w:t>
+      </w:r>
+      <w:r>
+        <w:rPr>
+          <w:highlight w:val="yellow"/>
+        </w:rPr>
+        <w:t>high-availability</w:t>
+      </w:r>
+      <w:r>
+        <w:t xml:space="preserve"> baze podataka i</w:t>
+      </w:r>
+      <w:r>
+        <w:t xml:space="preserve"> dostupni su</w:t>
+      </w:r>
+      <w:r>
+        <w:t xml:space="preserve"> za preuzimanje</w:t>
+      </w:r>
+      <w:r>
+        <w:t xml:space="preserve"> u JSON, XML i CSV oblicima.</w:t>
+      </w:r>
+    </w:p>
+    <w:p>
+      <w:pPr>
+        <w:pStyle w:val="Heading3"/>
+      </w:pPr>
+      <w:bookmarkStart w:id="5" w:name="_Toc474346736"/>
+      <w:r>
+        <w:t>Scraping foruma</w:t>
+      </w:r>
       <w:bookmarkEnd w:id="5"/>
-    </w:p>
-    <w:p>
-      <w:r>
-        <w:t>Ako podaci koje želimo dohvatiti nisu dostupni na druge načine</w:t>
-      </w:r>
-      <w:r>
-        <w:t xml:space="preserve"> po</w:t>
-      </w:r>
-      <w:r>
-        <w:t>put API-ja</w:t>
-      </w:r>
-      <w:r>
-        <w:t xml:space="preserve"> onda se koristi web scraping. Prilikom prikupljanja podataka na taj način koriste se programi koji na temelju obrasca pretražuju određenu web stranicu i dohvaćaju podatke koji odgovaraju obrascu. </w:t>
-      </w:r>
-      <w:r>
-        <w:t>P</w:t>
-      </w:r>
-      <w:r>
-        <w:t>rogramske implementacije web scrapera automatizirano pretražuju web stranice i dohvaćaju sadržaj koji odgovara kodiranom obrascu. Obrazac po kojem se prikupljaju podaci najčešće se određuje prema HTML strukturi mjesta u kombinaciji sa regularnim izrazima (eng. regular expressions). Loša ili promjenjiva struktura HTML-a i sve više dinamičkih web stranica i sadržaja, otežavaju a ponekad i onemogućuju prikupljanje podataka. Program koji se koristi za ovakvu vrstu prikupljanja podataka naziva se web robot (eng. web crawler), kada su dohvaćeni podaci poveznice na druga web mjesta ili stranice koj</w:t>
-      </w:r>
-      <w:r>
-        <w:t>e program prati prema nekim pra</w:t>
-      </w:r>
-      <w:r>
-        <w:t xml:space="preserve">vilima onda se takav program naziva web pauk (eng. web spider). </w:t>
-      </w:r>
-      <w:r>
-        <w:t>Web robote i web pauke koriste internetske tražilice da bi indeksirale web i omogućile pretraživanje kakvo svakodnevno koristimo.</w:t>
-      </w:r>
-    </w:p>
-    <w:p>
-      <w:r>
-        <w:t>Izrada programa za web scraping</w:t>
-      </w:r>
-      <w:r>
-        <w:t xml:space="preserve"> može biti </w:t>
-      </w:r>
-      <w:r>
-        <w:t>jednostavan</w:t>
-      </w:r>
-      <w:r>
-        <w:t xml:space="preserve"> zadatak ukoliko se radi o dohvaćanju manje količine podataka sa malog broja web stranica. Kada se radi o većem broju stranica sa kompliciranijim obrascima za dohvaćanje podataka te potrebom da se web stranice provjeravaju za novi sadržaj ili pojavu novih web stranica onda se potrebno pobrinuti da programski kod bude održiv i čitljiv.</w:t>
-      </w:r>
-      <w:r>
-        <w:t xml:space="preserve"> </w:t>
-      </w:r>
-      <w:r>
-        <w:t>Scrapy je razvojna cjelina za izradu web robota i izvlačenje strukturiranih podataka, napisan je u Python programskom jeziku. Može se koristiti za niz aplikacija kao što je rudarenje podataka, arhiviranje i procesiranje podataka, automatski monitoring i testiranje. Dizajn razvojne cjeline omogućuje da koncentracija razvoja bude na izradi pravila po kojima se dohvaćaju podaci. Sustav je modularan tako da je moguće koristiti dodatne ekstenzije i module na dohvaćenim podacima. Službeni održavatelj i developer je Scrapinghub Ltd. koji lic</w:t>
-      </w:r>
-      <w:r>
-        <w:t xml:space="preserve">encira Scrapy pod BSD licencom, </w:t>
-      </w:r>
-      <w:r>
-        <w:t>na razvoju sudjeluje 221 developer</w:t>
-      </w:r>
-      <w:r>
-        <w:rPr>
-          <w:highlight w:val="yellow"/>
-        </w:rPr>
-        <w:t>[Github repozitorij]</w:t>
-      </w:r>
-      <w:r>
-        <w:t xml:space="preserve">. </w:t>
-      </w:r>
-      <w:r>
-        <w:t>Uz sve prednosti koje pruža korištenje razvojne cjeline, Scrapy također ima mogućnost izvođenja u oblaku. Kada se radi web scraping na velikim web stranicama koje sadrže puno podataka, robot šalje veliki broj zahtjeva prema poslužiteljima što može postati nestabilno kada se koristi osobna internetska usluga.</w:t>
-      </w:r>
-      <w:r>
-        <w:t xml:space="preserve"> Resursi osobnog računala općenito postaju nedovoljni kada proces prikupljanja podataka zahtjeva veće količine memorije i duže vrijeme izvođenja.</w:t>
-      </w:r>
-      <w:r>
-        <w:t xml:space="preserve"> Scrapy Cloud omogućuje </w:t>
-      </w:r>
-      <w:r>
-        <w:t xml:space="preserve">implementaciju zahtjevnijih web robota bez potrebe održavanja infrastrukture koju takvi web roboti zahtjevaju. Prikupljeni podaci se </w:t>
-      </w:r>
-      <w:r>
-        <w:lastRenderedPageBreak/>
-        <w:t xml:space="preserve">spremaju u </w:t>
-      </w:r>
-      <w:r>
-        <w:rPr>
-          <w:highlight w:val="yellow"/>
-        </w:rPr>
-        <w:t>high-availability</w:t>
-      </w:r>
-      <w:r>
-        <w:t xml:space="preserve"> baze podataka i</w:t>
-      </w:r>
-      <w:r>
-        <w:t xml:space="preserve"> dostupni su</w:t>
-      </w:r>
-      <w:r>
-        <w:t xml:space="preserve"> za preuzimanje</w:t>
-      </w:r>
-      <w:r>
-        <w:t xml:space="preserve"> u JSON, XML i CSV oblicima.</w:t>
-      </w:r>
-    </w:p>
-    <w:p>
-      <w:pPr>
-        <w:pStyle w:val="Heading3"/>
-      </w:pPr>
-      <w:bookmarkStart w:id="6" w:name="_Toc474346736"/>
-      <w:r>
-        <w:t>Scraping foruma</w:t>
-      </w:r>
-      <w:bookmarkEnd w:id="6"/>
     </w:p>
     <w:p>
       <w:r>
@@ -2754,14 +2665,27 @@
       <w:r>
         <w:t xml:space="preserve">Slika </w:t>
       </w:r>
-      <w:fldSimple w:instr=" SEQ Slika \* ARABIC ">
-        <w:r>
-          <w:rPr>
-            <w:noProof/>
-          </w:rPr>
-          <w:t>5</w:t>
-        </w:r>
-      </w:fldSimple>
+      <w:r>
+        <w:fldChar w:fldCharType="begin"/>
+      </w:r>
+      <w:r>
+        <w:instrText xml:space="preserve"> SEQ Slika \* ARABIC </w:instrText>
+      </w:r>
+      <w:r>
+        <w:fldChar w:fldCharType="separate"/>
+      </w:r>
+      <w:r>
+        <w:rPr>
+          <w:noProof/>
+        </w:rPr>
+        <w:t>5</w:t>
+      </w:r>
+      <w:r>
+        <w:rPr>
+          <w:noProof/>
+        </w:rPr>
+        <w:fldChar w:fldCharType="end"/>
+      </w:r>
       <w:r>
         <w:t xml:space="preserve"> Početni direktorij Scrapy projekta</w:t>
       </w:r>
@@ -2782,7 +2706,11 @@
         <w:t xml:space="preserve">Spider </w:t>
       </w:r>
       <w:r>
-        <w:t xml:space="preserve">te implementira  ime pauka, dozvoljene domene koje pauk </w:t>
+        <w:t xml:space="preserve">te implementira  </w:t>
+      </w:r>
+      <w:r>
+        <w:lastRenderedPageBreak/>
+        <w:t xml:space="preserve">ime pauka, dozvoljene domene koje pauk </w:t>
       </w:r>
       <w:r>
         <w:t xml:space="preserve">posjećuje te početne URL-ove od kojih pauk počinje </w:t>
@@ -2821,7 +2749,6 @@
           <w:noProof/>
           <w:lang w:eastAsia="hr-HR"/>
         </w:rPr>
-        <w:lastRenderedPageBreak/>
         <w:drawing>
           <wp:inline distT="0" distB="0" distL="0" distR="0" wp14:anchorId="7A4C7A9E" wp14:editId="6308F8B5">
             <wp:extent cx="5760720" cy="2933700"/>
@@ -2872,27 +2799,14 @@
       <w:r>
         <w:t xml:space="preserve">Slika </w:t>
       </w:r>
-      <w:r>
-        <w:fldChar w:fldCharType="begin"/>
-      </w:r>
-      <w:r>
-        <w:instrText xml:space="preserve"> SEQ Slika \* ARABIC </w:instrText>
-      </w:r>
-      <w:r>
-        <w:fldChar w:fldCharType="separate"/>
-      </w:r>
-      <w:r>
-        <w:rPr>
-          <w:noProof/>
-        </w:rPr>
-        <w:t>6</w:t>
-      </w:r>
-      <w:r>
-        <w:rPr>
-          <w:noProof/>
-        </w:rPr>
-        <w:fldChar w:fldCharType="end"/>
-      </w:r>
+      <w:fldSimple w:instr=" SEQ Slika \* ARABIC ">
+        <w:r>
+          <w:rPr>
+            <w:noProof/>
+          </w:rPr>
+          <w:t>6</w:t>
+        </w:r>
+      </w:fldSimple>
       <w:r>
         <w:t xml:space="preserve"> Klasa ForumSpider</w:t>
       </w:r>
@@ -3150,34 +3064,27 @@
       <w:r>
         <w:t xml:space="preserve">Slika </w:t>
       </w:r>
-      <w:r>
-        <w:fldChar w:fldCharType="begin"/>
-      </w:r>
-      <w:r>
-        <w:instrText xml:space="preserve"> SEQ Slika \* ARABIC </w:instrText>
-      </w:r>
-      <w:r>
-        <w:fldChar w:fldCharType="separate"/>
-      </w:r>
-      <w:r>
-        <w:rPr>
-          <w:noProof/>
-        </w:rPr>
-        <w:t>7</w:t>
-      </w:r>
-      <w:r>
-        <w:rPr>
-          <w:noProof/>
-        </w:rPr>
-        <w:fldChar w:fldCharType="end"/>
-      </w:r>
+      <w:fldSimple w:instr=" SEQ Slika \* ARABIC ">
+        <w:r>
+          <w:rPr>
+            <w:noProof/>
+          </w:rPr>
+          <w:t>7</w:t>
+        </w:r>
+      </w:fldSimple>
       <w:r>
         <w:t xml:space="preserve"> Paginacija Bug foruma</w:t>
       </w:r>
     </w:p>
     <w:p>
       <w:r>
-        <w:t>Svaki broj stranice sadrži poveznicu na foruma koju obilježava kao i poveznica na sljedeću stranicu</w:t>
+        <w:t xml:space="preserve">Svaki broj stranice sadrži poveznicu na </w:t>
+      </w:r>
+      <w:r>
+        <w:t>forum</w:t>
+      </w:r>
+      <w:r>
+        <w:t xml:space="preserve"> koju obilježava kao i poveznica na sljedeću stranicu</w:t>
       </w:r>
       <w:r>
         <w:t>. Ukoliko ta poveznica postoji tj. ako URL nije praz</w:t>
@@ -3192,7 +3099,11 @@
         <w:t>parse_tema</w:t>
       </w:r>
       <w:r>
-        <w:t xml:space="preserve"> koja se izvodi dok se ne posjete sve pod-teme. Zadnji korak u dohvaćanju podataka je izrada klase koja će predstavljati „predmet“ koji dohvaćamo. Korištenjem alata za izradu kostura projekta, među ostalim datotekama, napravljena je i datoteka </w:t>
+        <w:t xml:space="preserve"> koja se izvodi dok se ne posjete sve pod-teme. Zadnji korak u dohvaćanju podataka je izrada klase koja će predstavljati „predmet“ koji dohvaćamo. </w:t>
+      </w:r>
+      <w:r>
+        <w:lastRenderedPageBreak/>
+        <w:t xml:space="preserve">Korištenjem alata za izradu kostura projekta, među ostalim datotekama, napravljena je i datoteka </w:t>
       </w:r>
       <w:r>
         <w:rPr>
@@ -3255,11 +3166,7 @@
         <w:t xml:space="preserve"> </w:t>
       </w:r>
       <w:r>
-        <w:t xml:space="preserve">te definira </w:t>
-      </w:r>
-      <w:r>
-        <w:lastRenderedPageBreak/>
-        <w:t>kojim sadržajem će se polja popuniti. Budući da se prikupljaju objave na forumu, klasa koja predstavlja „predmet“ sadrži sljedeća polja: tekst objave, datum objave, temu objave i URL poveznicu na objavu.</w:t>
+        <w:t>te definira kojim sadržajem će se polja popuniti. Budući da se prikupljaju objave na forumu, klasa koja predstavlja „predmet“ sadrži sljedeća polja: tekst objave, datum objave, temu objave i URL poveznicu na objavu.</w:t>
       </w:r>
     </w:p>
     <w:p>
@@ -3495,6 +3402,7 @@
           <w:noProof/>
           <w:lang w:eastAsia="hr-HR"/>
         </w:rPr>
+        <w:lastRenderedPageBreak/>
         <w:drawing>
           <wp:inline distT="0" distB="0" distL="0" distR="0">
             <wp:extent cx="5760720" cy="1876425"/>
@@ -3540,7 +3448,6 @@
     </w:p>
     <w:p>
       <w:r>
-        <w:lastRenderedPageBreak/>
         <w:t xml:space="preserve">Za korištenje regularnih izraza potrebno je uključiti modul </w:t>
       </w:r>
       <w:r>
@@ -3597,34 +3504,10 @@
     </w:p>
     <w:p>
       <w:r>
-        <w:t xml:space="preserve">Zadnja komponenta u cjevovodu pohranjuje „predmete“ u bazu podataka. </w:t>
-      </w:r>
-      <w:r>
-        <w:t>Baza podataka koja se koristi je Sqlite, uglavnom se koristi za pohranjivanje podataka koji se koriste lokalno jer ne podržava</w:t>
-      </w:r>
-      <w:r>
-        <w:t xml:space="preserve"> istovremeno</w:t>
-      </w:r>
-      <w:r>
-        <w:t xml:space="preserve"> pisanje iz više procesa. Sqlite baza podataka sprema se u jednu datoteku što je čini lako prenosivom na druge platforme. </w:t>
-      </w:r>
-      <w:r>
-        <w:t xml:space="preserve">Programski jezik Python sadrži modul za interakciju sa Sqlite bazom podataka </w:t>
-      </w:r>
-      <w:r>
-        <w:rPr>
-          <w:i/>
-        </w:rPr>
-        <w:t>sqlite3</w:t>
-      </w:r>
-      <w:r>
-        <w:rPr>
-          <w:i/>
-        </w:rPr>
-        <w:t xml:space="preserve">, </w:t>
-      </w:r>
-      <w:r>
-        <w:t>koji je sadržan u standardnom biblioteci.</w:t>
+        <w:t xml:space="preserve">Zadnja komponenta u cjevovodu </w:t>
+      </w:r>
+      <w:r>
+        <w:t>izrađuje tablicu za pohranjivanje „predmeta“ u bazu podataka te pohranjuje podatke.</w:t>
       </w:r>
     </w:p>
     <w:p>
@@ -3696,91 +3579,184 @@
         <w:t xml:space="preserve">instancira, program </w:t>
       </w:r>
       <w:r>
-        <w:t>se se spaja na bazu te ako tablica za podatke ne postoji program je napravi. Prije spremanja prikupljenog „predmeta“ provjerava se postoji li predmet u bazi podataka</w:t>
+        <w:t>se se spaja na bazu,</w:t>
+      </w:r>
+      <w:r>
+        <w:t xml:space="preserve"> ako tablica za podatke ne postoji program </w:t>
+      </w:r>
+      <w:r>
+        <w:t>izvršava upit koji izrađuje tablicu</w:t>
+      </w:r>
+      <w:r>
+        <w:t>. Prije spremanja prikupljenog „predmeta“ provjerava se postoji li predmet u bazi podataka</w:t>
       </w:r>
       <w:r>
         <w:t>, ako postoji program javlja o kojem URL-u se radi te odbacuje „predmet“</w:t>
       </w:r>
       <w:r>
-        <w:t xml:space="preserve">. Najjednostavniji i učinkovit način za provjeru duplikata je URL poveznica jer ako je već u bazi znači da je sadržaj na koji taj URL pokazuje već posjećen i dohvaćen. Ovakav način interakcije programa sa bazom podataka može se koristiti u manjim aplikacijama sa jednostavnim shemama baze podataka. Za kompleksnije sheme i učestalije korištenje baze obično se </w:t>
-      </w:r>
-      <w:r>
-        <w:t xml:space="preserve">implementira eng. </w:t>
+        <w:t xml:space="preserve">. </w:t>
+      </w:r>
+      <w:r>
+        <w:t>Jednostavan</w:t>
+      </w:r>
+      <w:r>
+        <w:t xml:space="preserve"> i učinkovit način za provjeru duplikata je URL poveznica jer ako je već u bazi znači da je sadržaj na koji taj URL pokazuje već posjećen i dohvaćen. </w:t>
+      </w:r>
+      <w:r>
+        <w:t>Sve klase</w:t>
+      </w:r>
+      <w:r>
+        <w:t>, tj. komponente</w:t>
+      </w:r>
+      <w:r>
+        <w:t xml:space="preserve"> </w:t>
+      </w:r>
+      <w:r>
+        <w:rPr>
+          <w:highlight w:val="yellow"/>
+        </w:rPr>
+        <w:t>cjevovoda</w:t>
+      </w:r>
+      <w:r>
+        <w:t xml:space="preserve"> izvode se sekvencijalno, redom koji definiramo u konfiguracijskoj datoteci </w:t>
       </w:r>
       <w:r>
         <w:rPr>
           <w:i/>
+        </w:rPr>
+        <w:t>settings.py</w:t>
+      </w:r>
+      <w:r>
+        <w:rPr>
+          <w:i/>
+        </w:rPr>
+        <w:t xml:space="preserve">. </w:t>
+      </w:r>
+      <w:r>
+        <w:t>Moguće je koristiti sličan princip da bi se obradili URL-ovi prije nego što ih pauk posjeti.</w:t>
+      </w:r>
+    </w:p>
+    <w:p>
+      <w:pPr>
+        <w:pStyle w:val="Heading2"/>
+      </w:pPr>
+      <w:r>
+        <w:lastRenderedPageBreak/>
+        <w:t>Baza prikupljenih podataka</w:t>
+      </w:r>
+    </w:p>
+    <w:p>
+      <w:r>
+        <w:t>Baza podataka koja se koristi za pohranu je S</w:t>
+      </w:r>
+      <w:r>
+        <w:t>QL</w:t>
+      </w:r>
+      <w:r>
+        <w:t xml:space="preserve">ite. </w:t>
+      </w:r>
+      <w:r>
+        <w:t>SQLite je DBMS koji je sadržan u C biblioteci te je ugrađeni (eng. embedded) sustav što znači da nema odvojeni proces. Razlog odabira ove baze podataka je što nema potrebe za administracijom, definicija i podaci se spremaju u jednu datoteku te podrška u gotovo svim programskim jezicima. Nedostatak korištenja SQLite baze podataka je nemogućnost paralelnog pisanja u bazu podataka iz više programa</w:t>
+      </w:r>
+      <w:r>
+        <w:t>[</w:t>
+      </w:r>
+      <w:r>
+        <w:rPr>
           <w:highlight w:val="yellow"/>
         </w:rPr>
-        <w:t>Data abstraction layer</w:t>
+        <w:t>Službena dok. SQLite</w:t>
+      </w:r>
+      <w:r>
+        <w:t>]</w:t>
+      </w:r>
+      <w:r>
+        <w:t>.</w:t>
+      </w:r>
+    </w:p>
+    <w:p>
+      <w:r>
+        <w:t xml:space="preserve"> Programski jezik Python sadrži modul </w:t>
       </w:r>
       <w:r>
         <w:rPr>
           <w:i/>
         </w:rPr>
+        <w:t>sqlite3</w:t>
+      </w:r>
+      <w:r>
+        <w:rPr>
+          <w:i/>
+        </w:rPr>
         <w:t xml:space="preserve"> </w:t>
       </w:r>
       <w:r>
-        <w:t xml:space="preserve">koji olakšava razvoj, čini kod čitljivijim i sigurnijim. Takav sloj se realizira korištenjem ORM-a (eng. </w:t>
+        <w:t>koji služi za interakciju sa bazom te je sadržan u standardnoj biblioteci.</w:t>
+      </w:r>
+      <w:r>
+        <w:t xml:space="preserve"> Ovaj modul koristi se u oba načina prikazana u poglavlju Prikupljanje podataka. Takav način interakcije programa s bazom podataka može se koristiti u manjim aplikacijama sa jednostavnim shemama baze podataka. Za kompleksnije sheme i učestalije korištenje baze obično se implementira eng. </w:t>
       </w:r>
       <w:r>
         <w:rPr>
           <w:i/>
         </w:rPr>
+        <w:t>Database abstraction layer</w:t>
+      </w:r>
+      <w:r>
+        <w:rPr>
+          <w:i/>
+        </w:rPr>
+        <w:t xml:space="preserve"> </w:t>
+      </w:r>
+      <w:r>
+        <w:t xml:space="preserve">koji olakšava razvoj, odvaja logiku programa koji predstavlja podatke i čini programski kod čitljivijim i lakšim za održavanje. Takav sloj realizira se korištenjem ORM-a (eng. </w:t>
+      </w:r>
+      <w:r>
+        <w:rPr>
+          <w:i/>
+        </w:rPr>
         <w:t>Object Relational Mapper</w:t>
       </w:r>
       <w:r>
-        <w:t xml:space="preserve">), </w:t>
-      </w:r>
-      <w:r>
-        <w:t>jedan od primjera za programski jezik Python SQLAlchemy[</w:t>
+        <w:t>) koji podatke u bazi predstavlja kao instance objekata. Jedan od primjera za programski jezik Python je SQLAlchemy</w:t>
+      </w:r>
+      <w:r>
+        <w:t>[</w:t>
       </w:r>
       <w:r>
         <w:rPr>
           <w:highlight w:val="yellow"/>
         </w:rPr>
-        <w:t>Služb. Doku</w:t>
-      </w:r>
-      <w:r>
-        <w:t>].</w:t>
-      </w:r>
-    </w:p>
-    <w:p>
-      <w:r>
-        <w:t>Sve klase</w:t>
-      </w:r>
-      <w:r>
-        <w:t>, tj. komponente</w:t>
-      </w:r>
-      <w:r>
-        <w:t xml:space="preserve"> </w:t>
-      </w:r>
-      <w:r>
-        <w:rPr>
-          <w:highlight w:val="yellow"/>
-        </w:rPr>
-        <w:t>cjevovoda</w:t>
-      </w:r>
-      <w:r>
-        <w:t xml:space="preserve"> izvode se sekvencijalno, redom koji definiramo u konfiguracijskoj datoteci </w:t>
-      </w:r>
-      <w:r>
-        <w:rPr>
-          <w:i/>
-        </w:rPr>
-        <w:t>settings.py</w:t>
-      </w:r>
-      <w:r>
-        <w:rPr>
-          <w:i/>
-        </w:rPr>
-        <w:t xml:space="preserve">. </w:t>
-      </w:r>
-      <w:r>
-        <w:t>Moguće je koristiti sličan princip da bi se obradili URL-ovi prije nego što ih pauk posjeti.</w:t>
-      </w:r>
-    </w:p>
-    <w:p>
+        <w:t>Službena dok. SQLAlchemy</w:t>
+      </w:r>
+      <w:r>
+        <w:t>]</w:t>
+      </w:r>
+      <w:r>
+        <w:t xml:space="preserve">. U kontekstu ovog rada nije bilo potrebe koristiti ORM radi relativno jednostavnog korištenja baze podataka ali ukoliko </w:t>
+      </w:r>
+      <w:r>
+        <w:t>bi se broj izvora podataka povećao,</w:t>
+      </w:r>
+      <w:r>
+        <w:t xml:space="preserve"> shema baze </w:t>
+      </w:r>
+      <w:r>
+        <w:t>bi postala kompleksnija čime bi se stvorila potreba za ORM-om.</w:t>
+      </w:r>
+    </w:p>
+    <w:p>
+      <w:r>
+        <w:t>Baza prikupljenih podataka sastoji se od jedne tablice koja sadrži šest polja. Odabran je ovako jednostavan pristup jer prikupljene objave dolaze iz dva izvora</w:t>
+      </w:r>
+      <w:r>
+        <w:t xml:space="preserve"> te osim teksta same objave postoje i drugi podaci koji nisu isti za oba izvora. Primjerice objave sa facebook društvene mreže sadrže broj „lajkova“, a objave sa foruma „zahvale“. Ovakvi meta-podaci mogu biti korisni ako se analiziraju podaci iz jednog izvora, za podatke iz više izvora od kojih svaki ima specifične meta-podatke bilo bi potrebno analizirati u kakvoj su vezi meta-podaci iz različ</w:t>
+      </w:r>
+      <w:r>
+        <w:t xml:space="preserve">itih izvora. Svaka prikupljena objava sadržava tekst, temu, datum objave i datum prikupljanja. </w:t>
+      </w:r>
+      <w:bookmarkStart w:id="6" w:name="_GoBack"/>
+      <w:bookmarkEnd w:id="6"/>
       <w:r>
         <w:br w:type="page"/>
       </w:r>
@@ -5149,6 +5125,119 @@
     </w:lvl>
   </w:abstractNum>
   <w:abstractNum w:abstractNumId="2">
+    <w:nsid w:val="0B5D105A"/>
+    <w:multiLevelType w:val="hybridMultilevel"/>
+    <w:tmpl w:val="DB1ECB7A"/>
+    <w:lvl w:ilvl="0" w:tplc="041A0001">
+      <w:start w:val="1"/>
+      <w:numFmt w:val="bullet"/>
+      <w:lvlText w:val=""/>
+      <w:lvlJc w:val="left"/>
+      <w:pPr>
+        <w:ind w:left="3600" w:hanging="360"/>
+      </w:pPr>
+      <w:rPr>
+        <w:rFonts w:ascii="Symbol" w:hAnsi="Symbol" w:hint="default"/>
+      </w:rPr>
+    </w:lvl>
+    <w:lvl w:ilvl="1" w:tplc="041A0003" w:tentative="1">
+      <w:start w:val="1"/>
+      <w:numFmt w:val="bullet"/>
+      <w:lvlText w:val="o"/>
+      <w:lvlJc w:val="left"/>
+      <w:pPr>
+        <w:ind w:left="4320" w:hanging="360"/>
+      </w:pPr>
+      <w:rPr>
+        <w:rFonts w:ascii="Courier New" w:hAnsi="Courier New" w:cs="Courier New" w:hint="default"/>
+      </w:rPr>
+    </w:lvl>
+    <w:lvl w:ilvl="2" w:tplc="041A0005" w:tentative="1">
+      <w:start w:val="1"/>
+      <w:numFmt w:val="bullet"/>
+      <w:lvlText w:val=""/>
+      <w:lvlJc w:val="left"/>
+      <w:pPr>
+        <w:ind w:left="5040" w:hanging="360"/>
+      </w:pPr>
+      <w:rPr>
+        <w:rFonts w:ascii="Wingdings" w:hAnsi="Wingdings" w:hint="default"/>
+      </w:rPr>
+    </w:lvl>
+    <w:lvl w:ilvl="3" w:tplc="041A0001" w:tentative="1">
+      <w:start w:val="1"/>
+      <w:numFmt w:val="bullet"/>
+      <w:lvlText w:val=""/>
+      <w:lvlJc w:val="left"/>
+      <w:pPr>
+        <w:ind w:left="5760" w:hanging="360"/>
+      </w:pPr>
+      <w:rPr>
+        <w:rFonts w:ascii="Symbol" w:hAnsi="Symbol" w:hint="default"/>
+      </w:rPr>
+    </w:lvl>
+    <w:lvl w:ilvl="4" w:tplc="041A0003" w:tentative="1">
+      <w:start w:val="1"/>
+      <w:numFmt w:val="bullet"/>
+      <w:lvlText w:val="o"/>
+      <w:lvlJc w:val="left"/>
+      <w:pPr>
+        <w:ind w:left="6480" w:hanging="360"/>
+      </w:pPr>
+      <w:rPr>
+        <w:rFonts w:ascii="Courier New" w:hAnsi="Courier New" w:cs="Courier New" w:hint="default"/>
+      </w:rPr>
+    </w:lvl>
+    <w:lvl w:ilvl="5" w:tplc="041A0005" w:tentative="1">
+      <w:start w:val="1"/>
+      <w:numFmt w:val="bullet"/>
+      <w:lvlText w:val=""/>
+      <w:lvlJc w:val="left"/>
+      <w:pPr>
+        <w:ind w:left="7200" w:hanging="360"/>
+      </w:pPr>
+      <w:rPr>
+        <w:rFonts w:ascii="Wingdings" w:hAnsi="Wingdings" w:hint="default"/>
+      </w:rPr>
+    </w:lvl>
+    <w:lvl w:ilvl="6" w:tplc="041A0001" w:tentative="1">
+      <w:start w:val="1"/>
+      <w:numFmt w:val="bullet"/>
+      <w:lvlText w:val=""/>
+      <w:lvlJc w:val="left"/>
+      <w:pPr>
+        <w:ind w:left="7920" w:hanging="360"/>
+      </w:pPr>
+      <w:rPr>
+        <w:rFonts w:ascii="Symbol" w:hAnsi="Symbol" w:hint="default"/>
+      </w:rPr>
+    </w:lvl>
+    <w:lvl w:ilvl="7" w:tplc="041A0003" w:tentative="1">
+      <w:start w:val="1"/>
+      <w:numFmt w:val="bullet"/>
+      <w:lvlText w:val="o"/>
+      <w:lvlJc w:val="left"/>
+      <w:pPr>
+        <w:ind w:left="8640" w:hanging="360"/>
+      </w:pPr>
+      <w:rPr>
+        <w:rFonts w:ascii="Courier New" w:hAnsi="Courier New" w:cs="Courier New" w:hint="default"/>
+      </w:rPr>
+    </w:lvl>
+    <w:lvl w:ilvl="8" w:tplc="041A0005" w:tentative="1">
+      <w:start w:val="1"/>
+      <w:numFmt w:val="bullet"/>
+      <w:lvlText w:val=""/>
+      <w:lvlJc w:val="left"/>
+      <w:pPr>
+        <w:ind w:left="9360" w:hanging="360"/>
+      </w:pPr>
+      <w:rPr>
+        <w:rFonts w:ascii="Wingdings" w:hAnsi="Wingdings" w:hint="default"/>
+      </w:rPr>
+    </w:lvl>
+  </w:abstractNum>
+  <w:abstractNum w:abstractNumId="3">
     <w:nsid w:val="0E796897"/>
     <w:multiLevelType w:val="multilevel"/>
     <w:tmpl w:val="041A001F"/>
@@ -5234,7 +5323,7 @@
       </w:pPr>
     </w:lvl>
   </w:abstractNum>
-  <w:abstractNum w:abstractNumId="3">
+  <w:abstractNum w:abstractNumId="4">
     <w:nsid w:val="19CA002A"/>
     <w:multiLevelType w:val="multilevel"/>
     <w:tmpl w:val="041A001F"/>
@@ -5320,7 +5409,7 @@
       </w:pPr>
     </w:lvl>
   </w:abstractNum>
-  <w:abstractNum w:abstractNumId="4">
+  <w:abstractNum w:abstractNumId="5">
     <w:nsid w:val="1ECF16CE"/>
     <w:multiLevelType w:val="multilevel"/>
     <w:tmpl w:val="3C94725E"/>
@@ -5460,7 +5549,7 @@
       </w:rPr>
     </w:lvl>
   </w:abstractNum>
-  <w:abstractNum w:abstractNumId="5">
+  <w:abstractNum w:abstractNumId="6">
     <w:nsid w:val="4A5B5B6C"/>
     <w:multiLevelType w:val="multilevel"/>
     <w:tmpl w:val="041A0025"/>
@@ -5555,7 +5644,7 @@
       </w:pPr>
     </w:lvl>
   </w:abstractNum>
-  <w:abstractNum w:abstractNumId="6">
+  <w:abstractNum w:abstractNumId="7">
     <w:nsid w:val="4D6E2812"/>
     <w:multiLevelType w:val="hybridMultilevel"/>
     <w:tmpl w:val="CED0905A"/>
@@ -5668,7 +5757,7 @@
       </w:rPr>
     </w:lvl>
   </w:abstractNum>
-  <w:abstractNum w:abstractNumId="7">
+  <w:abstractNum w:abstractNumId="8">
     <w:nsid w:val="592936D6"/>
     <w:multiLevelType w:val="multilevel"/>
     <w:tmpl w:val="041A001F"/>
@@ -5754,7 +5843,7 @@
       </w:pPr>
     </w:lvl>
   </w:abstractNum>
-  <w:abstractNum w:abstractNumId="8">
+  <w:abstractNum w:abstractNumId="9">
     <w:nsid w:val="644448D0"/>
     <w:multiLevelType w:val="hybridMultilevel"/>
     <w:tmpl w:val="43A216E0"/>
@@ -5867,32 +5956,151 @@
       </w:rPr>
     </w:lvl>
   </w:abstractNum>
+  <w:abstractNum w:abstractNumId="10">
+    <w:nsid w:val="79795E43"/>
+    <w:multiLevelType w:val="hybridMultilevel"/>
+    <w:tmpl w:val="E042DC9E"/>
+    <w:lvl w:ilvl="0" w:tplc="041A0001">
+      <w:start w:val="1"/>
+      <w:numFmt w:val="bullet"/>
+      <w:lvlText w:val=""/>
+      <w:lvlJc w:val="left"/>
+      <w:pPr>
+        <w:ind w:left="3600" w:hanging="360"/>
+      </w:pPr>
+      <w:rPr>
+        <w:rFonts w:ascii="Symbol" w:hAnsi="Symbol" w:hint="default"/>
+      </w:rPr>
+    </w:lvl>
+    <w:lvl w:ilvl="1" w:tplc="041A0003" w:tentative="1">
+      <w:start w:val="1"/>
+      <w:numFmt w:val="bullet"/>
+      <w:lvlText w:val="o"/>
+      <w:lvlJc w:val="left"/>
+      <w:pPr>
+        <w:ind w:left="4320" w:hanging="360"/>
+      </w:pPr>
+      <w:rPr>
+        <w:rFonts w:ascii="Courier New" w:hAnsi="Courier New" w:cs="Courier New" w:hint="default"/>
+      </w:rPr>
+    </w:lvl>
+    <w:lvl w:ilvl="2" w:tplc="041A0005" w:tentative="1">
+      <w:start w:val="1"/>
+      <w:numFmt w:val="bullet"/>
+      <w:lvlText w:val=""/>
+      <w:lvlJc w:val="left"/>
+      <w:pPr>
+        <w:ind w:left="5040" w:hanging="360"/>
+      </w:pPr>
+      <w:rPr>
+        <w:rFonts w:ascii="Wingdings" w:hAnsi="Wingdings" w:hint="default"/>
+      </w:rPr>
+    </w:lvl>
+    <w:lvl w:ilvl="3" w:tplc="041A0001" w:tentative="1">
+      <w:start w:val="1"/>
+      <w:numFmt w:val="bullet"/>
+      <w:lvlText w:val=""/>
+      <w:lvlJc w:val="left"/>
+      <w:pPr>
+        <w:ind w:left="5760" w:hanging="360"/>
+      </w:pPr>
+      <w:rPr>
+        <w:rFonts w:ascii="Symbol" w:hAnsi="Symbol" w:hint="default"/>
+      </w:rPr>
+    </w:lvl>
+    <w:lvl w:ilvl="4" w:tplc="041A0003" w:tentative="1">
+      <w:start w:val="1"/>
+      <w:numFmt w:val="bullet"/>
+      <w:lvlText w:val="o"/>
+      <w:lvlJc w:val="left"/>
+      <w:pPr>
+        <w:ind w:left="6480" w:hanging="360"/>
+      </w:pPr>
+      <w:rPr>
+        <w:rFonts w:ascii="Courier New" w:hAnsi="Courier New" w:cs="Courier New" w:hint="default"/>
+      </w:rPr>
+    </w:lvl>
+    <w:lvl w:ilvl="5" w:tplc="041A0005" w:tentative="1">
+      <w:start w:val="1"/>
+      <w:numFmt w:val="bullet"/>
+      <w:lvlText w:val=""/>
+      <w:lvlJc w:val="left"/>
+      <w:pPr>
+        <w:ind w:left="7200" w:hanging="360"/>
+      </w:pPr>
+      <w:rPr>
+        <w:rFonts w:ascii="Wingdings" w:hAnsi="Wingdings" w:hint="default"/>
+      </w:rPr>
+    </w:lvl>
+    <w:lvl w:ilvl="6" w:tplc="041A0001" w:tentative="1">
+      <w:start w:val="1"/>
+      <w:numFmt w:val="bullet"/>
+      <w:lvlText w:val=""/>
+      <w:lvlJc w:val="left"/>
+      <w:pPr>
+        <w:ind w:left="7920" w:hanging="360"/>
+      </w:pPr>
+      <w:rPr>
+        <w:rFonts w:ascii="Symbol" w:hAnsi="Symbol" w:hint="default"/>
+      </w:rPr>
+    </w:lvl>
+    <w:lvl w:ilvl="7" w:tplc="041A0003" w:tentative="1">
+      <w:start w:val="1"/>
+      <w:numFmt w:val="bullet"/>
+      <w:lvlText w:val="o"/>
+      <w:lvlJc w:val="left"/>
+      <w:pPr>
+        <w:ind w:left="8640" w:hanging="360"/>
+      </w:pPr>
+      <w:rPr>
+        <w:rFonts w:ascii="Courier New" w:hAnsi="Courier New" w:cs="Courier New" w:hint="default"/>
+      </w:rPr>
+    </w:lvl>
+    <w:lvl w:ilvl="8" w:tplc="041A0005" w:tentative="1">
+      <w:start w:val="1"/>
+      <w:numFmt w:val="bullet"/>
+      <w:lvlText w:val=""/>
+      <w:lvlJc w:val="left"/>
+      <w:pPr>
+        <w:ind w:left="9360" w:hanging="360"/>
+      </w:pPr>
+      <w:rPr>
+        <w:rFonts w:ascii="Wingdings" w:hAnsi="Wingdings" w:hint="default"/>
+      </w:rPr>
+    </w:lvl>
+  </w:abstractNum>
   <w:num w:numId="1">
-    <w:abstractNumId w:val="4"/>
+    <w:abstractNumId w:val="5"/>
   </w:num>
   <w:num w:numId="2">
     <w:abstractNumId w:val="1"/>
   </w:num>
   <w:num w:numId="3">
+    <w:abstractNumId w:val="7"/>
+  </w:num>
+  <w:num w:numId="4">
+    <w:abstractNumId w:val="4"/>
+  </w:num>
+  <w:num w:numId="5">
+    <w:abstractNumId w:val="8"/>
+  </w:num>
+  <w:num w:numId="6">
+    <w:abstractNumId w:val="3"/>
+  </w:num>
+  <w:num w:numId="7">
     <w:abstractNumId w:val="6"/>
   </w:num>
-  <w:num w:numId="4">
-    <w:abstractNumId w:val="3"/>
-  </w:num>
-  <w:num w:numId="5">
-    <w:abstractNumId w:val="7"/>
-  </w:num>
-  <w:num w:numId="6">
-    <w:abstractNumId w:val="2"/>
-  </w:num>
-  <w:num w:numId="7">
-    <w:abstractNumId w:val="5"/>
-  </w:num>
   <w:num w:numId="8">
-    <w:abstractNumId w:val="8"/>
+    <w:abstractNumId w:val="9"/>
   </w:num>
   <w:num w:numId="9">
     <w:abstractNumId w:val="0"/>
+  </w:num>
+  <w:num w:numId="10">
+    <w:abstractNumId w:val="2"/>
+  </w:num>
+  <w:num w:numId="11">
+    <w:abstractNumId w:val="10"/>
   </w:num>
 </w:numbering>
 </file>
@@ -7114,7 +7322,7 @@
 </file>
 
 <file path=customXml/itemProps1.xml><?xml version="1.0" encoding="utf-8"?>
-<ds:datastoreItem xmlns:ds="http://schemas.openxmlformats.org/officeDocument/2006/customXml" ds:itemID="{8396C9C2-460F-4FEB-ACBC-BB806677D00C}">
+<ds:datastoreItem xmlns:ds="http://schemas.openxmlformats.org/officeDocument/2006/customXml" ds:itemID="{F2BECD2C-AD1E-4F88-AA13-AD1C749FF482}">
   <ds:schemaRefs>
     <ds:schemaRef ds:uri="http://schemas.openxmlformats.org/officeDocument/2006/bibliography"/>
   </ds:schemaRefs>

</xml_diff>

<commit_message>
nove slike, pocetno korpus, izmjene na wordu
</commit_message>
<xml_diff>
--- a/Završni 2017.docx
+++ b/Završni 2017.docx
@@ -3753,10 +3753,23 @@
         <w:t xml:space="preserve"> te osim teksta same objave postoje i drugi podaci koji nisu isti za oba izvora. Primjerice objave sa facebook društvene mreže sadrže broj „lajkova“, a objave sa foruma „zahvale“. Ovakvi meta-podaci mogu biti korisni ako se analiziraju podaci iz jednog izvora, za podatke iz više izvora od kojih svaki ima specifične meta-podatke bilo bi potrebno analizirati u kakvoj su vezi meta-podaci iz različ</w:t>
       </w:r>
       <w:r>
-        <w:t xml:space="preserve">itih izvora. Svaka prikupljena objava sadržava tekst, temu, datum objave i datum prikupljanja. </w:t>
-      </w:r>
-      <w:bookmarkStart w:id="6" w:name="_GoBack"/>
-      <w:bookmarkEnd w:id="6"/>
+        <w:t>itih izvora. Svaka prikupljena objava sadržava tekst,</w:t>
+      </w:r>
+      <w:r>
+        <w:t xml:space="preserve"> link,</w:t>
+      </w:r>
+      <w:r>
+        <w:t xml:space="preserve"> temu, datum o</w:t>
+      </w:r>
+      <w:r>
+        <w:t xml:space="preserve">bjave i datum prikupljanja. </w:t>
+      </w:r>
+      <w:r>
+        <w:rPr>
+          <w:highlight w:val="yellow"/>
+        </w:rPr>
+        <w:t>Izvođenje programa iz poglavlja 2.1.1 Implementacija u Pythonu, ovisno o broju objava u grupi traje između 5 i 10 minuta. Za izvođenje programa iz poglavlja 2.2.1 Scraping foruma potrebno je XX sati u kojima je poslano XX HTTP zahtjeva i posjećeno XX web stranica na domeni bug.hr</w:t>
+      </w:r>
       <w:r>
         <w:br w:type="page"/>
       </w:r>
@@ -3765,113 +3778,113 @@
       <w:pPr>
         <w:pStyle w:val="Heading1"/>
       </w:pPr>
-      <w:bookmarkStart w:id="7" w:name="_Toc474346737"/>
+      <w:bookmarkStart w:id="6" w:name="_Toc474346737"/>
       <w:r>
         <w:lastRenderedPageBreak/>
         <w:t>Korpusna lingvistika</w:t>
       </w:r>
+      <w:bookmarkEnd w:id="6"/>
+    </w:p>
+    <w:p>
+      <w:r>
+        <w:t>Korpusna lingvistika je</w:t>
+      </w:r>
+      <w:r>
+        <w:t xml:space="preserve"> grana lingvistike koja jezik proučava kroz korpuse.</w:t>
+      </w:r>
+      <w:r>
+        <w:t xml:space="preserve"> Ova definicija uključuje razvijanje i primjenu tehnika za sastavljanje korpusa.</w:t>
+      </w:r>
+      <w:r>
+        <w:t xml:space="preserve"> Najjednosta</w:t>
+      </w:r>
+      <w:r>
+        <w:t>vnija definicija korpusa (lat. t</w:t>
+      </w:r>
+      <w:r>
+        <w:t>ijelo) je skup tekstova pohranjenih u jednu cjelinu. Dakle, korpusna lingvistika je grana koja se služi određenim procedurama i metodama</w:t>
+      </w:r>
+      <w:r>
+        <w:t xml:space="preserve"> koje provodi nad korpusima</w:t>
+      </w:r>
+      <w:r>
+        <w:t xml:space="preserve"> da bi proučavala jezik. Iako su principi korpusne lingvistike postojali i prije pojave računala</w:t>
+      </w:r>
+      <w:r>
+        <w:t xml:space="preserve"> gotovo je neizbježno koristiti računalo za </w:t>
+      </w:r>
+      <w:r>
+        <w:t>čitanje, pretraživanje i obradu</w:t>
+      </w:r>
+      <w:r>
+        <w:t xml:space="preserve"> </w:t>
+      </w:r>
+      <w:r>
+        <w:t>podataka</w:t>
+      </w:r>
+      <w:r>
+        <w:t xml:space="preserve">. </w:t>
+      </w:r>
+      <w:r>
+        <w:t>U kontekstu ovog rada korpusna</w:t>
+      </w:r>
+      <w:r>
+        <w:t xml:space="preserve"> lingvistika bi mogla biti definirana kao proučavanje jezika kroz skup tekstova u obliku čitljivom za računalo. Skup tekstova tj. korpus najčešće je veličine koja ne</w:t>
+      </w:r>
+      <w:r>
+        <w:t xml:space="preserve"> </w:t>
+      </w:r>
+      <w:r>
+        <w:t xml:space="preserve">bi dozvoljavala ručno istraživanje nego zahtjeva određene alate da bi se </w:t>
+      </w:r>
+      <w:r>
+        <w:t>provela</w:t>
+      </w:r>
+      <w:r>
+        <w:t xml:space="preserve"> kvantativna i kvalitativna</w:t>
+      </w:r>
+      <w:r>
+        <w:t xml:space="preserve"> </w:t>
+      </w:r>
+      <w:r>
+        <w:t>analiza podataka</w:t>
+      </w:r>
+      <w:r>
+        <w:rPr>
+          <w:highlight w:val="yellow"/>
+        </w:rPr>
+        <w:t>[Gatto 2014]</w:t>
+      </w:r>
+      <w:r>
+        <w:t>.</w:t>
+      </w:r>
+      <w:r>
+        <w:t xml:space="preserve"> </w:t>
+      </w:r>
+      <w:r>
+        <w:t xml:space="preserve">Važno je primjetiti da korpusna lingvistika proučava jezik na temelju primjera stvarne upotrebe jezika za razliku od tradicionalnih istraživanja u kojima se do zaključaka dolazi uglavnom putem introspekcije izvornog govornika. </w:t>
+      </w:r>
+    </w:p>
+    <w:p>
+      <w:r>
+        <w:t>Kvaliteta i važnost istraživanja korpusa ovisi o izboru korpusa koji istražujemo da bi odgovorili na određena pitanja ili testirali hipoteze. Primjerice</w:t>
+      </w:r>
+      <w:r>
+        <w:t xml:space="preserve">, ne mogu se donositi zaključci o cjelokupnom jeziku ako korpus koji istražujemo sadrži samo tekstove iz dnevnih novina. Suptilniji primjer bi bio da prije istraživanja pretpostavimo da je korpus dnevnih novina homogen, dok bi u stvarnosti bilo </w:t>
+      </w:r>
+      <w:r>
+        <w:t>leksičkih i drugih razlika između sportskog i kulturnog dijela novina. Dakle izbor korpusa ili izrada novog specijaliziranog korpusa za svrhu istraživanja uvelike određuje kvalitetu rezultata istraživanja korpusa.</w:t>
+      </w:r>
+    </w:p>
+    <w:p>
+      <w:pPr>
+        <w:pStyle w:val="Heading2"/>
+      </w:pPr>
+      <w:bookmarkStart w:id="7" w:name="_Toc474346738"/>
+      <w:r>
+        <w:t>Vrste korpusa</w:t>
+      </w:r>
       <w:bookmarkEnd w:id="7"/>
-    </w:p>
-    <w:p>
-      <w:r>
-        <w:t>Korpusna lingvistika je</w:t>
-      </w:r>
-      <w:r>
-        <w:t xml:space="preserve"> grana lingvistike koja jezik proučava kroz korpuse.</w:t>
-      </w:r>
-      <w:r>
-        <w:t xml:space="preserve"> Ova definicija uključuje razvijanje i primjenu tehnika za sastavljanje korpusa.</w:t>
-      </w:r>
-      <w:r>
-        <w:t xml:space="preserve"> Najjednosta</w:t>
-      </w:r>
-      <w:r>
-        <w:t>vnija definicija korpusa (lat. t</w:t>
-      </w:r>
-      <w:r>
-        <w:t>ijelo) je skup tekstova pohranjenih u jednu cjelinu. Dakle, korpusna lingvistika je grana koja se služi određenim procedurama i metodama</w:t>
-      </w:r>
-      <w:r>
-        <w:t xml:space="preserve"> koje provodi nad korpusima</w:t>
-      </w:r>
-      <w:r>
-        <w:t xml:space="preserve"> da bi proučavala jezik. Iako su principi korpusne lingvistike postojali i prije pojave računala</w:t>
-      </w:r>
-      <w:r>
-        <w:t xml:space="preserve"> gotovo je neizbježno koristiti računalo za </w:t>
-      </w:r>
-      <w:r>
-        <w:t>čitanje, pretraživanje i obradu</w:t>
-      </w:r>
-      <w:r>
-        <w:t xml:space="preserve"> </w:t>
-      </w:r>
-      <w:r>
-        <w:t>podataka</w:t>
-      </w:r>
-      <w:r>
-        <w:t xml:space="preserve">. </w:t>
-      </w:r>
-      <w:r>
-        <w:t>U kontekstu ovog rada korpusna</w:t>
-      </w:r>
-      <w:r>
-        <w:t xml:space="preserve"> lingvistika bi mogla biti definirana kao proučavanje jezika kroz skup tekstova u obliku čitljivom za računalo. Skup tekstova tj. korpus najčešće je veličine koja ne</w:t>
-      </w:r>
-      <w:r>
-        <w:t xml:space="preserve"> </w:t>
-      </w:r>
-      <w:r>
-        <w:t xml:space="preserve">bi dozvoljavala ručno istraživanje nego zahtjeva određene alate da bi se </w:t>
-      </w:r>
-      <w:r>
-        <w:t>provela</w:t>
-      </w:r>
-      <w:r>
-        <w:t xml:space="preserve"> kvantativna i kvalitativna</w:t>
-      </w:r>
-      <w:r>
-        <w:t xml:space="preserve"> </w:t>
-      </w:r>
-      <w:r>
-        <w:t>analiza podataka</w:t>
-      </w:r>
-      <w:r>
-        <w:rPr>
-          <w:highlight w:val="yellow"/>
-        </w:rPr>
-        <w:t>[Gatto 2014]</w:t>
-      </w:r>
-      <w:r>
-        <w:t>.</w:t>
-      </w:r>
-      <w:r>
-        <w:t xml:space="preserve"> </w:t>
-      </w:r>
-      <w:r>
-        <w:t xml:space="preserve">Važno je primjetiti da korpusna lingvistika proučava jezik na temelju primjera stvarne upotrebe jezika za razliku od tradicionalnih istraživanja u kojima se do zaključaka dolazi uglavnom putem introspekcije izvornog govornika. </w:t>
-      </w:r>
-    </w:p>
-    <w:p>
-      <w:r>
-        <w:t>Kvaliteta i važnost istraživanja korpusa ovisi o izboru korpusa koji istražujemo da bi odgovorili na određena pitanja ili testirali hipoteze. Primjerice</w:t>
-      </w:r>
-      <w:r>
-        <w:t xml:space="preserve">, ne mogu se donositi zaključci o cjelokupnom jeziku ako korpus koji istražujemo sadrži samo tekstove iz dnevnih novina. Suptilniji primjer bi bio da prije istraživanja pretpostavimo da je korpus dnevnih novina homogen, dok bi u stvarnosti bilo </w:t>
-      </w:r>
-      <w:r>
-        <w:t>leksičkih i drugih razlika između sportskog i kulturnog dijela novina. Dakle izbor korpusa ili izrada novog specijaliziranog korpusa za svrhu istraživanja uvelike određuje kvalitetu rezultata istraživanja korpusa.</w:t>
-      </w:r>
-    </w:p>
-    <w:p>
-      <w:pPr>
-        <w:pStyle w:val="Heading2"/>
-      </w:pPr>
-      <w:bookmarkStart w:id="8" w:name="_Toc474346738"/>
-      <w:r>
-        <w:t>Vrste korpusa</w:t>
-      </w:r>
-      <w:bookmarkEnd w:id="8"/>
     </w:p>
     <w:p>
       <w:r>
@@ -3907,11 +3920,11 @@
       <w:pPr>
         <w:pStyle w:val="Heading2"/>
       </w:pPr>
-      <w:bookmarkStart w:id="9" w:name="_Toc474346739"/>
+      <w:bookmarkStart w:id="8" w:name="_Toc474346739"/>
       <w:r>
         <w:t>Web kao korpus</w:t>
       </w:r>
-      <w:bookmarkEnd w:id="9"/>
+      <w:bookmarkEnd w:id="8"/>
     </w:p>
     <w:p>
       <w:r>
@@ -4003,11 +4016,11 @@
       <w:pPr>
         <w:pStyle w:val="Heading2"/>
       </w:pPr>
-      <w:bookmarkStart w:id="10" w:name="_Toc474346740"/>
+      <w:bookmarkStart w:id="9" w:name="_Toc474346740"/>
       <w:r>
         <w:t>Veličina korpusa</w:t>
       </w:r>
-      <w:bookmarkEnd w:id="10"/>
+      <w:bookmarkEnd w:id="9"/>
     </w:p>
     <w:p>
       <w:r>
@@ -4067,11 +4080,11 @@
       <w:pPr>
         <w:pStyle w:val="Heading2"/>
       </w:pPr>
-      <w:bookmarkStart w:id="11" w:name="_Toc474346741"/>
+      <w:bookmarkStart w:id="10" w:name="_Toc474346741"/>
       <w:r>
         <w:t>Važnost i uloga korpusa</w:t>
       </w:r>
-      <w:bookmarkEnd w:id="11"/>
+      <w:bookmarkEnd w:id="10"/>
     </w:p>
     <w:p>
       <w:r>
@@ -4084,7 +4097,13 @@
     </w:p>
     <w:p>
       <w:r>
-        <w:t>Podaci u korpusu mogu se podjeliti na tri vrste:</w:t>
+        <w:t>Podaci u korpusu mogu se podjeliti na tri vrste</w:t>
+      </w:r>
+      <w:r>
+        <w:t>(Tadić 2003:31)</w:t>
+      </w:r>
+      <w:r>
+        <w:t>:</w:t>
       </w:r>
     </w:p>
     <w:p>
@@ -4169,21 +4188,21 @@
       <w:pPr>
         <w:pStyle w:val="Heading1"/>
       </w:pPr>
-      <w:bookmarkStart w:id="12" w:name="_Toc474346742"/>
+      <w:bookmarkStart w:id="11" w:name="_Toc474346742"/>
       <w:r>
         <w:t>Izrada korpusa</w:t>
       </w:r>
+      <w:bookmarkEnd w:id="11"/>
+    </w:p>
+    <w:p>
+      <w:pPr>
+        <w:pStyle w:val="Heading2"/>
+      </w:pPr>
+      <w:bookmarkStart w:id="12" w:name="_Toc474346743"/>
+      <w:r>
+        <w:t>Natural Language Processing Toolkit</w:t>
+      </w:r>
       <w:bookmarkEnd w:id="12"/>
-    </w:p>
-    <w:p>
-      <w:pPr>
-        <w:pStyle w:val="Heading2"/>
-      </w:pPr>
-      <w:bookmarkStart w:id="13" w:name="_Toc474346743"/>
-      <w:r>
-        <w:t>Natural Language Processing Toolkit</w:t>
-      </w:r>
-      <w:bookmarkEnd w:id="13"/>
     </w:p>
     <w:p>
       <w:r>
@@ -4204,11 +4223,11 @@
       <w:pPr>
         <w:pStyle w:val="Heading2"/>
       </w:pPr>
-      <w:bookmarkStart w:id="14" w:name="_Toc474346745"/>
+      <w:bookmarkStart w:id="13" w:name="_Toc474346745"/>
       <w:r>
         <w:t>Opojavničenje</w:t>
       </w:r>
-      <w:bookmarkEnd w:id="14"/>
+      <w:bookmarkEnd w:id="13"/>
     </w:p>
     <w:p>
       <w:r>
@@ -4344,42 +4363,42 @@
       <w:pPr>
         <w:pStyle w:val="Heading2"/>
       </w:pPr>
-      <w:bookmarkStart w:id="15" w:name="_Toc474346746"/>
+      <w:bookmarkStart w:id="14" w:name="_Toc474346746"/>
       <w:r>
         <w:t>Lematizacija</w:t>
       </w:r>
+      <w:bookmarkEnd w:id="14"/>
+    </w:p>
+    <w:p/>
+    <w:p>
+      <w:pPr>
+        <w:pStyle w:val="Heading1"/>
+      </w:pPr>
+      <w:bookmarkStart w:id="15" w:name="_Toc474346747"/>
+      <w:r>
+        <w:t>Zaključak</w:t>
+      </w:r>
       <w:bookmarkEnd w:id="15"/>
     </w:p>
-    <w:p/>
     <w:p>
       <w:pPr>
         <w:pStyle w:val="Heading1"/>
       </w:pPr>
-      <w:bookmarkStart w:id="16" w:name="_Toc474346747"/>
-      <w:r>
-        <w:t>Zaključak</w:t>
+      <w:bookmarkStart w:id="16" w:name="_Toc474346748"/>
+      <w:r>
+        <w:t>Dodatci</w:t>
       </w:r>
       <w:bookmarkEnd w:id="16"/>
     </w:p>
     <w:p>
       <w:pPr>
-        <w:pStyle w:val="Heading1"/>
-      </w:pPr>
-      <w:bookmarkStart w:id="17" w:name="_Toc474346748"/>
-      <w:r>
-        <w:t>Dodatci</w:t>
+        <w:pStyle w:val="Heading2"/>
+      </w:pPr>
+      <w:bookmarkStart w:id="17" w:name="_Toc474346749"/>
+      <w:r>
+        <w:t>Razlike između Python 2.x i Python 3.x</w:t>
       </w:r>
       <w:bookmarkEnd w:id="17"/>
-    </w:p>
-    <w:p>
-      <w:pPr>
-        <w:pStyle w:val="Heading2"/>
-      </w:pPr>
-      <w:bookmarkStart w:id="18" w:name="_Toc474346749"/>
-      <w:r>
-        <w:t>Razlike između Python 2.x i Python 3.x</w:t>
-      </w:r>
-      <w:bookmarkEnd w:id="18"/>
     </w:p>
     <w:p>
       <w:r>
@@ -4588,23 +4607,29 @@
       <w:pPr>
         <w:pStyle w:val="Heading2"/>
       </w:pPr>
-      <w:bookmarkStart w:id="19" w:name="_Toc474346750"/>
-      <w:r>
-        <w:t>Bug forum slike</w:t>
-      </w:r>
-      <w:bookmarkEnd w:id="19"/>
-    </w:p>
-    <w:p>
+      <w:bookmarkStart w:id="18" w:name="_Toc474346750"/>
+      <w:r>
+        <w:t xml:space="preserve">Bug forum </w:t>
+      </w:r>
+      <w:bookmarkEnd w:id="18"/>
+      <w:r>
+        <w:t>HTML struktura</w:t>
+      </w:r>
+    </w:p>
+    <w:p>
+      <w:pPr>
+        <w:keepNext/>
+      </w:pPr>
       <w:r>
         <w:rPr>
           <w:noProof/>
           <w:lang w:eastAsia="hr-HR"/>
         </w:rPr>
         <w:drawing>
-          <wp:inline distT="0" distB="0" distL="0" distR="0">
-            <wp:extent cx="5760720" cy="2978785"/>
-            <wp:effectExtent l="0" t="0" r="0" b="0"/>
-            <wp:docPr id="7" name="Picture 7"/>
+          <wp:inline distT="0" distB="0" distL="0" distR="0" wp14:anchorId="07761F9B" wp14:editId="59A72C96">
+            <wp:extent cx="5766938" cy="2896819"/>
+            <wp:effectExtent l="0" t="0" r="5715" b="0"/>
+            <wp:docPr id="5" name="Picture 5"/>
             <wp:cNvGraphicFramePr>
               <a:graphicFrameLocks xmlns:a="http://schemas.openxmlformats.org/drawingml/2006/main" noChangeAspect="1"/>
             </wp:cNvGraphicFramePr>
@@ -4612,7 +4637,7 @@
               <a:graphicData uri="http://schemas.openxmlformats.org/drawingml/2006/picture">
                 <pic:pic xmlns:pic="http://schemas.openxmlformats.org/drawingml/2006/picture">
                   <pic:nvPicPr>
-                    <pic:cNvPr id="7" name="prvi_level_bug.png"/>
+                    <pic:cNvPr id="5" name="prikaz_HTML_strukture_postbody.png"/>
                     <pic:cNvPicPr/>
                   </pic:nvPicPr>
                   <pic:blipFill>
@@ -4630,7 +4655,7 @@
                   <pic:spPr>
                     <a:xfrm>
                       <a:off x="0" y="0"/>
-                      <a:ext cx="5760720" cy="2978785"/>
+                      <a:ext cx="5812476" cy="2919694"/>
                     </a:xfrm>
                     <a:prstGeom prst="rect">
                       <a:avLst/>
@@ -4643,8 +4668,29 @@
         </w:drawing>
       </w:r>
     </w:p>
-    <w:p/>
-    <w:p>
+    <w:p>
+      <w:pPr>
+        <w:pStyle w:val="Caption"/>
+      </w:pPr>
+      <w:r>
+        <w:t xml:space="preserve">Slika </w:t>
+      </w:r>
+      <w:fldSimple w:instr=" SEQ Slika \* ARABIC ">
+        <w:r>
+          <w:rPr>
+            <w:noProof/>
+          </w:rPr>
+          <w:t>8</w:t>
+        </w:r>
+      </w:fldSimple>
+      <w:r>
+        <w:t xml:space="preserve"> HTML struktura objave</w:t>
+      </w:r>
+    </w:p>
+    <w:p>
+      <w:pPr>
+        <w:keepNext/>
+      </w:pPr>
       <w:r>
         <w:rPr>
           <w:noProof/>
@@ -4652,10 +4698,10 @@
         </w:rPr>
         <w:lastRenderedPageBreak/>
         <w:drawing>
-          <wp:inline distT="0" distB="0" distL="0" distR="0">
-            <wp:extent cx="5760720" cy="3070225"/>
+          <wp:inline distT="0" distB="0" distL="0" distR="0" wp14:anchorId="5F72457D" wp14:editId="3DE0AD85">
+            <wp:extent cx="5760720" cy="2900045"/>
             <wp:effectExtent l="0" t="0" r="0" b="0"/>
-            <wp:docPr id="8" name="Picture 8"/>
+            <wp:docPr id="15" name="Picture 15"/>
             <wp:cNvGraphicFramePr>
               <a:graphicFrameLocks xmlns:a="http://schemas.openxmlformats.org/drawingml/2006/main" noChangeAspect="1"/>
             </wp:cNvGraphicFramePr>
@@ -4663,7 +4709,7 @@
               <a:graphicData uri="http://schemas.openxmlformats.org/drawingml/2006/picture">
                 <pic:pic xmlns:pic="http://schemas.openxmlformats.org/drawingml/2006/picture">
                   <pic:nvPicPr>
-                    <pic:cNvPr id="8" name="drugi_level_bug.png"/>
+                    <pic:cNvPr id="15" name="prikaz_HTML_strukture_tema.png"/>
                     <pic:cNvPicPr/>
                   </pic:nvPicPr>
                   <pic:blipFill>
@@ -4681,7 +4727,7 @@
                   <pic:spPr>
                     <a:xfrm>
                       <a:off x="0" y="0"/>
-                      <a:ext cx="5760720" cy="3070225"/>
+                      <a:ext cx="5760720" cy="2900045"/>
                     </a:xfrm>
                     <a:prstGeom prst="rect">
                       <a:avLst/>
@@ -4694,55 +4740,32 @@
         </w:drawing>
       </w:r>
     </w:p>
+    <w:p>
+      <w:pPr>
+        <w:pStyle w:val="Caption"/>
+      </w:pPr>
+      <w:r>
+        <w:t xml:space="preserve">Slika </w:t>
+      </w:r>
+      <w:fldSimple w:instr=" SEQ Slika \* ARABIC ">
+        <w:r>
+          <w:rPr>
+            <w:noProof/>
+          </w:rPr>
+          <w:t>9</w:t>
+        </w:r>
+      </w:fldSimple>
+      <w:r>
+        <w:t xml:space="preserve"> HTML struktura teme</w:t>
+      </w:r>
+      <w:bookmarkStart w:id="19" w:name="_GoBack"/>
+      <w:bookmarkEnd w:id="19"/>
+    </w:p>
     <w:p/>
-    <w:p>
-      <w:r>
-        <w:rPr>
-          <w:noProof/>
-          <w:lang w:eastAsia="hr-HR"/>
-        </w:rPr>
-        <w:drawing>
-          <wp:inline distT="0" distB="0" distL="0" distR="0">
-            <wp:extent cx="5760720" cy="2883535"/>
-            <wp:effectExtent l="0" t="0" r="0" b="0"/>
-            <wp:docPr id="9" name="Picture 9"/>
-            <wp:cNvGraphicFramePr>
-              <a:graphicFrameLocks xmlns:a="http://schemas.openxmlformats.org/drawingml/2006/main" noChangeAspect="1"/>
-            </wp:cNvGraphicFramePr>
-            <a:graphic xmlns:a="http://schemas.openxmlformats.org/drawingml/2006/main">
-              <a:graphicData uri="http://schemas.openxmlformats.org/drawingml/2006/picture">
-                <pic:pic xmlns:pic="http://schemas.openxmlformats.org/drawingml/2006/picture">
-                  <pic:nvPicPr>
-                    <pic:cNvPr id="9" name="alati_za_razvoj.png"/>
-                    <pic:cNvPicPr/>
-                  </pic:nvPicPr>
-                  <pic:blipFill>
-                    <a:blip r:embed="rId20" cstate="print">
-                      <a:extLst>
-                        <a:ext uri="{28A0092B-C50C-407E-A947-70E740481C1C}">
-                          <a14:useLocalDpi xmlns:a14="http://schemas.microsoft.com/office/drawing/2010/main" val="0"/>
-                        </a:ext>
-                      </a:extLst>
-                    </a:blip>
-                    <a:stretch>
-                      <a:fillRect/>
-                    </a:stretch>
-                  </pic:blipFill>
-                  <pic:spPr>
-                    <a:xfrm>
-                      <a:off x="0" y="0"/>
-                      <a:ext cx="5760720" cy="2883535"/>
-                    </a:xfrm>
-                    <a:prstGeom prst="rect">
-                      <a:avLst/>
-                    </a:prstGeom>
-                  </pic:spPr>
-                </pic:pic>
-              </a:graphicData>
-            </a:graphic>
-          </wp:inline>
-        </w:drawing>
-      </w:r>
+    <w:p/>
+    <w:p/>
+    <w:p/>
+    <w:p>
       <w:r>
         <w:br w:type="page"/>
       </w:r>
@@ -4807,6 +4830,11 @@
     <w:p>
       <w:r>
         <w:t>Kilgarriff, A., Grefenstette, G. (2003), „Introduction to the Special Issue on the Web as a Corpus“, Computational Linguistics</w:t>
+      </w:r>
+    </w:p>
+    <w:p>
+      <w:r>
+        <w:t>Tadić. M. (2003). Jezične tehnologije i hrvatski jezik. Zagreb: Ex libris</w:t>
       </w:r>
     </w:p>
     <w:sectPr>
@@ -7322,7 +7350,7 @@
 </file>
 
 <file path=customXml/itemProps1.xml><?xml version="1.0" encoding="utf-8"?>
-<ds:datastoreItem xmlns:ds="http://schemas.openxmlformats.org/officeDocument/2006/customXml" ds:itemID="{F2BECD2C-AD1E-4F88-AA13-AD1C749FF482}">
+<ds:datastoreItem xmlns:ds="http://schemas.openxmlformats.org/officeDocument/2006/customXml" ds:itemID="{5109B105-CB60-4453-B126-3415ADAF5B3F}">
   <ds:schemaRefs>
     <ds:schemaRef ds:uri="http://schemas.openxmlformats.org/officeDocument/2006/bibliography"/>
   </ds:schemaRefs>

</xml_diff>

<commit_message>
klasifikator, poglavlje i kod
</commit_message>
<xml_diff>
--- a/Završni 2017.docx
+++ b/Završni 2017.docx
@@ -2187,14 +2187,27 @@
       <w:r>
         <w:t xml:space="preserve">Slika </w:t>
       </w:r>
-      <w:fldSimple w:instr=" SEQ Slika \* ARABIC ">
-        <w:r>
-          <w:rPr>
-            <w:noProof/>
-          </w:rPr>
-          <w:t>1</w:t>
-        </w:r>
-      </w:fldSimple>
+      <w:r>
+        <w:fldChar w:fldCharType="begin"/>
+      </w:r>
+      <w:r>
+        <w:instrText xml:space="preserve"> SEQ Slika \* ARABIC </w:instrText>
+      </w:r>
+      <w:r>
+        <w:fldChar w:fldCharType="separate"/>
+      </w:r>
+      <w:r>
+        <w:rPr>
+          <w:noProof/>
+        </w:rPr>
+        <w:t>1</w:t>
+      </w:r>
+      <w:r>
+        <w:rPr>
+          <w:noProof/>
+        </w:rPr>
+        <w:fldChar w:fldCharType="end"/>
+      </w:r>
       <w:r>
         <w:t xml:space="preserve"> Funkcija request_until_suceed</w:t>
       </w:r>
@@ -2287,14 +2300,27 @@
       <w:r>
         <w:t xml:space="preserve">Slika </w:t>
       </w:r>
-      <w:fldSimple w:instr=" SEQ Slika \* ARABIC ">
-        <w:r>
-          <w:rPr>
-            <w:noProof/>
-          </w:rPr>
-          <w:t>2</w:t>
-        </w:r>
-      </w:fldSimple>
+      <w:r>
+        <w:fldChar w:fldCharType="begin"/>
+      </w:r>
+      <w:r>
+        <w:instrText xml:space="preserve"> SEQ Slika \* ARABIC </w:instrText>
+      </w:r>
+      <w:r>
+        <w:fldChar w:fldCharType="separate"/>
+      </w:r>
+      <w:r>
+        <w:rPr>
+          <w:noProof/>
+        </w:rPr>
+        <w:t>2</w:t>
+      </w:r>
+      <w:r>
+        <w:rPr>
+          <w:noProof/>
+        </w:rPr>
+        <w:fldChar w:fldCharType="end"/>
+      </w:r>
       <w:r>
         <w:t xml:space="preserve"> Funkcija getFacebookPageFeedData</w:t>
       </w:r>
@@ -2409,14 +2435,27 @@
       <w:r>
         <w:t xml:space="preserve">Slika </w:t>
       </w:r>
-      <w:fldSimple w:instr=" SEQ Slika \* ARABIC ">
-        <w:r>
-          <w:rPr>
-            <w:noProof/>
-          </w:rPr>
-          <w:t>3</w:t>
-        </w:r>
-      </w:fldSimple>
+      <w:r>
+        <w:fldChar w:fldCharType="begin"/>
+      </w:r>
+      <w:r>
+        <w:instrText xml:space="preserve"> SEQ Slika \* ARABIC </w:instrText>
+      </w:r>
+      <w:r>
+        <w:fldChar w:fldCharType="separate"/>
+      </w:r>
+      <w:r>
+        <w:rPr>
+          <w:noProof/>
+        </w:rPr>
+        <w:t>3</w:t>
+      </w:r>
+      <w:r>
+        <w:rPr>
+          <w:noProof/>
+        </w:rPr>
+        <w:fldChar w:fldCharType="end"/>
+      </w:r>
       <w:r>
         <w:t xml:space="preserve"> scrapeFacebookPageFeedStatus</w:t>
       </w:r>
@@ -2516,14 +2555,27 @@
       <w:r>
         <w:t xml:space="preserve">Slika </w:t>
       </w:r>
-      <w:fldSimple w:instr=" SEQ Slika \* ARABIC ">
-        <w:r>
-          <w:rPr>
-            <w:noProof/>
-          </w:rPr>
-          <w:t>4</w:t>
-        </w:r>
-      </w:fldSimple>
+      <w:r>
+        <w:fldChar w:fldCharType="begin"/>
+      </w:r>
+      <w:r>
+        <w:instrText xml:space="preserve"> SEQ Slika \* ARABIC </w:instrText>
+      </w:r>
+      <w:r>
+        <w:fldChar w:fldCharType="separate"/>
+      </w:r>
+      <w:r>
+        <w:rPr>
+          <w:noProof/>
+        </w:rPr>
+        <w:t>4</w:t>
+      </w:r>
+      <w:r>
+        <w:rPr>
+          <w:noProof/>
+        </w:rPr>
+        <w:fldChar w:fldCharType="end"/>
+      </w:r>
       <w:r>
         <w:t xml:space="preserve"> Jedinstveni identifikator stranice ili grupe</w:t>
       </w:r>
@@ -2761,27 +2813,14 @@
       <w:r>
         <w:t xml:space="preserve">Slika </w:t>
       </w:r>
-      <w:r>
-        <w:fldChar w:fldCharType="begin"/>
-      </w:r>
-      <w:r>
-        <w:instrText xml:space="preserve"> SEQ Slika \* ARABIC </w:instrText>
-      </w:r>
-      <w:r>
-        <w:fldChar w:fldCharType="separate"/>
-      </w:r>
-      <w:r>
-        <w:rPr>
-          <w:noProof/>
-        </w:rPr>
-        <w:t>5</w:t>
-      </w:r>
-      <w:r>
-        <w:rPr>
-          <w:noProof/>
-        </w:rPr>
-        <w:fldChar w:fldCharType="end"/>
-      </w:r>
+      <w:fldSimple w:instr=" SEQ Slika \* ARABIC ">
+        <w:r>
+          <w:rPr>
+            <w:noProof/>
+          </w:rPr>
+          <w:t>5</w:t>
+        </w:r>
+      </w:fldSimple>
       <w:r>
         <w:t xml:space="preserve"> Početni direktorij Scrapy projekta</w:t>
       </w:r>
@@ -2891,14 +2930,27 @@
       <w:r>
         <w:t xml:space="preserve">Slika </w:t>
       </w:r>
-      <w:fldSimple w:instr=" SEQ Slika \* ARABIC ">
-        <w:r>
-          <w:rPr>
-            <w:noProof/>
-          </w:rPr>
-          <w:t>6</w:t>
-        </w:r>
-      </w:fldSimple>
+      <w:r>
+        <w:fldChar w:fldCharType="begin"/>
+      </w:r>
+      <w:r>
+        <w:instrText xml:space="preserve"> SEQ Slika \* ARABIC </w:instrText>
+      </w:r>
+      <w:r>
+        <w:fldChar w:fldCharType="separate"/>
+      </w:r>
+      <w:r>
+        <w:rPr>
+          <w:noProof/>
+        </w:rPr>
+        <w:t>6</w:t>
+      </w:r>
+      <w:r>
+        <w:rPr>
+          <w:noProof/>
+        </w:rPr>
+        <w:fldChar w:fldCharType="end"/>
+      </w:r>
       <w:r>
         <w:t xml:space="preserve"> Klasa ForumSpider</w:t>
       </w:r>
@@ -3157,14 +3209,27 @@
       <w:r>
         <w:t xml:space="preserve">Slika </w:t>
       </w:r>
-      <w:fldSimple w:instr=" SEQ Slika \* ARABIC ">
-        <w:r>
-          <w:rPr>
-            <w:noProof/>
-          </w:rPr>
-          <w:t>7</w:t>
-        </w:r>
-      </w:fldSimple>
+      <w:r>
+        <w:fldChar w:fldCharType="begin"/>
+      </w:r>
+      <w:r>
+        <w:instrText xml:space="preserve"> SEQ Slika \* ARABIC </w:instrText>
+      </w:r>
+      <w:r>
+        <w:fldChar w:fldCharType="separate"/>
+      </w:r>
+      <w:r>
+        <w:rPr>
+          <w:noProof/>
+        </w:rPr>
+        <w:t>7</w:t>
+      </w:r>
+      <w:r>
+        <w:rPr>
+          <w:noProof/>
+        </w:rPr>
+        <w:fldChar w:fldCharType="end"/>
+      </w:r>
       <w:r>
         <w:t xml:space="preserve"> Paginacija Bug foruma</w:t>
       </w:r>
@@ -4679,27 +4744,14 @@
       <w:r>
         <w:t xml:space="preserve">Slika </w:t>
       </w:r>
-      <w:r>
-        <w:fldChar w:fldCharType="begin"/>
-      </w:r>
-      <w:r>
-        <w:instrText xml:space="preserve"> SEQ Slika \* ARABIC </w:instrText>
-      </w:r>
-      <w:r>
-        <w:fldChar w:fldCharType="separate"/>
-      </w:r>
-      <w:r>
-        <w:rPr>
-          <w:noProof/>
-        </w:rPr>
-        <w:t>8</w:t>
-      </w:r>
-      <w:r>
-        <w:rPr>
-          <w:noProof/>
-        </w:rPr>
-        <w:fldChar w:fldCharType="end"/>
-      </w:r>
+      <w:fldSimple w:instr=" SEQ Slika \* ARABIC ">
+        <w:r>
+          <w:rPr>
+            <w:noProof/>
+          </w:rPr>
+          <w:t>8</w:t>
+        </w:r>
+      </w:fldSimple>
       <w:r>
         <w:t xml:space="preserve"> Regularni izraz za "emotikone"</w:t>
       </w:r>
@@ -4820,13 +4872,7 @@
         <w:t>Nakon opojavničenja</w:t>
       </w:r>
       <w:r>
-        <w:t xml:space="preserve"> teksta </w:t>
-      </w:r>
-      <w:r>
-        <w:t>163049 objava korisnika facebook društvene mreže i bug.hr foruma</w:t>
-      </w:r>
-      <w:r>
-        <w:t xml:space="preserve"> koristeći </w:t>
+        <w:t xml:space="preserve"> teksta 163049 objava korisnika facebook društvene mreže i bug.hr foruma koristeći </w:t>
       </w:r>
       <w:r>
         <w:rPr>
@@ -4838,10 +4884,25 @@
         <w:t xml:space="preserve"> modul korpus se sastoji od </w:t>
       </w:r>
       <w:r>
-        <w:t>XX pojavnica, od čega</w:t>
-      </w:r>
-      <w:r>
-        <w:t xml:space="preserve"> XX jedinstvenih pojavnica. Dijeljenjem broja jedinstvenih pojavnica sa ukupnim brojem pojavnica </w:t>
+        <w:rPr>
+          <w:highlight w:val="yellow"/>
+        </w:rPr>
+        <w:t>XX</w:t>
+      </w:r>
+      <w:r>
+        <w:t xml:space="preserve"> pojavnica, od čega</w:t>
+      </w:r>
+      <w:r>
+        <w:t xml:space="preserve"> </w:t>
+      </w:r>
+      <w:r>
+        <w:rPr>
+          <w:highlight w:val="yellow"/>
+        </w:rPr>
+        <w:t>XX</w:t>
+      </w:r>
+      <w:r>
+        <w:t xml:space="preserve"> jedinstvenih pojavnica. Dijeljenjem broja jedinstvenih pojavnica sa ukupnim brojem pojavnica </w:t>
       </w:r>
       <w:r>
         <w:t>dobije se mjera leksičke raznolikosti teksta. Što je mjera manja, tj. bliža nuli u tekstu je prisutan manji broj različitih riječi a što je veća broj različitih riječi je veći.</w:t>
@@ -4985,7 +5046,13 @@
         <w:t>XX</w:t>
       </w:r>
       <w:r>
-        <w:t>% što može biti korisno za daljnju upotrebu korpusa.</w:t>
+        <w:t>%</w:t>
+      </w:r>
+      <w:r>
+        <w:t xml:space="preserve"> od ukupnog broja pojavnica</w:t>
+      </w:r>
+      <w:r>
+        <w:t xml:space="preserve"> što može biti korisno za daljnju upotrebu korpusa.</w:t>
       </w:r>
     </w:p>
     <w:p/>
@@ -4997,39 +5064,86 @@
         <w:t>Klasifikacija teksta</w:t>
       </w:r>
     </w:p>
+    <w:p>
+      <w:r>
+        <w:t>Stalni rast količine tekstualnog sadržaja na webu stvara potrebu da se tekstovi razvrstaju, organiziraju i klasificiraju. Klasifikacija teksta je podjela teksta u kategorije koje su određene zadanim uvjeti</w:t>
+      </w:r>
+      <w:r>
+        <w:t>ma. Tekst koji pišu korisnici</w:t>
+      </w:r>
+      <w:r>
+        <w:t>, primjerice</w:t>
+      </w:r>
+      <w:r>
+        <w:t xml:space="preserve"> na</w:t>
+      </w:r>
+      <w:r>
+        <w:t xml:space="preserve"> internetskim forumima, </w:t>
+      </w:r>
+      <w:r>
+        <w:t>često se klasificira po izboru korisnika tj. korisnik bira u kojoj kategoriji se tekst nalazi čak i prije pisanja. Kada se radi o večem broju tekstova kojima je potrebna klasifikacija, primjerice određivanje da li je elektronička p</w:t>
+      </w:r>
+      <w:r>
+        <w:t>ošta spam, ručna klasifikacija nije prikladno rješenje. Za ovakve i slične potrebe koristi se automatska klasifikacija. Jedan od popularnijih pristupa rješavanju ovog problema je korištenje tehnika strojnog učenja.</w:t>
+      </w:r>
+      <w:r>
+        <w:t xml:space="preserve"> </w:t>
+      </w:r>
+      <w:r>
+        <w:t>Klasifikacija se može podijeliti na nadziranu i ne nadziranu. Klasifikacija je nadzirana ako klasifikatoru dajemo primjerak za treniranje koji je ve</w:t>
+      </w:r>
+      <w:r>
+        <w:t>ć klasificiran. Ne nadzirana klasifikacija nema klasificirani primjerak tako da algoritam grupira tekstove prema zajedničkim značajkama.</w:t>
+      </w:r>
+    </w:p>
+    <w:p>
+      <w:pPr>
+        <w:pStyle w:val="Heading2"/>
+      </w:pPr>
+      <w:r>
+        <w:t>Naivni Bayesov klasifikator</w:t>
+      </w:r>
+    </w:p>
+    <w:p>
+      <w:r>
+        <w:t xml:space="preserve">Naivni Bayesov klasifikator radi na principu Bayesovog teorema koji </w:t>
+      </w:r>
+      <w:bookmarkStart w:id="17" w:name="_GoBack"/>
+      <w:bookmarkEnd w:id="17"/>
+    </w:p>
     <w:p/>
     <w:p>
       <w:pPr>
         <w:pStyle w:val="Heading1"/>
       </w:pPr>
-      <w:bookmarkStart w:id="17" w:name="_Toc474786073"/>
+      <w:bookmarkStart w:id="18" w:name="_Toc474786073"/>
       <w:r>
         <w:t>Zaključak</w:t>
       </w:r>
-      <w:bookmarkEnd w:id="17"/>
+      <w:bookmarkEnd w:id="18"/>
     </w:p>
     <w:p>
       <w:pPr>
         <w:pStyle w:val="Heading1"/>
       </w:pPr>
-      <w:bookmarkStart w:id="18" w:name="_Toc474786074"/>
+      <w:bookmarkStart w:id="19" w:name="_Toc474786074"/>
       <w:r>
         <w:t>Doda</w:t>
       </w:r>
       <w:r>
         <w:t>ci</w:t>
       </w:r>
-      <w:bookmarkEnd w:id="18"/>
+      <w:bookmarkEnd w:id="19"/>
     </w:p>
     <w:p>
       <w:pPr>
         <w:pStyle w:val="Heading2"/>
       </w:pPr>
-      <w:bookmarkStart w:id="19" w:name="_Toc474786075"/>
+      <w:bookmarkStart w:id="20" w:name="_Toc474786075"/>
       <w:r>
         <w:t>Razlike između Python 2.x i Python 3.x</w:t>
       </w:r>
-      <w:bookmarkEnd w:id="19"/>
+      <w:bookmarkEnd w:id="20"/>
     </w:p>
     <w:p>
       <w:r>
@@ -5038,6 +5152,7 @@
     </w:p>
     <w:p>
       <w:r>
+        <w:lastRenderedPageBreak/>
         <w:t xml:space="preserve">Guido van Rossum (autor programskog jezika Python), odlučuje da se Python 2.x treba poboljšati te da neke od promijena koje su nužne neće biti </w:t>
       </w:r>
       <w:r>
@@ -5097,7 +5212,6 @@
         </w:numPr>
       </w:pPr>
       <w:r>
-        <w:lastRenderedPageBreak/>
         <w:t>Django, Flask i Pyramid</w:t>
       </w:r>
       <w:r>
@@ -5256,14 +5370,15 @@
       <w:pPr>
         <w:pStyle w:val="Heading2"/>
       </w:pPr>
-      <w:bookmarkStart w:id="20" w:name="_Toc474786076"/>
-      <w:r>
+      <w:bookmarkStart w:id="21" w:name="_Toc474786076"/>
+      <w:r>
+        <w:lastRenderedPageBreak/>
         <w:t xml:space="preserve">Bug forum </w:t>
       </w:r>
       <w:r>
         <w:t>HTML struktura</w:t>
       </w:r>
-      <w:bookmarkEnd w:id="20"/>
+      <w:bookmarkEnd w:id="21"/>
     </w:p>
     <w:p>
       <w:pPr>
@@ -5324,14 +5439,27 @@
       <w:r>
         <w:t xml:space="preserve">Slika </w:t>
       </w:r>
-      <w:fldSimple w:instr=" SEQ Slika \* ARABIC ">
-        <w:r>
-          <w:rPr>
-            <w:noProof/>
-          </w:rPr>
-          <w:t>9</w:t>
-        </w:r>
-      </w:fldSimple>
+      <w:r>
+        <w:fldChar w:fldCharType="begin"/>
+      </w:r>
+      <w:r>
+        <w:instrText xml:space="preserve"> SEQ Slika \* ARABIC </w:instrText>
+      </w:r>
+      <w:r>
+        <w:fldChar w:fldCharType="separate"/>
+      </w:r>
+      <w:r>
+        <w:rPr>
+          <w:noProof/>
+        </w:rPr>
+        <w:t>9</w:t>
+      </w:r>
+      <w:r>
+        <w:rPr>
+          <w:noProof/>
+        </w:rPr>
+        <w:fldChar w:fldCharType="end"/>
+      </w:r>
       <w:r>
         <w:t xml:space="preserve"> HTML struktura objave</w:t>
       </w:r>
@@ -5345,7 +5473,6 @@
           <w:noProof/>
           <w:lang w:eastAsia="hr-HR"/>
         </w:rPr>
-        <w:lastRenderedPageBreak/>
         <w:drawing>
           <wp:inline distT="0" distB="0" distL="0" distR="0" wp14:anchorId="5F72457D" wp14:editId="3DE0AD85">
             <wp:extent cx="5760720" cy="2900045"/>
@@ -5396,14 +5523,27 @@
       <w:r>
         <w:t xml:space="preserve">Slika </w:t>
       </w:r>
-      <w:fldSimple w:instr=" SEQ Slika \* ARABIC ">
-        <w:r>
-          <w:rPr>
-            <w:noProof/>
-          </w:rPr>
-          <w:t>10</w:t>
-        </w:r>
-      </w:fldSimple>
+      <w:r>
+        <w:fldChar w:fldCharType="begin"/>
+      </w:r>
+      <w:r>
+        <w:instrText xml:space="preserve"> SEQ Slika \* ARABIC </w:instrText>
+      </w:r>
+      <w:r>
+        <w:fldChar w:fldCharType="separate"/>
+      </w:r>
+      <w:r>
+        <w:rPr>
+          <w:noProof/>
+        </w:rPr>
+        <w:t>10</w:t>
+      </w:r>
+      <w:r>
+        <w:rPr>
+          <w:noProof/>
+        </w:rPr>
+        <w:fldChar w:fldCharType="end"/>
+      </w:r>
       <w:r>
         <w:t xml:space="preserve"> HTML struktura teme</w:t>
       </w:r>
@@ -5421,14 +5561,12 @@
       <w:pPr>
         <w:pStyle w:val="Heading1"/>
       </w:pPr>
-      <w:bookmarkStart w:id="21" w:name="_Toc474786077"/>
-      <w:bookmarkStart w:id="22" w:name="_GoBack"/>
-      <w:bookmarkEnd w:id="22"/>
+      <w:bookmarkStart w:id="22" w:name="_Toc474786077"/>
       <w:r>
         <w:lastRenderedPageBreak/>
         <w:t>Literatura</w:t>
       </w:r>
-      <w:bookmarkEnd w:id="21"/>
+      <w:bookmarkEnd w:id="22"/>
     </w:p>
     <w:p>
       <w:r>
@@ -8082,7 +8220,7 @@
 </file>
 
 <file path=customXml/itemProps1.xml><?xml version="1.0" encoding="utf-8"?>
-<ds:datastoreItem xmlns:ds="http://schemas.openxmlformats.org/officeDocument/2006/customXml" ds:itemID="{FF089189-9A7C-4A25-AA08-19BD38BA6F32}">
+<ds:datastoreItem xmlns:ds="http://schemas.openxmlformats.org/officeDocument/2006/customXml" ds:itemID="{11BE4DF6-929B-44EB-A24F-EDF4B09E2952}">
   <ds:schemaRefs>
     <ds:schemaRef ds:uri="http://schemas.openxmlformats.org/officeDocument/2006/bibliography"/>
   </ds:schemaRefs>

</xml_diff>

<commit_message>
jos stvari i izmjena, dokle
</commit_message>
<xml_diff>
--- a/Završni 2017.docx
+++ b/Završni 2017.docx
@@ -55,7 +55,7 @@
           <w:r>
             <w:fldChar w:fldCharType="separate"/>
           </w:r>
-          <w:hyperlink w:anchor="_Toc474786056" w:history="1">
+          <w:hyperlink w:anchor="_Toc474895263" w:history="1">
             <w:r>
               <w:rPr>
                 <w:rStyle w:val="Hyperlink"/>
@@ -98,7 +98,7 @@
                 <w:noProof/>
                 <w:webHidden/>
               </w:rPr>
-              <w:instrText xml:space="preserve"> PAGEREF _Toc474786056 \h </w:instrText>
+              <w:instrText xml:space="preserve"> PAGEREF _Toc474895263 \h </w:instrText>
             </w:r>
             <w:r>
               <w:rPr>
@@ -143,7 +143,7 @@
               <w:lang w:eastAsia="hr-HR"/>
             </w:rPr>
           </w:pPr>
-          <w:hyperlink w:anchor="_Toc474786057" w:history="1">
+          <w:hyperlink w:anchor="_Toc474895264" w:history="1">
             <w:r>
               <w:rPr>
                 <w:rStyle w:val="Hyperlink"/>
@@ -186,7 +186,7 @@
                 <w:noProof/>
                 <w:webHidden/>
               </w:rPr>
-              <w:instrText xml:space="preserve"> PAGEREF _Toc474786057 \h </w:instrText>
+              <w:instrText xml:space="preserve"> PAGEREF _Toc474895264 \h </w:instrText>
             </w:r>
             <w:r>
               <w:rPr>
@@ -231,7 +231,7 @@
               <w:lang w:eastAsia="hr-HR"/>
             </w:rPr>
           </w:pPr>
-          <w:hyperlink w:anchor="_Toc474786058" w:history="1">
+          <w:hyperlink w:anchor="_Toc474895265" w:history="1">
             <w:r>
               <w:rPr>
                 <w:rStyle w:val="Hyperlink"/>
@@ -274,7 +274,7 @@
                 <w:noProof/>
                 <w:webHidden/>
               </w:rPr>
-              <w:instrText xml:space="preserve"> PAGEREF _Toc474786058 \h </w:instrText>
+              <w:instrText xml:space="preserve"> PAGEREF _Toc474895265 \h </w:instrText>
             </w:r>
             <w:r>
               <w:rPr>
@@ -319,7 +319,7 @@
               <w:lang w:eastAsia="hr-HR"/>
             </w:rPr>
           </w:pPr>
-          <w:hyperlink w:anchor="_Toc474786059" w:history="1">
+          <w:hyperlink w:anchor="_Toc474895266" w:history="1">
             <w:r>
               <w:rPr>
                 <w:rStyle w:val="Hyperlink"/>
@@ -362,7 +362,7 @@
                 <w:noProof/>
                 <w:webHidden/>
               </w:rPr>
-              <w:instrText xml:space="preserve"> PAGEREF _Toc474786059 \h </w:instrText>
+              <w:instrText xml:space="preserve"> PAGEREF _Toc474895266 \h </w:instrText>
             </w:r>
             <w:r>
               <w:rPr>
@@ -407,7 +407,7 @@
               <w:lang w:eastAsia="hr-HR"/>
             </w:rPr>
           </w:pPr>
-          <w:hyperlink w:anchor="_Toc474786060" w:history="1">
+          <w:hyperlink w:anchor="_Toc474895267" w:history="1">
             <w:r>
               <w:rPr>
                 <w:rStyle w:val="Hyperlink"/>
@@ -450,7 +450,7 @@
                 <w:noProof/>
                 <w:webHidden/>
               </w:rPr>
-              <w:instrText xml:space="preserve"> PAGEREF _Toc474786060 \h </w:instrText>
+              <w:instrText xml:space="preserve"> PAGEREF _Toc474895267 \h </w:instrText>
             </w:r>
             <w:r>
               <w:rPr>
@@ -495,7 +495,7 @@
               <w:lang w:eastAsia="hr-HR"/>
             </w:rPr>
           </w:pPr>
-          <w:hyperlink w:anchor="_Toc474786061" w:history="1">
+          <w:hyperlink w:anchor="_Toc474895268" w:history="1">
             <w:r>
               <w:rPr>
                 <w:rStyle w:val="Hyperlink"/>
@@ -538,7 +538,7 @@
                 <w:noProof/>
                 <w:webHidden/>
               </w:rPr>
-              <w:instrText xml:space="preserve"> PAGEREF _Toc474786061 \h </w:instrText>
+              <w:instrText xml:space="preserve"> PAGEREF _Toc474895268 \h </w:instrText>
             </w:r>
             <w:r>
               <w:rPr>
@@ -583,7 +583,7 @@
               <w:lang w:eastAsia="hr-HR"/>
             </w:rPr>
           </w:pPr>
-          <w:hyperlink w:anchor="_Toc474786062" w:history="1">
+          <w:hyperlink w:anchor="_Toc474895269" w:history="1">
             <w:r>
               <w:rPr>
                 <w:rStyle w:val="Hyperlink"/>
@@ -626,7 +626,7 @@
                 <w:noProof/>
                 <w:webHidden/>
               </w:rPr>
-              <w:instrText xml:space="preserve"> PAGEREF _Toc474786062 \h </w:instrText>
+              <w:instrText xml:space="preserve"> PAGEREF _Toc474895269 \h </w:instrText>
             </w:r>
             <w:r>
               <w:rPr>
@@ -671,7 +671,7 @@
               <w:lang w:eastAsia="hr-HR"/>
             </w:rPr>
           </w:pPr>
-          <w:hyperlink w:anchor="_Toc474786063" w:history="1">
+          <w:hyperlink w:anchor="_Toc474895270" w:history="1">
             <w:r>
               <w:rPr>
                 <w:rStyle w:val="Hyperlink"/>
@@ -714,7 +714,7 @@
                 <w:noProof/>
                 <w:webHidden/>
               </w:rPr>
-              <w:instrText xml:space="preserve"> PAGEREF _Toc474786063 \h </w:instrText>
+              <w:instrText xml:space="preserve"> PAGEREF _Toc474895270 \h </w:instrText>
             </w:r>
             <w:r>
               <w:rPr>
@@ -759,7 +759,7 @@
               <w:lang w:eastAsia="hr-HR"/>
             </w:rPr>
           </w:pPr>
-          <w:hyperlink w:anchor="_Toc474786064" w:history="1">
+          <w:hyperlink w:anchor="_Toc474895271" w:history="1">
             <w:r>
               <w:rPr>
                 <w:rStyle w:val="Hyperlink"/>
@@ -802,7 +802,7 @@
                 <w:noProof/>
                 <w:webHidden/>
               </w:rPr>
-              <w:instrText xml:space="preserve"> PAGEREF _Toc474786064 \h </w:instrText>
+              <w:instrText xml:space="preserve"> PAGEREF _Toc474895271 \h </w:instrText>
             </w:r>
             <w:r>
               <w:rPr>
@@ -847,7 +847,7 @@
               <w:lang w:eastAsia="hr-HR"/>
             </w:rPr>
           </w:pPr>
-          <w:hyperlink w:anchor="_Toc474786065" w:history="1">
+          <w:hyperlink w:anchor="_Toc474895272" w:history="1">
             <w:r>
               <w:rPr>
                 <w:rStyle w:val="Hyperlink"/>
@@ -890,7 +890,7 @@
                 <w:noProof/>
                 <w:webHidden/>
               </w:rPr>
-              <w:instrText xml:space="preserve"> PAGEREF _Toc474786065 \h </w:instrText>
+              <w:instrText xml:space="preserve"> PAGEREF _Toc474895272 \h </w:instrText>
             </w:r>
             <w:r>
               <w:rPr>
@@ -935,7 +935,7 @@
               <w:lang w:eastAsia="hr-HR"/>
             </w:rPr>
           </w:pPr>
-          <w:hyperlink w:anchor="_Toc474786066" w:history="1">
+          <w:hyperlink w:anchor="_Toc474895273" w:history="1">
             <w:r>
               <w:rPr>
                 <w:rStyle w:val="Hyperlink"/>
@@ -978,7 +978,7 @@
                 <w:noProof/>
                 <w:webHidden/>
               </w:rPr>
-              <w:instrText xml:space="preserve"> PAGEREF _Toc474786066 \h </w:instrText>
+              <w:instrText xml:space="preserve"> PAGEREF _Toc474895273 \h </w:instrText>
             </w:r>
             <w:r>
               <w:rPr>
@@ -1023,7 +1023,7 @@
               <w:lang w:eastAsia="hr-HR"/>
             </w:rPr>
           </w:pPr>
-          <w:hyperlink w:anchor="_Toc474786067" w:history="1">
+          <w:hyperlink w:anchor="_Toc474895274" w:history="1">
             <w:r>
               <w:rPr>
                 <w:rStyle w:val="Hyperlink"/>
@@ -1066,7 +1066,7 @@
                 <w:noProof/>
                 <w:webHidden/>
               </w:rPr>
-              <w:instrText xml:space="preserve"> PAGEREF _Toc474786067 \h </w:instrText>
+              <w:instrText xml:space="preserve"> PAGEREF _Toc474895274 \h </w:instrText>
             </w:r>
             <w:r>
               <w:rPr>
@@ -1111,7 +1111,7 @@
               <w:lang w:eastAsia="hr-HR"/>
             </w:rPr>
           </w:pPr>
-          <w:hyperlink w:anchor="_Toc474786068" w:history="1">
+          <w:hyperlink w:anchor="_Toc474895275" w:history="1">
             <w:r>
               <w:rPr>
                 <w:rStyle w:val="Hyperlink"/>
@@ -1154,7 +1154,7 @@
                 <w:noProof/>
                 <w:webHidden/>
               </w:rPr>
-              <w:instrText xml:space="preserve"> PAGEREF _Toc474786068 \h </w:instrText>
+              <w:instrText xml:space="preserve"> PAGEREF _Toc474895275 \h </w:instrText>
             </w:r>
             <w:r>
               <w:rPr>
@@ -1199,7 +1199,7 @@
               <w:lang w:eastAsia="hr-HR"/>
             </w:rPr>
           </w:pPr>
-          <w:hyperlink w:anchor="_Toc474786069" w:history="1">
+          <w:hyperlink w:anchor="_Toc474895276" w:history="1">
             <w:r>
               <w:rPr>
                 <w:rStyle w:val="Hyperlink"/>
@@ -1242,7 +1242,7 @@
                 <w:noProof/>
                 <w:webHidden/>
               </w:rPr>
-              <w:instrText xml:space="preserve"> PAGEREF _Toc474786069 \h </w:instrText>
+              <w:instrText xml:space="preserve"> PAGEREF _Toc474895276 \h </w:instrText>
             </w:r>
             <w:r>
               <w:rPr>
@@ -1263,6 +1263,184 @@
                 <w:webHidden/>
               </w:rPr>
               <w:t>16</w:t>
+            </w:r>
+            <w:r>
+              <w:rPr>
+                <w:noProof/>
+                <w:webHidden/>
+              </w:rPr>
+              <w:fldChar w:fldCharType="end"/>
+            </w:r>
+          </w:hyperlink>
+          <w:bookmarkStart w:id="0" w:name="_GoBack"/>
+          <w:bookmarkEnd w:id="0"/>
+        </w:p>
+        <w:p>
+          <w:pPr>
+            <w:pStyle w:val="TOC2"/>
+            <w:tabs>
+              <w:tab w:val="left" w:pos="880"/>
+              <w:tab w:val="right" w:leader="dot" w:pos="9062"/>
+            </w:tabs>
+            <w:rPr>
+              <w:rFonts w:asciiTheme="minorHAnsi" w:eastAsiaTheme="minorEastAsia" w:hAnsiTheme="minorHAnsi"/>
+              <w:noProof/>
+              <w:sz w:val="22"/>
+              <w:lang w:eastAsia="hr-HR"/>
+            </w:rPr>
+          </w:pPr>
+          <w:hyperlink w:anchor="_Toc474895277" w:history="1">
+            <w:r>
+              <w:rPr>
+                <w:rStyle w:val="Hyperlink"/>
+                <w:noProof/>
+              </w:rPr>
+              <w:t>4.2</w:t>
+            </w:r>
+            <w:r>
+              <w:rPr>
+                <w:rFonts w:asciiTheme="minorHAnsi" w:eastAsiaTheme="minorEastAsia" w:hAnsiTheme="minorHAnsi"/>
+                <w:noProof/>
+                <w:sz w:val="22"/>
+                <w:lang w:eastAsia="hr-HR"/>
+              </w:rPr>
+              <w:tab/>
+            </w:r>
+            <w:r>
+              <w:rPr>
+                <w:rStyle w:val="Hyperlink"/>
+                <w:noProof/>
+              </w:rPr>
+              <w:t>Opojavničenje</w:t>
+            </w:r>
+            <w:r>
+              <w:rPr>
+                <w:noProof/>
+                <w:webHidden/>
+              </w:rPr>
+              <w:tab/>
+            </w:r>
+            <w:r>
+              <w:rPr>
+                <w:noProof/>
+                <w:webHidden/>
+              </w:rPr>
+              <w:fldChar w:fldCharType="begin"/>
+            </w:r>
+            <w:r>
+              <w:rPr>
+                <w:noProof/>
+                <w:webHidden/>
+              </w:rPr>
+              <w:instrText xml:space="preserve"> PAGEREF _Toc474895277 \h </w:instrText>
+            </w:r>
+            <w:r>
+              <w:rPr>
+                <w:noProof/>
+                <w:webHidden/>
+              </w:rPr>
+            </w:r>
+            <w:r>
+              <w:rPr>
+                <w:noProof/>
+                <w:webHidden/>
+              </w:rPr>
+              <w:fldChar w:fldCharType="separate"/>
+            </w:r>
+            <w:r>
+              <w:rPr>
+                <w:noProof/>
+                <w:webHidden/>
+              </w:rPr>
+              <w:t>17</w:t>
+            </w:r>
+            <w:r>
+              <w:rPr>
+                <w:noProof/>
+                <w:webHidden/>
+              </w:rPr>
+              <w:fldChar w:fldCharType="end"/>
+            </w:r>
+          </w:hyperlink>
+        </w:p>
+        <w:p>
+          <w:pPr>
+            <w:pStyle w:val="TOC3"/>
+            <w:tabs>
+              <w:tab w:val="left" w:pos="1320"/>
+              <w:tab w:val="right" w:leader="dot" w:pos="9062"/>
+            </w:tabs>
+            <w:rPr>
+              <w:rFonts w:asciiTheme="minorHAnsi" w:eastAsiaTheme="minorEastAsia" w:hAnsiTheme="minorHAnsi"/>
+              <w:noProof/>
+              <w:sz w:val="22"/>
+              <w:lang w:eastAsia="hr-HR"/>
+            </w:rPr>
+          </w:pPr>
+          <w:hyperlink w:anchor="_Toc474895278" w:history="1">
+            <w:r>
+              <w:rPr>
+                <w:rStyle w:val="Hyperlink"/>
+                <w:noProof/>
+              </w:rPr>
+              <w:t>4.2.1</w:t>
+            </w:r>
+            <w:r>
+              <w:rPr>
+                <w:rFonts w:asciiTheme="minorHAnsi" w:eastAsiaTheme="minorEastAsia" w:hAnsiTheme="minorHAnsi"/>
+                <w:noProof/>
+                <w:sz w:val="22"/>
+                <w:lang w:eastAsia="hr-HR"/>
+              </w:rPr>
+              <w:tab/>
+            </w:r>
+            <w:r>
+              <w:rPr>
+                <w:rStyle w:val="Hyperlink"/>
+                <w:noProof/>
+              </w:rPr>
+              <w:t>Opojavničenje prikupljenih tekstova</w:t>
+            </w:r>
+            <w:r>
+              <w:rPr>
+                <w:noProof/>
+                <w:webHidden/>
+              </w:rPr>
+              <w:tab/>
+            </w:r>
+            <w:r>
+              <w:rPr>
+                <w:noProof/>
+                <w:webHidden/>
+              </w:rPr>
+              <w:fldChar w:fldCharType="begin"/>
+            </w:r>
+            <w:r>
+              <w:rPr>
+                <w:noProof/>
+                <w:webHidden/>
+              </w:rPr>
+              <w:instrText xml:space="preserve"> PAGEREF _Toc474895278 \h </w:instrText>
+            </w:r>
+            <w:r>
+              <w:rPr>
+                <w:noProof/>
+                <w:webHidden/>
+              </w:rPr>
+            </w:r>
+            <w:r>
+              <w:rPr>
+                <w:noProof/>
+                <w:webHidden/>
+              </w:rPr>
+              <w:fldChar w:fldCharType="separate"/>
+            </w:r>
+            <w:r>
+              <w:rPr>
+                <w:noProof/>
+                <w:webHidden/>
+              </w:rPr>
+              <w:t>18</w:t>
             </w:r>
             <w:r>
               <w:rPr>
@@ -1287,13 +1465,13 @@
               <w:lang w:eastAsia="hr-HR"/>
             </w:rPr>
           </w:pPr>
-          <w:hyperlink w:anchor="_Toc474786070" w:history="1">
+          <w:hyperlink w:anchor="_Toc474895279" w:history="1">
             <w:r>
               <w:rPr>
                 <w:rStyle w:val="Hyperlink"/>
                 <w:noProof/>
               </w:rPr>
-              <w:t>4.2</w:t>
+              <w:t>4.3</w:t>
             </w:r>
             <w:r>
               <w:rPr>
@@ -1309,7 +1487,7 @@
                 <w:rStyle w:val="Hyperlink"/>
                 <w:noProof/>
               </w:rPr>
-              <w:t>Opojavničenje</w:t>
+              <w:t>Korjenovanje</w:t>
             </w:r>
             <w:r>
               <w:rPr>
@@ -1330,7 +1508,7 @@
                 <w:noProof/>
                 <w:webHidden/>
               </w:rPr>
-              <w:instrText xml:space="preserve"> PAGEREF _Toc474786070 \h </w:instrText>
+              <w:instrText xml:space="preserve"> PAGEREF _Toc474895279 \h </w:instrText>
             </w:r>
             <w:r>
               <w:rPr>
@@ -1350,7 +1528,7 @@
                 <w:noProof/>
                 <w:webHidden/>
               </w:rPr>
-              <w:t>17</w:t>
+              <w:t>19</w:t>
             </w:r>
             <w:r>
               <w:rPr>
@@ -1363,9 +1541,9 @@
         </w:p>
         <w:p>
           <w:pPr>
-            <w:pStyle w:val="TOC3"/>
+            <w:pStyle w:val="TOC1"/>
             <w:tabs>
-              <w:tab w:val="left" w:pos="1320"/>
+              <w:tab w:val="left" w:pos="480"/>
               <w:tab w:val="right" w:leader="dot" w:pos="9062"/>
             </w:tabs>
             <w:rPr>
@@ -1375,13 +1553,13 @@
               <w:lang w:eastAsia="hr-HR"/>
             </w:rPr>
           </w:pPr>
-          <w:hyperlink w:anchor="_Toc474786071" w:history="1">
+          <w:hyperlink w:anchor="_Toc474895280" w:history="1">
             <w:r>
               <w:rPr>
                 <w:rStyle w:val="Hyperlink"/>
                 <w:noProof/>
               </w:rPr>
-              <w:t>4.2.1</w:t>
+              <w:t>5</w:t>
             </w:r>
             <w:r>
               <w:rPr>
@@ -1397,7 +1575,7 @@
                 <w:rStyle w:val="Hyperlink"/>
                 <w:noProof/>
               </w:rPr>
-              <w:t>Opojavničenje prikupljenih tekstova</w:t>
+              <w:t>Klasifikacija teksta</w:t>
             </w:r>
             <w:r>
               <w:rPr>
@@ -1418,7 +1596,7 @@
                 <w:noProof/>
                 <w:webHidden/>
               </w:rPr>
-              <w:instrText xml:space="preserve"> PAGEREF _Toc474786071 \h </w:instrText>
+              <w:instrText xml:space="preserve"> PAGEREF _Toc474895280 \h </w:instrText>
             </w:r>
             <w:r>
               <w:rPr>
@@ -1438,7 +1616,7 @@
                 <w:noProof/>
                 <w:webHidden/>
               </w:rPr>
-              <w:t>18</w:t>
+              <w:t>21</w:t>
             </w:r>
             <w:r>
               <w:rPr>
@@ -1463,13 +1641,13 @@
               <w:lang w:eastAsia="hr-HR"/>
             </w:rPr>
           </w:pPr>
-          <w:hyperlink w:anchor="_Toc474786072" w:history="1">
+          <w:hyperlink w:anchor="_Toc474895281" w:history="1">
             <w:r>
               <w:rPr>
                 <w:rStyle w:val="Hyperlink"/>
                 <w:noProof/>
               </w:rPr>
-              <w:t>4.3</w:t>
+              <w:t>5.1</w:t>
             </w:r>
             <w:r>
               <w:rPr>
@@ -1485,7 +1663,7 @@
                 <w:rStyle w:val="Hyperlink"/>
                 <w:noProof/>
               </w:rPr>
-              <w:t>Korjenovanje</w:t>
+              <w:t>Naivni Bayesov klasifikator</w:t>
             </w:r>
             <w:r>
               <w:rPr>
@@ -1506,7 +1684,7 @@
                 <w:noProof/>
                 <w:webHidden/>
               </w:rPr>
-              <w:instrText xml:space="preserve"> PAGEREF _Toc474786072 \h </w:instrText>
+              <w:instrText xml:space="preserve"> PAGEREF _Toc474895281 \h </w:instrText>
             </w:r>
             <w:r>
               <w:rPr>
@@ -1526,7 +1704,7 @@
                 <w:noProof/>
                 <w:webHidden/>
               </w:rPr>
-              <w:t>19</w:t>
+              <w:t>21</w:t>
             </w:r>
             <w:r>
               <w:rPr>
@@ -1551,13 +1729,13 @@
               <w:lang w:eastAsia="hr-HR"/>
             </w:rPr>
           </w:pPr>
-          <w:hyperlink w:anchor="_Toc474786073" w:history="1">
+          <w:hyperlink w:anchor="_Toc474895282" w:history="1">
             <w:r>
               <w:rPr>
                 <w:rStyle w:val="Hyperlink"/>
                 <w:noProof/>
               </w:rPr>
-              <w:t>5</w:t>
+              <w:t>6</w:t>
             </w:r>
             <w:r>
               <w:rPr>
@@ -1594,7 +1772,7 @@
                 <w:noProof/>
                 <w:webHidden/>
               </w:rPr>
-              <w:instrText xml:space="preserve"> PAGEREF _Toc474786073 \h </w:instrText>
+              <w:instrText xml:space="preserve"> PAGEREF _Toc474895282 \h </w:instrText>
             </w:r>
             <w:r>
               <w:rPr>
@@ -1614,7 +1792,7 @@
                 <w:noProof/>
                 <w:webHidden/>
               </w:rPr>
-              <w:t>19</w:t>
+              <w:t>22</w:t>
             </w:r>
             <w:r>
               <w:rPr>
@@ -1639,13 +1817,13 @@
               <w:lang w:eastAsia="hr-HR"/>
             </w:rPr>
           </w:pPr>
-          <w:hyperlink w:anchor="_Toc474786074" w:history="1">
+          <w:hyperlink w:anchor="_Toc474895283" w:history="1">
             <w:r>
               <w:rPr>
                 <w:rStyle w:val="Hyperlink"/>
                 <w:noProof/>
               </w:rPr>
-              <w:t>6</w:t>
+              <w:t>7</w:t>
             </w:r>
             <w:r>
               <w:rPr>
@@ -1682,7 +1860,7 @@
                 <w:noProof/>
                 <w:webHidden/>
               </w:rPr>
-              <w:instrText xml:space="preserve"> PAGEREF _Toc474786074 \h </w:instrText>
+              <w:instrText xml:space="preserve"> PAGEREF _Toc474895283 \h </w:instrText>
             </w:r>
             <w:r>
               <w:rPr>
@@ -1702,7 +1880,7 @@
                 <w:noProof/>
                 <w:webHidden/>
               </w:rPr>
-              <w:t>19</w:t>
+              <w:t>22</w:t>
             </w:r>
             <w:r>
               <w:rPr>
@@ -1727,13 +1905,13 @@
               <w:lang w:eastAsia="hr-HR"/>
             </w:rPr>
           </w:pPr>
-          <w:hyperlink w:anchor="_Toc474786075" w:history="1">
+          <w:hyperlink w:anchor="_Toc474895284" w:history="1">
             <w:r>
               <w:rPr>
                 <w:rStyle w:val="Hyperlink"/>
                 <w:noProof/>
               </w:rPr>
-              <w:t>6.1</w:t>
+              <w:t>7.1</w:t>
             </w:r>
             <w:r>
               <w:rPr>
@@ -1770,7 +1948,7 @@
                 <w:noProof/>
                 <w:webHidden/>
               </w:rPr>
-              <w:instrText xml:space="preserve"> PAGEREF _Toc474786075 \h </w:instrText>
+              <w:instrText xml:space="preserve"> PAGEREF _Toc474895284 \h </w:instrText>
             </w:r>
             <w:r>
               <w:rPr>
@@ -1790,7 +1968,7 @@
                 <w:noProof/>
                 <w:webHidden/>
               </w:rPr>
-              <w:t>19</w:t>
+              <w:t>22</w:t>
             </w:r>
             <w:r>
               <w:rPr>
@@ -1815,13 +1993,13 @@
               <w:lang w:eastAsia="hr-HR"/>
             </w:rPr>
           </w:pPr>
-          <w:hyperlink w:anchor="_Toc474786076" w:history="1">
+          <w:hyperlink w:anchor="_Toc474895285" w:history="1">
             <w:r>
               <w:rPr>
                 <w:rStyle w:val="Hyperlink"/>
                 <w:noProof/>
               </w:rPr>
-              <w:t>6.2</w:t>
+              <w:t>7.2</w:t>
             </w:r>
             <w:r>
               <w:rPr>
@@ -1858,7 +2036,7 @@
                 <w:noProof/>
                 <w:webHidden/>
               </w:rPr>
-              <w:instrText xml:space="preserve"> PAGEREF _Toc474786076 \h </w:instrText>
+              <w:instrText xml:space="preserve"> PAGEREF _Toc474895285 \h </w:instrText>
             </w:r>
             <w:r>
               <w:rPr>
@@ -1878,7 +2056,7 @@
                 <w:noProof/>
                 <w:webHidden/>
               </w:rPr>
-              <w:t>21</w:t>
+              <w:t>23</w:t>
             </w:r>
             <w:r>
               <w:rPr>
@@ -1903,13 +2081,13 @@
               <w:lang w:eastAsia="hr-HR"/>
             </w:rPr>
           </w:pPr>
-          <w:hyperlink w:anchor="_Toc474786077" w:history="1">
+          <w:hyperlink w:anchor="_Toc474895286" w:history="1">
             <w:r>
               <w:rPr>
                 <w:rStyle w:val="Hyperlink"/>
                 <w:noProof/>
               </w:rPr>
-              <w:t>7</w:t>
+              <w:t>8</w:t>
             </w:r>
             <w:r>
               <w:rPr>
@@ -1946,7 +2124,7 @@
                 <w:noProof/>
                 <w:webHidden/>
               </w:rPr>
-              <w:instrText xml:space="preserve"> PAGEREF _Toc474786077 \h </w:instrText>
+              <w:instrText xml:space="preserve"> PAGEREF _Toc474895286 \h </w:instrText>
             </w:r>
             <w:r>
               <w:rPr>
@@ -1966,7 +2144,7 @@
                 <w:noProof/>
                 <w:webHidden/>
               </w:rPr>
-              <w:t>22</w:t>
+              <w:t>25</w:t>
             </w:r>
             <w:r>
               <w:rPr>
@@ -2005,12 +2183,12 @@
       <w:pPr>
         <w:pStyle w:val="Heading1"/>
       </w:pPr>
-      <w:bookmarkStart w:id="0" w:name="_Toc474786056"/>
+      <w:bookmarkStart w:id="1" w:name="_Toc474895263"/>
       <w:r>
         <w:lastRenderedPageBreak/>
         <w:t>Uvod</w:t>
       </w:r>
-      <w:bookmarkEnd w:id="0"/>
+      <w:bookmarkEnd w:id="1"/>
     </w:p>
     <w:p/>
     <w:p/>
@@ -2023,12 +2201,12 @@
       <w:pPr>
         <w:pStyle w:val="Heading1"/>
       </w:pPr>
-      <w:bookmarkStart w:id="1" w:name="_Toc474786057"/>
+      <w:bookmarkStart w:id="2" w:name="_Toc474895264"/>
       <w:r>
         <w:lastRenderedPageBreak/>
         <w:t>Prikupljanje podataka</w:t>
       </w:r>
-      <w:bookmarkEnd w:id="1"/>
+      <w:bookmarkEnd w:id="2"/>
     </w:p>
     <w:p>
       <w:r>
@@ -2063,11 +2241,11 @@
       <w:pPr>
         <w:pStyle w:val="Heading2"/>
       </w:pPr>
-      <w:bookmarkStart w:id="2" w:name="_Toc474786058"/>
+      <w:bookmarkStart w:id="3" w:name="_Toc474895265"/>
       <w:r>
         <w:t>Facebook Graph API</w:t>
       </w:r>
-      <w:bookmarkEnd w:id="2"/>
+      <w:bookmarkEnd w:id="3"/>
     </w:p>
     <w:p>
       <w:r>
@@ -2116,11 +2294,11 @@
       <w:pPr>
         <w:pStyle w:val="Heading3"/>
       </w:pPr>
-      <w:bookmarkStart w:id="3" w:name="_Toc474786059"/>
+      <w:bookmarkStart w:id="4" w:name="_Toc474895266"/>
       <w:r>
         <w:t>Implementacija u Pythonu</w:t>
       </w:r>
-      <w:bookmarkEnd w:id="3"/>
+      <w:bookmarkEnd w:id="4"/>
     </w:p>
     <w:p>
       <w:r>
@@ -2590,11 +2768,11 @@
       <w:pPr>
         <w:pStyle w:val="Heading2"/>
       </w:pPr>
-      <w:bookmarkStart w:id="4" w:name="_Toc474786060"/>
+      <w:bookmarkStart w:id="5" w:name="_Toc474895267"/>
       <w:r>
         <w:t>Web scraping</w:t>
       </w:r>
-      <w:bookmarkEnd w:id="4"/>
+      <w:bookmarkEnd w:id="5"/>
     </w:p>
     <w:p>
       <w:r>
@@ -2698,11 +2876,11 @@
       <w:pPr>
         <w:pStyle w:val="Heading3"/>
       </w:pPr>
-      <w:bookmarkStart w:id="5" w:name="_Toc474786061"/>
+      <w:bookmarkStart w:id="6" w:name="_Toc474895268"/>
       <w:r>
         <w:t>Scraping foruma</w:t>
       </w:r>
-      <w:bookmarkEnd w:id="5"/>
+      <w:bookmarkEnd w:id="6"/>
     </w:p>
     <w:p>
       <w:r>
@@ -3795,11 +3973,11 @@
       <w:pPr>
         <w:pStyle w:val="Heading2"/>
       </w:pPr>
-      <w:bookmarkStart w:id="6" w:name="_Toc474786062"/>
+      <w:bookmarkStart w:id="7" w:name="_Toc474895269"/>
       <w:r>
         <w:t>Baza prikupljenih podataka</w:t>
       </w:r>
-      <w:bookmarkEnd w:id="6"/>
+      <w:bookmarkEnd w:id="7"/>
     </w:p>
     <w:p>
       <w:r>
@@ -3947,12 +4125,12 @@
       <w:pPr>
         <w:pStyle w:val="Heading1"/>
       </w:pPr>
-      <w:bookmarkStart w:id="7" w:name="_Toc474786063"/>
+      <w:bookmarkStart w:id="8" w:name="_Toc474895270"/>
       <w:r>
         <w:lastRenderedPageBreak/>
         <w:t>Korpusna lingvistika</w:t>
       </w:r>
-      <w:bookmarkEnd w:id="7"/>
+      <w:bookmarkEnd w:id="8"/>
     </w:p>
     <w:p>
       <w:r>
@@ -4049,11 +4227,11 @@
       <w:pPr>
         <w:pStyle w:val="Heading2"/>
       </w:pPr>
-      <w:bookmarkStart w:id="8" w:name="_Toc474786064"/>
+      <w:bookmarkStart w:id="9" w:name="_Toc474895271"/>
       <w:r>
         <w:t>Vrste korpusa</w:t>
       </w:r>
-      <w:bookmarkEnd w:id="8"/>
+      <w:bookmarkEnd w:id="9"/>
     </w:p>
     <w:p>
       <w:r>
@@ -4089,11 +4267,11 @@
       <w:pPr>
         <w:pStyle w:val="Heading2"/>
       </w:pPr>
-      <w:bookmarkStart w:id="9" w:name="_Toc474786065"/>
+      <w:bookmarkStart w:id="10" w:name="_Toc474895272"/>
       <w:r>
         <w:t>Web kao korpus</w:t>
       </w:r>
-      <w:bookmarkEnd w:id="9"/>
+      <w:bookmarkEnd w:id="10"/>
     </w:p>
     <w:p>
       <w:r>
@@ -4185,11 +4363,11 @@
       <w:pPr>
         <w:pStyle w:val="Heading2"/>
       </w:pPr>
-      <w:bookmarkStart w:id="10" w:name="_Toc474786066"/>
+      <w:bookmarkStart w:id="11" w:name="_Toc474895273"/>
       <w:r>
         <w:t>Veličina korpusa</w:t>
       </w:r>
-      <w:bookmarkEnd w:id="10"/>
+      <w:bookmarkEnd w:id="11"/>
     </w:p>
     <w:p>
       <w:r>
@@ -4252,11 +4430,11 @@
       <w:pPr>
         <w:pStyle w:val="Heading2"/>
       </w:pPr>
-      <w:bookmarkStart w:id="11" w:name="_Toc474786067"/>
+      <w:bookmarkStart w:id="12" w:name="_Toc474895274"/>
       <w:r>
         <w:t>Važnost i uloga korpusa</w:t>
       </w:r>
-      <w:bookmarkEnd w:id="11"/>
+      <w:bookmarkEnd w:id="12"/>
     </w:p>
     <w:p>
       <w:r>
@@ -4360,21 +4538,21 @@
       <w:pPr>
         <w:pStyle w:val="Heading1"/>
       </w:pPr>
-      <w:bookmarkStart w:id="12" w:name="_Toc474786068"/>
+      <w:bookmarkStart w:id="13" w:name="_Toc474895275"/>
       <w:r>
         <w:t>Izrada korpusa</w:t>
       </w:r>
-      <w:bookmarkEnd w:id="12"/>
+      <w:bookmarkEnd w:id="13"/>
     </w:p>
     <w:p>
       <w:pPr>
         <w:pStyle w:val="Heading2"/>
       </w:pPr>
-      <w:bookmarkStart w:id="13" w:name="_Toc474786069"/>
+      <w:bookmarkStart w:id="14" w:name="_Toc474895276"/>
       <w:r>
         <w:t>Natural Language Processing Toolkit</w:t>
       </w:r>
-      <w:bookmarkEnd w:id="13"/>
+      <w:bookmarkEnd w:id="14"/>
     </w:p>
     <w:p>
       <w:r>
@@ -4429,7 +4607,16 @@
         <w:t>link</w:t>
       </w:r>
       <w:r>
-        <w:t>] te grupama Sistemci Hrvatksa, Developers Hrvatska i IT Jobs Croatia</w:t>
+        <w:t>] te facebook grupama Sistemci Hrvat</w:t>
+      </w:r>
+      <w:r>
+        <w:t>s</w:t>
+      </w:r>
+      <w:r>
+        <w:t>k</w:t>
+      </w:r>
+      <w:r>
+        <w:t>a, Developers Hrvatska i IT Jobs Croatia</w:t>
       </w:r>
       <w:r>
         <w:t xml:space="preserve">. Ukupni broj pojavnica je </w:t>
@@ -4458,11 +4645,11 @@
       <w:pPr>
         <w:pStyle w:val="Heading2"/>
       </w:pPr>
-      <w:bookmarkStart w:id="14" w:name="_Toc474786070"/>
+      <w:bookmarkStart w:id="15" w:name="_Toc474895277"/>
       <w:r>
         <w:t>Opojavničenje</w:t>
       </w:r>
-      <w:bookmarkEnd w:id="14"/>
+      <w:bookmarkEnd w:id="15"/>
     </w:p>
     <w:p>
       <w:r>
@@ -4581,11 +4768,11 @@
       <w:pPr>
         <w:pStyle w:val="Heading3"/>
       </w:pPr>
-      <w:bookmarkStart w:id="15" w:name="_Toc474786071"/>
+      <w:bookmarkStart w:id="16" w:name="_Toc474895278"/>
       <w:r>
         <w:t>Opojavničenje prikupljenih tekstova</w:t>
       </w:r>
-      <w:bookmarkEnd w:id="15"/>
+      <w:bookmarkEnd w:id="16"/>
     </w:p>
     <w:p>
       <w:r>
@@ -4912,11 +5099,11 @@
       <w:pPr>
         <w:pStyle w:val="Heading2"/>
       </w:pPr>
-      <w:bookmarkStart w:id="16" w:name="_Toc474786072"/>
+      <w:bookmarkStart w:id="17" w:name="_Toc474895279"/>
       <w:r>
         <w:t>Korjenovanje</w:t>
       </w:r>
-      <w:bookmarkEnd w:id="16"/>
+      <w:bookmarkEnd w:id="17"/>
     </w:p>
     <w:p>
       <w:r>
@@ -5028,122 +5215,436 @@
         <w:t>na društvenim mrežama i forumima otežava proces morfološke normalizacije te mu umanjuje preciznost i korisnost.</w:t>
       </w:r>
       <w:r>
-        <w:t xml:space="preserve"> Korjenovanjem korpusa broj jedinstvenih pojavnica se smanjio za </w:t>
-      </w:r>
-      <w:r>
-        <w:rPr>
-          <w:highlight w:val="yellow"/>
-        </w:rPr>
-        <w:t>XX</w:t>
-      </w:r>
-      <w:r>
-        <w:t xml:space="preserve"> tj. </w:t>
-      </w:r>
-      <w:r>
-        <w:rPr>
-          <w:highlight w:val="yellow"/>
-        </w:rPr>
-        <w:t>XX</w:t>
-      </w:r>
-      <w:r>
-        <w:t>%</w:t>
-      </w:r>
-      <w:r>
-        <w:t xml:space="preserve"> od ukupnog broja pojavnica</w:t>
-      </w:r>
-      <w:r>
-        <w:t xml:space="preserve"> što može biti korisno za daljnju upotrebu korpusa.</w:t>
-      </w:r>
-    </w:p>
+        <w:t xml:space="preserve"> </w:t>
+      </w:r>
+    </w:p>
+    <w:p>
+      <w:pPr>
+        <w:keepNext/>
+      </w:pPr>
+      <w:r>
+        <w:rPr>
+          <w:noProof/>
+          <w:lang w:eastAsia="hr-HR"/>
+        </w:rPr>
+        <w:drawing>
+          <wp:inline distT="0" distB="0" distL="0" distR="0" wp14:anchorId="7FED5134" wp14:editId="4E512F8D">
+            <wp:extent cx="2286319" cy="1848108"/>
+            <wp:effectExtent l="0" t="0" r="0" b="0"/>
+            <wp:docPr id="8" name="Picture 8"/>
+            <wp:cNvGraphicFramePr>
+              <a:graphicFrameLocks xmlns:a="http://schemas.openxmlformats.org/drawingml/2006/main" noChangeAspect="1"/>
+            </wp:cNvGraphicFramePr>
+            <a:graphic xmlns:a="http://schemas.openxmlformats.org/drawingml/2006/main">
+              <a:graphicData uri="http://schemas.openxmlformats.org/drawingml/2006/picture">
+                <pic:pic xmlns:pic="http://schemas.openxmlformats.org/drawingml/2006/picture">
+                  <pic:nvPicPr>
+                    <pic:cNvPr id="8" name="korjenovanje.png"/>
+                    <pic:cNvPicPr/>
+                  </pic:nvPicPr>
+                  <pic:blipFill>
+                    <a:blip r:embed="rId19">
+                      <a:extLst>
+                        <a:ext uri="{28A0092B-C50C-407E-A947-70E740481C1C}">
+                          <a14:useLocalDpi xmlns:a14="http://schemas.microsoft.com/office/drawing/2010/main" val="0"/>
+                        </a:ext>
+                      </a:extLst>
+                    </a:blip>
+                    <a:stretch>
+                      <a:fillRect/>
+                    </a:stretch>
+                  </pic:blipFill>
+                  <pic:spPr>
+                    <a:xfrm>
+                      <a:off x="0" y="0"/>
+                      <a:ext cx="2286319" cy="1848108"/>
+                    </a:xfrm>
+                    <a:prstGeom prst="rect">
+                      <a:avLst/>
+                    </a:prstGeom>
+                  </pic:spPr>
+                </pic:pic>
+              </a:graphicData>
+            </a:graphic>
+          </wp:inline>
+        </w:drawing>
+      </w:r>
+    </w:p>
+    <w:p>
+      <w:pPr>
+        <w:pStyle w:val="Caption"/>
+      </w:pPr>
+      <w:r>
+        <w:t xml:space="preserve">Slika </w:t>
+      </w:r>
+      <w:fldSimple w:instr=" SEQ Slika \* ARABIC ">
+        <w:r>
+          <w:rPr>
+            <w:noProof/>
+          </w:rPr>
+          <w:t>9</w:t>
+        </w:r>
+      </w:fldSimple>
+      <w:r>
+        <w:t xml:space="preserve"> Korjenovanje pojavnica iz korpusa</w:t>
+      </w:r>
+    </w:p>
+    <w:p>
+      <w:pPr>
+        <w:spacing w:line="259" w:lineRule="auto"/>
+        <w:jc w:val="left"/>
+      </w:pPr>
+      <w:r>
+        <w:br w:type="page"/>
+      </w:r>
+    </w:p>
+    <w:p>
+      <w:pPr>
+        <w:pStyle w:val="Heading1"/>
+      </w:pPr>
+      <w:bookmarkStart w:id="18" w:name="_Toc474895280"/>
+      <w:r>
+        <w:lastRenderedPageBreak/>
+        <w:t>Klasifikacija teksta</w:t>
+      </w:r>
+      <w:bookmarkEnd w:id="18"/>
+    </w:p>
+    <w:p>
+      <w:r>
+        <w:t>Stalni rast količine tekstualnog sadržaja na webu stvara potrebu da se tekstovi razvrstaju, organiziraju i klasificiraju. Klasifikacija teksta je podjela teksta u kategorije koje su određene zadanim uvjeti</w:t>
+      </w:r>
+      <w:r>
+        <w:t>ma. Tekst koji pišu korisnici</w:t>
+      </w:r>
+      <w:r>
+        <w:t>, primjerice</w:t>
+      </w:r>
+      <w:r>
+        <w:t xml:space="preserve"> na</w:t>
+      </w:r>
+      <w:r>
+        <w:t xml:space="preserve"> internetskim forumima, </w:t>
+      </w:r>
+      <w:r>
+        <w:t>često se klasificira po izboru korisnika tj. korisnik bira u kojoj kategoriji se tekst nalazi čak i prije pisanja. Kada se radi o večem broju tekstova kojima je potrebna klasifikacija, primjerice određivanje da li je elektronička p</w:t>
+      </w:r>
+      <w:r>
+        <w:t>ošta spam, ručna klasifikacija nije prikladno rješenje. Za ovakve i slične potrebe koristi se automatska klasifikacija. Jedan od popularnijih pristupa rješavanju ovog problema je korištenje tehnika strojnog učenja.</w:t>
+      </w:r>
+      <w:r>
+        <w:t xml:space="preserve"> </w:t>
+      </w:r>
+      <w:r>
+        <w:t>Klasifikacija se može podijeliti na nadziranu i ne nadziranu. Klasifikacija je nadzirana ako klasifikatoru dajemo primjerak za treniranje koji je ve</w:t>
+      </w:r>
+      <w:r>
+        <w:t>ć klasificiran. Ne nadzirana klasifikacija nema klasificirani primjerak tako da algoritam grupira tekstove prema zajedničkim značajkama.</w:t>
+      </w:r>
+    </w:p>
+    <w:p>
+      <w:pPr>
+        <w:pStyle w:val="Heading2"/>
+      </w:pPr>
+      <w:bookmarkStart w:id="19" w:name="_Toc474895281"/>
+      <w:r>
+        <w:t>Naivni Bayesov klasifikator</w:t>
+      </w:r>
+      <w:bookmarkEnd w:id="19"/>
+    </w:p>
+    <w:p>
+      <w:r>
+        <w:t xml:space="preserve">Naivni Bayesov klasifikator radi na principu Bayesovog teorema koji </w:t>
+      </w:r>
+      <w:r>
+        <w:t>opisuje vjerojatnost događaja koja se temelji na poznavanju nekih uvjeta vezanih za taj događaj. Natural Language Processing Toolkit sadrži jednostavnu implementaciju naivnog Bayesovog klasifikatora koji radi na principu:</w:t>
+      </w:r>
+    </w:p>
+    <w:p>
+      <m:oMathPara>
+        <m:oMath>
+          <m:r>
+            <w:rPr>
+              <w:rFonts w:ascii="Cambria Math" w:hAnsi="Cambria Math"/>
+            </w:rPr>
+            <m:t>P</m:t>
+          </m:r>
+          <m:d>
+            <m:dPr>
+              <m:ctrlPr>
+                <w:rPr>
+                  <w:rFonts w:ascii="Cambria Math" w:hAnsi="Cambria Math"/>
+                  <w:i/>
+                </w:rPr>
+              </m:ctrlPr>
+            </m:dPr>
+            <m:e>
+              <m:r>
+                <w:rPr>
+                  <w:rFonts w:ascii="Cambria Math" w:hAnsi="Cambria Math"/>
+                </w:rPr>
+                <m:t>kategorija</m:t>
+              </m:r>
+            </m:e>
+            <m:e>
+              <m:r>
+                <w:rPr>
+                  <w:rFonts w:ascii="Cambria Math" w:hAnsi="Cambria Math"/>
+                </w:rPr>
+                <m:t>značajke</m:t>
+              </m:r>
+            </m:e>
+          </m:d>
+          <m:r>
+            <w:rPr>
+              <w:rFonts w:ascii="Cambria Math" w:hAnsi="Cambria Math"/>
+            </w:rPr>
+            <m:t xml:space="preserve">= </m:t>
+          </m:r>
+          <m:f>
+            <m:fPr>
+              <m:ctrlPr>
+                <w:rPr>
+                  <w:rFonts w:ascii="Cambria Math" w:hAnsi="Cambria Math"/>
+                  <w:i/>
+                </w:rPr>
+              </m:ctrlPr>
+            </m:fPr>
+            <m:num>
+              <m:r>
+                <w:rPr>
+                  <w:rFonts w:ascii="Cambria Math" w:hAnsi="Cambria Math"/>
+                </w:rPr>
+                <m:t>P</m:t>
+              </m:r>
+              <m:d>
+                <m:dPr>
+                  <m:ctrlPr>
+                    <w:rPr>
+                      <w:rFonts w:ascii="Cambria Math" w:hAnsi="Cambria Math"/>
+                      <w:i/>
+                    </w:rPr>
+                  </m:ctrlPr>
+                </m:dPr>
+                <m:e>
+                  <m:r>
+                    <w:rPr>
+                      <w:rFonts w:ascii="Cambria Math" w:hAnsi="Cambria Math"/>
+                    </w:rPr>
+                    <m:t>kategorija</m:t>
+                  </m:r>
+                </m:e>
+              </m:d>
+              <m:r>
+                <w:rPr>
+                  <w:rFonts w:ascii="Cambria Math" w:hAnsi="Cambria Math"/>
+                </w:rPr>
+                <m:t>×P(značajke|kategorija)</m:t>
+              </m:r>
+            </m:num>
+            <m:den>
+              <m:r>
+                <w:rPr>
+                  <w:rFonts w:ascii="Cambria Math" w:hAnsi="Cambria Math"/>
+                </w:rPr>
+                <m:t>P(značajke)</m:t>
+              </m:r>
+            </m:den>
+          </m:f>
+        </m:oMath>
+      </m:oMathPara>
+    </w:p>
+    <w:p>
+      <w:r>
+        <w:t xml:space="preserve">Algoritam radi „naivnu“ pretpostavku da su sve značajke nezavisne za danu kategoriju. </w:t>
+      </w:r>
+      <w:r>
+        <w:t>Dakle, algoritam računa koja je vjerojatnost da kategorija ima određene značajke. Budući da je implementacija algoritma ugrađena u NLTK, jedino je potrebno odabrati koje značajke teksta najb</w:t>
+      </w:r>
+      <w:r>
+        <w:t>olje određuju kategoriju teksta. Odabir relevantnih značajki i način na koji ih izražavamo može imati veliki utjecaj na uporabljivost klasifikatora. Iako je moguće dobiti dobre performanse klasifikacije koristeći jednostavne i očite značajke, značajna poveč</w:t>
+      </w:r>
+      <w:r>
+        <w:t>anja u preciznosti ostvaruju se značajkama koje zahtjevaju dobro poznavanje tipa tekstova koje klasificiramo. Značajke se često odabiru metodom pokušaj-pogreška</w:t>
+      </w:r>
+      <w:r>
+        <w:t xml:space="preserve"> jer intuitivni odabir nemora nužno biti koristan za klasifikaciju teksta tako da je potrebno provjeravati preciznost klasifikatora svakim uvođenjem novih ili izmjenom postojećih značajki.</w:t>
+      </w:r>
+    </w:p>
+    <w:p>
+      <w:r>
+        <w:t xml:space="preserve">Objave korisnika prikupljene u poglavlju 2. Prikupljanje podataka pokušati ćemo automatski klasificirati koristeći naivni Bayesov klasifikator. U bazi podataka prikupljena je 91 tema koja </w:t>
+      </w:r>
+      <w:r>
+        <w:lastRenderedPageBreak/>
+        <w:t>označava tematiku objave. Radi malog broja objava u nekim temama te sličnosti mnogih tema odabrane su 4 šire teme: Hardver, Softver, Igre i Ostalo</w:t>
+      </w:r>
+      <w:r>
+        <w:t>.</w:t>
+      </w:r>
+    </w:p>
+    <w:tbl>
+      <w:tblPr>
+        <w:tblStyle w:val="TableGrid"/>
+        <w:tblW w:w="0" w:type="auto"/>
+        <w:tblInd w:w="2028" w:type="dxa"/>
+        <w:tblLook w:val="04A0" w:firstRow="1" w:lastRow="0" w:firstColumn="1" w:lastColumn="0" w:noHBand="0" w:noVBand="1"/>
+      </w:tblPr>
+      <w:tblGrid>
+        <w:gridCol w:w="3020"/>
+        <w:gridCol w:w="1751"/>
+      </w:tblGrid>
+      <w:tr>
+        <w:tc>
+          <w:tcPr>
+            <w:tcW w:w="3020" w:type="dxa"/>
+          </w:tcPr>
+          <w:p>
+            <w:r>
+              <w:t>Tema</w:t>
+            </w:r>
+          </w:p>
+        </w:tc>
+        <w:tc>
+          <w:tcPr>
+            <w:tcW w:w="1751" w:type="dxa"/>
+          </w:tcPr>
+          <w:p>
+            <w:r>
+              <w:t>Broj objava</w:t>
+            </w:r>
+          </w:p>
+        </w:tc>
+      </w:tr>
+      <w:tr>
+        <w:tc>
+          <w:tcPr>
+            <w:tcW w:w="3020" w:type="dxa"/>
+          </w:tcPr>
+          <w:p>
+            <w:r>
+              <w:t>Hardver</w:t>
+            </w:r>
+          </w:p>
+        </w:tc>
+        <w:tc>
+          <w:tcPr>
+            <w:tcW w:w="1751" w:type="dxa"/>
+          </w:tcPr>
+          <w:p>
+            <w:r>
+              <w:t>12826</w:t>
+            </w:r>
+          </w:p>
+        </w:tc>
+      </w:tr>
+      <w:tr>
+        <w:tc>
+          <w:tcPr>
+            <w:tcW w:w="3020" w:type="dxa"/>
+          </w:tcPr>
+          <w:p>
+            <w:pPr>
+              <w:tabs>
+                <w:tab w:val="center" w:pos="1402"/>
+              </w:tabs>
+            </w:pPr>
+            <w:r>
+              <w:t>Softver</w:t>
+            </w:r>
+            <w:r>
+              <w:tab/>
+            </w:r>
+          </w:p>
+        </w:tc>
+        <w:tc>
+          <w:tcPr>
+            <w:tcW w:w="1751" w:type="dxa"/>
+          </w:tcPr>
+          <w:p>
+            <w:r>
+              <w:t>14654</w:t>
+            </w:r>
+          </w:p>
+        </w:tc>
+      </w:tr>
+      <w:tr>
+        <w:tc>
+          <w:tcPr>
+            <w:tcW w:w="3020" w:type="dxa"/>
+          </w:tcPr>
+          <w:p>
+            <w:r>
+              <w:t>Igre</w:t>
+            </w:r>
+          </w:p>
+        </w:tc>
+        <w:tc>
+          <w:tcPr>
+            <w:tcW w:w="1751" w:type="dxa"/>
+          </w:tcPr>
+          <w:p>
+            <w:r>
+              <w:t>27075</w:t>
+            </w:r>
+          </w:p>
+        </w:tc>
+      </w:tr>
+      <w:tr>
+        <w:tc>
+          <w:tcPr>
+            <w:tcW w:w="3020" w:type="dxa"/>
+          </w:tcPr>
+          <w:p>
+            <w:r>
+              <w:t>Ostalo</w:t>
+            </w:r>
+          </w:p>
+        </w:tc>
+        <w:tc>
+          <w:tcPr>
+            <w:tcW w:w="1751" w:type="dxa"/>
+          </w:tcPr>
+          <w:p>
+            <w:r>
+              <w:t>9771</w:t>
+            </w:r>
+          </w:p>
+        </w:tc>
+      </w:tr>
+    </w:tbl>
     <w:p/>
     <w:p>
       <w:pPr>
         <w:pStyle w:val="Heading1"/>
       </w:pPr>
-      <w:r>
-        <w:t>Klasifikacija teksta</w:t>
-      </w:r>
-    </w:p>
-    <w:p>
-      <w:r>
-        <w:t>Stalni rast količine tekstualnog sadržaja na webu stvara potrebu da se tekstovi razvrstaju, organiziraju i klasificiraju. Klasifikacija teksta je podjela teksta u kategorije koje su određene zadanim uvjeti</w:t>
-      </w:r>
-      <w:r>
-        <w:t>ma. Tekst koji pišu korisnici</w:t>
-      </w:r>
-      <w:r>
-        <w:t>, primjerice</w:t>
-      </w:r>
-      <w:r>
-        <w:t xml:space="preserve"> na</w:t>
-      </w:r>
-      <w:r>
-        <w:t xml:space="preserve"> internetskim forumima, </w:t>
-      </w:r>
-      <w:r>
-        <w:t>često se klasificira po izboru korisnika tj. korisnik bira u kojoj kategoriji se tekst nalazi čak i prije pisanja. Kada se radi o večem broju tekstova kojima je potrebna klasifikacija, primjerice određivanje da li je elektronička p</w:t>
-      </w:r>
-      <w:r>
-        <w:t>ošta spam, ručna klasifikacija nije prikladno rješenje. Za ovakve i slične potrebe koristi se automatska klasifikacija. Jedan od popularnijih pristupa rješavanju ovog problema je korištenje tehnika strojnog učenja.</w:t>
-      </w:r>
-      <w:r>
-        <w:t xml:space="preserve"> </w:t>
-      </w:r>
-      <w:r>
-        <w:t>Klasifikacija se može podijeliti na nadziranu i ne nadziranu. Klasifikacija je nadzirana ako klasifikatoru dajemo primjerak za treniranje koji je ve</w:t>
-      </w:r>
-      <w:r>
-        <w:t>ć klasificiran. Ne nadzirana klasifikacija nema klasificirani primjerak tako da algoritam grupira tekstove prema zajedničkim značajkama.</w:t>
-      </w:r>
+      <w:bookmarkStart w:id="20" w:name="_Toc474895282"/>
+      <w:r>
+        <w:t>Zaključak</w:t>
+      </w:r>
+      <w:bookmarkEnd w:id="20"/>
+    </w:p>
+    <w:p>
+      <w:pPr>
+        <w:pStyle w:val="Heading1"/>
+      </w:pPr>
+      <w:bookmarkStart w:id="21" w:name="_Toc474895283"/>
+      <w:r>
+        <w:t>Doda</w:t>
+      </w:r>
+      <w:r>
+        <w:t>ci</w:t>
+      </w:r>
+      <w:bookmarkEnd w:id="21"/>
     </w:p>
     <w:p>
       <w:pPr>
         <w:pStyle w:val="Heading2"/>
       </w:pPr>
-      <w:r>
-        <w:t>Naivni Bayesov klasifikator</w:t>
-      </w:r>
-    </w:p>
-    <w:p>
-      <w:r>
-        <w:t xml:space="preserve">Naivni Bayesov klasifikator radi na principu Bayesovog teorema koji </w:t>
-      </w:r>
-      <w:bookmarkStart w:id="17" w:name="_GoBack"/>
-      <w:bookmarkEnd w:id="17"/>
-    </w:p>
-    <w:p/>
-    <w:p>
-      <w:pPr>
-        <w:pStyle w:val="Heading1"/>
-      </w:pPr>
-      <w:bookmarkStart w:id="18" w:name="_Toc474786073"/>
-      <w:r>
-        <w:t>Zaključak</w:t>
-      </w:r>
-      <w:bookmarkEnd w:id="18"/>
-    </w:p>
-    <w:p>
-      <w:pPr>
-        <w:pStyle w:val="Heading1"/>
-      </w:pPr>
-      <w:bookmarkStart w:id="19" w:name="_Toc474786074"/>
-      <w:r>
-        <w:t>Doda</w:t>
-      </w:r>
-      <w:r>
-        <w:t>ci</w:t>
-      </w:r>
-      <w:bookmarkEnd w:id="19"/>
-    </w:p>
-    <w:p>
-      <w:pPr>
-        <w:pStyle w:val="Heading2"/>
-      </w:pPr>
-      <w:bookmarkStart w:id="20" w:name="_Toc474786075"/>
+      <w:bookmarkStart w:id="22" w:name="_Toc474895284"/>
       <w:r>
         <w:t>Razlike između Python 2.x i Python 3.x</w:t>
       </w:r>
-      <w:bookmarkEnd w:id="20"/>
+      <w:bookmarkEnd w:id="22"/>
     </w:p>
     <w:p>
       <w:r>
@@ -5152,7 +5653,6 @@
     </w:p>
     <w:p>
       <w:r>
-        <w:lastRenderedPageBreak/>
         <w:t xml:space="preserve">Guido van Rossum (autor programskog jezika Python), odlučuje da se Python 2.x treba poboljšati te da neke od promijena koje su nužne neće biti </w:t>
       </w:r>
       <w:r>
@@ -5212,6 +5712,7 @@
         </w:numPr>
       </w:pPr>
       <w:r>
+        <w:lastRenderedPageBreak/>
         <w:t>Django, Flask i Pyramid</w:t>
       </w:r>
       <w:r>
@@ -5370,15 +5871,14 @@
       <w:pPr>
         <w:pStyle w:val="Heading2"/>
       </w:pPr>
-      <w:bookmarkStart w:id="21" w:name="_Toc474786076"/>
-      <w:r>
-        <w:lastRenderedPageBreak/>
+      <w:bookmarkStart w:id="23" w:name="_Toc474895285"/>
+      <w:r>
         <w:t xml:space="preserve">Bug forum </w:t>
       </w:r>
       <w:r>
         <w:t>HTML struktura</w:t>
       </w:r>
-      <w:bookmarkEnd w:id="21"/>
+      <w:bookmarkEnd w:id="23"/>
     </w:p>
     <w:p>
       <w:pPr>
@@ -5405,7 +5905,7 @@
                     <pic:cNvPicPr/>
                   </pic:nvPicPr>
                   <pic:blipFill>
-                    <a:blip r:embed="rId19" cstate="print">
+                    <a:blip r:embed="rId20" cstate="print">
                       <a:extLst>
                         <a:ext uri="{28A0092B-C50C-407E-A947-70E740481C1C}">
                           <a14:useLocalDpi xmlns:a14="http://schemas.microsoft.com/office/drawing/2010/main" val="0"/>
@@ -5452,7 +5952,7 @@
         <w:rPr>
           <w:noProof/>
         </w:rPr>
-        <w:t>9</w:t>
+        <w:t>10</w:t>
       </w:r>
       <w:r>
         <w:rPr>
@@ -5473,6 +5973,7 @@
           <w:noProof/>
           <w:lang w:eastAsia="hr-HR"/>
         </w:rPr>
+        <w:lastRenderedPageBreak/>
         <w:drawing>
           <wp:inline distT="0" distB="0" distL="0" distR="0" wp14:anchorId="5F72457D" wp14:editId="3DE0AD85">
             <wp:extent cx="5760720" cy="2900045"/>
@@ -5489,7 +5990,7 @@
                     <pic:cNvPicPr/>
                   </pic:nvPicPr>
                   <pic:blipFill>
-                    <a:blip r:embed="rId20" cstate="print">
+                    <a:blip r:embed="rId21" cstate="print">
                       <a:extLst>
                         <a:ext uri="{28A0092B-C50C-407E-A947-70E740481C1C}">
                           <a14:useLocalDpi xmlns:a14="http://schemas.microsoft.com/office/drawing/2010/main" val="0"/>
@@ -5536,7 +6037,7 @@
         <w:rPr>
           <w:noProof/>
         </w:rPr>
-        <w:t>10</w:t>
+        <w:t>11</w:t>
       </w:r>
       <w:r>
         <w:rPr>
@@ -5561,12 +6062,12 @@
       <w:pPr>
         <w:pStyle w:val="Heading1"/>
       </w:pPr>
-      <w:bookmarkStart w:id="22" w:name="_Toc474786077"/>
+      <w:bookmarkStart w:id="24" w:name="_Toc474895286"/>
       <w:r>
         <w:lastRenderedPageBreak/>
         <w:t>Literatura</w:t>
       </w:r>
-      <w:bookmarkEnd w:id="22"/>
+      <w:bookmarkEnd w:id="24"/>
     </w:p>
     <w:p>
       <w:r>
@@ -7951,7 +8452,562 @@
       </w:tblCellMar>
     </w:tblPr>
   </w:style>
+  <w:style w:type="character" w:styleId="PlaceholderText">
+    <w:name w:val="Placeholder Text"/>
+    <w:basedOn w:val="DefaultParagraphFont"/>
+    <w:uiPriority w:val="99"/>
+    <w:semiHidden/>
+    <w:rsid w:val="003B76F0"/>
+    <w:rPr>
+      <w:color w:val="808080"/>
+    </w:rPr>
+  </w:style>
 </w:styles>
+</file>
+
+<file path=word/glossary/document.xml><?xml version="1.0" encoding="utf-8"?>
+<w:glossaryDocument xmlns:wpc="http://schemas.microsoft.com/office/word/2010/wordprocessingCanvas" xmlns:mc="http://schemas.openxmlformats.org/markup-compatibility/2006" xmlns:o="urn:schemas-microsoft-com:office:office" xmlns:r="http://schemas.openxmlformats.org/officeDocument/2006/relationships" xmlns:m="http://schemas.openxmlformats.org/officeDocument/2006/math" xmlns:v="urn:schemas-microsoft-com:vml" xmlns:wp14="http://schemas.microsoft.com/office/word/2010/wordprocessingDrawing" xmlns:wp="http://schemas.openxmlformats.org/drawingml/2006/wordprocessingDrawing" xmlns:w10="urn:schemas-microsoft-com:office:word" xmlns:w="http://schemas.openxmlformats.org/wordprocessingml/2006/main" xmlns:w14="http://schemas.microsoft.com/office/word/2010/wordml" xmlns:w15="http://schemas.microsoft.com/office/word/2012/wordml" xmlns:wpg="http://schemas.microsoft.com/office/word/2010/wordprocessingGroup" xmlns:wpi="http://schemas.microsoft.com/office/word/2010/wordprocessingInk" xmlns:wne="http://schemas.microsoft.com/office/word/2006/wordml" xmlns:wps="http://schemas.microsoft.com/office/word/2010/wordprocessingShape" mc:Ignorable="w14 w15 wp14"/>
+</file>
+
+<file path=word/glossary/fontTable.xml><?xml version="1.0" encoding="utf-8"?>
+<w:fonts xmlns:mc="http://schemas.openxmlformats.org/markup-compatibility/2006" xmlns:r="http://schemas.openxmlformats.org/officeDocument/2006/relationships" xmlns:w="http://schemas.openxmlformats.org/wordprocessingml/2006/main" xmlns:w14="http://schemas.microsoft.com/office/word/2010/wordml" xmlns:w15="http://schemas.microsoft.com/office/word/2012/wordml" mc:Ignorable="w14 w15">
+  <w:font w:name="Symbol">
+    <w:panose1 w:val="05050102010706020507"/>
+    <w:charset w:val="02"/>
+    <w:family w:val="roman"/>
+    <w:pitch w:val="variable"/>
+    <w:sig w:usb0="00000000" w:usb1="10000000" w:usb2="00000000" w:usb3="00000000" w:csb0="80000000" w:csb1="00000000"/>
+  </w:font>
+  <w:font w:name="Times New Roman">
+    <w:panose1 w:val="02020603050405020304"/>
+    <w:charset w:val="EE"/>
+    <w:family w:val="roman"/>
+    <w:pitch w:val="variable"/>
+    <w:sig w:usb0="E0002EFF" w:usb1="C000785B" w:usb2="00000009" w:usb3="00000000" w:csb0="000001FF" w:csb1="00000000"/>
+  </w:font>
+  <w:font w:name="Courier New">
+    <w:panose1 w:val="02070309020205020404"/>
+    <w:charset w:val="EE"/>
+    <w:family w:val="modern"/>
+    <w:pitch w:val="fixed"/>
+    <w:sig w:usb0="E0002EFF" w:usb1="C0007843" w:usb2="00000009" w:usb3="00000000" w:csb0="000001FF" w:csb1="00000000"/>
+  </w:font>
+  <w:font w:name="Wingdings">
+    <w:panose1 w:val="05000000000000000000"/>
+    <w:charset w:val="02"/>
+    <w:family w:val="auto"/>
+    <w:pitch w:val="variable"/>
+    <w:sig w:usb0="00000000" w:usb1="10000000" w:usb2="00000000" w:usb3="00000000" w:csb0="80000000" w:csb1="00000000"/>
+  </w:font>
+  <w:font w:name="OpenSymbol">
+    <w:altName w:val="Arial Unicode MS"/>
+    <w:charset w:val="01"/>
+    <w:family w:val="roman"/>
+    <w:pitch w:val="variable"/>
+  </w:font>
+  <w:font w:name="Calibri">
+    <w:panose1 w:val="020F0502020204030204"/>
+    <w:charset w:val="EE"/>
+    <w:family w:val="swiss"/>
+    <w:pitch w:val="variable"/>
+    <w:sig w:usb0="E0002AFF" w:usb1="C000247B" w:usb2="00000009" w:usb3="00000000" w:csb0="000001FF" w:csb1="00000000"/>
+  </w:font>
+  <w:font w:name="Calibri Light">
+    <w:panose1 w:val="020F0302020204030204"/>
+    <w:charset w:val="EE"/>
+    <w:family w:val="swiss"/>
+    <w:pitch w:val="variable"/>
+    <w:sig w:usb0="E0002AFF" w:usb1="C000247B" w:usb2="00000009" w:usb3="00000000" w:csb0="000001FF" w:csb1="00000000"/>
+  </w:font>
+  <w:font w:name="Cambria Math">
+    <w:panose1 w:val="02040503050406030204"/>
+    <w:charset w:val="EE"/>
+    <w:family w:val="roman"/>
+    <w:pitch w:val="variable"/>
+    <w:sig w:usb0="E00002FF" w:usb1="420024FF" w:usb2="00000000" w:usb3="00000000" w:csb0="0000019F" w:csb1="00000000"/>
+  </w:font>
+</w:fonts>
+</file>
+
+<file path=word/glossary/settings.xml><?xml version="1.0" encoding="utf-8"?>
+<w:settings xmlns:mc="http://schemas.openxmlformats.org/markup-compatibility/2006" xmlns:o="urn:schemas-microsoft-com:office:office" xmlns:r="http://schemas.openxmlformats.org/officeDocument/2006/relationships" xmlns:m="http://schemas.openxmlformats.org/officeDocument/2006/math" xmlns:v="urn:schemas-microsoft-com:vml" xmlns:w10="urn:schemas-microsoft-com:office:word" xmlns:w="http://schemas.openxmlformats.org/wordprocessingml/2006/main" xmlns:w14="http://schemas.microsoft.com/office/word/2010/wordml" xmlns:w15="http://schemas.microsoft.com/office/word/2012/wordml" xmlns:sl="http://schemas.openxmlformats.org/schemaLibrary/2006/main" mc:Ignorable="w14 w15">
+  <w:view w:val="normal"/>
+  <w:defaultTabStop w:val="708"/>
+  <w:hyphenationZone w:val="425"/>
+  <w:characterSpacingControl w:val="doNotCompress"/>
+  <w:compat>
+    <w:useFELayout/>
+    <w:compatSetting w:name="compatibilityMode" w:uri="http://schemas.microsoft.com/office/word" w:val="15"/>
+    <w:compatSetting w:name="overrideTableStyleFontSizeAndJustification" w:uri="http://schemas.microsoft.com/office/word" w:val="1"/>
+    <w:compatSetting w:name="enableOpenTypeFeatures" w:uri="http://schemas.microsoft.com/office/word" w:val="1"/>
+    <w:compatSetting w:name="doNotFlipMirrorIndents" w:uri="http://schemas.microsoft.com/office/word" w:val="1"/>
+    <w:compatSetting w:name="differentiateMultirowTableHeaders" w:uri="http://schemas.microsoft.com/office/word" w:val="1"/>
+  </w:compat>
+  <w:rsids>
+    <w:rsidRoot w:val="003B2B7B"/>
+    <w:rsid w:val="003B2B7B"/>
+    <w:rsid w:val="00DB41CE"/>
+  </w:rsids>
+  <m:mathPr>
+    <m:mathFont m:val="Cambria Math"/>
+    <m:brkBin m:val="before"/>
+    <m:brkBinSub m:val="--"/>
+    <m:smallFrac m:val="0"/>
+    <m:dispDef/>
+    <m:lMargin m:val="0"/>
+    <m:rMargin m:val="0"/>
+    <m:defJc m:val="centerGroup"/>
+    <m:wrapIndent m:val="1440"/>
+    <m:intLim m:val="subSup"/>
+    <m:naryLim m:val="undOvr"/>
+  </m:mathPr>
+  <w:themeFontLang w:val="hr-HR"/>
+  <w:clrSchemeMapping w:bg1="light1" w:t1="dark1" w:bg2="light2" w:t2="dark2" w:accent1="accent1" w:accent2="accent2" w:accent3="accent3" w:accent4="accent4" w:accent5="accent5" w:accent6="accent6" w:hyperlink="hyperlink" w:followedHyperlink="followedHyperlink"/>
+  <w:decimalSymbol w:val=","/>
+  <w:listSeparator w:val=";"/>
+  <w15:chartTrackingRefBased/>
+</w:settings>
+</file>
+
+<file path=word/glossary/styles.xml><?xml version="1.0" encoding="utf-8"?>
+<w:styles xmlns:mc="http://schemas.openxmlformats.org/markup-compatibility/2006" xmlns:r="http://schemas.openxmlformats.org/officeDocument/2006/relationships" xmlns:w="http://schemas.openxmlformats.org/wordprocessingml/2006/main" xmlns:w14="http://schemas.microsoft.com/office/word/2010/wordml" xmlns:w15="http://schemas.microsoft.com/office/word/2012/wordml" mc:Ignorable="w14 w15">
+  <w:docDefaults>
+    <w:rPrDefault>
+      <w:rPr>
+        <w:rFonts w:asciiTheme="minorHAnsi" w:eastAsiaTheme="minorEastAsia" w:hAnsiTheme="minorHAnsi" w:cstheme="minorBidi"/>
+        <w:sz w:val="22"/>
+        <w:szCs w:val="22"/>
+        <w:lang w:val="hr-HR" w:eastAsia="hr-HR" w:bidi="ar-SA"/>
+      </w:rPr>
+    </w:rPrDefault>
+    <w:pPrDefault>
+      <w:pPr>
+        <w:spacing w:after="160" w:line="259" w:lineRule="auto"/>
+      </w:pPr>
+    </w:pPrDefault>
+  </w:docDefaults>
+  <w:latentStyles w:defLockedState="0" w:defUIPriority="99" w:defSemiHidden="0" w:defUnhideWhenUsed="0" w:defQFormat="0" w:count="371">
+    <w:lsdException w:name="Normal" w:uiPriority="0" w:qFormat="1"/>
+    <w:lsdException w:name="heading 1" w:uiPriority="9" w:qFormat="1"/>
+    <w:lsdException w:name="heading 2" w:semiHidden="1" w:uiPriority="9" w:unhideWhenUsed="1" w:qFormat="1"/>
+    <w:lsdException w:name="heading 3" w:semiHidden="1" w:uiPriority="9" w:unhideWhenUsed="1" w:qFormat="1"/>
+    <w:lsdException w:name="heading 4" w:semiHidden="1" w:uiPriority="9" w:unhideWhenUsed="1" w:qFormat="1"/>
+    <w:lsdException w:name="heading 5" w:semiHidden="1" w:uiPriority="9" w:unhideWhenUsed="1" w:qFormat="1"/>
+    <w:lsdException w:name="heading 6" w:semiHidden="1" w:uiPriority="9" w:unhideWhenUsed="1" w:qFormat="1"/>
+    <w:lsdException w:name="heading 7" w:semiHidden="1" w:uiPriority="9" w:unhideWhenUsed="1" w:qFormat="1"/>
+    <w:lsdException w:name="heading 8" w:semiHidden="1" w:uiPriority="9" w:unhideWhenUsed="1" w:qFormat="1"/>
+    <w:lsdException w:name="heading 9" w:semiHidden="1" w:uiPriority="9" w:unhideWhenUsed="1" w:qFormat="1"/>
+    <w:lsdException w:name="index 1" w:semiHidden="1" w:unhideWhenUsed="1"/>
+    <w:lsdException w:name="index 2" w:semiHidden="1" w:unhideWhenUsed="1"/>
+    <w:lsdException w:name="index 3" w:semiHidden="1" w:unhideWhenUsed="1"/>
+    <w:lsdException w:name="index 4" w:semiHidden="1" w:unhideWhenUsed="1"/>
+    <w:lsdException w:name="index 5" w:semiHidden="1" w:unhideWhenUsed="1"/>
+    <w:lsdException w:name="index 6" w:semiHidden="1" w:unhideWhenUsed="1"/>
+    <w:lsdException w:name="index 7" w:semiHidden="1" w:unhideWhenUsed="1"/>
+    <w:lsdException w:name="index 8" w:semiHidden="1" w:unhideWhenUsed="1"/>
+    <w:lsdException w:name="index 9" w:semiHidden="1" w:unhideWhenUsed="1"/>
+    <w:lsdException w:name="toc 1" w:semiHidden="1" w:uiPriority="39" w:unhideWhenUsed="1"/>
+    <w:lsdException w:name="toc 2" w:semiHidden="1" w:uiPriority="39" w:unhideWhenUsed="1"/>
+    <w:lsdException w:name="toc 3" w:semiHidden="1" w:uiPriority="39" w:unhideWhenUsed="1"/>
+    <w:lsdException w:name="toc 4" w:semiHidden="1" w:uiPriority="39" w:unhideWhenUsed="1"/>
+    <w:lsdException w:name="toc 5" w:semiHidden="1" w:uiPriority="39" w:unhideWhenUsed="1"/>
+    <w:lsdException w:name="toc 6" w:semiHidden="1" w:uiPriority="39" w:unhideWhenUsed="1"/>
+    <w:lsdException w:name="toc 7" w:semiHidden="1" w:uiPriority="39" w:unhideWhenUsed="1"/>
+    <w:lsdException w:name="toc 8" w:semiHidden="1" w:uiPriority="39" w:unhideWhenUsed="1"/>
+    <w:lsdException w:name="toc 9" w:semiHidden="1" w:uiPriority="39" w:unhideWhenUsed="1"/>
+    <w:lsdException w:name="Normal Indent" w:semiHidden="1" w:unhideWhenUsed="1"/>
+    <w:lsdException w:name="footnote text" w:semiHidden="1" w:unhideWhenUsed="1"/>
+    <w:lsdException w:name="annotation text" w:semiHidden="1" w:unhideWhenUsed="1"/>
+    <w:lsdException w:name="header" w:semiHidden="1" w:unhideWhenUsed="1"/>
+    <w:lsdException w:name="footer" w:semiHidden="1" w:unhideWhenUsed="1"/>
+    <w:lsdException w:name="index heading" w:semiHidden="1" w:unhideWhenUsed="1"/>
+    <w:lsdException w:name="caption" w:semiHidden="1" w:uiPriority="35" w:unhideWhenUsed="1" w:qFormat="1"/>
+    <w:lsdException w:name="table of figures" w:semiHidden="1" w:unhideWhenUsed="1"/>
+    <w:lsdException w:name="envelope address" w:semiHidden="1" w:unhideWhenUsed="1"/>
+    <w:lsdException w:name="envelope return" w:semiHidden="1" w:unhideWhenUsed="1"/>
+    <w:lsdException w:name="footnote reference" w:semiHidden="1" w:unhideWhenUsed="1"/>
+    <w:lsdException w:name="annotation reference" w:semiHidden="1" w:unhideWhenUsed="1"/>
+    <w:lsdException w:name="line number" w:semiHidden="1" w:unhideWhenUsed="1"/>
+    <w:lsdException w:name="page number" w:semiHidden="1" w:unhideWhenUsed="1"/>
+    <w:lsdException w:name="endnote reference" w:semiHidden="1" w:unhideWhenUsed="1"/>
+    <w:lsdException w:name="endnote text" w:semiHidden="1" w:unhideWhenUsed="1"/>
+    <w:lsdException w:name="table of authorities" w:semiHidden="1" w:unhideWhenUsed="1"/>
+    <w:lsdException w:name="macro" w:semiHidden="1" w:unhideWhenUsed="1"/>
+    <w:lsdException w:name="toa heading" w:semiHidden="1" w:unhideWhenUsed="1"/>
+    <w:lsdException w:name="List" w:semiHidden="1" w:unhideWhenUsed="1"/>
+    <w:lsdException w:name="List Bullet" w:semiHidden="1" w:unhideWhenUsed="1"/>
+    <w:lsdException w:name="List Number" w:semiHidden="1" w:unhideWhenUsed="1"/>
+    <w:lsdException w:name="List 2" w:semiHidden="1" w:unhideWhenUsed="1"/>
+    <w:lsdException w:name="List 3" w:semiHidden="1" w:unhideWhenUsed="1"/>
+    <w:lsdException w:name="List 4" w:semiHidden="1" w:unhideWhenUsed="1"/>
+    <w:lsdException w:name="List 5" w:semiHidden="1" w:unhideWhenUsed="1"/>
+    <w:lsdException w:name="List Bullet 2" w:semiHidden="1" w:unhideWhenUsed="1"/>
+    <w:lsdException w:name="List Bullet 3" w:semiHidden="1" w:unhideWhenUsed="1"/>
+    <w:lsdException w:name="List Bullet 4" w:semiHidden="1" w:unhideWhenUsed="1"/>
+    <w:lsdException w:name="List Bullet 5" w:semiHidden="1" w:unhideWhenUsed="1"/>
+    <w:lsdException w:name="List Number 2" w:semiHidden="1" w:unhideWhenUsed="1"/>
+    <w:lsdException w:name="List Number 3" w:semiHidden="1" w:unhideWhenUsed="1"/>
+    <w:lsdException w:name="List Number 4" w:semiHidden="1" w:unhideWhenUsed="1"/>
+    <w:lsdException w:name="List Number 5" w:semiHidden="1" w:unhideWhenUsed="1"/>
+    <w:lsdException w:name="Title" w:uiPriority="10" w:qFormat="1"/>
+    <w:lsdException w:name="Closing" w:semiHidden="1" w:unhideWhenUsed="1"/>
+    <w:lsdException w:name="Signature" w:semiHidden="1" w:unhideWhenUsed="1"/>
+    <w:lsdException w:name="Default Paragraph Font" w:semiHidden="1" w:uiPriority="1" w:unhideWhenUsed="1"/>
+    <w:lsdException w:name="Body Text" w:semiHidden="1" w:unhideWhenUsed="1"/>
+    <w:lsdException w:name="Body Text Indent" w:semiHidden="1" w:unhideWhenUsed="1"/>
+    <w:lsdException w:name="List Continue" w:semiHidden="1" w:unhideWhenUsed="1"/>
+    <w:lsdException w:name="List Continue 2" w:semiHidden="1" w:unhideWhenUsed="1"/>
+    <w:lsdException w:name="List Continue 3" w:semiHidden="1" w:unhideWhenUsed="1"/>
+    <w:lsdException w:name="List Continue 4" w:semiHidden="1" w:unhideWhenUsed="1"/>
+    <w:lsdException w:name="List Continue 5" w:semiHidden="1" w:unhideWhenUsed="1"/>
+    <w:lsdException w:name="Message Header" w:semiHidden="1" w:unhideWhenUsed="1"/>
+    <w:lsdException w:name="Subtitle" w:uiPriority="11" w:qFormat="1"/>
+    <w:lsdException w:name="Salutation" w:semiHidden="1" w:unhideWhenUsed="1"/>
+    <w:lsdException w:name="Date" w:semiHidden="1" w:unhideWhenUsed="1"/>
+    <w:lsdException w:name="Body Text First Indent" w:semiHidden="1" w:unhideWhenUsed="1"/>
+    <w:lsdException w:name="Body Text First Indent 2" w:semiHidden="1" w:unhideWhenUsed="1"/>
+    <w:lsdException w:name="Note Heading" w:semiHidden="1" w:unhideWhenUsed="1"/>
+    <w:lsdException w:name="Body Text 2" w:semiHidden="1" w:unhideWhenUsed="1"/>
+    <w:lsdException w:name="Body Text 3" w:semiHidden="1" w:unhideWhenUsed="1"/>
+    <w:lsdException w:name="Body Text Indent 2" w:semiHidden="1" w:unhideWhenUsed="1"/>
+    <w:lsdException w:name="Body Text Indent 3" w:semiHidden="1" w:unhideWhenUsed="1"/>
+    <w:lsdException w:name="Block Text" w:semiHidden="1" w:unhideWhenUsed="1"/>
+    <w:lsdException w:name="Hyperlink" w:semiHidden="1" w:unhideWhenUsed="1"/>
+    <w:lsdException w:name="FollowedHyperlink" w:semiHidden="1" w:unhideWhenUsed="1"/>
+    <w:lsdException w:name="Strong" w:uiPriority="22" w:qFormat="1"/>
+    <w:lsdException w:name="Emphasis" w:uiPriority="20" w:qFormat="1"/>
+    <w:lsdException w:name="Document Map" w:semiHidden="1" w:unhideWhenUsed="1"/>
+    <w:lsdException w:name="Plain Text" w:semiHidden="1" w:unhideWhenUsed="1"/>
+    <w:lsdException w:name="E-mail Signature" w:semiHidden="1" w:unhideWhenUsed="1"/>
+    <w:lsdException w:name="HTML Top of Form" w:semiHidden="1" w:unhideWhenUsed="1"/>
+    <w:lsdException w:name="HTML Bottom of Form" w:semiHidden="1" w:unhideWhenUsed="1"/>
+    <w:lsdException w:name="Normal (Web)" w:semiHidden="1" w:unhideWhenUsed="1"/>
+    <w:lsdException w:name="HTML Acronym" w:semiHidden="1" w:unhideWhenUsed="1"/>
+    <w:lsdException w:name="HTML Address" w:semiHidden="1" w:unhideWhenUsed="1"/>
+    <w:lsdException w:name="HTML Cite" w:semiHidden="1" w:unhideWhenUsed="1"/>
+    <w:lsdException w:name="HTML Code" w:semiHidden="1" w:unhideWhenUsed="1"/>
+    <w:lsdException w:name="HTML Definition" w:semiHidden="1" w:unhideWhenUsed="1"/>
+    <w:lsdException w:name="HTML Keyboard" w:semiHidden="1" w:unhideWhenUsed="1"/>
+    <w:lsdException w:name="HTML Preformatted" w:semiHidden="1" w:unhideWhenUsed="1"/>
+    <w:lsdException w:name="HTML Sample" w:semiHidden="1" w:unhideWhenUsed="1"/>
+    <w:lsdException w:name="HTML Typewriter" w:semiHidden="1" w:unhideWhenUsed="1"/>
+    <w:lsdException w:name="HTML Variable" w:semiHidden="1" w:unhideWhenUsed="1"/>
+    <w:lsdException w:name="Normal Table" w:semiHidden="1" w:unhideWhenUsed="1"/>
+    <w:lsdException w:name="annotation subject" w:semiHidden="1" w:unhideWhenUsed="1"/>
+    <w:lsdException w:name="No List" w:semiHidden="1" w:unhideWhenUsed="1"/>
+    <w:lsdException w:name="Outline List 1" w:semiHidden="1" w:unhideWhenUsed="1"/>
+    <w:lsdException w:name="Outline List 2" w:semiHidden="1" w:unhideWhenUsed="1"/>
+    <w:lsdException w:name="Outline List 3" w:semiHidden="1" w:unhideWhenUsed="1"/>
+    <w:lsdException w:name="Table Simple 1" w:semiHidden="1" w:unhideWhenUsed="1"/>
+    <w:lsdException w:name="Table Simple 2" w:semiHidden="1" w:unhideWhenUsed="1"/>
+    <w:lsdException w:name="Table Simple 3" w:semiHidden="1" w:unhideWhenUsed="1"/>
+    <w:lsdException w:name="Table Classic 1" w:semiHidden="1" w:unhideWhenUsed="1"/>
+    <w:lsdException w:name="Table Classic 2" w:semiHidden="1" w:unhideWhenUsed="1"/>
+    <w:lsdException w:name="Table Classic 3" w:semiHidden="1" w:unhideWhenUsed="1"/>
+    <w:lsdException w:name="Table Classic 4" w:semiHidden="1" w:unhideWhenUsed="1"/>
+    <w:lsdException w:name="Table Colorful 1" w:semiHidden="1" w:unhideWhenUsed="1"/>
+    <w:lsdException w:name="Table Colorful 2" w:semiHidden="1" w:unhideWhenUsed="1"/>
+    <w:lsdException w:name="Table Colorful 3" w:semiHidden="1" w:unhideWhenUsed="1"/>
+    <w:lsdException w:name="Table Columns 1" w:semiHidden="1" w:unhideWhenUsed="1"/>
+    <w:lsdException w:name="Table Columns 2" w:semiHidden="1" w:unhideWhenUsed="1"/>
+    <w:lsdException w:name="Table Columns 3" w:semiHidden="1" w:unhideWhenUsed="1"/>
+    <w:lsdException w:name="Table Columns 4" w:semiHidden="1" w:unhideWhenUsed="1"/>
+    <w:lsdException w:name="Table Columns 5" w:semiHidden="1" w:unhideWhenUsed="1"/>
+    <w:lsdException w:name="Table Grid 1" w:semiHidden="1" w:unhideWhenUsed="1"/>
+    <w:lsdException w:name="Table Grid 2" w:semiHidden="1" w:unhideWhenUsed="1"/>
+    <w:lsdException w:name="Table Grid 3" w:semiHidden="1" w:unhideWhenUsed="1"/>
+    <w:lsdException w:name="Table Grid 4" w:semiHidden="1" w:unhideWhenUsed="1"/>
+    <w:lsdException w:name="Table Grid 5" w:semiHidden="1" w:unhideWhenUsed="1"/>
+    <w:lsdException w:name="Table Grid 6" w:semiHidden="1" w:unhideWhenUsed="1"/>
+    <w:lsdException w:name="Table Grid 7" w:semiHidden="1" w:unhideWhenUsed="1"/>
+    <w:lsdException w:name="Table Grid 8" w:semiHidden="1" w:unhideWhenUsed="1"/>
+    <w:lsdException w:name="Table List 1" w:semiHidden="1" w:unhideWhenUsed="1"/>
+    <w:lsdException w:name="Table List 2" w:semiHidden="1" w:unhideWhenUsed="1"/>
+    <w:lsdException w:name="Table List 3" w:semiHidden="1" w:unhideWhenUsed="1"/>
+    <w:lsdException w:name="Table List 4" w:semiHidden="1" w:unhideWhenUsed="1"/>
+    <w:lsdException w:name="Table List 5" w:semiHidden="1" w:unhideWhenUsed="1"/>
+    <w:lsdException w:name="Table List 6" w:semiHidden="1" w:unhideWhenUsed="1"/>
+    <w:lsdException w:name="Table List 7" w:semiHidden="1" w:unhideWhenUsed="1"/>
+    <w:lsdException w:name="Table List 8" w:semiHidden="1" w:unhideWhenUsed="1"/>
+    <w:lsdException w:name="Table 3D effects 1" w:semiHidden="1" w:unhideWhenUsed="1"/>
+    <w:lsdException w:name="Table 3D effects 2" w:semiHidden="1" w:unhideWhenUsed="1"/>
+    <w:lsdException w:name="Table 3D effects 3" w:semiHidden="1" w:unhideWhenUsed="1"/>
+    <w:lsdException w:name="Table Contemporary" w:semiHidden="1" w:unhideWhenUsed="1"/>
+    <w:lsdException w:name="Table Elegant" w:semiHidden="1" w:unhideWhenUsed="1"/>
+    <w:lsdException w:name="Table Professional" w:semiHidden="1" w:unhideWhenUsed="1"/>
+    <w:lsdException w:name="Table Subtle 1" w:semiHidden="1" w:unhideWhenUsed="1"/>
+    <w:lsdException w:name="Table Subtle 2" w:semiHidden="1" w:unhideWhenUsed="1"/>
+    <w:lsdException w:name="Table Web 1" w:semiHidden="1" w:unhideWhenUsed="1"/>
+    <w:lsdException w:name="Table Web 2" w:semiHidden="1" w:unhideWhenUsed="1"/>
+    <w:lsdException w:name="Table Web 3" w:semiHidden="1" w:unhideWhenUsed="1"/>
+    <w:lsdException w:name="Balloon Text" w:semiHidden="1" w:unhideWhenUsed="1"/>
+    <w:lsdException w:name="Table Grid" w:uiPriority="39"/>
+    <w:lsdException w:name="Table Theme" w:semiHidden="1" w:unhideWhenUsed="1"/>
+    <w:lsdException w:name="Placeholder Text" w:semiHidden="1"/>
+    <w:lsdException w:name="No Spacing" w:uiPriority="1" w:qFormat="1"/>
+    <w:lsdException w:name="Light Shading" w:uiPriority="60"/>
+    <w:lsdException w:name="Light List" w:uiPriority="61"/>
+    <w:lsdException w:name="Light Grid" w:uiPriority="62"/>
+    <w:lsdException w:name="Medium Shading 1" w:uiPriority="63"/>
+    <w:lsdException w:name="Medium Shading 2" w:uiPriority="64"/>
+    <w:lsdException w:name="Medium List 1" w:uiPriority="65"/>
+    <w:lsdException w:name="Medium List 2" w:uiPriority="66"/>
+    <w:lsdException w:name="Medium Grid 1" w:uiPriority="67"/>
+    <w:lsdException w:name="Medium Grid 2" w:uiPriority="68"/>
+    <w:lsdException w:name="Medium Grid 3" w:uiPriority="69"/>
+    <w:lsdException w:name="Dark List" w:uiPriority="70"/>
+    <w:lsdException w:name="Colorful Shading" w:uiPriority="71"/>
+    <w:lsdException w:name="Colorful List" w:uiPriority="72"/>
+    <w:lsdException w:name="Colorful Grid" w:uiPriority="73"/>
+    <w:lsdException w:name="Light Shading Accent 1" w:uiPriority="60"/>
+    <w:lsdException w:name="Light List Accent 1" w:uiPriority="61"/>
+    <w:lsdException w:name="Light Grid Accent 1" w:uiPriority="62"/>
+    <w:lsdException w:name="Medium Shading 1 Accent 1" w:uiPriority="63"/>
+    <w:lsdException w:name="Medium Shading 2 Accent 1" w:uiPriority="64"/>
+    <w:lsdException w:name="Medium List 1 Accent 1" w:uiPriority="65"/>
+    <w:lsdException w:name="Revision" w:semiHidden="1"/>
+    <w:lsdException w:name="List Paragraph" w:uiPriority="34" w:qFormat="1"/>
+    <w:lsdException w:name="Quote" w:uiPriority="29" w:qFormat="1"/>
+    <w:lsdException w:name="Intense Quote" w:uiPriority="30" w:qFormat="1"/>
+    <w:lsdException w:name="Medium List 2 Accent 1" w:uiPriority="66"/>
+    <w:lsdException w:name="Medium Grid 1 Accent 1" w:uiPriority="67"/>
+    <w:lsdException w:name="Medium Grid 2 Accent 1" w:uiPriority="68"/>
+    <w:lsdException w:name="Medium Grid 3 Accent 1" w:uiPriority="69"/>
+    <w:lsdException w:name="Dark List Accent 1" w:uiPriority="70"/>
+    <w:lsdException w:name="Colorful Shading Accent 1" w:uiPriority="71"/>
+    <w:lsdException w:name="Colorful List Accent 1" w:uiPriority="72"/>
+    <w:lsdException w:name="Colorful Grid Accent 1" w:uiPriority="73"/>
+    <w:lsdException w:name="Light Shading Accent 2" w:uiPriority="60"/>
+    <w:lsdException w:name="Light List Accent 2" w:uiPriority="61"/>
+    <w:lsdException w:name="Light Grid Accent 2" w:uiPriority="62"/>
+    <w:lsdException w:name="Medium Shading 1 Accent 2" w:uiPriority="63"/>
+    <w:lsdException w:name="Medium Shading 2 Accent 2" w:uiPriority="64"/>
+    <w:lsdException w:name="Medium List 1 Accent 2" w:uiPriority="65"/>
+    <w:lsdException w:name="Medium List 2 Accent 2" w:uiPriority="66"/>
+    <w:lsdException w:name="Medium Grid 1 Accent 2" w:uiPriority="67"/>
+    <w:lsdException w:name="Medium Grid 2 Accent 2" w:uiPriority="68"/>
+    <w:lsdException w:name="Medium Grid 3 Accent 2" w:uiPriority="69"/>
+    <w:lsdException w:name="Dark List Accent 2" w:uiPriority="70"/>
+    <w:lsdException w:name="Colorful Shading Accent 2" w:uiPriority="71"/>
+    <w:lsdException w:name="Colorful List Accent 2" w:uiPriority="72"/>
+    <w:lsdException w:name="Colorful Grid Accent 2" w:uiPriority="73"/>
+    <w:lsdException w:name="Light Shading Accent 3" w:uiPriority="60"/>
+    <w:lsdException w:name="Light List Accent 3" w:uiPriority="61"/>
+    <w:lsdException w:name="Light Grid Accent 3" w:uiPriority="62"/>
+    <w:lsdException w:name="Medium Shading 1 Accent 3" w:uiPriority="63"/>
+    <w:lsdException w:name="Medium Shading 2 Accent 3" w:uiPriority="64"/>
+    <w:lsdException w:name="Medium List 1 Accent 3" w:uiPriority="65"/>
+    <w:lsdException w:name="Medium List 2 Accent 3" w:uiPriority="66"/>
+    <w:lsdException w:name="Medium Grid 1 Accent 3" w:uiPriority="67"/>
+    <w:lsdException w:name="Medium Grid 2 Accent 3" w:uiPriority="68"/>
+    <w:lsdException w:name="Medium Grid 3 Accent 3" w:uiPriority="69"/>
+    <w:lsdException w:name="Dark List Accent 3" w:uiPriority="70"/>
+    <w:lsdException w:name="Colorful Shading Accent 3" w:uiPriority="71"/>
+    <w:lsdException w:name="Colorful List Accent 3" w:uiPriority="72"/>
+    <w:lsdException w:name="Colorful Grid Accent 3" w:uiPriority="73"/>
+    <w:lsdException w:name="Light Shading Accent 4" w:uiPriority="60"/>
+    <w:lsdException w:name="Light List Accent 4" w:uiPriority="61"/>
+    <w:lsdException w:name="Light Grid Accent 4" w:uiPriority="62"/>
+    <w:lsdException w:name="Medium Shading 1 Accent 4" w:uiPriority="63"/>
+    <w:lsdException w:name="Medium Shading 2 Accent 4" w:uiPriority="64"/>
+    <w:lsdException w:name="Medium List 1 Accent 4" w:uiPriority="65"/>
+    <w:lsdException w:name="Medium List 2 Accent 4" w:uiPriority="66"/>
+    <w:lsdException w:name="Medium Grid 1 Accent 4" w:uiPriority="67"/>
+    <w:lsdException w:name="Medium Grid 2 Accent 4" w:uiPriority="68"/>
+    <w:lsdException w:name="Medium Grid 3 Accent 4" w:uiPriority="69"/>
+    <w:lsdException w:name="Dark List Accent 4" w:uiPriority="70"/>
+    <w:lsdException w:name="Colorful Shading Accent 4" w:uiPriority="71"/>
+    <w:lsdException w:name="Colorful List Accent 4" w:uiPriority="72"/>
+    <w:lsdException w:name="Colorful Grid Accent 4" w:uiPriority="73"/>
+    <w:lsdException w:name="Light Shading Accent 5" w:uiPriority="60"/>
+    <w:lsdException w:name="Light List Accent 5" w:uiPriority="61"/>
+    <w:lsdException w:name="Light Grid Accent 5" w:uiPriority="62"/>
+    <w:lsdException w:name="Medium Shading 1 Accent 5" w:uiPriority="63"/>
+    <w:lsdException w:name="Medium Shading 2 Accent 5" w:uiPriority="64"/>
+    <w:lsdException w:name="Medium List 1 Accent 5" w:uiPriority="65"/>
+    <w:lsdException w:name="Medium List 2 Accent 5" w:uiPriority="66"/>
+    <w:lsdException w:name="Medium Grid 1 Accent 5" w:uiPriority="67"/>
+    <w:lsdException w:name="Medium Grid 2 Accent 5" w:uiPriority="68"/>
+    <w:lsdException w:name="Medium Grid 3 Accent 5" w:uiPriority="69"/>
+    <w:lsdException w:name="Dark List Accent 5" w:uiPriority="70"/>
+    <w:lsdException w:name="Colorful Shading Accent 5" w:uiPriority="71"/>
+    <w:lsdException w:name="Colorful List Accent 5" w:uiPriority="72"/>
+    <w:lsdException w:name="Colorful Grid Accent 5" w:uiPriority="73"/>
+    <w:lsdException w:name="Light Shading Accent 6" w:uiPriority="60"/>
+    <w:lsdException w:name="Light List Accent 6" w:uiPriority="61"/>
+    <w:lsdException w:name="Light Grid Accent 6" w:uiPriority="62"/>
+    <w:lsdException w:name="Medium Shading 1 Accent 6" w:uiPriority="63"/>
+    <w:lsdException w:name="Medium Shading 2 Accent 6" w:uiPriority="64"/>
+    <w:lsdException w:name="Medium List 1 Accent 6" w:uiPriority="65"/>
+    <w:lsdException w:name="Medium List 2 Accent 6" w:uiPriority="66"/>
+    <w:lsdException w:name="Medium Grid 1 Accent 6" w:uiPriority="67"/>
+    <w:lsdException w:name="Medium Grid 2 Accent 6" w:uiPriority="68"/>
+    <w:lsdException w:name="Medium Grid 3 Accent 6" w:uiPriority="69"/>
+    <w:lsdException w:name="Dark List Accent 6" w:uiPriority="70"/>
+    <w:lsdException w:name="Colorful Shading Accent 6" w:uiPriority="71"/>
+    <w:lsdException w:name="Colorful List Accent 6" w:uiPriority="72"/>
+    <w:lsdException w:name="Colorful Grid Accent 6" w:uiPriority="73"/>
+    <w:lsdException w:name="Subtle Emphasis" w:uiPriority="19" w:qFormat="1"/>
+    <w:lsdException w:name="Intense Emphasis" w:uiPriority="21" w:qFormat="1"/>
+    <w:lsdException w:name="Subtle Reference" w:uiPriority="31" w:qFormat="1"/>
+    <w:lsdException w:name="Intense Reference" w:uiPriority="32" w:qFormat="1"/>
+    <w:lsdException w:name="Book Title" w:uiPriority="33" w:qFormat="1"/>
+    <w:lsdException w:name="Bibliography" w:semiHidden="1" w:uiPriority="37" w:unhideWhenUsed="1"/>
+    <w:lsdException w:name="TOC Heading" w:semiHidden="1" w:uiPriority="39" w:unhideWhenUsed="1" w:qFormat="1"/>
+    <w:lsdException w:name="Plain Table 1" w:uiPriority="41"/>
+    <w:lsdException w:name="Plain Table 2" w:uiPriority="42"/>
+    <w:lsdException w:name="Plain Table 3" w:uiPriority="43"/>
+    <w:lsdException w:name="Plain Table 4" w:uiPriority="44"/>
+    <w:lsdException w:name="Plain Table 5" w:uiPriority="45"/>
+    <w:lsdException w:name="Grid Table Light" w:uiPriority="40"/>
+    <w:lsdException w:name="Grid Table 1 Light" w:uiPriority="46"/>
+    <w:lsdException w:name="Grid Table 2" w:uiPriority="47"/>
+    <w:lsdException w:name="Grid Table 3" w:uiPriority="48"/>
+    <w:lsdException w:name="Grid Table 4" w:uiPriority="49"/>
+    <w:lsdException w:name="Grid Table 5 Dark" w:uiPriority="50"/>
+    <w:lsdException w:name="Grid Table 6 Colorful" w:uiPriority="51"/>
+    <w:lsdException w:name="Grid Table 7 Colorful" w:uiPriority="52"/>
+    <w:lsdException w:name="Grid Table 1 Light Accent 1" w:uiPriority="46"/>
+    <w:lsdException w:name="Grid Table 2 Accent 1" w:uiPriority="47"/>
+    <w:lsdException w:name="Grid Table 3 Accent 1" w:uiPriority="48"/>
+    <w:lsdException w:name="Grid Table 4 Accent 1" w:uiPriority="49"/>
+    <w:lsdException w:name="Grid Table 5 Dark Accent 1" w:uiPriority="50"/>
+    <w:lsdException w:name="Grid Table 6 Colorful Accent 1" w:uiPriority="51"/>
+    <w:lsdException w:name="Grid Table 7 Colorful Accent 1" w:uiPriority="52"/>
+    <w:lsdException w:name="Grid Table 1 Light Accent 2" w:uiPriority="46"/>
+    <w:lsdException w:name="Grid Table 2 Accent 2" w:uiPriority="47"/>
+    <w:lsdException w:name="Grid Table 3 Accent 2" w:uiPriority="48"/>
+    <w:lsdException w:name="Grid Table 4 Accent 2" w:uiPriority="49"/>
+    <w:lsdException w:name="Grid Table 5 Dark Accent 2" w:uiPriority="50"/>
+    <w:lsdException w:name="Grid Table 6 Colorful Accent 2" w:uiPriority="51"/>
+    <w:lsdException w:name="Grid Table 7 Colorful Accent 2" w:uiPriority="52"/>
+    <w:lsdException w:name="Grid Table 1 Light Accent 3" w:uiPriority="46"/>
+    <w:lsdException w:name="Grid Table 2 Accent 3" w:uiPriority="47"/>
+    <w:lsdException w:name="Grid Table 3 Accent 3" w:uiPriority="48"/>
+    <w:lsdException w:name="Grid Table 4 Accent 3" w:uiPriority="49"/>
+    <w:lsdException w:name="Grid Table 5 Dark Accent 3" w:uiPriority="50"/>
+    <w:lsdException w:name="Grid Table 6 Colorful Accent 3" w:uiPriority="51"/>
+    <w:lsdException w:name="Grid Table 7 Colorful Accent 3" w:uiPriority="52"/>
+    <w:lsdException w:name="Grid Table 1 Light Accent 4" w:uiPriority="46"/>
+    <w:lsdException w:name="Grid Table 2 Accent 4" w:uiPriority="47"/>
+    <w:lsdException w:name="Grid Table 3 Accent 4" w:uiPriority="48"/>
+    <w:lsdException w:name="Grid Table 4 Accent 4" w:uiPriority="49"/>
+    <w:lsdException w:name="Grid Table 5 Dark Accent 4" w:uiPriority="50"/>
+    <w:lsdException w:name="Grid Table 6 Colorful Accent 4" w:uiPriority="51"/>
+    <w:lsdException w:name="Grid Table 7 Colorful Accent 4" w:uiPriority="52"/>
+    <w:lsdException w:name="Grid Table 1 Light Accent 5" w:uiPriority="46"/>
+    <w:lsdException w:name="Grid Table 2 Accent 5" w:uiPriority="47"/>
+    <w:lsdException w:name="Grid Table 3 Accent 5" w:uiPriority="48"/>
+    <w:lsdException w:name="Grid Table 4 Accent 5" w:uiPriority="49"/>
+    <w:lsdException w:name="Grid Table 5 Dark Accent 5" w:uiPriority="50"/>
+    <w:lsdException w:name="Grid Table 6 Colorful Accent 5" w:uiPriority="51"/>
+    <w:lsdException w:name="Grid Table 7 Colorful Accent 5" w:uiPriority="52"/>
+    <w:lsdException w:name="Grid Table 1 Light Accent 6" w:uiPriority="46"/>
+    <w:lsdException w:name="Grid Table 2 Accent 6" w:uiPriority="47"/>
+    <w:lsdException w:name="Grid Table 3 Accent 6" w:uiPriority="48"/>
+    <w:lsdException w:name="Grid Table 4 Accent 6" w:uiPriority="49"/>
+    <w:lsdException w:name="Grid Table 5 Dark Accent 6" w:uiPriority="50"/>
+    <w:lsdException w:name="Grid Table 6 Colorful Accent 6" w:uiPriority="51"/>
+    <w:lsdException w:name="Grid Table 7 Colorful Accent 6" w:uiPriority="52"/>
+    <w:lsdException w:name="List Table 1 Light" w:uiPriority="46"/>
+    <w:lsdException w:name="List Table 2" w:uiPriority="47"/>
+    <w:lsdException w:name="List Table 3" w:uiPriority="48"/>
+    <w:lsdException w:name="List Table 4" w:uiPriority="49"/>
+    <w:lsdException w:name="List Table 5 Dark" w:uiPriority="50"/>
+    <w:lsdException w:name="List Table 6 Colorful" w:uiPriority="51"/>
+    <w:lsdException w:name="List Table 7 Colorful" w:uiPriority="52"/>
+    <w:lsdException w:name="List Table 1 Light Accent 1" w:uiPriority="46"/>
+    <w:lsdException w:name="List Table 2 Accent 1" w:uiPriority="47"/>
+    <w:lsdException w:name="List Table 3 Accent 1" w:uiPriority="48"/>
+    <w:lsdException w:name="List Table 4 Accent 1" w:uiPriority="49"/>
+    <w:lsdException w:name="List Table 5 Dark Accent 1" w:uiPriority="50"/>
+    <w:lsdException w:name="List Table 6 Colorful Accent 1" w:uiPriority="51"/>
+    <w:lsdException w:name="List Table 7 Colorful Accent 1" w:uiPriority="52"/>
+    <w:lsdException w:name="List Table 1 Light Accent 2" w:uiPriority="46"/>
+    <w:lsdException w:name="List Table 2 Accent 2" w:uiPriority="47"/>
+    <w:lsdException w:name="List Table 3 Accent 2" w:uiPriority="48"/>
+    <w:lsdException w:name="List Table 4 Accent 2" w:uiPriority="49"/>
+    <w:lsdException w:name="List Table 5 Dark Accent 2" w:uiPriority="50"/>
+    <w:lsdException w:name="List Table 6 Colorful Accent 2" w:uiPriority="51"/>
+    <w:lsdException w:name="List Table 7 Colorful Accent 2" w:uiPriority="52"/>
+    <w:lsdException w:name="List Table 1 Light Accent 3" w:uiPriority="46"/>
+    <w:lsdException w:name="List Table 2 Accent 3" w:uiPriority="47"/>
+    <w:lsdException w:name="List Table 3 Accent 3" w:uiPriority="48"/>
+    <w:lsdException w:name="List Table 4 Accent 3" w:uiPriority="49"/>
+    <w:lsdException w:name="List Table 5 Dark Accent 3" w:uiPriority="50"/>
+    <w:lsdException w:name="List Table 6 Colorful Accent 3" w:uiPriority="51"/>
+    <w:lsdException w:name="List Table 7 Colorful Accent 3" w:uiPriority="52"/>
+    <w:lsdException w:name="List Table 1 Light Accent 4" w:uiPriority="46"/>
+    <w:lsdException w:name="List Table 2 Accent 4" w:uiPriority="47"/>
+    <w:lsdException w:name="List Table 3 Accent 4" w:uiPriority="48"/>
+    <w:lsdException w:name="List Table 4 Accent 4" w:uiPriority="49"/>
+    <w:lsdException w:name="List Table 5 Dark Accent 4" w:uiPriority="50"/>
+    <w:lsdException w:name="List Table 6 Colorful Accent 4" w:uiPriority="51"/>
+    <w:lsdException w:name="List Table 7 Colorful Accent 4" w:uiPriority="52"/>
+    <w:lsdException w:name="List Table 1 Light Accent 5" w:uiPriority="46"/>
+    <w:lsdException w:name="List Table 2 Accent 5" w:uiPriority="47"/>
+    <w:lsdException w:name="List Table 3 Accent 5" w:uiPriority="48"/>
+    <w:lsdException w:name="List Table 4 Accent 5" w:uiPriority="49"/>
+    <w:lsdException w:name="List Table 5 Dark Accent 5" w:uiPriority="50"/>
+    <w:lsdException w:name="List Table 6 Colorful Accent 5" w:uiPriority="51"/>
+    <w:lsdException w:name="List Table 7 Colorful Accent 5" w:uiPriority="52"/>
+    <w:lsdException w:name="List Table 1 Light Accent 6" w:uiPriority="46"/>
+    <w:lsdException w:name="List Table 2 Accent 6" w:uiPriority="47"/>
+    <w:lsdException w:name="List Table 3 Accent 6" w:uiPriority="48"/>
+    <w:lsdException w:name="List Table 4 Accent 6" w:uiPriority="49"/>
+    <w:lsdException w:name="List Table 5 Dark Accent 6" w:uiPriority="50"/>
+    <w:lsdException w:name="List Table 6 Colorful Accent 6" w:uiPriority="51"/>
+    <w:lsdException w:name="List Table 7 Colorful Accent 6" w:uiPriority="52"/>
+  </w:latentStyles>
+  <w:style w:type="paragraph" w:default="1" w:styleId="Normal">
+    <w:name w:val="Normal"/>
+    <w:qFormat/>
+  </w:style>
+  <w:style w:type="character" w:default="1" w:styleId="DefaultParagraphFont">
+    <w:name w:val="Default Paragraph Font"/>
+    <w:uiPriority w:val="1"/>
+    <w:semiHidden/>
+    <w:unhideWhenUsed/>
+  </w:style>
+  <w:style w:type="table" w:default="1" w:styleId="TableNormal">
+    <w:name w:val="Normal Table"/>
+    <w:uiPriority w:val="99"/>
+    <w:semiHidden/>
+    <w:unhideWhenUsed/>
+    <w:tblPr>
+      <w:tblInd w:w="0" w:type="dxa"/>
+      <w:tblCellMar>
+        <w:top w:w="0" w:type="dxa"/>
+        <w:left w:w="108" w:type="dxa"/>
+        <w:bottom w:w="0" w:type="dxa"/>
+        <w:right w:w="108" w:type="dxa"/>
+      </w:tblCellMar>
+    </w:tblPr>
+  </w:style>
+  <w:style w:type="numbering" w:default="1" w:styleId="NoList">
+    <w:name w:val="No List"/>
+    <w:uiPriority w:val="99"/>
+    <w:semiHidden/>
+    <w:unhideWhenUsed/>
+  </w:style>
+  <w:style w:type="character" w:styleId="PlaceholderText">
+    <w:name w:val="Placeholder Text"/>
+    <w:basedOn w:val="DefaultParagraphFont"/>
+    <w:uiPriority w:val="99"/>
+    <w:semiHidden/>
+    <w:rsid w:val="003B2B7B"/>
+    <w:rPr>
+      <w:color w:val="808080"/>
+    </w:rPr>
+  </w:style>
+</w:styles>
+</file>
+
+<file path=word/glossary/webSettings.xml><?xml version="1.0" encoding="utf-8"?>
+<w:webSettings xmlns:mc="http://schemas.openxmlformats.org/markup-compatibility/2006" xmlns:r="http://schemas.openxmlformats.org/officeDocument/2006/relationships" xmlns:w="http://schemas.openxmlformats.org/wordprocessingml/2006/main" xmlns:w14="http://schemas.microsoft.com/office/word/2010/wordml" xmlns:w15="http://schemas.microsoft.com/office/word/2012/wordml" mc:Ignorable="w14 w15">
+  <w:optimizeForBrowser/>
+  <w:allowPNG/>
+</w:webSettings>
 </file>
 
 <file path=word/theme/theme1.xml><?xml version="1.0" encoding="utf-8"?>
@@ -8220,7 +9276,7 @@
 </file>
 
 <file path=customXml/itemProps1.xml><?xml version="1.0" encoding="utf-8"?>
-<ds:datastoreItem xmlns:ds="http://schemas.openxmlformats.org/officeDocument/2006/customXml" ds:itemID="{11BE4DF6-929B-44EB-A24F-EDF4B09E2952}">
+<ds:datastoreItem xmlns:ds="http://schemas.openxmlformats.org/officeDocument/2006/customXml" ds:itemID="{6BF8DB28-4C3D-4419-8553-ABBF377EA1DE}">
   <ds:schemaRefs>
     <ds:schemaRef ds:uri="http://schemas.openxmlformats.org/officeDocument/2006/bibliography"/>
   </ds:schemaRefs>

</xml_diff>